<commit_message>
Update for stitch 0.3.3
</commit_message>
<xml_diff>
--- a/build/tidy.docx
+++ b/build/tidy.docx
@@ -2765,7 +2765,7 @@
               <a:graphicData uri="http://schemas.openxmlformats.org/drawingml/2006/picture">
                 <pic:pic>
                   <pic:nvPicPr>
-                    <pic:cNvPr descr="data:image/png;base64,iVBORw0KGgoAAAANSUhEUgAAA1oAAALKCAYAAAArsyBpAAAABHNCSVQICAgIfAhkiAAAAAlwSFlz AAALEgAACxIB0t1+/AAAIABJREFUeJzs3XtAzff/B/Dn6aoklXInv5hh2ZdhZsyMLxtjmzJFncz9 fkmiFM1laGTMde4TIzOXbb6+zHVm7pu55DqhoijS/XLq9fujb591VArndKLn459T5/J+vz+f9+u8 35/X53ZUIiIgIiIiIiIinTEydAOIiIiIiIheNky0iIiIiIiIdIyJFhERERERkY4x0SIiIiIiItIx JlpEREREREQ6xkSLiIiIiIhIx8ptopWQkIBDhw6Ver3vv/8+vLy8oFar8dlnn+H8+fNFvvf48eOI jY0ttswjR45g3759hS7T4sWL0aNHD/Tr1w+enp4IDg4GAMyePRuZmZkFyjLUeilNhlrGR48ewcfH B2q1Gu7u7ti/fz8AQK1WIy0t7ZnLfdbPnzx5UomH4tr4rPz9/XH9+nWsXLkS0dHRz1WWPhkqJjp1 6oRjx44p/z9vLDx48ADe3t5Qq9Xw9PTE3r17C7xn8eLFOHz48DPX8STR0dFo06YNvLy84OXlhf79 +xc5hr0osVEShp5PvLy80LdvXxw7dgzR0dEYM2aM1vvi4uKwePHiQr/zhcnrm8K4uroW+bnCXgsK Ciq2PrVaDS8vL3h4eOCNN95AdnY2fv31V7i7u+PTTz/FiRMnii3jZVDW5qbC4kCf39eTJ0+iQ4cO 8PLygpubG5YvX17ke/Ni7UnxWN4YKn4e74O8eezy5cu4cuVKoZ/RxVj0ojAxdAMM5erVqzhx4gQ6 dOhQqvVWqlQJ69evBwDcv38fw4YNw9atW6FSqQq8d+fOnRgwYACqVav2xDLfeecdALmBW9gyTZgw Ae+++y4AYMSIEbhx4wb8/f0LLctQ66U0GWoZg4KC4OHhgVatWiE5ORl9+vRBq1atCu37p/E8n3/8 s0W10dra+rnaOHjw4Of6vL4ZKibMzc0REhKCsLAwGBsbP3cs+Pv7Y9iwYWjevDkyMzMxfPhw1K1b F40aNdJRi4v35ptvYuHChQCAffv2ITQ0FBMmTCjy/WU9NkqiLMwnDx48wMiRIxESElIgjuzt7TFq 1CicPHlSr+NNYa9Nmzat2DJDQ0MBAGvWrEGPHj2gUqmwdOlSrFu3DsnJyTh8+DBat2797I1+QZS1 uakw+v6+duvWDRMnTgQAeHp6wtXVFQ4ODgXelxdrzxvPLxNDxc/jfZD3/759++Ds7IxXX321RJ97 WZXbRGvDhg04f/48OnfujIcPH2LVqlUAgDFjxqBNmzZYvHgx/vjjDyQkJGD06NFo2LAhAgICYGZm hsTERHTr1g379++HnZ0dvvrqK6XcrVu34scff1T+f+edd4ocmBwcHPDaa6/h8uXLsLCwQFBQEDQa DTp27IjOnTvjyJEjuHPnjjJ5GhkZISQkBNOnT0dKSgpsbGwQHByMPXv2IDU1FSdOnFCW6Y033lDq yftNao1Gg4yMDJibm0OtVmPFihX46quvEB4eDiMjI8ydO1drvVy8eBE//fQTjI2NMWHCBLRo0QIu Li6oXbs2IiIiEBgYiPr168Pb2xs5OTlwdnYuMoErSwzR95mZmbhz544yeVlZWWHTpk2wsrJS+ufs 2bOYO3cusrOz0bdvXzg6OmLnzp2YOnUqLl++jO+++w5jx46Fv78/0tLS0LhxY0yePFn5/KFDh7Bm zRpkZGTg7bffxtixY6FWq1GzZk1cuXIFAwcORI8ePRAYGIhbt27BysoK//d//6e090ltPHfuHObP n4+srCzUrVsX3t7eCAoKwrJly5CQkICJEyciODgYkydPRnp6OrKysrB06VIAufHn7++PgQMHwsTE RCvOBw4ciIEDB6JixYpo0qQJHj58iIsXL8LIyAjz5s1D1apV9RUGWgw1HlhYWKBz585Yt24dBg4c qPTlzZs3tdbTm2++iZ07dyIwMBD9+/dHv3790KZNG4wdO1bZ63v//n0YGRmhefPmAAAzMzMMGjQI P/74Iy5duoRt27bByMhIGRvi4+MLxNLj/Tx79mwMHDgQ9erVw9mzZ9G1a1cMGjQI3t7eiIuLg4WF BRYuXAgLCwtlmfKWAQCSk5NRoUIFpKenY9KkSXj48CGqVauG2bNnK+/Ni42srCxMmzYNmZmZcHV1 xaeffgo/Pz88evQISUlJmD9/Pk6dOoVDhw4hKSkJGo0GK1euxN69e7Fx40bk5OTAx8fHIBvkhoqf /Os6JSUFFhYWEBHcunULgwcPRnx8PKZPnw5bW1sEBwdDrVYDyP2uP75uRQS+vr6wtLREUlISgIJx OHDgQKU+T09P2NnZISoqCsOGDUOXLl3w8OFDjBw5EjExMRg9ejQ6dOgAV1dX/PDDDwXWwXvvvae1 DlNSUrBv3z5s3LgRN27cQNWqVeHv74/ExERMnz4dAPD111/jxIkTMDc3x6xZs3D79m1lbhw/fryy HF26dMGAAQN01b2lpqzNTQCwaNEixMfHw9HREV988cVTfV9NTEzg7e0NU1NTGBsb47PPPkOtWrUw depUqFQqtGzZEt7e3lrrIC+ms7KyoFKpYG1trdTZoEEDqNVqfPPNN1qfSU9Px+jRo5Geno6qVasi JCRExz3zYigL27X5bdu2DXv37kXr1q0xZ84cREVF4eHDh/j8888B5G7z9O/fH6mpqZg/fz5q1apV ZFm3b9/GtGnTkJWVhQoVKmDZsmUYNmwYMjIy8ODBAzg6OqJ169b45ZdfAADnzp3DwYMHYWdn9yyr UreknDpx4oQEBwdLTk6OuLq6SmZmpqSlpUnfvn0lOztb1q9fLyIi169fl9GjR0tUVJT06NFDcnJy ZPny5bJgwQIREenbt6+kpKSUuF5XV1et/0NCQuTo0aMycuRIuXnzpoiIjBo1SqKjo8XPz0+uXbsm J06ckBEjRoiIyNq1a2XTpk0iIrJp0yZZs2aNbN++XTZs2CAnT56U4OBgrfIXLVok3bt3Fy8vL+nX r5989913IiKiVqslJSVFevXqJUlJSXLu3Dm5fv26sl7i4+PFw8NDRETi4+PFzc1NRERat24tGRkZ cvbsWZkwYYIcPHhQvvzySxER2blzZ8k7wIAM0fexsbEydOjQQl/L6wsPDw9JSEiQ7Oxs8fT0lPT0 dOnTp4+IiCxYsECOHTsmX3zxhRw9elRERGbOnCmnT58WtVotqampsnHjRsnMzJTs7Gz56KOPRESk U6dOEh8fL/fv35c+ffrIhQsXxM/PT0RENmzYoBUvT2rjjz/+KPHx8SIi4ubmJikpKTJo0CBJSkqS 77//XrZu3Srnzp2TM2fOiIjI3Llz5cCBA+Ln5ydXr15VHguLc09PT7l06ZKISIF4LC2GHA8yMzOl Z8+eEhsbq/RlYeupX79+kpWVJS4uLhISEiJHjhyRtWvXKmWdPXtWZsyYoVX+jRs3xMfHR7Zv3y5f fPGFiOSOCQcPHiw0lh7v5+TkZPH09JTz589LZmamdO3aVZKSksTT01MyMjLk999/l5iYGKW+qKgo eeutt0StVouXl5dMmjRJEhMTZd26dbJlyxYRyR3Ddu7cWSA2RowYIbdv31baePv2bTlw4ICIiHz3 3XcSGhoq27Ztk2nTpomISFBQkPz+++8yevRouXLlisTFxcmRI0dKvO51yVDx06VLF1Gr1aJWq2Xo 0KFy5coViYqKku7du0t2drYcP35cgoKCJCoqSsaMGaPMEYWt2xkzZsipU6dERKR3795y7dq1QuMw bw7r0qWLxMTESHJysvTu3VtEcueHlJQUiYyMlMGDB4tIbowXtg4et2PHDtm8ebOIiJw+fVreffdd SUpKkr/++ktGjx4tly5dEh8fHxERCQ8Pl4CAAK25MTQ0VDZs2CAiItu3by/xOixLytrc5OfnJz// /LOIiHh6ekpcXNxTfV9nz54tx48fFxGR/v37y6FDh2TYsGFy48YNEREZN26cXLx4UWv53333XVGr 1dKlSxfx9vZW2nHt2jUR+We+zItDFxcXuXr1qowfP140Go3s3btXkpOTS7jGXy5lZbtWrVZLWlqa LFq0SA4dOiQJCQnKd/Lw4cMyZ84cOXHihAwYMEBERH744QdZuXJloWXn9f3hw4eVbQJvb2+5evWq iIikpaVJ//79JTo6WvnMN998I6GhoSVuv76V2yNaeR48eICoqChlb3JCQgKys7MRFxeHiRMnwtjY GDk5OQCAevXqQaVSwcrKSjmdr1KlSsjMzISlpSWA3Mx/586dAHIPixaX+cfExKBatWq4desWpkyZ AhFBcnIy7ty5o/W+unXrAsjdw9i7d28AgLOzM77//nvY2toC0N67mV/+UwfzU6lUGD9+vHKYftKk ScprUVFRyulGdnZ20Gg0AIBatWrBzMwM9vb2yMzMRPv27XH58mX0798fjRo1Uk77eBGUZt/b2toi Li5Oq/7Tp09rHVH6+++/MXr0aKUt9+/fR6tWrfDHH3/gzJkzGDNmDFavXo2LFy9i2bJlSEtLw7/+ 9S/l89bW1pg4cSIqVaqkXOdjbW2t7NHJyMjArVu3lMP4TZs21TrXvqg2Ojk5wc7ODtOnT4elpSXi 4+ORk5ODLl264ODBgzhw4ACCg4ORkJCAhQsXYsuWLYiMjFSOrORXWJyrVCrUqVMHAIqMx9JiiPHA 1NQU48aNU85Xl/8dkXh8PTk4OODIkSPo0aMHjh8/Do1Gg169einlVKlSBTExMVpl37lzB9WrVwfw zxiSJyIiQiuWmjVrVmg/A4CTkxNMTU1haWkJKysr9O3bFyNHjkSlSpUQGBioVW7+Uwfz13XhwgX8 9NNPyMzMROfOnQus+7i4OCUORo0ahYSEBOzduxd79uzBgwcP0K5dOwBA/fr1AUAZg3x9fbFkyRLc u3cPXl5eRfRs6Sjt+Ml/6mCe6OhoODk5wcjICHZ2dsjIyACgPT9UqlRJa922bdsWt27dQsOGDQEA TZo0KTIO81SrVk1pt5GREbKzs1G7dm2l7enp6cp7jYyMCl0H+e3ZswezZs0CAFSuXBlNmjSBlZUV Xn/9dURHRyMiIgLnzp1T+tjGxgbAP3Ht6uqKxYsXo1+/fmjbtm1Ju6xMKktzU958YWdnp9WnxX1f 27Zti4iICIwYMQJA7vaKiCA+Pl4pu2nTprh58yaaNGmilJv/1MGpU6fi4MGDWm17fDtHpVLhlVde QYsWLTB48GDUrFlTGSvKq9Ieh4yMtG/3kJqaCjMzM+V/CwsLnDt3DseOHUN6eroyJ+WPrfxji4gg NTUVFStWVOqsUqUKlixZAnNzc0RERCA7OxsAEBgYiEGDBqFmzZoAcs/suXHjBubMmaOjtfn8ym2i pVKpICKwtbWFk5MTvv32W+Tk5GDVqlW4fv06IiIi8PXXX+PAgQP44YcfSlxur169tDZ+Hpd/kIiN jcWNGzdQv3591K1bF59//jkcHBywZcsWODo6AoDyZchLXhwdHXHu3Dk0adIE586dQ+3atZUy85ap JEQE2dnZOH78OJYuXYpjx45h8+bN6NixI0QEtWrVUi5ifPDgQaHlighOnTqFxo0bY9iwYfD19cX1 69fxyiuvlKgNhmKIvjc1NYWjoyPOnDmDFi1a4NGjR5g2bRrWr1+vrNtXXnkFK1asQIUKFbB69WpU rVoVH374IebPn4+GDRtCpVLB0dERH330EV5//XX897//RYMGDQDk9sXChQvxyy+/IC4uDgcOHFCW Nb86deoorz1+keqT2ph3WqmxsTG6deumnJ4zadIkmJmZoVKlSvj666/RvXt3dOjQAWPGjCk0ZgqL cxGBkZERMjMzC8RjaSVbhh4P2rdvj7CwMFy9ehUqlarAeqpXrx7atm2L5cuXIygoCH/88QeuXbsG JycnpazatWsjJSUFf/75J5o3b460tDSsWrUKfn5+CA8PLxALhcXShAkTlH7+8MMPtcaWvPbGxcUh JiYGK1euxPfff4/du3fDw8OjwDI9Xlfr1q3RtWtXHDt2DKampgUucLa1tUVUVBRq1aqFsWPH4o03 3oCzszM8PDwwZ86cIsegnTt3Kjdc6N+/v0GuLzV0/JT0+bzXduzYUWDd1qlTBxcuXECbNm1w9epV AIV/X/PExcUhISEBpqamyMzMhLGxcZF9dPny5WLXQUxMjFbydOfOHaSlpeHOnTuoWrUq6tati7Zt 2yIoKAgxMTE4evQogH9i8+DBg+jatSt8fX3Rt29feHh4KBtqL4qyNjfl93jfluT7WqdOHVy8eBFt 2rRBeHg43njjDVSpUgU3btyAk5MTzp8/j5YtWxZZj4ODA7Kzs2Fubo64uDjUrl0bUVFRWu8TEVy7 dg2WlpZYs2YNFixY8NJfZ14UQ41DNWrUwLlz5/D666/j/v37AP5JvnJycvDrr7/C3NwcU6dORWho KCIjI59Y35UrV7B27VoEBwfj/v37sLGxwZQpU+Dt7Y369evDzc0NALB8+XI0bNgQb7/9NoDcndWr V69WTpksK8ptolWnTh389ttvaN++vXK3o/T0dLi7u8PR0RH37t2Du7s7qlevjsTERAC6uXAvOTkZ Xl5eUKlUMDIywowZMwAA48aNw4QJE5Ceno5XX30VvXv3hrOzM6ZMmQIfHx/l871794avry9++ukn 2NnZISQkBLt27SqwTG3atHliO1QqFYyNjZGVlQVXV1dYWloiICAANjY2ShldunSBu7s7srOzlXNq 86+DvD1JI0eOxKpVq1CtWjVlb3NZZqi+DwgIQEBAABYsWICMjAxMmDABtra2UKlUUKlUGD16NAYO HIiMjAx06NABZmZmaNiwIaKjozF06FAAuRciBwYGIjk5GQ4ODpg7d67SvjZt2sDFxQWVKlWCvb09 UlNTC/RX06ZNYWNjAw8PDzg4OCh7gYpr4/vvv48+ffrA2toaVatWxf3795WN/C5dugDITRa++OIL rFy5EpaWlspe0vwXLXt7e2vF+aeffqq8bmZmViAeS4uhYiJ/Gf7+/ujevTuAwseDdu3aYebMmWjc uHGBo5F55s2bh6lTpyo7R/r3749XX30V4eHhBeodMmQIAgIClFiaN28eunTpUqCfH48he3t7XLx4 EW5ubqhYsaJyFKKwZcrTu3dv+Pn5YePGjTAzM1OuocgfG+PHj4efnx80Gg1cXV3h7OwMHx8f/Oc/ /4GNjQ1MTU1RuXLlAnU1aNAAbm5usLa2Rt++fZ9m9etMWYifJz2fN8bk/f3WW29h/PjxWut26NCh 8Pb2xsqVK5X3PR6Hn376qVKmsbExpk6dirt372LcuHFFtidvB1Fh6yDPgwcPlDMzgNyxYPjw4VCr 1TA2NsYXX3yBBg0aYPfu3VCr1UhPT0dgYKBytA7I3Ts+ceJEVKxYEa+99toLl2QBZW9uyu/xGCrJ 93XQoEHw9fXFihUrkJqaChMTE/j4+GDq1KnQaDRo27YtXn/9da16/vvf/yrX6drZ2WHEiBGoUqUK pk6dirp166JGjRpay523Yyo4OBhbtmxB5cqVMWjQoOdeJy8iQ8XP+PHjMXnyZOXAQN5ZDo0aNcLC hQvxzTffYNGiRejbty+qVaumFUuFadSoEdLS0uDu7o7mzZujSpUq6NSpE8aMGQNbW1tYWFjg77// xtKlS9GyZUv89ttvsLOzQ1paGpKTk5WjbX5+flpHSw1FJSU9BEJEREQEKDe5ICrKwYMH0bBhQ9Sq VQsDBgyAn5+fcnoqUXlRbo9oERER0bN5Ua7FJcOpWrUqxo4dCxMTEzg7OzPJonJJb0e0/vzzT2ze vBlWVlaws7PDyJEjAeT+NtTp06eRnp6OUaNGaZ3zTURERERE9DLQ2xGtxMREBAUFwdLSUuu3N3bs 2IG1a9ciKioKK1asUH4fg4iIiIiI6GVhVPxbns27774LS0tLLF++HD169FCeNzU1BQBUr14d9+7d e6oyNRoNoqKilFuNEz2OMULFYYxQcRgjVBzGCBWHMUKAHo9opaSkYNasWejRowfeeust5fm8Wz7e vXsXVatWLfLzYWFhCAsL03ouMzMT165dw/79+1G7dm39NJxeGIwRKg5jhIrDGKHiMEaoOIwRKore rtGaPHkybt++jZo1a8LIyAjm5uaYNm0adu/ejaNHjyIlJQUTJ05UbtVZElFRUejUqRODlorEGKHi MEaoOIwRKg5jhIrDGCFAj0e0Hv9tlTxdu3ZF165d9VUtERERERGRwentGi0iIiIiIqLyiokWERER ERGRjjHRIiIiIiIi0jEmWkRERERERDrGRIuIiIiIiEjHmGgRERERERHpGBMtIiIiIiIiHWOiRURE REREpGNMtIiIiIiIiHSMiRYREREREZGOMdEiIiIiIiLSMSZaREREREREOsZEi4iI9CY8PBwzZsxA eHi4oZtCRERUqphoERGR3oSGhuLQoUMIDQ01dFOIiIhKFRMtIiLSm9TUVK1HIiKi8oKJVgnx9Bci IiIiIiopJlolxNNfiIiIiIiopJholRBPfyEiIiIiopJiokVERERERKRjTLSI6Jnx2kUiotLFcZfo xcFEi4ieGa9dJCIqXRx3iV4cTLSI6Jnx2kUiotLFcZfoxaHXROvWrVvo2bOn1nM7duzAoEGD4O/v jx07duizeiIiIiIiIoPQW6IVFxeHrVu3wtLSUuv5U6dOoXr16gCAZs2a6at6IiIiIiIig9FbomVv bw8fH58CiVavXr3w+eefw9fXF19++aW+qiciIiIiIjIYE31XICJa/585cwbNmjWDlZXVEz8XFhaG sLAwrecyMzN13j56cTFGqDiMESpOWYuR8PBw/PDDD3B1dUWTJk0M1g76R1mLESp7GCNUFL0nWiqV CgAwc+ZM+Pn5wc7ODpMnTwYADB06tMjPubm5wc3NTeu5qKgodOrUSX+NpRcKY4SKwxih4pS1GAkN DcXJkyeRmpqK2bNnG6QNpK2sxQiVPYwRKoreE62VK1cCAAIDAwEALi4ucHFx0Xe1RERELxzeUY6I 6OXB27sTERERERHpGBMtIiIiIiIiHWOiRURERET0kggPD8eMGTMQHh5u6KaUe0y0iIiIyGC4UUik W6GhoTh06BBCQ0MN3ZRSU1bHESZaREREZDDlcaOQSJ/K4011yuo4wkSLiIiIDKY8bhQSkW6V1XFE 77d3JyKisiknJweRkZF6rSMjI0N5vHXrll7qqFOnDoyMuN+QiIjKFiZaRETlVGRkJI5Pd0d1awu9 1ZEeDQAqpEdfxc0F/XVefkxiGjB1MxwdHXVeNhER0fNgokVEVI5Vt7ZALRv9JVrmJhkABOYmRqhl Y663eoiIiMoanmtBRERERESkY0y0qEhl9VaZRERERERlHU8dpCKFhobi5MmTSE1NxezZsw3dHHpK vNEBERG9DMLDw/HDDz/A1dUVTZo0MXRziEqMiRYVqazeKrOsKmsTQWRkJM7OnIIala31VkfWnSjl MXbRXJ2Xf/dRIhA4gzc6ICIqx7jjl15UTLSIdKQsTgQ1Klujtk1lvZVvZmKiPOqzHiIiKr+445de VC9FosVTpKgs4ERAREREVJC+t9XL6nb6S5FoRUZG4uyMhahpbaO3OrLuxCqP9xZ+q/Py7yQmAFPG 8hQpIiIqM7gj8+lwfREVLjIyEutDXFFFTz/z8SDWDIARHsRewa7VfXVefnxCBrx8fnjq7fSXItEC gJrWNqhtY6e38s2MTZVHfdZDRERUVkRGRuK/c3rDoXIFvdWRfNcYgArJd6/izDIvnZd//1E6PvDb Uio7MiMjI7F13qewr6y/34x7FGMCwAiPYq7g0EpPnZcf9ygDvSZ8zx2/pHNVbMzhYKef3200NZH/ PRrprY5n8dIkWkRERKR7DpUroIat/jZczEw0AARmJkaoYWumt3pKi31lc1TT44aeqUn2/x6N9FoP ET0/HhcmIiIiIiLSsRIlWhs3btT6f82aNXppDBHRy4w/Ak5ERFR+PPHUwR07diA0NBQ3b97E9u3b IZJ7/qOlpSUGDBhQKg0kInpZlMWfACAiIiL9eGKi9cknn+CTTz7Bxo0b4eHh8dSF37p1C+PGjcP2 7duV544dO4YdO3YAANzd3dG8efOnLpeI6EXEnwAgIiIqP0p0M4wGDRrgt99+g0ajwTfffIM+ffrg o48+euJn4uLisHXrVlhaWmo9v3btWixbtgwajQbe3t5YunTps7eeiIiIiAyqvP5GElFxSpRohYSE YNmyZfD19cWaNWswePDgYhMte3t7+Pj4YPDgwQVeMzY2hrGxMTIzM5+t1cTf6iCiF0IFYxUA+d/j i43jLlHh9H1be97Snl5UJUq0jIyMEB8fj6pVqwIAEhMTS1xB3nVdeczNzaHRaKDRaGBuXvQXMiws DGFhYVrPMTH7B3+kmTFCxWOMGN6HjiaoYKJBp1pl89dEniZG+JtS5RPHkZLR523ty/ot7RkjVJQS zXweHh5YvHgxfH19sXr1agwfPrzEFahUuXsxZ86cCT8/P3h5eSEgIAAajQYjRowo8nNubm5wc3PT ei4qKgqdOnUqcd0vu/L+I82MESoOY8TwnKyN4GRddn8b6WljhL8pVf5wHKHiPG2M8FTL8qNEiVa3 bt0gIti7dy/atGkDJyenElewcuVKAEBgYCAAoFWrVmjVqtUzNJXo2fGUHyIiIioLIiMjsT7EFVVs 9HOq5YNYMwBGeBB7BbtW99V5+fEJGfDy+aFMHRk3NdF+LCtK1Bw/Pz+89tpr+OWXX9CkSRP4+Pjw t7TohRIZGYmzM6egRmVrvdWRdSdKeYxdNFfn5d99lAgEzihTAxsRERE9vSo25nDQ26mW8r9HI73V Uda0bAiYmQCvl/xYUKkoUaIVGxuLuXPn4sCBA2jTpg2WLFmi73YR6VyNytaobVNZb+WbmZgoj/qs h4joZWJuov1IRPS0qtmq0LmFoVtRUImGNWtra3z//fdITU3F7t27YWtrq+92ERERUTnwnpMRzE1y 8HZdnha0m1K2AAAgAElEQVRNRC+XEiVaiYmJSEtLg7OzM2JiYhAcHKzvdhHRC6CCsbHWIxHR06pj YwQ3GyZZRPTyKVGiJSKIiopCgwYNoFKpsH37dnh4eOi7bURUxvWsVwsWJsb4oHZ1QzflufGGKURE RKRLJUq0XFxc9N0OInoBNahcCaMqVzJ0M3QiMjISx6e7o7q1/i4cTo8GABXSo6/i5oL+Oi8/JjEN mLqZN0whIiIqA0qUaPXs2VPf7SAiMrjq1haoZaO/RMvcJAOAwNzECLX0dFtfIiIiKht4fkkJWfzv jnJ5j0RERESkf2Ym2o9ELwqGbAn1dGwEC2MTfFC7gaGbUmqYXBIREZUt5THpePsVI5ibCFr8n8rQ TSF6KuXoa/p8GljbYVSTNw3djFJVHpNLIiKisqw8Jh01bVWoaVt+lpdeHky0qEjlMbkkIiIqy5h0 EL04eI0WERERERGRjjHRItIR/ngvEREREeXhqYNEOvIy/XgvERERET0fJlpEOvIy/XgvERERvZhM TbQfyXDYBURERGWEuYn2IxHR02rZMPf2/687GbolxKGciIiojHjPyQjmJjl4uy4voSaiZ1PNVoXO LQzdCgKYaBERlZoKxioA8r9HooLq2BjBzYZJFhHRy4CJFhFRKfnQ0QQVTDToVItDLxER0cuOsz0R USlxsjaCk7WZoZtBREREpYDnJxAREREREekYEy0iIiIiIiId09upg7GxsQgODoaNjQ3q168PDw8P AMCOHTvw888/w8HBAa1bt8Ynn3yiryYQEREREREZhN6OaIWFhcHLywtTp07F4cOHkZ2dDQA4deoU qlevDgBo1qyZvqonIiIiIiIyGL0d0YqLi0ONGjUAANbW1khKSoKNjQ169eqFpk2bIjExEYGBgVi6 dKm+mkBERERERGQQeku0atasiZiYGFSrVg2JiYmwtrYGAJw5cwbNmjWDlZXVEz8fFhaGsLAwrecy MzP11Vx6ATFGqDiMESoOY4SKwxih4jBGqCh6S7R69eqF2bNnw8rKCp07d8asWbPg5+cHOzs7TJ48 GQAwdOjQIj/v5uYGNzc3reeioqLQqVMnfTWZXjCMESoOY4SKwxih4jBGqDiMESqK3hIte3t7hISE FHjexcUFLi4u+qqWiIiIiIjI4Hh7dyIiIiIiIh1jokVERERERKRjTLSIiIiIiIh0jIkWERERERGR jjHRIiIiIiIi0jEmWkRERERERDrGRIuIiIiIiEjHmGgRERERERHpGBMtIiIiIiIiHWOiRURERERE pGNMtIiIiIiIiHSMiRYREREREZGOMdEiIiIiIiLSMSZaREREREREOsZEi4iIiIiISMeYaBERERER EekYEy0iIiIiIiIdY6JFRERERESkY0y0iIiIiIiIdIyJFhERERERkY4x0SIiIiIiItIxJlpERERE REQ6ZqKvgmNjYxEcHAwbGxvUr18fHh4eAIBjx45hx44dAAB3d3c0b95cX00gIiIiIiIyCL0lWmFh YfDy8kKzZs0wZMgQuLu7w9jYGGvXrsWyZcug0Wjg7e2NpUuXlrjM7OxsAEBMTIzW8zExMQi/dwf3 U5N1ugylKTY5EU1iYmBsbFyi95eHZa5evTpMTJ4uRJ8YI7H3cT817dkaWwbcS0qGPG2MvOTLrOsY uXQvGXGpmmdrbBlwPzkdFZ4yRl72ZdZ1jFyPScHDlBd3fcUnZaDWU8bIy77Muo6RiJg0JKRkP1tj y4CHSZlo9BQxArz4y12SZX7aOCkqRvKeu3U3DYkv6vpKzETMM8TIy77MhcWISkREHw2aOnUqRo4c iWrVqmHChAkIDAyEjY0NBg8ejJUrVwIABg0ahFWrVhX6+bCwMISFhWk9l5KSgps3b+qjuVQG7d+/ H7Vr1y7ydcYIMUaoOIwRKg5jhEriSXHCGCGg8BjRW6K1fPlytGnTBv/6178wZMgQLF++HEZGRhg9 ejS++uoraDQa+Pj4YMmSJSUuMz09HRcuXICDg8NTZdG6MmzYMCxfvrzU6zUkQy7zs+xlZIyUPsbI 02GMlC7GyIuBMfJ0GCOl72njhDFS+gy9zIXFiN5OHezVqxdmz54NKysrdO7cGbNmzYKfnx+8vLwQ EBAAjUaDESNGPFWZFSpUQMuWLfXU4uKZmZk9ca/Xy+hFW2bGSOl70ZaZMVL6XrRlZoyUvhdtmRkj pe9FW2bGSOkri8ust0TL3t4eISEhBZ5v1aoVWrVqpa9qiYiIiIiIDI63dyciIiIiItIxJlpERERE REQ6Zvz5559/buhGvEicnZ0N3YRSVx6X+XmUx/VVHpf5eZTH9VUel/l5lMf1VR6X+XmUx/VVHpf5 eZTH9VXWlllvdx0kIiIiIiIqr3jqIBERERERkY4x0SIiIiIiItIxJlpEREREREQ6xkSLiIiIiIhI x5hoERERERER6RgTLSIiIiIiIh0rV4lWQkICDh06VOr1vv/++/Dy8oJarcZnn32G8+fPl0q9J0+e RJcuXZCVlQUAiI6OxpgxY3Rez+XLl3HlyhWdl/u0DNW/HTt2xIIFC5T/b926hUaNGuHOnTtYsWIF oqOj9d6G48ePIzY29onv2bNnD9RqNbp27arE5I8//ojZs2cjMzPziZ/dvn07Nm7cqMsma1m8eDEO Hz6st/Kfl6Fi69GjR/Dx8YFarYa7uzv2798PAPD398f169efqixXV9ciX9uxYweA3DHi1KlTxZb1 eP3BwcEl+lxJlSSeyyJDxUmnTp1w7Ngx5X+1Wo20tLRnKuv06dPw8vJS/o+OjoaLiwuys7Of+LmT J08iODi40Nfyjx8PHz6Ei4sL/vzzz0LfW9R4pO8xSJ8MFRcnT55E//79oVarMWTIENy7d++Zyzp8 +DDefvttZXuiKHljSUkFBQUV+57Y2FgMGzYM/fv3h4eHB06fPv1UdZRVhoiLo0ePYs6cOQAAjUaD Fi1a4OjRowCAX3/9FfPnzy9ROYV9H48cOYJ9+/aVuC3Puu24ZcsWhIaGAgDu3buHxo0b4+bNmwCA TZs2YfPmzSXarinO84yj+ZWrROvq1as4ceJEqddbqVIlrF+/HqGhoZg7dy4+//xzlNbPlyUmJmL1 6tXK/yqVSud17Nu3D3fv3tV5uU/LUP1buXJlrY2G/fv3o2bNmgCAIUOGoFatWnpvw86dO5GYmPjE 97z//vsIDQ3F0KFD4eXlhfXr1+Ojjz6Cv78/zMzM9N7GF5mhYisoKAju7u4IDQ3FqlWrsGDBgmL7 uShP+u7nTVonT57E1atXn6l8XSpJPJdFhooTc3NzhISEKMnQ84zzLVu2RI0aNbBnzx4AwJdffomA gAAYGxsX+9ni6s3IyMCYMWMwfvx4NG/evND3vIzjkaHiYv78+Vi0aBFCQ0PRt29frFix4pnL2r17 Nz744AMcOHDgie/LG0tKatq0acW+Z926dfDw8MDatWuxaNGiIhP6F40h4qJZs2a4dOkSAOD8+fN4 ++23lTb89ddfaNWq1TOX/c477+Df//53id//rNuOLVq0wIULFwDkzln//ve/tZbhzTff1Mk4oqvt ZROdlPKC2LBhA86fP4/OnTvj4cOHWLVqFQBgzJgxaNOmDRYvXow//vgDCQkJGD16NBo2bIiAgACY mZkhMTER3bp1w/79+2FnZ4evvvpKKXfr1q348ccflf/feecdDB48uNA2ODg44LXXXsPly5dhYWGB oKAgaDQadOzYEQMHDsTAgQNRr149/PXXX3j//ffx5ptvYufOnZg6dSouX76M7777DmPHjoW/vz/S 0tLQuHFjTJ48Gf7+/khMTESNGjUQGBio1NejRw/s27cPH3/8sfJcdHQ0goOD8fXXX+PkyZM4ePAg Ro4cibFjx0Kj0aBChQpo3749OnXqBG9vb5iamsLY2BifffYZnJ2dteoeN24ctm3bhr1796Jx48aY MGECcnJylPeVJkP1r5GREWrUqIG7d++iRo0aOH/+PJydnSEi8Pf3x4ABA7BmzRqYm5vj8uXLcHZ2 RmBgoNLXZ8+eRdeuXTFo0CDs379fq93NmzfH6NGjkZ6ejqpVqyIkJAQnT55ESEgIVCoVevTogXfe eQdHjhzBnTt3sHLlSvj5+eHRo0dISkrC/PnzUbt2ba319HiSr1arsWLFCowdOxY1a9ZEeHg4unXr hj/++AMRERFYsmQJgNwjYnv37kXlypUxb948JCUlFRmHVatWRWxsLJYuXYrAwEA0btwYHh4e+Oyz z7Bs2TJ4e3sjJSUFNjY2yqQpInB3d8fGjRthbGwMtVqN1atXY/ny5Thx4gTMzc0xa9YsJCcnY8qU KRARdOnSBQMGDNBhFBXOELGVmZmJO3fuKBOflZUVNm3aBCsrKwDAokWLEB8fD0dHR3zxxRc4d+4c 5s+fj6ysLNStWxezZ8/GwIEDUbFiRTRu3FipY/369fj5559hbGwMHx8fxMfH4+bNm1i4cCF+/fVX JCcno3379vj999+xY8cOGBsbY8qUKXj11Ve11klhO4vu378PX19fZGdno3bt2pg1axaWLFmCs2fP omLFinjllVcQGRmJu3fvonLlyli0aBFu3rypNQ527txZiecpU6aUel8/D0ONQRYWFujcuTPWrVuH gQMHKn3z+LrNm08CAwPRv39/9OvXD23atMHYsWOxfPlypTxfX18MGjQI1tbWsLKyQosWLSAi8PPz Q3R0NMzNzTFnzhxEREQgJCQERkZG6NevHwDgxo0bCAoKwtKlS1GpUiWlzOzsbIwbNw7u7u5o164d gNyk6vFxMW88OnPmDBYuXIjs7GwMHz5cKef06dNYtWoVFi1ahIkTJyIuLg4WFhZYuHAhLCwsdNmd OmOouHBwcMCGDRvw8ccfo0OHDnjnnXcAoND6Jk+eDAsLC9y9exchISFo0KCBUk5mZiZu3ryJefPm YdasWXj//fcBAC4uLqhduzYiIiIQEBCAv//+Gzdv3sTGjRvRsGFDzJs3T5mnPDw8Cp3zXF1d8cMP PxQYl1q2bKnUX6NGDWzfvh0ODg5o1KgRNm3aBAAYOHAgqlevjsuXL8PFxQUeHh5KeXnbOZMmTcLI kSNhaWmJSZMmYd68eQbbRnmcIeKiYsWKyMnJgYjgxIkT6NevH5YuXQoAuHDhAgYMGFDoXDJr1iyE h4fDyMgI8+bNA5C7U3nv3r0QESxZsgT79u1DamoqLC0tcejQISQlJUGj0WDlypWIiIhAYGAgrKys kJ6ejhkzZijbji1btsSMGTMKjC1r1qxBVlYWEhMTsWzZMtjb2wMA6tevj6ioKADAiRMnMGLECKxa tQpubm6Ijo6Gk5MT1Go1li1bhuHDh0OlUuHu3bt47733MHz4cEyePBnp6enIysrC0qVLsX79emWO GjhwIKZNmwZ7e3vcv38fAAose9WqVZ+uo6UcOXHihAQHB0tOTo64urpKZmampKWlSd++fSU7O1vW r18vIiLXr1+X0aNHS1RUlPTo0UNycnJk+fLlsmDBAhER6du3r6SkpJS4XldXV63/Q0JC5OjRozJy 5Ei5efOmiIiMGjVKoqOjxdPTU86fPy+ZmZnSrVs3ERHp06ePiIgsWLBAjh07Jl988YUcPXpURERm zpwpp0+fFj8/P/nll18KXd5jx44pyzNmzBjlMe89c+bMkfXr18vWrVtFRCQgIEA2bNggs2fPluPH j4uISP/+/eXQoUOF1r1o0SI5dOiQHDhwQL788ksREdm5c2eJ14+uGKp/XVxcZO/evbJhwwaJj4+X 6dOnK+vZz89Prl27Jn5+frJ7924REfnwww8lKyurQF8X1u6rV6/K+PHjRaPRyC+//CJJSUni5uYm Dx8+lJycHPH09JT4+Hilnlu3bsmBAwdEROS7776TDRs2FGjvtm3btJ5Xq9WSkpKitCc2Nlbee+89 yc7Olq1bt8qGDRtk27ZtEhQUJCIiK1askG3bthUbh5999pnk5OTI0KFDxcfHR27cuCEzZ86UtWvX yqZNm0REZNOmTbJmzRpZtGiRHDx4UBYvXixHjhyR27dvy6RJk+TSpUvi4+MjIiLh4eFKbOa1f/v2 7SXup+dhiNiKjY2VoUOHFvqan5+f/PzzzyIiSgzs3LlT4uPjRUTEzc1NkpOTxdPTUy5duiQiueNQ fHy89O3bV0RE4uPjxc3NTXlN5J/YiI+PFy8vLxERuX//vgwZMqRA/b169RK1Wi2enp7SoUMHOXny pMyYMUOOHDkiIiLz5s2TPXv2yKJFi2TdunUiIrJo0SJZtWqViIgMGjRIbt26Veg4mBfPoaGhpd7X z8OQc0xmZqb07NlTYmNjRa1WS2pqaqHrtl+/fpKVlSUuLi4SEhIiR44ckbVr1xYoc+3atdKpUyd5 9OiRiIjs3btX5s2bJyIiv/76q8yYMUNOnDghI0aMUJbdx8dHPD09JS4uTqusbdu2Sbt27cTd3V2r rsfHxczMTGU86tOnjyQmJkpGRoZ88803sn37dgkKCpL+/ftLWlqaJCUliaenp2RkZMjvv/8uMTEx JV5fpc1QcZGUlCSzZ8+Wjh07Ss+ePSU8PFw0Gk2h9XXv3l1ERHbt2qXUl+eXX36Rr7/+WkREmX9E RFq3bi0ZGRly9uxZ8fX1FZF/xpLH56m4uLhCt2+eNC7lt27dOunZs6d06NBBfvzxRxHJHfvOnTsn Go1GXFxcRKPRKPXn3975+OOPRUQMvo3yOEPFxaxZs+Ty5csyYsQIycrKkqFDh0pycrIMGDBARKTQ uaRXr16SlJQk586dk+vXr8u2bdtkypQpIpI7ru/atUuZP7Zt2ybTpk0TEZGgoCD5/fffZfTo0XL7 9m3JysqSbt26ybVr15Rtx6LGlrx555tvvpHvv/9eaxlGjRolSUlJMnjwYBHJ3Y559OiRjBs3TkRy YyM1NVVERJnPEhMT5a+//pIzZ86IiMjcuXPlwIEDWnPUsGHD5M6dO5KRkSEdOnSQ1NTUAsv+tMrV Ea08Dx48QFRUlLLnLyEhAdnZ2YiLi8PEiRNhbGyMnJwcAEC9evWgUqlgZWWFatWqAcg9FTAzMxOW lpYAcvce7Ny5E0DuocYnHdECgJiYGFSrVg23bt1S9tYmJyfjzp07UKlUcHJygqmpqbJ3rlWrVvjj jz9w5swZjBkzBqtXr8bFixexbNkypKWloVmzZgCAunXrFlrfW2+9hbCwMOU83Pzkf3s+IyIi8Omn nwIAmjZtCo1Gg4iICIwYMQIAlCM0ERERhdYNAO3bt8eVK1fQv39/NGrUCD169NDLqYrFKe3+ValU aNeuHSZMmAALCwu89957+P7775XX89Zx/fr1AQB2dnbKucP5+7qwdterVw8tWrTA4MGDUbNmTbz9 9tvIzs6GjY0NAKBhw4aIjIxU6rK2tsbevXuxZ88exMfHK3swS8rJyQkAULt2bRgZGcHKygqJiYmw tLTEv/71LwBA48aNlaNdT4rD119/HYcPH0bdunVx+/Zt/P7772jfvj3279+P3r17A8iNq++//x4O Dg5QqVTo3r07Vq1ahTp16qBr1664ceMGzp07p1wzYmNjA1dXVyxatAj9+vVD27Ztn2r5nldpxpat rS3i4uK06j99+jT+7//+DwCUI0x2dnZIT09HlSpVMH36dFhaWiI+Pl5pR506dQDkxmFUVJRydMvO zg4ajUZ5Lb+oqCjcvHkTXl5eEJFCr8uYPXu2stf7yy+/hIjg9u3baNq0KYDcvs07bz7/2JT3PbC3 t0dGRkah42AeV1dXLF682CB9/TwMMceYmppi3LhxWkeIC1u3Dg4OOHLkCHr06IHjx49Do9GgV69e BZahc+fO+PPPP2FtbQ0g9+jY66+/DiC3b7/99luoVCqtvj116hSqVq0KI6OCVyV88MEH8PX1haur Kzp27Kh8Lv+4mD/ONBqNckRsyJAh2L59O86cOQMLCwsYGxujQoUK6Nu3L0aOHIlKlSppnclRVpVm XGRlZeH69evw8/ODn58ffv/9d0ybNg2bN28utL68ccXe3l45LSvPrl27cO/ePfz1119ITEzErl27 4OHhgVq1asHMzEz5Luf3+DwVFRVV6PZNYePS4+PNqVOn0K9fP/Tr1w9RUVEYMGAA3nvvPRgbGyvj Tb169XDnzh1lLMs/puXFWlnZRnlcaY8XLVq0wB9//AEAMDExwRtvvIH//Oc/ypxSpUoVzJgxAxYW FoiPj4eIYPz48Zg4cSIAKI9577e1tS1wPdTj4/y9e/eUuahRo0Za7y1qbMnbHnFwcEBqaqrWZ954 4w388ssvqF69urJe9uzZo3UkFMgdR3x9fREQEIBKlSrB1tYWCxcuxJYtWxAZGamcwpwXI3FxcahR owYA4JVXXgEArWWfNGlS4Z34BOXqGi2VSgURga2tLZycnPDtt99i3bp1+Oijj3D9+nVERETgyy+/ ROfOnZ/qGqpevXohNDQUoaGhWL9+fYEJMH9ZsbGxuHHjBurXr4+6desiJCQEoaGh6NOnDxwdHSEi yhc/73MffvghVqxYgYYNG0KlUsHR0RGTJk1CaGgoBg0apAR7YZNbHj8/P+XUEHNzc8THxwMArl27 BiA3yC5evAgAymOdOnWUv8PDwwutO+8Lk5OTg1OnTqFx48ZYu3Yt4uLinvpi/edlqP4Fck/dUalU OHToEN56661Cy3+8X/M/B+ROMI+3++bNm7C0tMSaNWtgb2+PEydOwNjYGAkJCcjJycGlS5eU68Fy cnKwY8cOODs7Y86cOahfv/5TXwtYWBvz/s47r/vChQtwcnIqNg7btWuHZcuWoVWrVqhVqxZ++ukn tG7dGo6Ojjh37hwA4Ny5c1qnNjo6OiI2NhYnT55Eu3btULduXbRt2xbr16/Hl19+iXfffRcHDhxA 165d8e233+LQoUNISUl5qmV8FoaILVNTUzg6OuLMmTMAcm+MMW3atALfcxGBiGDu3LmYOXMmpkyZ guzsbKUd+d9fu3Zt5eLjBw8eFGhr3nLWrFkTTZo0wfr167F8+XJ88MEHT1yOvHLq1q1baN/mb8Pj GzaFjYMqlQo5OTk4ePBgqff18zD0HNO+fXukp6fj6tWrShKUf93Wq1cPbdu2xfLly/Hmm2/CzMwM 165dUzZoHpe/jYV9b/PPV0DuXDVy5EjMnTu3QFn16tWDmZkZ/Pz84O/vr5T9+JiTP26Tk5ORkZGB 8ePHQ6VSwd3dHR9//DFWrFiB+/fvIyYmBitXrkSbNm2we/fuEq/P0maIuDAyMkJAQIByA4z69evD wsICly5deqr60tLSlNMBV61ahTVr1igb8YXJK6+weerxeMnz+Lj0uHXr1ik7iqtWrQo7OzuYmJgg Ozsb169fR3Z2Nm7fvq21QV7YtaaG3kZ5nKHGixYtWmD79u1KctOqVSuEhYXhzTffBADMnTsXM2bM UOaSzMxMHD9+HEuXLoVarUZYWNhTL6utrS0iIyORnZ2tdQOMnJycEo0tj2vRogW+++47pc1vvvmm 1jIAubE4ffp09OzZEw0bNgSQe+p89+7dMWfOHFSpUqXAPFmlShXcvn0bWVlZuHHjBrKzs7WWffPm zU+97OXqiFadOnXw22+/oX379vDy8oKHhwfS09Ph7u4OR0dH3Lt3D+7u7qhevbpyIbYu9nYkJyfD y8sLKpUKRkZGmDFjBgBg3LhxmDBhAtLT0/Hqq6/i008/1aov7++GDRsiOjoaQ4cOBQAMHjwYgYGB SE5OhoODg3K+7JNUq1YNffr0wYULF2Bvb4/q1avDw8MDTk5OqFSpEnr16gVvb2/s2rULGo0Gr732 GgYNGgRfX1+sWLECqampMDY2xpAhQxAQEKBVd6NGjbBw4UKsWbMGI0eOxKpVq1CtWjVlj0ZpMVT/ 5nnnnXdw8uRJmJiYQKVSKWU/XseTnler1VrtrlOnDoKDg7FlyxZUrlwZgwYNQsWKFTFs2DBkZ2ej d+/ecHBwgLOzM6ZMmYJp06Zh/Pjx+M9//gMbGxuYmpqWuP2FxV7e3yqVCrdu3YKXlxfs7e0xePBg tGrV6olx2Lx5c9y4cQMtWrRAVlYWbt++DTMzM/Tu3Ru+vr746aefYGdnh5CQEK2LtN966y3cvHkT xsbGcHZ2xn//+1+o1Wqkp6cr53hPnDgRFStWxGuvvYaKFSuWeBmflaFiKyAgAAEBAViwYAEyMjIw YcIE2Nraar0nr3/ef/999OnTB9bW1qhatSru379foB/t7OzQuXNnuLu7Izs7G59//jmA3I3g2bNn o0ePHvD390fr1q3x9ttvw8PDA2lpaRg1atQT25nXhsGDB8Pf3x/Lli1DgwYN0K1bNyxevPiJn/P2 9tYaB3v37o3XXnsNU6ZMwaxZs0q9r5+HoeIkfxn+/v7o3r07gIJzTO/evdGuXTvMnDkTjRs3RtOm TZ94V9T85f773//G/v374eHhATMzM3z11VeFbsx26NABmzdvxp9//lnoDS/atm2LHTt2YMOGDYXW lRdLY8eOxaBBgwAAw4cPx8OHDwEAffr0URKuixcvws3NDRUrVsSsWbNKurpKnSHiwtjYGIGBgRg+ fDjMzMxgYmKCKVOmoHbt2gXqyz9fPe7gwYPKNXUAUL16dZiZmeHvv/8u9DN5OwZ9fHwKzFOFvb+w cenxOxEGBgZi8uTJ+Prrr6FSqeDl5YUKFSoAAJYsWYLo6Gj07dsXFSpUQKdOndC7d28licirA8g9 QjFq1CiDbaM8zlDjRZUqVZCYmKgkJU2bNkVERARatGgBAAXmkoSEBGRlZcHV1RWWlpYICAhQdrzm 96Rtm7Fjx2LChAmoVKkSVCoVjI2NtbYdSzK25NekSRNcv35dWYZWrVph5syZylEolUqF8PBw7Nq1 C1FRUdiyZQsaNmyIDh06YObMmVi5ciUsLS0LnDUybtw4jB8/Hra2trC2toaxsXGBZX9aKnnaXd70 Ura9OBIAACAASURBVDpz5gwqVqyIRo0aYcqUKejYsSOA3CSvVq1aGDBgAPz8/JS9AkRERESGknfj lLJ6ExT6x86dO9GxY0dUrFgRH330ETZv3qzc2OllV66OaFHRatSogfHjx8PIyAjVq1dH+/btcfny ZYwdOxYmJiZwdnZmkkVERERlQlm4vopKxsbGBv369YOpqSk++eSTcpNkAXo8ovXnn38qGaudnR1G jhwJIDerPX36NNLT0zFq1Cg4Ojrqo3oiIiIiIiKD0dsRrcTERAQFBcHS0hIDBw5Unt+xYwfWrl2L qKgorFixAtOnT9dXE4iIiIiIiAxCb3cdfPfdd2FpaYnly5ejR48eyvN5F+dXr15duRtOSWk0GkRF RSm3JCZ6HGOEisMYoeIwRqg4jBEqDmOEAD0e0UpJScGsWbPQo0cPvPXWW8rzebdQvHv37hN/XTks LKzALSQzMzNx7do17N+/X+uW0FQ+MUaoOIwRKg5jhIrDGKHiMEaoKHq7Rmvy5Mm4ffs2atasCSMj I5ibm2PatGnYvXs3jh49ipSUFEycOFH5YbCSiIqKQqdOnRi0VCTGCBWHMULFYYxQcRgjVBzGCAF6 PKJV1G9adO3aFV27dtVXtURERERERAant2u0iIiIiIiIyismWkRERERERDrGRIuIiIiIiEjHmGgR ERERERHpGBMtIiIiIiIiHWOiRUREREREpGNMtIiIiIiIiHSMiRYREREREZGOMdEiIiIiIiLSMSZa REREREREOsZEi4iIiIiISMeYaBEREREREekYEy0iIiIiIiIdY6JFRERERESkY0y0iIiIyojw8HDM mDED/8/encdFVa9/AP/MDIgiAiK4UOkt9V5DLFusbLsut7pZlqIFsv2ue6W4RHbBJTFNRcUVc8Gl BEsUFbtlpZlwK72iVmYplDdBRgUBRXaQ4fn9QcwVWQbwHGaAz/v18jXOYc75PuecZ845z1m+c+bM GXOHQkREt4mFFhFRI+FBNJkSGRmJuLg4REZGmjsUIiK6TSy0iIgaCQ+iyZSCgoJKr0REZJqlnshk oUVE1Eh4EE1ERKQ8Sz2RyUKLiIiIiIiaLEs9kclCi4iIiIiISGEstIiIiIiIiBTGQouIiIiIiEhh qhZaKSkpGD58eKVhsbGxGDduHIKDgxEbG6tm80RERERERGahWqGVmZmJmJgY2NraVhp+/PhxdO7c GQDQt29ftZonIiIiIiIyG9UKLWdnZwQGBlYptEaOHImQkBDMmDEDS5YsUat5IiIiIiIis7FSuwER qfT+5MmT6Nu3L+zs7GodLzo6GtHR0ZWGlZSUKB4fNV2WliNnzpzB7t27MWLECLi5uZktDvofS8sR sjzMETKFOUKmMEeoJqoXWhqNBgCwYMECBAUFwcnJCTNnzgQATJw4scbxPD094enpWWmYXq/H4MGD 1QuWmhRLy5HIyEgkJCSgoKAAixYtMksMVJml5QhZHuYImcIcIVOYI1QT1QutiIgIAMDs2bMBAB4e HvDw8FC7WaJGZ6k/lkdEREREjY/du9fRmTNnMH/+fJw5c8bcoRAREVELxeMRoqaDhVYdRUZGIi4u DpGRkeYOhYiIiFooHo8QNR0stOqIt4URERGRufF4hKjpYKFFRERERESkMBZaRERERERECmOhRURE REREpDAWWlQj9mxEpjBHiIiIiKqn+u9oUdPFH+AlU5gjRESktjNnzmD37t0YMWIE3NzczB0ONUBZ WRlSU1NVm35xcbHxNSUlRZU27rrrLmi19btGxUKLasSejcgU5ggREamNJ/WavtTUVHhsmgQbp7aq TL9VVjZ0ABKzzmPUnrcVn37x1XzsGbcW3bp1q9d4LLSIiIiIyGLxpF7zYOPUFm2c7dSZuFUugFLo rHTqtdEAfEaLiIiIiIhIYSy0iIiIiIiIFMZbB4mIoP6DuoDlPqxLREREymOhRUSE8gd1F4YPh72j jWptXLpiA0CHS1cSER7lpfj0c7KLMXPy3no/rEtERETKY6HVRPHsO5Hy7B1t0L5Da9Wmb2Wt+eNV q2o7pA5ud4mIqD5YaDVRqamp2LByONo7qnewlpneCoAOmemJ2PnBKMWnfy27CBOn8ew7UXPWnH7/ JjU1FcHrhqOdk3pXPfUZ5Vc9UzMSsTBa+aueuVeLseh1bneJiBoDC60mrL1jazg7qXn2veJVq2o7 RNR8Nbffv2nnZAMHFa9Gpt101VPNdoiISH0stIiaKd7mRJaAv39DpjSnq54tldr7G+5rqKlioUXU TKWmpmLlqmFwVLFzh/T01gB0SE9PxAcfeio+/ezsYkybGsvbnIiaseZ21bMlSk1NxdiI4bBV6e6X wszyRxn+m5mIgN3KP8pQcLUIm8fzllpSXp0Kre3bt8PHx8f4fsuWLRgzZoxqQRGRMhwdbeCk4m2f 1tZa46ua7RBR88Wrns2DrVNrtHVWZz9QYg2UAdBZa1VroznhVWLLUWuhFRsbi8jISCQnJ2Pv3r0Q EQCAra0tCy0iIiIiIgvDq8SWo9ZCa9iwYRg2bFiVK1pERERERGR5eJXYctTp1sEePXrg22+/RWlp KTZs2IBRo0bhpZdeMjleSkoKpk2bhr179xqHHT16FLGxsQAALy8vPPDAAw0Mnaju2DEEERGpjfsa IrpZnQqtsLAwrFu3DjNmzMCWLVswfvx4k4VWZmYmYmJiYGtrW2n41q1bsW7dOpSWlmL69Ol4//33 Gx49qcraqvJrU8aOIYiISG1qdwoBsGMIoqakTofQWq0WWVlZ6NixIwAgJyfH5DjOzs4IDAzE+PHj q/xNp9NBp9OhpKSkxvGjo6MRHR1daVhtnyfl9fkLYG0l6NXd3JFUr745wo4hWh5uR8gU5giZUt8c UbNTCIAdQ1gibkeoJnUqtHx8fBAeHo4ZM2Zg8+bNeP311+vcQEUHGhVsbGxQWlqK0tJS2NjUfHXB 09MTnp6Vrwro9XoMHjy4ymd5qV4dLk7l/yxVfXKEWibmCJnCHCFTmCNkCnOEalKnQmvIkCEQERw4 cAD9+/fHPffcU+cGNJryX7lfsGABgoKC4O/vj1mzZqG0tBRvvPFGw6K+RWpqKjasHI72juqd2clM L79Un5meiJ0fKH+p/lp2ESZO46V6Imo8PElFpjBHiKhJ+OOuIuOrhahToRUUFITevXvj4MGDcHNz Q2BgILZs2VKnBiIiIgAAs2fPBgD069cP/fr1a2C4NWvv2BrOKt6uZWVd8apVtR2ipsTKqvIrNS2p qalYGD4c9io+u3jpig0AHS5dSUR4lJfi08/JLsbMyTxJpZbU1FQErxuOdk7q5Yg+ozxHUjMSsTBa +RzJvVqMRa8zR5oyjXXlV6Iq7ncArDWAm725I6mkTodH6enpWLp0Kb7++mv0798fa9euVTsuImoC /tKrDFZWGnTvIaY/TBbJ3tEG7TuoeZJK88erVtV2SD3tnGzgoOK6S7spR9Rsh5qutvcDGmuBLX97 l2rSsXX5PwtTp0LL3t4eu3btQkFBAT7//HO0b99e7biIqAlwcgKcHmGRRURE6rF2ARz+au4oiOqv Tjcy5uTkoLCwEO7u7khLS0NoaKjacRERERERETVZdSq0RAR6vR49evRAq1atKv0AMRER1Q2faSMi Imo56rS79/DwUDsOIqJm7243gc4a6NqTt1sSEbVUavfmyZ48LUedCq3hw4erHQcRUbPn0AHo04FF FhFRS5aamgqPTZNg49RWlem3ysqGDkBi1nmM2vO24tMvvpqPPePWsifPOuANLERERBZCa1X5lYia JxuntmjjbKfOxK1yAZRCZ6VTrw2qE27KiYiILESXPuW3l3bsxSufRERNHQstIiIiC2HnDNg9ySKL iKg54FNsRERERERECmOhRUREqmGX9mQKn0sjouaKmzUiIlINu7QnU/hcGhE1Vyy0iBTCM/dEVbFL ezKFz6URUXPFQ0IihfylVxmsrDTo3oMHDEREpA6NdeVXIrJcLLSIFOLkBDg9wiKLiIjU0/Z+QGMt sHUzdyREZAoLLSIiIqImwtoFcPiruaMgorpgr4NEREREREQKY6FVR9ZWlV+JiIiIiCyOtbbyK5kN y4Y66vMXwNpK0Ku7uSMhIiIiIqrB/Q6AtQZwszd3JC0eC606cnEq/0dEREREZLE6ti7/R2bHa4pE REREREQKU+2KVnp6OkJDQ+Ho6Iju3bvDx8cHABAbG4tPP/0ULi4uePTRRzFs2DC1QiAiIiIiIjIL 1a5oRUdHw9/fH++88w7i4+NhMBgAAMePH0fnzp0BAH379lWreSIiIiIiIrNR7YpWZmYmunTpAgCw t7dHbm4uHB0dMXLkSPTp0wc5OTmYPXs23n//fbVCICIiIiIiMgvVCi1XV1ekpaWhU6dOyMnJgb19 ec8nJ0+eRN++fWFnZ1fr+NHR0YiOjq40rKSkRK1wqQlijpApzBEyhTlCpjBHyBTmCNVEtUJr5MiR WLRoEezs7PDMM89g4cKFCAoKgpOTE2bOnAkAmDhxYo3je3p6wtPTs9IwvV6PwYMHqxUyNTHMETKF OUKmMEfIFOYImcIcoZqoVmg5OzsjLCysynAPDw94eHio1SwREREREZHZsXt3IiIiIiIihbHQIiIi IiIiUhgLLSIiIiIiIoWx0CIiIiIiIlIYCy0iIiIiIiKFsdAiIiIiIiJSGAstIiIiIiIihbHQIiIi IiIiUhgLLSIiIiIiIoWx0CIiIiIiIlIYCy0iIiIiIiKFsdAiIiIiIiJSGAstIiIiIiIihbHQIiIi IiIiUhgLLSIiIiIiIoWx0CIiIiIiIlIYCy0iIiIiIiKFsdAiIiIiIiJSGAstIiIiIiIihbHQIiIi IiIiUhgLLSIiIiIiIoWx0CIiIiIiIlKYlVoTTk9PR2hoKBwdHdG9e3f4+PgAAI4ePYrY2FgAgJeX Fx544AG1QiAiIiIiIjIL1a5oRUdHw9/fH++88w7i4+NhMBgAAFu3bsXChQvx7rvvIiIiQq3miYiI iIiIzEa1K1qZmZno0qULAMDe3h65ublwdHSEiECn00Gn06GkpKRe06wo1tLS0ioNT0tLg/5SAXLz DMoEbwbXc4qRlpYGnU5Xp8+3hHnu3LkzrKzql6K15cilS4XIa8LLKyenpN450tznWekcSb9UiIIm vLxyG5AjzX2elc6RzNRCFOY23eWVn13/HGnu86x0juSkFuBGE15ehdn1Ox4Bmv5812We65snNeVI xbDC1GwYcorrH6wFKLle2KAcae7zXF2OaERE1Aho/fr16N+/P+6//35MmDAB69evh1arRUBAAFas WIHS0lIEBgZi7dq11Y4fHR2N6OjoSsPy8/ORnJysRrhkgQ4dOoQ777yzxr8zR4g5QqYwR8gU5gjV RW15whwhoPocUa3QyszMxKJFi2BnZwd3d3ckJSUhKCgIP/zwA2JiYlBaWooxY8agd+/edZ5mUVER fv75Z7i4uNSrilbKa6+9hvXr1zd6u+ZkznluyFlG5kjjY47UD3OkcTFHmgbmSP0wRxpfffOEOdL4 zD3P1eWIarcOOjs7IywsrMrwfv36oV+/fg2aZuvWrfHwww/fbmgN1qpVq1rPejVHTW2emSONr6nN M3Ok8TW1eWaONL6mNs/MkcbX1OaZOdL4LHGe2b07ERERERGRwlhoERERERERKYyFFhERERERkcJ0 ISEhIeYOoilxd3c3dwiNriXO8+1oicurJc7z7WiJy6slzvPtaInLqyXO8+1oicurJc7z7WiJy8vS 5lm1XgeJiIiIiIhaKt46SEREREREpDAWWkRERERERApjoUVERERERKQwFlpEREREREQKY6FFRERE RESkMBZaRERERERECmsRhVZ2djbi4uIavd3nnnsO/v7+8PPzwz/+8Q+cPn26xs+OGDGi0mt97N27 F3369EFhYaFx2FtvvYXg4OD6B12DuXPnVjs8ODgY586dU6wdtZgrBxqyPqvj7e2NzZs3KzKthsa0 f/9++Pr6ws/PD9OnT0dhYSESEhIQGhqKxMRE7NixQ5H4mgpz5VRdv3N+fn4oLCzEokWLUFJSokjb fn5+8PX1hb+/P0aNGoV//etfiky3qTNXLgwaNAgrV640vk9JSUGvXr1w6dIlRaYfHh6O+Pj4SsP2 7t2LU6dOmRx3y5Yt8PT0hJ+fHwICAnDlypUqn6lpv3KrlrCdMVcOAUB8fDwef/xx3LhxwzgsNjYW QP338fv376/T9ubW/VBD9kvV5WdzYo6cOHnyJPz8/DBs2DAMGDAA/v7+2LJli2LTr8ir2hw9ehQD Bw40Hj97eHjg559/rnMbxcXF+OKLL24nTEW1iELr119/xbFjxxq93Xbt2mHbtm2IjIzE0qVLERIS gpp+tkyj0VR6rS9XV1d89913AACDwYDffvutYUHXYN68eYpOr7GZKwcauj5vptfr4erqisOHDysQ UcNiSkpKwr59+4z5/PDDD+P99983Tq9Xr17w8vJSJL6mwlw5VVcV6zk4OBitWrVSbJqbNm3Ctm3b 8OGHH2Ljxo2KTLepM1cuODg44IcffjC+P3ToEFxdXVVtc/jw4bj//vtr/cy+ffug1+sRHR2NyMhI jB49GuHh4VU+V5/9SnPfzphze/L555/j73//O77++mvjsMjIyAZN6+OPP4bBYDD5uVv3Q0rsK5sb c+TEQw89hMjISMyaNQtDhgzBtm3bMGbMGMWmX9e8Gjp0qPF4Y8GCBdi0aVOd20hPT8eBAwcaGqLi rMwdQGOIiorC6dOn8cwzz+DatWvGFTZlyhT0798f4eHh+P7775GdnY2AgAD8+c9/xqxZs9CqVSvk 5ORgyJAhOHToEJycnLBixQrjdGNiYvDJJ58Y3z/11FMYP358tTG4uLigd+/eSExMxI0bN7B8+XLc uHEDXbt2xaJFi6p8/taY+vTpg+nTp6OsrAzu7u5VrlYNGjQIhw8fxt/+9jckJCSgX79+yM/PB1B+ 1lCv1+PatWsICQnB7t278corr8Dd3R2LFi3C3//+d1y9erXKcvn73/8OFxcXjBs3DqtXr8bu3bux ceNGHDx4EBqNBqGhocb2IyIiUFBQAB8fn1rjNBdLyIEKy5Ytw4kTJ2BtbY2QkBA4ODjUusz279+P wYMHIz4+HmfPnsW9996L8PBwpKam4vLly3BwcMCaNWvw7bffYvny5XB2dsbly5exc+dOJCUlYenS pTAYDPDx8cHQoUON042OjkZsbCx0Oh3mzJmDDh061BjH559/Dk9PT2i15edmRo0aheLiYuNV2oSE BBw+fBgDBw5EREQEioqKICJYvXo14uPjcfDgQeTm5qJNmzYIDw9Hbm4ugoODUVhYiHvvvRczZ85E cHAwcnJy0KVLF7i6uuKrr75CWVkZ5s+fj549ezZwzavH3Dm1d+9exMXFITc3F6WlpYiIiEBSUhLm zZsHZ2dnZGRkQETg5+eHjRs34tixY9iyZQuKi4vx+OOPY+rUqfDz84OrqyuSkpIwduxYDB06tErc AwcONLYpIigrKwMA5Ofnw8bGBkDV7dXAgQPx3nvv4dSpU7CxscHq1auRkpJSJRe9vLzQtm1bDBky BN999x0yMjLQpk0brFq1Cm3atFFlvanBXLmg1WrRpUsXXL58GV26dMHp06fh7u4OAEhOTsbcuXNR WlqKQYMGYezYsZgwYQJcXV1x5swZDBkyBN9//z3Onz+PtWvX4uTJk5W+p2vWrAFQfuC8efNm2NnZ YdWqVdiwYQP69OmD3NxcREVFoaysDIGBgXj00UeNccXGxiIsLMz4/sEHH8SDDz4IAMZ1/vzzz+Pj jz9GWFgY5syZA6D8itzYsWORmJiIixcvIi8vD2VlZZg1axaA/21n/vnPf2LOnDlISUmBnZ0dlixZ gl9++QUrVqyAiMDf3x8vvPCCoutYbebKoZKSEiQnJ2PZsmVYuHAhnnvuOXz55ZdITk7GqlWrjJ/7 6aefqhy3jB07Fn/6059w6tQpPPfcc3jwwQeRmJiI+fPnY8aMGZg5cyaKiopw48YNrFu3Du3atTNO r6aTznFxccbtVP/+/dGrVy9cvnwZo0ePxrPPPou1a9eidevW2LhxIzp16gSgfB/5zTff4J133sGU KVNQVFSEjh07VsrBpsic+5hb18+xY8ewfPlyaDQaDBs2DF5eXhgzZgxsbW1x33334c4778TWrVuh 0+kwfvx4DB48GL6+vsb9y8SJEwEA58+fR3h4OJ599lmEhIQAAB599FFMnTq1xvbT09Nhb28PAFi1 ahVOnTqF7OxsTJ06FXfffTdmz54NjUaDgoICLFu2DNu3b8exY8fw1VdfoaSkpEpcr776Kuzs7PDi iy/i3//+N7KystC2bVusWrXKuE9TlLQAx44dk9DQUCkrK5MRI0ZISUmJFBYWire3txgMBtm2bZuI iJw7d04CAgJEr9fL0KFDpaysTNavXy8rV64UERFvb2/Jz8+vc7sjRoyo9D4sLEyOHDkin3zyiWRl ZYmIiKenp+Tl5Rk/O2LEiGpjOnz4sCxZskRERPbt21dpunv27JGoqCgZPXq0iIgsWLBAjhw5IkFB QXL9+nXZu3eviIjEx8fL4sWL5fjx47Js2TLjPFW3XEREHnvsMTEYDMa4rl27Jr6+viIi8uuvv8oX X3whQUFBEhYWJnPnzhURka+//rrGOM3JUnLgl19+kenTpxvbmjhxYq3rVqQ8RwoKCuTw4cOycOFC ERFZs2aNbNq0SURExo0bJykpKeLr6yu5ubmSm5srjzzyiBQUFIiPj49kZ2eLwWAQX19fKSoqkhEj RkhWVpb4+/uLiEhGRoZMmDCh1jjmzJkjp0+frnG53vw6YcIEERH59NNPZd26dbJnzx4JCQkREZEN GzbIJ598Iu+995589913IlKerydOnJCgoCA5ePCgiIj4+vpKRkaGnD9/Xn788cc6L+/GZK6cCgoK kt9++0327Nkj8+bNExGRuXPnypEjR+S1116TS5cuSXFxsQwYMEAKCgrEz89PCgoKZPv27VJSUiIG g0FeeuklEREZPHiwZGVlSUZGhowaNarauG/m6+srPj4+4ufnJ2PGjJHjx49LaWlplXHOnDkjb731 loiI/Oc//5GEhIRqc3HQoEGSk5Mjubm54uvrK8XFxXLkyBFJS0u7jTXT+MyVCx4eHnLgwAGJioqS rKwseffdd2XKlCmi1+tl0qRJkpycLCIikydPlosXL4qvr6+cPn1a0tPTZeDAgWIwGCQmJkaioqKq /Z6uWbNGNmzYICLleXfq1ClZs2aNHD58WAICAiQpKUkyMzPlm2++qRJXhffee098fX3llVdeEREx rnORytvH33//XcaOHSs3btwQEZGysjKZPHmy/PTTT8blm5CQIKGhoXLw4EFZvny5iIgcPHhQ3n// fVm8eLEcPnxYiouLZf/+/XVehpbCXDl08OBBWb16tYiU72uuXbsmIv9bNxXbm+qOWyryqaSkRIYM GSIiYtzenDp1Sk6ePCkiIkuXLpXDhw9XaveBBx4QPz8/8fPzE19fX3n22WdFRCQqKsq4nRo6dKjk 5ubKpEmTJD09XYYMGSI7duyQHTt2yMGDB2XNmjWyePFiCQgIEIPBIElJSfLmm29KaWmpHDhwQPLy 8hqyKiyGuXLi5rYrvPrqq3L9+nUxGAwyatQouXr1qowaNUp+++034z7lxo0bUlRUJC+//LKIiAwc OFCuXr0qaWlp4ufnJyL/y6sJEyZISkqKiIgEBARIYmKisa0jR47IgAEDxNfXVwYOHCjTpk2TzMxM uXHjhkRGRoqISFJSkkyfPl1SUlJk+PDhUlZWJsePH5e5c+fKhQsX5M0336w1rry8PMnOzhY/Pz8p Li6Wb7/9Vq5cuVLvdVQXLeKKVoWrV69Cr9dj7NixEBFkZ2fDYDAgMzMTb7/9NnQ6nfFs7Z/+9Cdo NBrY2dkZz5q0a9cOJSUlsLW1BVB+VmDfvn0Ayi97m7qakZaWho4dO6KsrAzvvvsubG1tkZWVZWyz glarrRLT008/jcTERIwePRq9evXC0KFDq1xqv++++3Dq1ClcvXoVzs7OAIDWrVvjp59+wtGjR1FU VITOnTvjoYcewurVq3Hq1Cn07du32uVSUlKCLl26GK9giAhSU1PRq1cvAEDPnj3Rs2dPxMXF4fvv v8edd94JAHj66aeRlJRUa5zmZO4cSE5Oxn333QcA6N69OzIzM2tdt7///jv0ej2mTJkCg8GA5ORk /POf/zSODwDOzs4oLi7GjRs3YGdnBwC4++67ISL473//i4CAAOO8VjwnodfrkZycDH9/f4gIbty4 UWscnTp1QlpamvFseUlJCY4cOWJcDjermD83NzfEx8ejc+fOxluN3NzccPLkSZw/fx6//PIL1q1b h8LCQvTt2xcA0LVrVwBAUFAQFixYgIKCAkyaNKk+q7jRmTOnbs2BrKwsdOnSBUD5d1RuOitob2+P t99+G+3atTM+z2lvbw8nJycA5eu0um3PzTQaDSIiItC6detKw28dJyUlBb179wYA45WO6nLRwcHB eJbb29sbkyZNQrt27TB79ux6rwdL0Ni5oNFo8OSTT+Ktt95CmzZtMHDgQOzatQtA+dWhOXPmQESQ l5eHS5cuQaPR4J577gEA3HnnndBqtbCzs0NOTg5sbW2rfE91Oh3+8pe/AAAcHR1RXFxsbHfGjBlY u3Ytrly5An9//0rLoV27dsjLy4OdnR1mzpwJABg5ciQAVFrnFXJzczFnzhysWLECVlblhyVhYWH4 61//ij59+iAhIcH4WRHB+fPn8fXXX+OHH36AwWCAm5sbXn/9daxevRpbt27Fyy+/3PCVaGaNnUOf ffYZrly5glOnTiEnJwefffYZfHx8qsTl5ORU7XHLPffcA2tra+MV6IptTvv27bFq1Srs2rULnsEg GgAAIABJREFUFy5cwAMPPFBpevfccw+2bdtmfH9zflRsp4qKimBnZ4eSkhL85z//wejRo3H8+HGU lpbi3XffRWJiIr7//nu0bdsWWq0Wf/7zn/HQQw9h/PjxcHV1xZNPPnn7K8QCmPu4BQDKysqMV5V6 9uyJixcvQqPR4K677kJGRga6du0KKysrWFlZwcXFBdeuXUP79u3Rvn17GAyGKs/tXb161bi/d3d3 R0pKinFbA5TfOvjmm2/i66+/xvbt29GhQweICNLT043zXHGLqru7OzQaDXr37o01a9YYczAjIwN3 3XVXlbgcHR3Rtm1bAICnpycmTZoEe3t745VzpbWIQkuj0UBE0L59e9xzzz348MMPUVZWhk2bNuHc uXM4f/48Vq9eja+//hq7d++u83RHjhxp3DhUR2659Pn777+je/fuCAwMRFRUFHQ6HV544QWIiPGz IoLExMRKMcXExOD48eO499578dprr2HGjBk4d+5cldupBg8ejPDwcPTr18847N///jdsbGzwzjvv IDIyEqmpqcaEXLduHaZMmVLtcmnVqlWVAsnV1dX4UGxiYiK++uorAEBISAjWrFmD48ePw2AwmIzT HCwhBwCgW7duOHToEADg3LlzaN++fa3r9rPPPkNQUBBefPFFAMCcOXPwzTffGOfp1nnMy8uDRqNB SkoKNBoNevbsiY0bN6J169bYvHkzOnbsCBHBHXfcATc3N6xbtw75+fnYtWsXEhISaozjueeeQ1hY GAYOHAidToePP/4Y6enpGDBgQKXcBcqf5wKAM2fOoGvXrhAR/Prrr8Zh3bp1Q25uLl566SXcd999 +OKLL9CjRw98++23xsL+s88+w8qVK3HhwgUsW7YMq1evrvM6aSzmyqnaODk5ISUlBa6urvj999+N MYoIVq1ahYMHDyIzM9P4LMbNOVTdtufWuG/eVlU4e/ZslXHuvPNO40PccXFxyMzMrDYXK9rPyMhA WloaIiIisGvXLnz++efVHuxZKnPmQps2baDRaBAXF4fly5dj586dAMpPWoSEhMDFxQU7d+5Et27d ICKVcqJCdd/dbt26Qa/XV9umiGDfvn3GzixGjx6NAQMGGP/+8ssvY+XKlcaC+ffff0dubq5xWd06 rbfffhvTpk2Di4sLAOBf//oXcnJyqsx7RZzdunXDyy+/jHHjxiExMRGXLl3C/v37MXHiRHTp0gXD hg2Dh4dHrcvN0pgjhwoLC5GcnIy9e/cCKD8ZPGXKlCrfPRHB0qVLqxy3VMR9M61Wi7KyMmzbtg0v vvgiBgwYgClTplTZbtz6vkJ126n77rsPH330EdavX48DBw6gdevWxgPlN954A//5z38QGxsLNzc3 2NraYsuWLVi5ciWOHTtWKS+bGkvax2i1WuTk5KBt27ZISkqCq6urcXvSoUMH6PV6lJaWorS0FGlp aXBwcKh1ek5OTrhw4QK6du2Kn3/+GU888US1nxs0aBAOHTqEHTt2oHfv3tDr9VixYgUOHjxo7Iyp 4vjil19+QdeuXaHRaFBWVoYOHTrg4sWLVeKqyNn09HRkZGQgIiICO3bswIEDB1R5BrRFFFp33XUX vv32Wzz99NPw9/eHj48PioqK4OXlhW7duuHKlSvw8vJC586dkZOTA0CZBzPz8vLg7+8PjUYDrVaL BQsWACg/aB01ahTs7e3RsWNHZGRkVOoM49aYcnNz0bNnT0yaNAmbNm1Cp06djGeyb9anTx+cPXsW wcHBxt6D+vTpgzVr1sDb2xudOnUytvPCCy8gMDAQbm5uAMp7E7t5udy6DCq+TE8//TRGjRoFKysr LFq0CGvXrgUA445yw4YNJuM0B3PmwMiRI40bpJiYGHTu3BmjRo0CACxZsgS2traYPHlytcvsq6++ wvbt243vhwwZgl27dhnPSlfQaDSYMmUKRo8eDRcXF9jY2ECn0yEgIABjx45FcXExBgwYABsbG+O6 fPzxx+Hj44PCwkJMnjwZPXv2rDGOHj164Nlnn4WPjw90Oh06d+6MhQsX4tSpU9BoNMZ/AHDx4kX8 4x//gE6nw4oVK3Do0CH8+OOP+L//+z84OjpizJgx6N+/P2bPno28vDy4uLhg2bJlleanU6dOGDZs GOzs7Cz2ipa5cqomGo0G06dPR2BgINq3bw97e3tj3mk0GvTv3x8eHh5o164dnJ2dUVBQUOU7XlPc N3/mVtWN4+7uDgcHB/j6+sLGxgYrVqxAt27dqs1FoPyK3C+//AJPT0+0bdsWCxcuVG05qcHcufDU U08hISEBVlZWxvU9bdo0vPXWWygqKsJf/vIXvPLKK1XW963/v/V7un79+ho/36NHD3h6esLe3h7e 3t6V4hk+fDiuX79uPGDXarWYP39+tfP9xRdf4KeffkJ4eDjKysrw+OOPG58D8/Pzg0ajwRtvvGEc V6PR4JlnnsHMmTPh5+eH0tJShIaGol27dnj99dfRrl0744mppsQcOXT48OFKV306d+6MVq1a4fff f0e3bt2Mz49rNJpaj1tuVvF876uvvooFCxYgIiICtra2yMzMrPS5mmJ/7LHHKm2nCgsL8dRTT+GL L76Ao6MjXF1dcccdd1QaZ9KkSfD19UVERAQ+/fRT7Ny5Ew4ODhg3btxtLR9zM/d25WZvvvkmJkyY AIPBAC8vLzg5ORnbsrKywvjx4+Hj4wODwYAZM2ZAq9VWG8sdd9yBJUuWIDAwEMHBwTAYDHjqqaeM d0DU1La3tzf27NmDS5cuwcvLC126dMH169cBlD8vPHr0aNy4cQNLly6Fg4MDzp8/jwMHDtQaV8eO HXH69Gl4enrCzs5Otf2ORmo6rUBETcpHH30ELy8vFBYWYvjw4WbpdSchIQFxcXF4++23jcP27t1r 7CiFiCwTv6dE1NRcuHABq1atsuiOT1rEFS2ilsDGxgYjR46ETqez2KtARERERC2Fale0fvjhB+zY sQN2dnZwcnIyHvjt27cPJ06cQFFRESZPnoxu3bqp0TwREREREZHZqPaDxTk5OZg7dy7mzJmD77// 3jg8NjYW8+fPx9SpU7F58+Z6TbO0tNT4wB1RdZgjZApzhExhjpApzBEyhTlCgIq3Dv71r38FAKxf v77Sj6RaW1sDKH/osqKr6epER0cjOjq60rCSkhL89ttvOHTokLE7cWq5mCNkCnOETGGOkCnMETKF OUI1Ue3Wwfz8fCxcuBBDhw7FY489Zhz+2muvYf369UhNTUVERATefffdOk9Tr9dj8ODBTFqqEXOE TGGOkCnMETKFOUKmMEcIUPGK1nvvvYcLFy5gz549iI2NhY2NDebNm4eXX34Zs2fPRn5+fqWeyYiI iIiIiJoL1Qqtmvqjf/755/H888+r1SwREREREZHZqdYZBhERERERUUvFQouIiIiIiEhhLLSIiIiI iIgUxkKLiIiIiIhIYSy0iIiIiIiIFMZCi4iIiIiISGEstIiIiIiIiBTGQouIiIiIiEhhLLSIiIiI iIgUxkKLiIiIiIhIYSy0iKjBzpw5g/nz5+PMmTPmDoWIiIjIorDQIqIGi4yMRFxcHCIjI80dChER EZFFYaFFRA1WUFBQ6ZWIiIiIyrHQIiIiIiIiUhgLLSIiIiIiIoWx0CIiIiKzYac6RNRcsdAiIiIi s2GnOkTUXLHQIiJqJDxzT1QVO9UhouaKhRYRUSPhmXsiIqKWg4UWEVEj4Zl7IiKiloOFVh3xlh8i IiIisnQ8ZrUcqhZaKSkpGD58eKVhsbGxGDduHIKDgxEbG6tm84riLT9EREREZOl4zGo5VCu0MjMz ERMTA1tb20rDjx8/js6dOwMA+vbtq1bziuMtP0RERESNj1do6ofHrJZDtULL2dkZgYGBVQqtkSNH IiQkBDNmzMCSJUvUap6IiIiImgFeoaGmykrtBkSk0vuTJ0+ib9++sLOzq3W86OhoREdHVxpWUlKi eHzUdDFHyBTmCJnCHCFTmCPmZ+lXaJgjVBPVCy2NRgMAWLBgAYKCguDk5ISZM2cCACZOnFjjeJ6e nvD09Kw0TK/XY/DgweoFS00Kc4RMYY6QKcwRMoU5QqYwR6gmqhdaERERAIDZs2cDADw8PODh4aF2 s0RERERERGbD7t2JiIiIiIgUxkKLiIiIqIlgD3xETQcLLSIiIqImgj3wETUdLLSIiIiImghL74GP iP6HhRYREREREZHCWGgREREREREpTPXu3YnIPMrKypCamqpqG8XFxcbXlJQUVdq46667oNXynBAR ERE1LSy0qEZnzpzB7t27MWLECLi5uZk7HKqn1NRUjIxYCJv29qq1YZ15CVoASZmX4BMTrvj0i6/l IGb8THTr1k3xaRMRERGpiYUW1SgyMhIJCQkoKCjAokWLzB0ONYBNe3u0cW6v2vTLrMs3IVprK1Xb ISIiImpqeD8O1Yg9GxERERERNQwLLSIiIiIiIoWx0CIiIiIiIlIYn9EiIiKiarH3UiJqCiy1AzcW WkREpBpL3flZKktbXqmpqXhlQzhs2juq1oZV5pU/ei+9At+dUYpPv/haNnZNnMzeS4maMUvtwI2F FhERqcZSd36WyhKXl017R7Rx7qDa9A1W1gAArZW1qu0QUfNlqR248To6ERGpxlJ3fpaKy4uIqPlg oUVERERERKQw3jrYRPEBZSJl8TtFRLeL2xGqC7XzhDliOVhoNVGpqakYETEbNk7tVGujVab+jweU 9fDeHar49Iuv5mL3+AV8QJksQmpqKkZuDFP1oX/rzPQ/vlPp8Nm1WfHpF1/LRsyEQH6niMwkNTUV r6zfCJv27VVrwyojs3w7kpEJ3+hdik+/+No17HptArcjKkpNTcWrGz5E6/bqPJOoy7wKDYBfM6/C f+enik+/6FoWdk78P+ZIHdSp0Nq+fTt8fHyM77ds2YIxY8aoFhTVjY1TO7RxdlBt+mKtAwBorXWq ttNcWFpvYVR/5Q/9O6k2/TLr8k2u1tpK1XaIyHxs2rdHG2dn1aZvsP6j8xBra1XbIXW1bt8BbZxd VJl2qZU1BOUdzLRSqQ2qm1oLrdjYWERGRiI5ORl79+6FiAAAbG1tWWgR3cISewsjIiIiIvOotdAa NmwYhg0bVuWKFhFVxd7CiIioJeIzR0TVq9Otgz169MC3336L0tJSbNiwAaNGjcJLL71kcryUlBRM mzYNe/fuNQ47evQoYmNjAQBeXl544IEHGhj6//DhUyKi+uO2k4iUoPazaXwurelrqcV4nQqtsLAw rFu3DjNmzMCWLVswfvx4k4VWZmYmYmJiYGtrW2n41q1bsW7dOpSWlmL69Ol4//336xVwddgxBBFR /bEDECJSiprPpvG5tKavpXYAUqdCS6vVIisrCx07dgQA5OTkmBzH2dkZgYGBGD9+fJW/6XQ66HQ6 lJSU1CvY2rBjCCKi+mMHIERE1BhaYgcgdSq0fHx8EB4ejhkzZmDz5s14/fXX69xARQcaFWxsbFBa WorS0lLY2NjUOF50dDSio6MrDVOyMKOmjzliAf44iDa+WhjmCJnCHCFTmCNkCnOEalKno6MhQ4ZA RHDgwAH0798f99xzT50b0Gg0AIAFCxYgKCgI/v7+mDVrFkpLS/HGG2/UOJ6npyc8PT0rDdPr9Rg8 eHCd26bmjTlifpr77oZY66C5t6u5Q6kWc4RMqU+O8Jm2lonbETKFOUI1qVOhFRQUhN69e+PgwYNw c3NDYGAgtmzZUqcGIiIiAACzZ88GAPTr1w/9+vVrYLjUqP64XdL4SnQLjYsDNC59zB0GUaNITU3F KxvCVX2mzSrzyh/PtF2B784oxadffC0buyZO5jNtRESNoE6FVnp6OpYuXYqvv/4a/fv3x9q1a9WO iyzB/XeUF1lunc0dCRGRRSh/pk2dh7kBwGD1x0P/VtaqtkNEROqrU6Flb2+PXbt2oaCgAJ9//jna q9R9J1kWjYsd8Nce5g6DiIiIiKjJqdNN2jk5OSgsLIS7uzvS0tIQGqp89+ZERERERETNRZ0KLRGB Xq9Hjx490KpVq0o/QExERETUYBbee6nF4fIiquqP31ozvlqIOn1LPTw81I6DiIiIWiBtHzeItTU0 vXqaO5QmQdvnvj+W173mDoXIYmj7PIQy61bQ9rKsDrrqVGgNHz5c7TiIVMVumYnMxMqq8ivRLTQu HaBxYccfdaVxdoHmScv5QVYiS6B16QStSydzh1EF93zUIqSmpmJkxELYtLdXrQ3rzEt/dMt8CT4x 4YpPv/haDmLGz2S3zNSkaO77M8TaCpp76/77i0RERM0BCy1qMWza26ONs3o9Zpb9cb+81tpK1XaI mhKNS3toXB4ydxhERESNjvcgERERERERKYyFFhERERERkcJYaBERNRZ2DEFERGqz0K7OWyLu7YmI Ggk7hiAiIrVZalfnLRELLSKiRsKOIYiISG2W2tV5S8RbB4mIiCzFH72XGl+JiKjJ4paciIjIQmj7 uEGsraHp1dPcoRBZDp6AoCaKGUtERGQhNC4doHHpYO4wiCyKts99f5yAuNfcoRDVCwuturLWVX4l IiIiItVpnF2gedLF3GEQ1RsLrbq6/47yIsuts7kjISIiIiIiC8dCq440LnbAX3uYOwwiIiIiImoC 2OsgERERERGRwlhoESmFvSIRERER0R9UOyJMT09HaGgoHB0d0b17d/j4+AAAYmNj8emnn8LFxQWP Pvoohg0bplYIRI1Kc9/dEGsdNPd2NXcoRERERGRmql3Rio6Ohr+/P9555x3Ex8fDYDAAAI4fP47O ncs7lOjbt69azRM1Oo2LA7RP94HGxcHcoRARERGRmal2RSszMxNdunQBANjb2yM3NxeOjo4YOXIk +vTpg5ycHMyePRvvv/++WiEQERERERGZhWqFlqurK9LS0tCpUyfk5OTA3t4eAHDy5En07dsXdnZ2 tY4fHR2N6OjoSsNKSkrUCpeaIOYImcIcIVOYI2QKc4RMYY5QTVQrtEaOHIlFixbBzs4OzzzzDBYu XIigoCA4OTlh5syZAICJEyfWOL6npyc8PT0rDdPr9Rg8eLBaIVMTwxwhU5gjZApzhExhjpApzBGq iWqFlrOzM8LCwqoM9/DwgIeHh1rNEhERERERmR27dyciIiIiIlIYCy0iIiIiIiKFsdAiIiIiIiJS GAstIiIiIiIihbHQIiIiIiIiUhgLLSIiIiIiIoWx0CIiIiIiIlIYCy0iIiIiIiKFsdAiIiIiIiJS GAstIiIiIiIihbHQIiIiIiIiUhgLLSIiIiIiIoWx0CIiIiIiIlIYCy0iIiIiIiKFsdAiIiIiIiJS GAstIiIiIiIihbHQIiIiIiIiUhgLLSIiIiIiIoWx0CIiIiIiIlIYCy0iIiIiIiKFsdAiIiIiIiJS GAstIiIiIiIihVmpNeH09HSEhobC0dER3bt3h4+PDwDg6NGjiI2NBQB4eXnhgQceUCsEIiIiIiIi s1DtilZ0dDT8/f3xzjvvID4+HgaDAQCwdetWLFy4EO+++y4iIiLUap6IiIiIiMhsVLuilZmZiS5d ugAA7O3tkZubC0dHR4gIdDoddDodSkpK6jXNimItLS2t0vC0tDQUpmbCkFuoTPBmUJKdj7S0NOh0 ujp9viXMc+fOnWFlVb8UrTVH9Okw5BY0LFgLUHI9t/450sznWfkcuQxDbn7DgrUAJddzGpAjzXue lc+RSzDk5jUsWAvQsBxp3vOsfI7oYcjNbViwFqDk+vV65QjQ9Oe7LvNc3zypKUcqhuXrU1Cam1P/ YC1A8fVrDcqR5j7P1eWIRkREjYDWr1+P/v374/7778eECROwfv16aLVaBAQEYMWKFSgtLUVgYCDW rl1b7fjR0dGIjo6uNCw/Px/JyclqhEsW6NChQ7jzzjtr/DtzhJgjZApzhExhjlBd1JYnzBECqs8R 1QqtzMxMLFq0CHZ2dnB3d0dSUhKCgoLwww8/ICYmBqWlpRgzZgx69+5d52kWFRXh559/houLS72q aKW89tprWL9+faO3a07mnOeGnGVkjjQ+5kj9MEcaF3OkaWCO1A9zpPHVN0+YI43P3PNcXY6oduug s7MzwsLCqgzv168f+vXr16Bptm7dGg8//PDthtZgrVq1qvWsV3PU1OaZOdL4mto8M0caX1ObZ+ZI 42tq88wcaXxNbZ6ZI43PEueZ3bsTEREREREpjIUWERERERGRwlhoERERERERKUwXEhISYu4gmhJ3 d3dzh9DoWuI8346WuLxa4jzfjpa4vFriPN+Olri8WuI8346WuLxa4jzfjpa4vCxtnlXrdZCIiIiI iKil4q2DRERERERECmOhRUREREREpDAWWkRERERERApjoUVERERERKQwFlpEREREREQKY6FFRERE RESkMBZat8jOzkZcXFyjtzto0CCsXLnS+D4lJQW9evXCpUuXsHHjRly8eLHe0/zmm2/w1VdfVRo2 YsSIWt+bsn//fpSUlNQ7FnMx1/o0GAwICwuDp6cn/P39ERQUhLy8vGo/m5CQgNDQ0ErDwsPDER8f 36B2Z82ahTFjxsDLywsfffQRAODixYs4fvx4jePFxsaanPaoUaOM87BhwwZ4eXkZ/+bt7Y3CwsI6 x5mYmIgdO3bU+fNKM1deFBQUYM6cOfDz84O3t7dxGVSXA7V9N+v7vW2IqKgo+Pj4wNvbG/PmzUNZ WZlxvZWUlGD//v21jv/ll1/Cz88Pzz//PJ577jn4+/tj37598PPzq1euVGfv3r3Yvn37bU2jIcyV NxXLz9/fH97e3jh69KjJcW5eRw3Nl1uXc3Xr9JNPPjE5nblz51YbR3BwMEaOHAk/Pz+8+uqrOHv2 7G3Fa2nMlS9KLT9vb29s3rxZkWk1JKa6fs+Dg4Nx7ty5hoTV5Jh7G+Tr64tx48YhJyenQdOpbp02 NDd8fX2N76vbh1aoy/5KTSy0bvHrr7/i2LFjjd6ug4MDfvjhB+P7Q4cOwdXVFQAwYcIE3HHHHfWe 5lNPPYW//e1vlYZpNJpa35vy8ccfw2Aw1DsWczHX+tywYQPatWuH6OhobNu2DU8++SSioqJq/Hx9 10NNvvnmGzg5OWHLli3YsWMHPvnkE1y9ehUJCQn49ddfaxwvMjLS5LQffvhh/PzzzwCA06dPw8HB AQUFBSgpKYFOp0ObNm3qHGevXr0qFWqNzVx5ERoaiv79+yMyMhLbt2/HDz/8gMOHDwOo33dTqXyp SXx8PBITE7F9+3Z89NFHaNOmDXbu3GlcbxkZGfjiiy9qncZzzz2HyMhITJw4Ef7+/ti2bRtefvll 1WNXk7nypl27dti2bRu2bduG8PBwrF692uQ4V65cMa4jpZZ5dev0pZdeMjnevHnzaowjNDQUkZGR WLZsGZYtW6ZovOZmrnxRYvnp9Xq4uroat0+3q7msU3Mz9zYoKioKzz33nKInShuaG+fOncO//vUv k9Opy/5KTVZma9lCRUVF4fTp03jmmWdw7do1bNq0CQAwZcoU9O/fH+Hh4fj++++RnZ2NgIAA/PnP f8asWbPQqlUr5OTkYMiQITh06BCcnJywYsUK43RjYmIqnfl76qmnMH78eON7rVaLLl264PLly+jS pQtOnz4Nd3d3iAiCg4MxduxYFBQUYPny5bhx4wa6du2KRYsWYcKECXB1dcWZM2cwZMgQfP/99zh/ /jzWrl2LkydPoqCgAD4+PsZ2bv196or3ycnJmDt3LkpLSzFo0CCMHTsWcXFx2LJlC4qLi9G/f388 9dRTSExMxPz587Fw4UJVlr/SzLU+v/zyS+zbt8/4/sUXXzT+f9myZThx4gSsra0REhJiHH79+nVM mTIFWq0WpaWl6NOnD7KyshAcHIzCwkLce++9mDlzJoKDg2FjY4PExES4u7tj9uzZxml06tQJR44c weOPP46HH34YUVFRsLKyQlRUFPLy8vD0009j3759xnmePHkyLl++jOTkZGzfvh1PPPFElTyo8OCD D+L06dN4+OGHAQD9+vXDiRMnYG9vj/vvvx9A+ZlrvV6Pa9euISQkBEVFRQgLC4NWq4W/vz8++OAD 4/9/+uknTJkyBdOnT0d+fj4cHR0RGhqKL7/8Env27IFWq8XEiROxevVqiAj8/f3xwgsv3G5KADBf Xpw9e7bSQeekSZMQFhZmPDP3+++/IyQkBOHh4cZxdu3ahc8++wy5ubl49dVX4enpiWvXrmHSpElI S0tDQEAABgwYUCWvWrduXWvMt36/p02bZmzz008/xbhx44zvp02bBo1Gg4SEBOOB14kTJ3DgwAF8 9NFH+OCDD1BQUIBp06Zh48aNlZZ1dducuXPn4sKFC3jiiScQEBCAESNGYPfu3QBg/L+HhwfuvPNO nD9/HrNnz8aDDz6IadOmIT8/H1qtFoMHD0ZRURH++c9/4tq1a+jUqRMWLVqE9evX48cff0Tbtm2x atWqBmRHzcyVNzcvw/z8fLRp0wYigqCgIFy8eBE2NjZYvHgxzp8/b/y+3X333Thx4gS+/PJL47jV 5VJty1mn02HQoEFVlsOt63Ts2LFo27Yt3Nzc0KtXL2NePf7445g6dapxnd46HgCUlZUBAPLy8tCp U6dKf7t5eU6ePBlFRUX4+OOPAQA///wzPvroIxQXF2Pp0qUwGAzw8fHB0KFD4eXlhbZt22LIkCH4 7rvvkJGRgTZt2mDVqlX1OiF0u8yVL9W5dfvg4OCA6dOno6ysDO7u7ggODq70+f3792Pw4MGIj4/H 2bNnce+99yI8PBypqam4fPkyHBwcsGbNGnz77bdYvnw5nJ2dcfnyZezcuRNJSUlV1kmF6OhoxMbG QqfTYc6cOejQoUOtcdzqwoULmDdvHm7cuIHWrVtj3bp1xr9FRESgoKAAU6dOxerVq3Hs2DHY2Nhg 4cKFuHDhgvG78eabb2L58uUQETz77LMYM2aM6ZVpISxlG9SxY0dcvHgRkyZNgq2tLWb1CLIUAAAg AElEQVTPno0PP/yw0vbIzs6uyv69wokTJ7Bp0ybj/v2rr77C2bNnERAQgKNHj+LkyZPGaVV3rAMA /v7+2Lx5c5Vt1M3r/r333kNUVJRxf3Xy5En88ssv0Gq1WLZsGTp27KjMiqmNUCXHjh2T0NBQKSsr kxEjRkhJSYkUFhaKt7e3GAwG2bZtm4iInDt3TgICAkSv18vQoUOlrKxM1q9fLytXrhQREW9vb8nP z69zux4eHnLgwAGJioqSrKwseffdd2XKlCmi1+slKChIfvvtN/nkk08kKytLREQ8PT0lLy9PfH19 5fTp05Keni4DBw4Ug8EgMTExEhUVJXv27JGoqKhK7Tz77LPi5+cnfn5+4uvrKw8++KCIiEyaNEmS k5NFRGTy5Mly8eJF2b59u5SUlIjBYJCXXnpJRET8/PykoKDg9hZyIzLn+qwwffp08fX1lddee01+ +eUXmT59urHNiRMnSkJCgixevFi2bNkie/fuFRGRqVOnSlxcnLz33nvy3XffiYjIggUL5MSJExIU FCSff/65iIgMGTJEbty4UantuLg4GTNmjDz22GOyZMkSERFjLlQ3zyIiI0aMEJGqeXDp0iXjdK9f vy4BAQFy/Phx2bBhg5w6dUqWLVsmW7dulbi4OMnOzjbGHx8fL4sXL5Zjx47JG2+8YVwXN/9/8eLF snXrVvn4449FROTjjz+WLVu2yJ49e+S9994TEZHFixfL4cOHpbi4WPbv31/n5W+KOfIiIyNDJk6c WGlYcXGxeHl5SUJCggQGBoqvr69kZmaKyP/WydatW0VEJC8vTzw9PUVE5NFHH5X8/HxJTU2VcePG VZtXNcXs4+Mj+fn5lb7fQ4cOrRTXmDFj5OrVqzUut4sXL8qUKVNERGTChAmSmZkpn332mXFd3uzW 7ZCvr6/8+OOPIlKevzfP683/f/TRR6W4uFh+/PFHeeutt+TLL7+UNWvWiIjIkiVLJCoqSj744APZ uXOncTnt27dP1qxZIx988EEta6LhzLU9uXm7PXHiRElKSpIDBw7IsmXLRETk3//+t8yfP7/Sd0yv 1xvXkalcqmk5h4aGVtmHiFS/Ts+ePSsiUu1+o6L9m7eLIiJBQUEycuRI8fHxkUceeUTi4uKMn69p WyUi8tlnn8nixYtFpDyfs7OzxWAwiK+vrxQVFcmgQYMkJydHcnNzxdfXV4qLi+XIkSOSlpZW52Wu BHPly83fJxGpdvtw+PBh4/5h3759Vabh6ekpBQUFcvjwYVm4cKGIiKxZs0Y2bdokIiLjxo2TlJQU 8fX1ldzcXMnNzZVHHnlECgoKql0nI0aMkKysLPH39xeR8u3hhAkTao2jumOY+Ph4OXfunIiU71uT kpIkKChIwsLCZO7cuSIicvbsWQkMDBQRkTNnzsisWbMqfTciIyON063YZzUV5t4GeXp6yhNPPCGX L18WvV4vL7/8sohItdujmvbvc+fOlX/84x9SWFgoImKcj4pt0jvvvCP//e9/az3WqciNmJgYWbRo kXG5VLfub95fjRw5UnJzc+Wnn34y5pHaeEWrBlevXoVer8fYsWMhIsjOzobBYEBmZibefvtt6HQ6 45m4P/3pT9BoNLCzszOekWvXrh1KSkpga2sLoPxsQcUVDo1GU+VsgUajwZNPPom33noLbdq0wcD/ Z+/OA6Iq1z+Af4eBGUBAIFBQlFI0F/TSvZnSZmZWWioCV1AEyzX33FExTQ3CMjNcEEqTwZuoJa2a ZdLNm4Zb15QsLaVBQR1cQFmGgff3h5fzcwQEdA4zA9/PP0eOM+/7nHOeOec8Z+3TB9u2bTOKyd3d HUuWLIGjoyPy8/Ol/tu1awcA8PHxgY2NDZycnFBQUCD1favK07+VQkNDAdy8J2zhwoUQQuD69es4 f/48XFxcMGfOHDg7O0v3VIhqjkhaA3Msz0rvvPMOgJtH6rOzs9G9e3cAQPv27XHp0iXpc9nZ2ejV qxcAoGvXrhBC4MyZMzhx4gTWrVuH4uJiBAQESN8FgPvuuw9lZWWwtb35Uz516hQCAgLQu3dv6cje vn37pD5sbGyqneZbY7g1D86dOwdvb28AgIuLC4qLi3Hw4EEEBgaia9euWL9+PfLy8hAaGgqVSoVj x45h//79KCkpgZeXFwCgbdu2Uvu3/ruyv3/+858AAH9/f2zbtg0PPfSQ9LmxY8fivffew8aNGzF4 8OBalnL9NWReuLi44PLly0b9nz9/Hl5eXhBC4ODBg2jRogVsbKpe0T1z5ky4uLigrKwMwM3femWf JSUlVfJKp9NBoVBUG7OTkxP0er3R77ukpMSov5YtWyIvLw9ubm4AgPz8fJw5c0b6/1vXA88//zy+ /vprHDx4EAsXLqzTfO/YsSMASGcXqluvtG7dGiqVCh4eHigtLZXuWwVu/j6uXLmCM2fO4Pjx4/j8 88+h1+vRr18/AFXzzNQaen1y+3obuHl5Z+Uy9/f3x6ZNm6BQKGqd9ttz6U7z2d/fH1euXKnTPGnT pg0AVLvduJM333wT7du3x7Vr1xAREYHevXsDqHlddeLECaSnp2P9+vUAgD/++ANTpkyRlsPFixfR vHlzODs7A7h5n9GkSZPg7Oxc5Yh4Q2nofLnd2bNnq6wfnnzySZw8eRIvv/wyOnXqhIEDB0rbrT// /BM5OTmYOnUqysvLcfbsWcydO1f6PgApX8rKyuDk5AQAeOCBByCEqHaZADcvRzx79iyioqIghEBZ Wdkd46jOfffdhzVr1kCtVuPMmTPSfDty5Ah8fHyk+I8dO4aoqCgAgKurK4D/Xy+EhIRg9erVGDly JB577LE6LkXLYs510JEjRxAbG4u5c+dK8/TWHKtcH5WXl1fZvgcEBODw4cNwcHCAUqmU2rezs8MD DzyA33//HVqtVtqvrWlfp1JISAgiIiKk9U91y/7W7cuMGTMwZ84cAJByWm4stG6jUCgghICbmxva tWuHTZs2oaKiAu+//z5Onz6NM2fO4L333sN3330nXepSF6GhoVJRUxMHBwcoFApkZGTgnXfewdat W6X/E0LgrbfeQmpqKpRKJV544QUpeSpjvjWZaiqIahrftm1bLF68GJ6enti6dSt8fX0xb948fPPN N9DpdPjuu++M+rIW5lqeTz31FDZs2CBdkvDzzz/DxsYGvr6+0gNKTp8+DXd3d+k7bdq0wfHjx9G5 c2f8/vvv6NixI3x9fTFo0CB0794du3btgp+fH/bt2ydtiG5fFj/++CMuX76M6dOnw9HREa1bt4ad nZ00H3799ddqp7mynVvzIC0tDffff79R+61bt8b+/fsxbtw4KJVKqNVqaUP77bffQq1W47XXXoNG o4FWq5WWwa3L41a+vr44duwYunTpgmPHjsHHxwdCCOlzX331FcaPHw9vb28EBQUhODi4bguoFubI C5VKhXbt2mHXrl14/vnnYTAYkJCQgKCgIADACy+8gEceeQRvvfUWYmNjIYRAQUEBPvvsM3zyySf4 7bffpPs4b1/ut+eVm5vbHX+nQgisWrUK33zzDfLz86Xfd6Xnn38eH330EZYsWQIASEpKQtu2bdGh Qwej+QcA/fr1w4wZM6BWq43yuT4qKiqkgrEmbdq0wS+//IJnnnkGv//+Ozw9PeHr64uePXuif//+ 2L9/P1QqFfbv319tsWoK5lqfVLcsK387/fr1q/a3c+syulMu3a66+VwXlfO8Mq9u3W7cKRcrdwab NWsGlUolff7kyZNV5md+fj6WLl2KtWvXStPZoUMHJCUlwd7eHh988AFatGgh/d+lS5eQl5eH5ORk bNu2DTt37jS6lF5ulpIvvr6+2LNnD4D/Xz8cPHgQnTt3xiuvvILZs2fj9OnT0u/7yy+/RHR0tHTJ +8KFC/HDDz9I03T7NF6/fh0KhQLZ2dlQKBTVLhMhBFq3bo0uXbpg3bp1uHHjBrZt24bMzMwa46jO mjVrMH36dLRv3x5hYWHStC5evBgJCQk4ePAg2rZtK10Gn5eXh//85z9Gse/duxf9+/fH7NmzMXz4 cERERKBZs2Z1nv/mZAk55enpCYPBYPT/1a2Pqtu+A5Duz05KSsKkSZOktvv37493330XPXv2NJre 2/u/3fz58zF27FgEBQXB19e3yrKvnGd6vR4HDhzA2rVrsX//fmzZsqVBii0WWrdp06YN9u3bhyef fBJRUVGIiIhASUkJwsPD4evri4sXLyI8PBxeXl7SU1dMeZPnE088gczMTNja2kKhUBhtNJ977jkM GzYMLi4uaNGiBS5dulTjTuyt371VTbG++uqrmDVrFkpKSvDggw9i6NChCAwMRHBwMJydneHh4YHi 4mJ069YN0dHRdboZ2xKYa3lOmDAB7733HiIiIlBRUQFnZ2csXboUnTp1gpeXF4YNGwYAWL58OXJz c6FQKBAeHo6pU6fiyy+/lHZaxo0bhwULFuD69evw9PSUbhavdHusw4YNw6JFixAcHAyVSoV//OMf 6NmzJ44fP4558+ahZ8+eRtNcWFgIAHB0dMSGDRswffp0ozwICwszav/hhx+GVquVjkR17NgR165d AwB069YNCQkJGD58OFq2bFljDt4a+9ChQzFr1ix8/vnncHd3x4oVK/Dll19Kn3nwwQcxYcIEODs7 G93ndq/MlRcLFy7EkiVL8OGHH0IIgUGDBqF3797IzMwEcLNA37JlC44cOQKFQgEXFxd4enpi6NCh cHV1lY7m3f5b79KlS5W8ulPMCoWi2t935RmmyqPM4eHhEEKgW7duiIiIkOJ0d3eHVqvF559/joED B8LOzk46E1Gb6mIKCQnB8OHD4e/vj+bNm1c7jc8++yx27dqFkSNHwsHBAZ6enggLC8PcuXOxefNm qFQqrFixok5P5Ltb5sqb6tp45plnsGfPHkREREClUmHlypVGD7ypXEafffZZvXKpuvlcn/huz6ui oiKj7djt5s+fD0dHRxgMBukotEKhqHZ+rlmzBgUFBZg+fTqEEBg9ejSmTp2K0aNHo7S0FE899RTU arXUj4eHB06cOIGwsDA0a9aswe8tNle+XL9+HaGhoVLhvX379irrB0dHR0yePBnvv/8+WrZsKZ05 AIBvv/3W6MlwAwYMwLZt26SzDJUUCgWmTp2Kl19+GZ6enlCr1VAqlZgyZUq1y+S+++7Do48+ioiI CBQXF2Py5Mno0KFDjXEAwAcffIAdO3YAAMLCwvDMM89g6tSpcHNzg4ODA3Q6nfTZOXPm4NVXX8WW LVvQrFkzREZGoqSkBDExMSgtLZU+9+CDD2LOnDlo1qwZunbtajVFFmDenIqKipLuIa+8l66y7erW R3Z2dpg9e3a12/dhw4YhPDwcgwYNktp47LHHMHfu3Grv07vTNHTt2hXPPvus9O+dO3caLfvKdeHX X38Ng8GAkJAQODo6YsGCBfc8X+pCIazp9AQREVmcV199FUuWLIGLi4u5QyGiBvSvf/0L4eHhKC4u xpAhQ7B7925zh0RWSq/XY+rUqUhMTDR3KCbFM1pERHTXJk6ciE6dOrHIImqC1Go1QkNDoVQqMWnS JHOHQ1ZKp9NhzJgxmD59urlDMTnZzmgdPXoUW7ZsgZOTE9zd3aUf4KeffopDhw6hpKQEkydPhq+v rxzdExERERERmY1sLywuKCjAokWLsHDhQhw5ckQan56ejqVLl2LatGn1fuO4wWBATk5OlZvwiCox R6g2zBGqDXOEasMcodowRwiQ8dLByhujExMTjV5WZ2dnBwDw8vKSHvlZnbS0NKSlpRmN0+v1OHXq FPbs2SM9vYSaLuYI1YY5QrVhjlBtmCNUG+YI1US2Swdv3LiB2NhYDBw4UHo3EAC88sorSExMhFar RXJysvT44LrIyclB3759mbRUI+YI1YY5QrVhjlBtmCNUG+YIATKe0XrjjTfw119/4ZNPPkF6ejrU ajVef/11DB48GDExMbhx44b00jAiIiIiIqLGRLZCq6b3VfTv3x/9+/eXq1siIiIiIiKzk+1hGERE RERERE0VCy0iIiIiIiITY6FFRERERBYrKysLS5cuRVZWlrlDIaoXFlpEREREZLE0Gg0yMjKg0WjM HQpRvbDQIiIiIiKLVVRUZDQkshYstIiIiIiIiEyMhRYRERGZDe+/IaLGioUWERERmQ3vvyGixoqF FhEREZkN778hosaKhRYREREREZGJsdAiIiIiIiIyMRZaREREREREJsZCi4iIiIiIyMRYaBERERER EZkYCy0iIiIiIiITY6FFRESy4ctoiYioqWKhRUREsuHLaImISG6WelCPhRYREcmGL6MlIiK5WepB PRZaRERERERktSz1oB4LLSIiIiIiIhNjoUVERERERGRishZa2dnZGDJkiNG49PR0jBkzBvPmzUN6 erqc3RMREREREZmFbIWWTqfD9u3b4ejoaDT+4MGD8PLyAgAEBATI1T0REREREZHZyFZoeXh4YObM mVUKrdDQUCxevBizZ8/G8uXL5eqeiIiIiIjIbGzl7kAIYfT34cOHERAQACcnpzt+Ly0tDWlpaUbj 9Hq9yeMj68UcodowR6g2zBGqDXOEasMcoZrIXmgpFAoAwLJlyxAdHQ13d3fMnz8fADB+/PgavxcW FoawsDCjcTk5Oejbt698wZJVsbQcycrKwscff4yQkBB06dLFLDGQMUvLEbI8zBGqDXOEasMcoZrI XmglJycDAGJiYgAAwcHBCA4Olrtbogan0WiQmZmJoqIixMXFmTscIiIiIjIjPt6dyEQs9WV5csrK ysLSpUuRlZVl7lCIiIiILAoLrTriDiVRVRqNBhkZGdBoNOYOhYiIiMiisNCqo6a4Q8nikmrTFM/i EREREdWF7PdoNRZNcYeS9xwRERFRbSoqKqDVamVrv7S0VBpmZ2fL0kebNm1gY8PzD2RaLLSoRk2x uCQiov8n9w40wJ3oxkCr1SJ5/TG4uXnL0r5OVyYNt2+9ZPL2r1zJxdjxgK+vr8nbpqaNhRYRERFV S6vV4vXko3CRaQcaAM7p9NJw5fY8k7dfcCUXi8ZyJ1pubm7e8PBoI0vbdrZqaShXH0RyYKFFRERE NXJx84arh49s7dvaqaWhnP0QETU0FlpERE0ULwsjIiKSDwstIqImSqvVYmTSPji4tZStjzJdMQDg tK4Yr2w7ZfL2i69cwKZxj/OyMCIisjgstIiImjAHt5Zw9GgtW/uFdmqUA7CxU8vaDxERkaXhtRZE REREREQmxkKLiIiIiIjIxFhoERERERE1EllZWVi6dCmysrLMHUqTx3u0rBSfFkZEREREt9NoNMjM zERRURHi4uLMHQ4A+fdbLXWflYWWldJqtQhfvxUObh7ydaK7CgWA33VX8fLW70zefPEVHbaMH8qn hcmExTgREVHTU1RUZDS0BFqtFttW/RceMr38/NrFMmm4N+WiydvXXcnFP6fV/8XnLLSsmIObBxw8 WsjWfqmtCgKAja0Kahn7IXlotVpEJH0BezdP2foQukIAwCldIUZv+8nk7ZdcuYTN415kMU5ERGTl PNy80cK9jSxt29mqpaFcfdwNFlpEjZi9myccPbxka7/YToUKADZ2KjjI2A8RERGRteH1OERERERE RCbGQouIiIiIiMjE6lRobd682ejvDRs2yBIMERERERFRY3DHe7TS09Oh0Whw9uxZ7NixA0IIAICj oyNGjRrVIAESERERERFZmzsWWkFBQQgKCsLmzZsRERHRUDERETVKWVlZ+PjjjxESEoIuXbqYOxwi IiKSUZ0uHfTz88O+ffuQkZGBYcOG4bPPPqtT49nZ2RgyZIjRuP3792Pu3LmYO3cujh49Wv+IiYis lEajQUZGBjQajblDaTCK/z1yt3JIRFRfdnb2RkMia1GnQmvFihXo3LkzUlJSsGHDBmzdurXW7+h0 Omzfvh2Ojo5G4zdu3IjY2FgsWbIEycnJdxc1NQiFnZ3RkIjujSW+RFJu9t37w87377Dv3t/coRCR lereLRj3+/ZC927B5g6FqF7q9B4tGxsb5Ofno0WLmy+tLSgoqPU7Hh4emDlzJsaOHVvl/5RKJZRK JfR6fT3DpYZk260XDHZq2HZ6yNyh3LOKigpotVpZ+ygtLZWG2dnZsvTRpk0b2NjwYaFkPWw9H4Ct 5wPmDoOIrJinZwd4enYwdxhE9VanQisiIgKrV6/G7Nmz8cEHH2DChAl17qDyARqV1Go1DAYDDAYD 1OqaLyVJS0tDWlqa0TgWZg3LxrMVVJ6tzB1GjeqTI1qtFhFJX8DezVO2eISuEABwSleI0dt+Mnn7 JVcuYfO4F+Hr62vythsrrkeoNpaWI7yPz/IwR6g2lpYjZDnqVGgNGDAAQgjs3r0bgYGBaNeuXZ07 UCgUAIBly5YhOjoaUVFRWLBgAQwGAyZOnFjj98LCwhAWFmY0LicnB3379q3yWZ6taJrqkyMAYO/m CUcPL9niKbZToQKAjZ0KDjL2Q3VX3xyhpsfSckSj0SAzMxNFRUWIi4szSwwNTfm/+26UFnr/DXOE alPfHJF7v5X7rJajToVWdHQ0unbtim+++QZdunTBzJkz6/wurcr7sGJiYgAAPXr0QI8ePe4y3Opp tVqEr98KBzcPk7ZrRHcVCgC/667i5a3fmbz54is6bBk/lGcryKoobFVGQyK6N03xPr623YOgtHNA 687PmTsUq9AUc6Sx0Wq12Lbqv/Bw85al/WsXy6Th3pSLJm9fdyUX/5wGi9pnVdnaGw0tRZ0KrQsX LuCtt97Cd999h8DAQKxZs0buuOrNwc0DDh4tZGu/1FYFAcDGVgW1jP0QWRO77r0BOzXsOvcydyhE ZKVcPP3g4uln7jCIGpSHmzdauLeRpW27/z3l1c5WLVsflqZX5yFQ2Tng737PmzsUI3UqtFxcXLBt 2zYUFRVh586dcHNzkzsuIrICSk8fKD1DzR0GERERNWGt3Dug1SOW98CUOl1cWVBQgOLiYvj7+yMv Lw/x8fFyx0VERERERGS16lRoCSGQk5MDPz8/qFQq7NixQ+64iIiIiIiIrFadLh0MDuYL4oiIiIiI iOqqToXWkCFD5I6DiMis+JoIIiIiMqU6FVpERI2dVqvFyKR9cHBrKVsfZbpiAMBpXTFe2XbK5O0X X7mATeMet6hH7jYmLMaJiKg+WGgREf2Pg1tLOHq0lq39Qjs1ygHY2Kll7YfkodVq8XryUbjI9O4b ADin00vDldvzTN5+wZVcLBprWe+/ISJqrFhoERER1ZGLmzdcPXxka9/WTi0N5eyH5MGznkR0KxZa RERERCag1WqRvP4Y3GQ866nTlUnD7Vsvmbz9K1dyMXY8z3oSmQILLSIiIiITcXPzhodHG9nat7NV S0M5+yGie8fzwkRERERERCbGQouIiIiIiMjEWGgRERERERGZGAstIiIiIqJGQmVrbzQk8+HDMIiI iIiIGolenYdAZeeAv/s9b+5QmjwWWkREREREjUQr9w5o9UgHc4dB4KWDRCajsFUZDYlup/jfY5kr h0S3U9rZGw2JiMh68YwWkYnYde8N2Klh17mXuUMhC2XfvT9K7eyh7tzH3KGQhWrbPQhKOwe07vyc uUMhIqJ7xEKLyESUnj5QeoaaOwyyYLaeD8DW8wFzh0EWzMXTDy6efuYOg4iITICXDtaRws7OaEhE RETU0Oz+d1mpHS8vJbJ4PKNVR7bdesFgp4Ztp4fMHQoRERE1Ud27BcPOzgGdO/U3dyhEVAvZCq0L Fy4gPj4erq6uaN++PSIiIgAA6enp+OKLL+Dp6YmePXsiKChIrhBMysazFVSercwdBhERETVhnp4d 4OnJJ8oRWQPZLh1MS0tDVFQUXnvtNXz//fcoLy8HABw8eBBeXl4AgICAALm6JyIiIiIiMhvZzmjp dDp4e3sDAFxcXFBYWAhXV1eEhoaiW7duKCgoQExMDNauXVvt99PS0pCWlmY0Tq/XyxUuWSHmCNWG OUK1YY5QbZgjVBvmCNVEtkKrVatWyMvLQ8uWLVFQUAAXFxcAwOHDhxEQEAAnJ6c7fj8sLAxhYWFG 43JyctC3b1+5QiYrwxyh2jBHqDbMEaoNc4RqwxyhmshWaIWGhiIuLg5OTk7o168fYmNjER0dDXd3 d8yfPx8AMH78eLm6JyIiIiIiMhvZCi0PDw+sWLGiyvjg4GAEBwfL1S0REREREZHZ8T1aRERERERE JsZCi4iIiIiIyMRYaBEREREREZkYCy0iIiIiIiITY6FFRERERERkYiy0iIiIiIiITIyFFhERERER kYmx0CIiIiIiIjIxFlpEREREREQmxkKLiIiIiIjIxFhoERERERERmRgLLSIiIiIiIhNjoUVERERE RGRiLLSIiIiIiIhMjIUWERERERGRibHQIiIiIiIiMjEWWkRERERERCbGQouIiIiIiMjEWGgRERER ERGZGAstIiIiIiIiE2OhRUREREREZGK2cjV84cIFxMfHw9XVFe3bt0dERAQAYP/+/UhPTwcAhIeH 46GHHpIrBCIiIiIiIrOQ7YxWWloaoqKi8Nprr+H7779HeXk5AGDjxo2IjY3FkiVLkJycLFf3RERE REREZiPbGS2dTgdvb28AgIuLCwoLC+Hq6gohBJRKJZRKJfR6fb3arCzW8vLyjMbn5eXhes4ZGAqv miZ4Myi5dgV5eXlQKpV1+nxTmGYvLy/Y2tYvRe+UIzdy/oCh8MrdBWsBSq9dRl6eb71ypLFPs6lz pDDnN5QV5t9dsBag5JoOeXnO9cqRxj7Nps6RizknUFR46e6CtQDXr11EXh7qlSONfZpNnSM5OSdR aMXz69q1i8jL61TnHAGsf7rrMs31zZOacqRy3Jlzv+LqdeucX1euXUTnvIp650hjn+bqckQhhBBy BJSYmIjAwED87W9/w7hx45CYmAgbGxtMmTIFK1euhMFgwMyZM7FmzZpqv5+Wludd284AACAASURB VIa0tDSjcTdu3MDZs2flCJcs0J49e+Dj41Pj/zNHiDlCtWGOUG2YI1QXd8oT5ggB1eeIbIWWTqdD XFwcnJyc4O/vj99++w3R0dE4evQotm/fDoPBgFGjRqFr1651brOkpATHjx+Hp6dnvapoU3nllVeQ mJjY4P2akzmn+W6OMjJHGh5zpH6YIw2LOWIdmCP1wxxpePXNE+ZIwzP3NFeXI7JdOujh4YEVK1ZU Gd+jRw/06NHjrtq0t7fHww8/fK+h3TWVSnXHo16NkbVNM3Ok4VnbNDNHGp61TTNzpOFZ2zQzRxqe tU0zc6ThWeI08/HuREREREREJsZCi4iIiIiIyMRYaBEREREREZmYcvHixYvNHYQ18ff3N3cIDa4p TvO9aIrzqylO871oivOrKU7zvWiK86spTvO9aIrzqylO871oivPL0qZZtqcOEhERERERNVW8dJCI iIiIiMjEWGgRERERERGZGAstIiIiIiIiE2OhRUREREREZGIstIiIiIiIiEyMhRYREREREZGJNepC 6+rVq8jIyGjwfjMzM/Hyyy8jMjIS48aNw8WLFxs8hjs5cOAALly4UOvnQkJCpH8vX74csbGxOHny JLZs2SJneBbFXDn03HPPISoqClFRURg+fDj279+Pc+fOYerUqSbrY8eOHfjvf/97x8+cOnUKo0eP xsiRIzFy5Ej88ccfJuu/MTBXfhQVFWHhwoWIjIzE8OHDq/1N7tixA5s3b76r9m/97ddk3rx5GDZs mNG4p556Cunp6XXuJzk5GefOnat3fJbKXPkQGRmJ4uJi6e+pU6fi/Pnzd93euXPncPDgwbv67q3r ruDgYKxevbrO361rztYnxyyNuXLk6aefxrvvviv9nZ2djU6dOuH8+fNITk5GTk5OlTy6W/fazrlz 5xAYGIioqCiEh4djyZIldf5uZmYm4uPj77pvS2bu/ZERI0ZgzJgxKCgoqPN3v/rqK+j1+rvqd//+ /Rg5cqS0L52fn1/t5yqXuV6vx1dffQUAiIuLu+t+Ta1RF1q///47fvrppwbv95133kFCQgI0Gg2G Dx+OpKSkBo/hTj799NM6/VAUCgUA4MMPP8SVK1cwf/58dOrUCeHh4XKHaDHMlUPOzs5ISUlBSkoK Vq9ejffeew8KhUJaJqYwZMgQ/O1vf7vjZxISErBgwQJs2rQJMTExeOutt0zWf2NgrvyIj49HYGAg NBoNNm/ejCNHjph0A1zXPLty5QquXr0KADh+/DhsbOq3SRk7dixat25d7/gslbny4fblda/riczM TPz+++939d1b112ffPIJ/v3vf+P69ev3FM/tNBqNSdtrSObKkebNm+Po0aPS33v27EGrVq0A3Pwd +vj4mGz7Yop2HnnkEaSkpGDLli0oLCzEzz//3KD9WyJz74+kpqbiueeeq9fB9o8++gjl5eX17lOn 0yEhIQGJiYnQaDSIiIjAG2+8UePnFQoFLl26hF27dgG4eSBQpVLVu1852Jo7ADmlpqbil19+Qb9+ /XDlyhW8//77AG4e7QsMDMTq1atx5MgRXL16FVOmTEHHjh2xYMECqFQqFBQUYMCAAdizZw/c3d2x cuVKqd3t27fjs88+k/5+4oknMHbsWOlvT09PpKamYvDgwXjqqafwxBNPAECV/vr06YM33ngD//3v f6FWq7Fq1SrMnj0bzZo1Q5cuXdCpUyds2LABpaWlePTRRzFt2jRERUWhZcuW+PPPPxEcHIx///vf uHTpEj788EOUlZVh3rx5KC4uRufOnTF//nzMmzcParUaJ0+ehL+/P6KiovDDDz/g/PnzSExMxPTp 03Hjxg24urpi+fLlcHBwkKZDCIGvvvoKBw4cwNq1awHc3ADv3bsXffr0wYYNG1BWVoaCggKsW7cO BoMB06dPh52dHZRKJV566SUUFhYiNTUVFRUVmDlzJnr27CnrMjc1c+XQre8Rv3HjBhwcHCCEQHZ2 NsaOHYv8/HwsWbIEXbt2RXR0NM6dOwe1Wo0333wTnp6eWLhwIbKzs+Hk5IT4+Hh8++23yMjIQGFh IQwGA5KSkvD+++/D398fX3/9NZ5++mm0adMG7777LhITE6W+W7VqhX/961+IiIhAhw4dpKPTISEh +Pjjj3Hu3DnEx8dj7ty5mD9/PhwcHJCbm4sVK1YAABYuXAghBJ599lmMGjVKnoVkRubKj19//RWv v/46gJsbmMmTJ2PFihVwdHTEihUrYGNjg2eeeQb29vbSQZKSkhKUlZVh7dq1SElJgVarRW5uLpo3 b46EhATs3bsXCQkJ8PHxQUlJCQAgJSUFX3zxBZRKJWbOnImHH37YaPr79OmD77//HoMHD8aePXvw 9NNPA0CVPtetW4dz584hJiYGTk5OKCkpwdKlS7FhwwaMHj0aZWVleP3116HX6xESEoKIiAh5FpjM zLm+uHWdUfnv06dP47XXXoNCocDDDz+M6dOnIzIyEklJSXBwcJB+x9OnT4dOp4ODgwPeffddpKam 4vr163jyySeRlpaGQ4cOwc7ODosXL4a9vX2V37qfn1+VvgHg+vXrKC0thUqlQmZmJlasWAGFQoGB AwciIiIC+/btw6pVq1BeXo4JEyZI3zt06BDef/99JCQk4Pvvv8cHH3wgzceCggKcOXMGq1atQvv2 7a1u+2KuHLGxsYG3tzdyc3Ph7e2NX375Bf7+/hBCYN68eRg1ahSEEMjKysLOnTsRExODl19+GSNH jkRgYCCmTZuGuLi4KuuSuLg4jB49Gn5+foiMjMT69esB3MyDJUuWoEuXLggNDTXaJi1fvhy2traY O3curly5gpYtW+LNN9+EUqmU4q3MIyEESktL4eHhgdWrV6Nbt27o3bs35s2bV+26o0OHDgCAP//8 E4sXL8aaNWuQkJCArKws2NjY4O2330aLFi3kW8AyspT9kRYtWkAIUWXf49q1a0bb/L/97W84efIk li5diunTp2P27NkoLy+Hj48PYmNjsWbNmirboUp79+5F//79pX3S3r174x//+AcAIC0tDenp6VAq lYiJiZFiTE1NxaFDh7B7925oNBokJSXh8OHD0jpm4sSJcHZ2xsqVKyGEQFRUFF544QUZltRtRCP2 008/ifj4eFFRUSFCQkKEXq8XxcXFYvjw4aK8vFykpKQIIYQ4ffq0mDJlisjJyREDBw4UFRUVIjEx Ubz77rtCCCGGDx8ubty4Ued+CwsLRVxcnHj66afFkCFDRFZWljAYDFX6y8rKErNmzRJCCHHgwAGR mZkpIiMjxa+//iqEEGLz5s1Cr9eL8vJyMWjQICGEEP369RM6nU4cOXJEDB8+XAghxKpVq8TevXvF G2+8If7zn/8IIYRYtmyZOHTokIiOjhY7d+4UQgjxwgsviLKyMhEdHS1OnTolNm7cKD766CMhhBAf ffSR2LBhg9F0PPLIIyIiIkIMHTpUlJeXG83Tn376SYwbN04IIURSUpLYunWriIuLEwcOHBBCCPHy yy+LjIwMMWXKFPHbb78JnU4nfvjhhzrPQ0thrhx69tlnRWRkpIiMjBTjx48Xv/32m8jJyREvvvii KC8vFwcOHBCLFi0Su3fvFm+//bYQQoh///vfYunSpeKbb74R77zzjhBCiG+++UasXbtWfPLJJ+L1 118XQgixaNEi8eOPP4qEhASRkZEhrl27JoYOHSqioqJEbm6uURx6vV689957YsCAAeK5556T8isk JEQIIUROTo6YOnWqFJsQQnz55Zdi5cqVIjU1VaSmpgohhNixY8ddzX9LZ478uHTpkhg/frzRuNLS UhEeHi4yMzPFxIkThRBCfPLJJyI1NVUcO3ZMHD58WAghxFtvvSW+++47kZCQIN5//30hhBBjxowR 2dnZYtiwYeLGjRsiPz9f9OnTR+Tn50vrmPz8fBEWFmbUZ3R0tDhw4ICYMWOGEEKIadOmidTUVLFj x45q+5wyZYr466+/RFlZmRgwYIA4deqUiI6OFr///ruYOHGi+Ouvv4QQQiQkJNRvIVgQc60vRowY ISIiIkRkZKQYMWKECAwMFOfOnROvvPKK+PPPP4UQQkyfPl0cP35cREZGiqKiIiHEzd9xYWGhGDFi hCgtLRU//vijyMvLEzt27BCpqanixIkTYvr06VLM48ePr/Jbr4y5UuW668UXXxRBQUEiIyNDCCFE WFiYuHLliqioqBAjRowQOp1ODBs2TBQUFIjS0lKxfv16sWPHDrFo0SLx0ksvieLi4mrnY2XcQgir 3L6YK0eCg4PF7t27RWpqqsjPzxdLliyR1t2Vv8PIyEhx/fp1MXLkSFFWViaCg4PFihUrxA8//CA2 btxY7e+6cn9CCCHl1ogRI8SKFSvE+vXrhRCi2m3Shx9+KLZu3SqEEGLjxo3is88+k2LNyckRvXr1 EpGRkWLgwIFi+PDhQq/XS9ssIUSN647MzEwxc+ZMKceEECI0NFQUFhaKY8eOidOnT9/dgrMA5t4f CQsLE4899pjIzc2tdt+jum1+ZU4sXbpU+o2+/fbb4uuvvzbaDo0ePVpajkIIkZiYKHbt2lUllvz8 fBEVFSWEuLktHDdunMjMzBTx8fHi3LlzYurUqVK/N27cqLKOefPNN8XevXtFaWmp+Oqrr+o+8+9B oz6jVeny5cvIycnB6NGjIYTA1atXUV5eDp1Ohzlz5kCpVKKiogIAcP/990OhUMDJyQktW7YEcPO0 qV6vh6OjI4Cb1f+nn34K4ObR5Fur/7KyMpw+fRrR0dGIjo7Gjz/+iNdffx1btmyp0l92dja6du0K ANKROCEE2rRpAwBwcXHBnDlz4OzsLF3v7OzsjPvuuw+XL19G27ZtAQBOTk4oLS3FmTNncOLECaxb tw7FxcUICAgAALRv3x4A4O7ujrKyMmm+nD17FkOHDgUA+Pv7Y/v27UbzzcHBAevXr0dSUhLWr19v dMQRANq1awcA8PDwQFFREc6cOYOJEydK7QHA7NmzsWbNGly8eBFRUVF3tfwsQUPmUOXnU1JSjGI4 d+4c2rVrBxsbG7i7u6O0tBTZ2dno3r07gJvzfNOmTWjZsiW+++47HD16FOXl5ejSpQu8vLykPPDw 8DC6dtnFxQXdunXDpUuX4OXlZdTnzz//jClTpmDKlCk4efIkpk6dit27dxsdbaz0wAMPSO0fP34c ISEhSEhIwMiRI/HYY4/d4xKwbA2ZHy4uLrh8+bJR/+fPn5eWXeV6oZKrqytWrVqFrVu3QqvV4qGH HgIAo3woLS2FwWCAo6MjHB0d4e3tjZycHHTu3BlA1XVHJXd3d1y/fh1//vknfH19a+wzICAAFy9e lNZtnTp1MsodnU4n/d/kyZPrN/MtUEOvLxQKBZKTk2Fvbw8AmDZtGoQQ0Ol00u/S398f2dnZRnEK IeDk5IThw4dj0qRJcHZ2xoIFC6Rlc/bsWWn90r59e+h0OigUiiq/9VtVrrsKCgrw0ksvSZeGlpeX w9XVFQDQsWNH5OTkoLy8HM7OzgCAcePGYceOHTh8+DAcHBygVCqrnY96vV6Kz5q3L+bIkccffxyz Zs2Cg4MD+vTpg23btlWJy8bGBh4eHvjhhx8wcOBAHDhwAAaDAaGhobCzs6t2XVLp1t/00aNH0aNH DwDAmTNnqmyTLly4gOPHj+Pzzz+HXq9Hv379jNp65JFHsGrVKgBAYmIi0tLSqu3r9nVHZmYmDh48 iBYtWkiXMs+YMQNz5swBAMydO7duC8iCmXN/5MiRI4iNjUX37t2N9j1SUlIwa9asGrf52dnZ6Nat m/T5s2fPAvj/7ZCnpydKS0ulz7ds2RK5ublGbXz99dfw9vbG2bNnERUVBSGE0Xbp1vyrZDAYjNYx ly9fxnvvvYeNGzdi8ODBdZ7n96JR36OlUCgghICbmxvatWuHTZs24cMPP8SgQYNw+vRpnDlzBsuX L0e/fv2qXUA1CQ0NhUajgUajQUpKSpXT8wsWLJAegNG+fXs4ODjg119/rdKfj48PTp48CQDIyMjA 9u3boVAopJXDqlWrsHLlSkydOhVFRUW1xuXr64u5c+dCo9FgzJgxePDBB6X5ABgnYUVFBe6//34c O3YMAHDs2LEq90rcd999aNasGSZOnIgvv/wSp06dMmrn9uug27RpgxMnTgAAsrKyANy8H2zRokVY s2aN0SVp1sIcOQRUv8Kobryvr6/RMvTx8YGvry8GDx6MlJQULFy4EIGBgXdsR6vV4o8//oCtrS2O HDli9Ln4+HjpARg+Pj5o3rw5AEj5WNN9HEII6dT/pk2bkJGRgRs3btQ4P6yVOfJDpVKhXbt20rXo BoMBCQkJCAoKghCiyu8yJSUFL774It58803cd999Nf5+FQoFCgsLUVBQgLy8PPj4+OC3334DgCqF 3a3f6dGjB+Lj49G3b18AN5f97X0CgJubG7RaLcrLy/Hbb78Z9e/m5oZz585BCGHSB740NHOuL25t r/LfHh4e+PPPPwEAv/zyC3x8fKBWq6HT6XD58mXk5+dDp9MhLy8PycnJCAwMxK5du6Tp8PX1xS+/ /ALg5mWIbm5utcZd+f8uLi6IiYnBvHnzAABKpRJXr15FRUUFfv31V7Rq1QoKhUK6vHDGjBlQKBQI Dw/H4MGDkZSUVO18VKlUUu5Y4/bFXDkC3Dx4qlAokJGRgV69elVpv/Lvxx9/HImJiXjkkUegUqlw 6tQptGvXrtp1SWU+lZSUQKvVSm2tX78emZmZyM7ORtu2batsk3x9fTF69GikpKRg2rRp0oHh22MB gBYtWsBgMEh9CSHwxx9/QKFQwM3NDTk5OdK6QwiBF154AZMmTcJbb70FvV4v3f4QGRlp1Q/zsoT9 EU9PTxgMhir7Hq1bt66yzb9+/ToUCgUqKiqq3VepnKbqPPnkk9izZ490kuHbb7/FV199hdatW6NL ly5ISUlBYmIinn/+eaNt2u0HgW1sbIzWMTt37sT48eOxadOmKgez5dKoz2i1adMG+/btw5NPPomo qChERESgpKQE4eHh8PX1xcWLFxEeHg4vLy/p4RD3ehNl5TWjEyZMgEqlgq2tLRYuXAgfH58q/fn7 +6N58+YYMWIE1Go1Vq5caXSdbGBgIIKDg+Hs7CydNaopPoVCgXHjxmHBggW4fv06PD098fbbb1f5 DHDzaMLChQuxceNGzJo1C1988QXc3Nyk+2pu/7xarcb8+fOxYMECaWNYXRxjxozB7NmzkZSUhKKi IiiVSrRv3x5hYWFwcXHB8OHD72nemoM5cuhObdw+/plnnsG3336LiIgIqFQqrFy5Ei4uLliwYAEi IyNhMBgQHx+Pw4cPV9uOEAKLFy9GdHQ0XF1dMXXqVKSmpsLOzg4AsGzZMsTExEg78LNnzwYA9O3b F0OHDpWOaN0em0KhQMeOHTFnzhw0a9YMXbt2RbNmze55vlgac+XHwoULsWTJEnz44YcQQmDQoEHo 3bs3MjMzq3y2d+/eWLZsGZKTk+Ho6AidTlflMwqFAq+++ipGjhyJ1q1bw83NDe7u7ujXrx/Cw8NR Xl6ORYsWVRtL3759kZKSgu7du+OXX36BQqGots9p06Zh1qxZcHZ2hkKhkO7HUCgUmDFjBubOnQuD wVCnJx5aKktZX1Suo2fMmIHXXnsNBoMBjz32GLp3746hQ4di0qRJ6NChA3x8fODh4YETJ04gLCwM zZo1Q2xsLHQ6HebNm4eePXvC29tberrk8uXLa4351v/7+9//Dl9fX3z++eeYOXMmXnnlFZSXl2Po 0KHw9PTEtGnTMGbMGADAhAkTcOXKFQDAsGHDpIIrMjLSaD4CNw8wxcXF4aGHHrK67Yu5cqTSE088 gczMTNja2lbZllf++/HHH8eyZcvQuXNndOvWTXoy6JNPPok33njD6HcdFBSEhQsXom3btmjVqpW0 rajcXixbtgxJSUmYP3++0TapZ8+eiI6OxubNm6FSqarsfxw6dAhRUVFQKpWwtbXFypUrkZ+fj2nT pmHXrl1wc3MDAEyfPh3R0dHSuqNyGp566ils2bIFJ06cQFlZGUJCQuDo6IgFCxaYbF42NHPlzvXr 1xEVFQUbGxsYDAbpwWi373vk5+dL23x/f384OTnB398f8+bNQ0xMDKKjo7Fu3Tr4+flhwIABd3wi qbu7O8aOHYtRo0bB1tZWWje5u7vj0UcfRUREBIqLi42ugHB3d4dWq8Xnn38u5eDt6xhHR0dMmDAB zs7OePHFF+953tSFQtSn7CW6g71796Jjx45o3bo1Ro0ahejoaHTs2NHcYRGRBfj000/x9NNPo1mz Zhg0aBC2bNkCJycnc4dFREQkm0Z9RosaVosWLTBt2jTY2trC39+fRRYRSVxdXTFy5EjY2dkhKCiI RRYRETV6sp3ROnr0qHTE0t3dHZMmTQJw86jmoUOHUFJSgsmTJxvdQE1ERERERNQYyHZGq6CgAIsW LYKjoyNGjx4tjU9PT8fGjRuRk5ODpKSker3xm4iIiIiIyBrI9tTB3r17w9HREYmJiRg4cKA0vvIm ey8vL+nJfHVlMBiQk5MDg8Fg0lip8WCOUG2YI1Qb5gjVhjlCtWGOECDjGa0bN24gNjYWAwcORK9e vaTxlY8uz83NvePbudPS0qq8N0Gv1+PUqVPYs2eP9GhIarqYI1Qb5gjVhjlCtWGOUG2YI1QT2e7R mj9/Pv766y+0atUKNjY2UKvVeP3117Fz50785z//wY0bNzBnzhx4e3vXuc2cnBz07duXSUs1Yo5Q bZgjVBvmCNWGOUK1YY4QIOMZrdjY2GrH9+/fH/3795erWyIiIiIiIrOT7R4tIiIiIiKipoqFFhER ERERkYmx0CIiIiIiIjIxFlpEREREREQmxkKLiIiIiIjIxFhoERERERERmRgLLSIiIiIiIhNjoUU1 ysrKwtKlS5GVlWXuUIiIiIiIrAoLLaqRRqNBRkYGNBqNuUMhIiIiIrIqLLSoRkVFRUZDIqL64plx IiJqqlhoERGRbHhmnIiImioWWkR013i2gmrDM+NERNRUsdAiorvGsxVERCQ3HtQja8VCi4juGs9W EBGR3HhQj6wVCy0iIiIislg8qEfWioUWERERERGRibHQIiIiIiIiMjEWWkRERERERCbGQouIiIiI iMjEWGgRERERETUSfBy+5WChRURERETUSPBx+JaDhRYRERERUSPBx+FbDlkLrezsbAwZMsRoXHp6 OsaMGYN58+YhPT1dzu6JiIiIiIjMQrZCS6fTYfv27XB0dDQaf/DgQXh5eQEAAgIC5OqeiIjI6vDe CiKixsNWroY9PDwwc+ZMjB071mh8aGgounXrhoKCAsTExGDt2rXVfj8tLQ1paWlG4/R6vVzhkhVi jlBtmCNUG0vLEY1Gg8zMTBQVFSEuLs5scdD/s7QcIcvDHKGayFZoVRJCGP19+PBhBAQEwMnJ6Y7f CwsLQ1hYmNG4nJwc9O3b1+QxknVijlBtmCNUG0vLEd5bYXksLUfI8jBHqCayF1oKhQIAsGzZMkRH R8Pd3R3z588HAIwfP17u7omIiIiIiBqc7IVWcnIyACAmJgYAEBwcjODgYLm7JSIiIiIiMhs+3p2I iIiIiMjEWGgRERERERGZmOyXDpI8KioqoNVqZe2jtLRUGmZnZ8vSR5s2bWBjw3qfiIiIiBoXFlpW SqvVYlf8z2jR3Fu2Pq7nlknDI4kXTN7+xWu5eH4u4Ovra/K2iYiIiIjMiYWWFWvR3Bvebj6yta+y VUlDOfshIiIiImpsWGgRNVK8vJRqwxwhS5CVlYWPP/4YISEh6NKli7nDISIyGRZaRI2UVqvFjzGH 4eUs3+WlJTl6afhn/HmTt59XmItHl/HyUrlotVocnvsDvJ29ZOtDf7745lBbjPPLTpm8/dzCPCD+ CeaIFdNoNMjMzERRURHi4uLMHQ7dBbkP2vCADVkrFlpEjZiXszdaN5fx8lKlWhrK2Q/Jx9vZCz4u rWRrX33h5iXIaqVK1n7IehUVFRkNyfpotVocfW0bvF08ZGlfn3NNGua9vdfk7ecW6IAl/+QBGzI5 FlpEREREdE+8XTzg07yFLG2rbe2koVx9EMmB50iJiIiIiIhMjIUWERERERFZraysLCxduhRZWVnm DsUICy0iIiIiIrJaGo0GGRkZ0Gg05g7FCAstIiIiIiKyWpb6UB0WWkRERERERCbGQouIiIiIiMjE +Hh3IiIiIqIGwhc8Nx0stIiIiIiIGohWq8XPizfC28VdlvbLzuVLwwvvfGry9nMLLgOLX+YLnuuA hRYRERERUQPydnGHj6unLG2r/veCZ5WtnWx9UN3wnB8REREREZGJ1emM1ubNmxERESH9vWHDBowa NUq2oIiIGqOsrCx8/PHHCAkJQZcuXcwdDtWT3PdVAJZ3b0VTnGYiIlO5Y6GVnp4OjUaDs2fPYseO HRBCAAAcHR1ZaBER1ZNGo0FmZiaKiooQFxdn7nConrRaLY4s2Alv5xay9aHPuS4Nc988bPL2cwsv Am/0r/O9FU1xmi0dD9gQWY87FlpBQUEICgqqckarrrKzs/Hqq69ix44d0rj9+/cjPT0dABAeHo6H Hnqo3u1Sw1Db2hsN6c6a4sbPXmlvNKQ7s9QXKlLdeTu3gE9zL9naV59X3RwqVbL2Ux9NcZotGQ/Y EFmPOp1H9/Pzw759+5CRkYFhw4bhs88+q/U7Op0O27dvh6Ojo9H4jRs3IjY2FkuWLEFycvLdRW0G WVlZWLp0KbKysswdSoPp034Iunn1RJ/2Q8wdilXQaDTIyMiARqMxdygNZkDrQfiH+yMY0HqQuUMh ImoSeMCGyHrU6R6tFStWYN26dZg9ezY2bNiAsWPHYtCgO+9YeXh4YObMmRg7dmyV/1MqlVAqldDr 9XcXtRk0xSNIbV390NZ1srnDsBpNcePXzskP7fz8zB0GERERWbCm+u6wxWZ/cwAAEPRJREFUOhVa NjY2yM/PR4sWN6/RLigoqHMHlfd1VVKr1TAYDDAYDFCr1TV+Ly0tDWlpaUbjzFmYNcWdaEtnaTlC loc5Yn72NvZGQ0vDHKHaMEfMz16pMhpaGuZI7Zrqu8PqVGhFRERg9erVmD17Nj744ANMmDChzh0o FAoAwLJlyxAdHY2oqCgsWLAABoMBEydOrPF7YWFhCAsLMxqXk5ODvn371rlvatyYI1Qb5oj5DfJ6 HvZKezzr+ZS5Q6kWc4RqwxwxvyCfXnBQqvCc99/NHUq1mCN10xTfHVanQmvAgAEQQmD37t0IDAxE u3bt6txB5X1YMTExAIAePXqgR48edxEqERFZG79mD8Cv2QPmDoOIrJifcyv4ObcydxhE9VanCw2j o6Nx+fJlfPPNN9Dr9Zg5c6bccREREREREVmtOhVaFy5cwEsvvQSVSoXAwEBed0pERERERHQHdSq0 XFxcsG3bNhQVFWHnzp1wc3OTOy4iIiIiIiKrVadCq6CgAMXFxfD390deXh7i4+PljouIiIiIiMhq 1elhGEII5OTkwM/PDwqFAjt27EBERITcsRERERFZDbnfFQRY7vuCiKiqOhVawcHBcsdBJCtu/Kg2 zBEi87D0dyTVh1arxdHXtsHbxUO2PvQ516Rh3tt7Td5+boEOWPLPer8viIiqqlOhNWTIELnjIJKV VqvFjzGH4eXsLVsfJTl6afhn/HmTt59XmItHl4EbP5lotVocnvsDvJ29ZOtDf7745lBbjPPLTpm8 /dzCPCD+CeYIWZXBrfrAQanGsy0fNXcoJuHt4gGf5i1ka1/9v/cFqW3tZO2HiO5dnQotosbAy9kb rZv7yNa+SqmWhnL2Q/LxdvaCj4t872pRX7h5xF6tVMnaD5E18XNqAz+nsNo/SERkZRpFocVLfoiI iIiIAHulndGwKbDUaW4UhZZWq8Wu+J/Rorl8l4Vdzy2ThkcSL5i8/YvXcvH8XF4WRkRERER3b0ib v8NBqcLzrfzNHUqDsdRpbhSFFgC0aO4NbzcZLwuzVUlDOfshIiIiIrpbfi4tMNnlaXOH0aAsdZp5 nRoREREREZGJsdAiIiKyEI3pUedERE1do7l0kIiIyNo1tkedExE1ZSy0iIiILAQfdU5E1Hjw0kEi IiIiIiITY6FFRERERERkYiy0iEzEXmlvNCQiIjI1PjCFyHrwHi0iExnQehDslfZ42utZc4dCFsre xt5oSERUX0E+veCgVOE577+bOxQiqgULLSITaefkh3Z+fuYOgyzYIK/nYa+0x7OeT5k7FCKyUn7O reDn3MrcYRBRHbDQIiJqIH7NHoBfswfMHQYRERE1AN6jVUdqW3ujIRERERERUU1kO6N14cIFxMfH w9XVFe3bt0dERAQAID09HV988QU8PT3Rs2dPBAUFyRWCSfVpPwRqWwc86vu8uUMhIiIiIiILJ1uh lZaWhqioKAQEBGDcuHEIDw+HUqnEwYMH4eXlhfLycgQEBMjVvcm1dfVDW9fJ5g6DiIiIiIisgGyF lk6ng7e3NwDAxcUFhYWFcHV1RWhoKLp164aCggLExMRg7dq11X4/LS0NaWlpRuP0er1c4ZIVYo5Q bZgjVBvmCNWGOUK1YY5QTWQrtFq1aoW8vDy0bNkSBQUFcHFxAQAcPnwYAQEBcHJyuuP3w8LCEBYW ZjQuJycHffv2lStksjLMEaoNc4Rqwxyh2jBHqDbMEaqJbIVWaGgo4uLi4OTkhH79+iE2NhbR0dFw d3fH/PnzAQDjx4+Xq3siIiIiIiKzka3Q8vDwwIoVK6qMDw4ORnBwsFzdEhERERERmR0f705ERERE RGRiLLSIiIiIiIhMjIUWERERERGRibHQIiIiIiIiMjEWWkRERERERCbGQouIiIiIiMjEWGgRERER ERGZGAstIiIiIiIiE2OhRUREREREZGIstIiIiIiIiEyMhRYREREREZGJsdAiIiIiIiIyMRZaRERE REREJsZCi4iIiIiIyMRYaBEREREREZkYCy0iIiIiIiITY6FFRERERERkYiy0iIiIiIiITIyFFhER ERERkYmx0CIiIiIiIjIxFlpEREREREQmZitXwxcuXEB8fDxcXV3Rvn17REREAAD279+P9PR0AEB4 eDgeeughuUIgIiIiIiIyC9nOaKWlpSEqKgqvvfYavv/+e5SXlwMANm7ciNjYWCxZsgTJyclydU9E RERERGQ2sp3R0ul08Pb2BgC4uLigsLAQrq6uEEJAqVRCqVRCr9fXq83KYi0vL89ofN7/tXf/MVXV fxzHXwdvcoHLHStbV7+UZfMOECIL3Gy6toZjrpotV4lu2ZqTptCYFf2wof3RiKy1Coy2bA2ny9Xm tBV/tFxigrqE0a6/aCp9TcXLVUHDy8w43z++636/DPJw4dwf3Pt8/Hm5HD7vs6fTNxe8PT36teeo Lg302nP4GLh41a8ZPf+9N2ORDDN7PB45HOElerNGjgWOKhCcvPerd6BX6T0pYTWS6DPb3cjRwHH1 Dl4c32HjQO8fvUrpyQyrkUSf2e5GjgR+VW/w8vgOGwf8AwEZPf8Kq5FEn9n2Rvyn1RvsG99h44D/ 6mWpJ3fMjUiTf+6xzBxuJ//UyN+PHfX/W73XroR/2Djg/6NPZk9P2I0k+syjNWKYpmlG4kCNjY2a P3++CgsLtXr1ajU2NiolJUWVlZX64IMPdOPGDb300ktqaGgY9fN37NihHTt2DHtsYGBA3d3dkTgu 4tAPP/yg7Ozsf/w4jYBGYIVGYIVGMBY364RGII3eSMQWrUAgoNraWrlcLuXn5+vEiRN67bXX1NHR oa+//lo3btzQ888/rzlz5oz5moODg/L5fLr99tvD2qLt8sILL6ixsTHqXzeWYjnzeL7LSCPRRyPh oZHoopHJgUbCQyPRF24nNBJ9sZ55tEYi9qOD06ZN0/vvvz/i8eLiYhUXF4/rmk6nU0VFRRM92rhN nTr1pt/1SkSTbWYaib7JNjONRN9km5lGom+yzUwj0TfZZqaR6IvHmfnv3QEAAADAZixaAAAAAGAz Fi0AAAAAsNmUjRs3boz1ISaT/Pz8WB8h6pJx5olIxvuVjDNPRDLer2SceSKS8X4l48wTkYz3Kxln nohkvF/xNnPE/tdBAAAAAEhW/OggAAAAANiMRQsAAAAAbMaiBQAAAAA2Y9Eah56enlgfISbOnz8f 6yNMGjQCKzSCsUjGTmgkPDQCKzQSOyxaYTp37pw++eSTWB9jVPX19ers7IzY9WtqaiJ27URCI7BC IxiLeO2ERuIHjcAKjcSWI9YHiJSOjg7t3LlTDodDP/30k8rLy7VgwQKVlZVpz549qqmpUVVVld57 7z253W6dOXNGH374ocrLy7VlyxYdPnxYHR0dWrVq1bDr7t+/Xz6fT6dOnVJzc7P6+vrU39+viooK dXV1qbW1VcFgUDk5OSopKVFVVZUefvhhHT9+XHl5eTpz5owWLVqkRx55JCJzf/HFF3I6nbrjjjsU CATkdDrV39+vDRs2qLq6Wl6vV93d3crOzlZ6errOnj2rt99+Ww0NDaFZKisrdeeddw67bltbm377 7Td1dnbK5/Opu7tbV69e1fLly/XXX3+F7rXT6VR1dbUWL16sxx57TD6fTwUFBbp06ZLuuecerVix IiJzjweN0IgVGqGRsUjGTmgkPDRCI1ZoJDEbSdhXtG677TYtWbJEDzzwgDIyMvTzzz+rpaVFXq9X J0+e1ODgoBwOh5588kkVFRXJ7/ert7dXCxYs0P79+/XVV1/p6aefHnHdhx56SAUFBTJNU/v27VNa WppcLpcOHTqk7OxsPf7443rwwQf1448/SpJmzZqliooKZWRk6IknntCaNWu0b9++iM29dOlS1dbW 6rPPPpPX69Wbb76p0tJS7dq1S8FgUBUVFVq2bJmcTqfWrFkjv9+vkydPDpvl4MGDI647f/58zZw5 U16vV19++aXS0tKUlZWl1tbW0L2eO3euDhw4ELr/a9euVW5uroqLi7V+/Xrt3bs3YnOPB43QiBUa oZGxSMZOaCQ8NEIjVmgkMRtJ2EWrqalJp06dUm5urlJTU2UYhjo7O1VeXq6GhgYVFRXpwIEDam5u lsfj0fTp02Wapp566ilt3bpVLpdLbrd7xHUNw5BpmjJNU3fffbfWrVunZ555RrNnz9bmzZvl9/tV WFgo0zRlGIbS0tIkSSkpKUpNTVVKSooi+dZl/39mwzCGfczhcMjhcITOIil0lv+fxev1jnpt0zQ1 NDSkrKwsrVu3TitXrlReXl7oXufl5Wnq1KmSJKfTKel/cxuGoaGhIdvnnQgaoRErNEIjY5GMndBI eGiERqzQSGI2krCL1owZM9Te3q5t27bp+vXrmjdvnoLBoAoLC9XW1qaSkhJlZWXp7Nmz+vbbb3Xh wgX19fXJ5XIpIyNDZWVlo17X7Xarq6tLwWBQbrdbb731lhoaGjR9+nR5PB4dPHhQ27Zti+g/gsZi 3rx56urqUl1dnVpaWrRkyZJRn2cYhu69915lZmaGZvF4PKM+9/r16zp8+LAWLlyo9evX65133pHH 4xlxr4eGhkb8gfn7a8UTGqERKzRCI2ORzJ3QyNjQCI1YoZHEbMQwY/03eZypr69XMBjUK6+8Euuj IE7RCKzQCMaCTmCFRmCFRuIbi9ZNnDhxQnv27Am97GoYhh599NERv3SXaM6dO6ddu3YNm3vhwoWa M2dOrI8Wd2iERqzQCI2MRTJ2QiPhoREasUIj8dcIixYAAAAA2Cxhf0cLAAAAAGKFRQsAAAAAbMai BQAAAAA2Y9ECAAAAAJuxaMWhQCCg+vr6UT926NAh1dXVDXusvr4+Lt/lHJFDI7BCI7BCI7BCI7BC IzfHohWHpk2bpoqKin/8eDy+0R6ii0ZghUZghUZghUZghUZuzhHrAySL8vJy1dbW6tZbb9WLL76o zMxMnT9/Xn19faqsrJTX69XatWuVnp6umpoabd68WR999JE2bNig33//XZcvX9bGjRslSe3t7Xr2 2Wd1yy23aNOmTaGvcfHiRb3++usKBoPKzc3VG2+8EaNpMR40Ais0Ais0Ais0Ais0Yh9e0YqSxYsX 6/vvv9e1a9fU39+vnJwcff7559q0aZN27twZet727duVmZkpwzB05coVzZ07V1u2bFFVVZWam5sl SW63W01NTVq6dKm2b98uSTJNU59++qmee+45bd26VaZpqr29PSazYnxoBFZoBFZoBFZoBFZoxD68 ohUlJSUlevnll5WZmanS0lJduHBB1dXVmjJlioaGhiRJd91117DPcTqd+uWXX9TW1qbBwUF5PB5J 0n333SdJys3N1d69e0Pv+H369GkdOXJEjY2Nunbtmu6///4oToiJohFYoRFYoRFYoRFYoRH78IpW lLhcLqWnp2v37t3Kz8/X6dOn9e6772rRokUyTXPE803TVEtLi1JTU1VXV6eioqLQ844dOyZJ8vl8 mjVrVuhzZs6cqVdffVVNTU1atWqVcnJyojMcbEEjsEIjsEIjsEIjsEIj9mHRiqLS0lL9+eefmj17 tvx+v5YtW6bdu3frypUrMgxj2C8MGoahgoICtba2avny5Wpvb1cgEJBhGBoYGNDKlSv1zTffaMWK FaHnr169Wh9//LHKysr03Xffhb5rgMmDRmCFRmCFRmCFRmCFRuxhmKOtpgAAAACAceMVLQAAAACw GYsWAAAAANiMRQsAAAAAbMaiBQAAAAA2Y9ECAAAAAJuxaAEAAACAzVi0AAAAAMBmLFoAAAAAYLP/ AHOjUUSHuNcAAAAAAElFTkSuQmCC " id="0" name="Picture"/>
+                    <pic:cNvPr descr="data:image/png;base64,iVBORw0KGgoAAAANSUhEUgAAA1oAAALKCAYAAAArsyBpAAAABHNCSVQICAgIfAhkiAAAAAlwSFlz AAALEgAACxIB0t1+/AAAIABJREFUeJzs3XlAlNX6B/DvsAoiAoK74g/N1LCrmZlpZnq1NK0EExQG c98XRBQEJZdUUkxzzT3RFDOXyuvVXDNzL3PB9YoKKCgosi8Dz+8PLu9lBAR1hgH5fv4ZmOWc877n mXPe591GJSICIiIiIiIi0hkjQzeAiIiIiIjoZcNEi4iIiIiISMeYaBEREREREekYEy0iIiIiIiId Y6JFRERERESkY0y0iIiIiIiIdKzCJloJCQk4fPhwqdf7wQcfwMvLC2q1Gp9//jkuXLhQ5HtPnDiB 2NjYYss8evQo9u/fX+gyLVmyBD179kT//v3h6emJ4OBgAMCcOXOQmZlZoCxDrZfSZKhlfPz4MXx8 fKBWq+Hu7o4DBw4AANRqNdLS0p673Of9/KlTp5R4KK6Nz8vf3x83btzAqlWrEB0d/UJl6ZOhYqJz 5844fvy48v+LxsLDhw/h7e0NtVoNT09P7Nu3r8B7lixZgiNHjjx3HU8THR2Ntm3bwsvLC15eXhgw YECRY1h5iY2SMPR84uXlhX79+uH48eOIjo7G2LFjtd4XFxeHJUuWFPqdL0xe3xTG1dW1yM8V9lpQ UFCx9anVanh5ecHDwwNvvPEGsrOz8dtvv8Hd3R2fffYZTp48WWwZL4OyNjcVFgf6/L6eOnUKHTt2 hJeXF9zc3LBixYoi35sXa0+Lx4rGUPHzZB/kzWNXrlzB1atXC/2MLsai8sLE0A0wlGvXruHkyZPo 2LFjqdZbpUoVbNiwAQDw4MEDDB8+HNu2bYNKpSrw3l27dmHgwIGoUaPGU8t89913AeQGbmHLNHHi RLz33nsAgJEjR+LmzZvw9/cvtCxDrZfSZKhlDAoKgoeHB1q3bo3k5GT07dsXrVu3LrTvn8WLfP7J zxbVRmtr6xdq45AhQ17o8/pmqJgwNzdHSEgIwsLCYGxs/MKx4O/vj+HDh6Nly5bIzMzEiBEjUL9+ fTRp0kRHLS7eW2+9hUWLFgEA9u/fj9DQUEycOLHI95f12CiJsjCfPHz4EKNGjUJISEiBOLK3t8fo 0aNx6tQpvY43hb02ffr0YssMDQ0FAKxduxY9e/aESqXCsmXLsH79eiQnJ+PIkSNo06bN8ze6nChr c1Nh9P197d69OyZNmgQA8PT0hKurKxwcHAq8Ly/WXjSeXyaGip8n+yDv//3798PZ2RmvvvpqiT73 sqqwidbGjRtx4cIFdOnSBY8ePcLq1asBAGPHjkXbtm2xZMkS/Pnnn0hISMCYMWPQuHFjBAQEwMzM DImJiejevTsOHDgAOzs7fP3110q527Ztw08//aT8/+677xY5MDk4OOC1117DlStXYGFhgaCgIGg0 GnTq1AldunTB0aNHcffuXWXyNDIyQkhICGbMmIGUlBTY2NggODgYe/fuRWpqKk6ePKks0xtvvKHU k/eb1BqNBhkZGTA3N4darcbKlSvx9ddfIzw8HEZGRpg3b57Werl06RJ+/vlnGBsbY+LEiWjVqhVc XFxQt25dREREIDAwEA0bNoS3tzdycnLg7OxcZAJXlhii7zMzM3H37l1l8rKyssLmzZthZWWl9M+5 c+cwb948ZGdno1+/fnB0dMSuXbswbdo0XLlyBd9//z3GjRsHf39/pKWloWnTppgyZYry+cOHD2Pt 2rXIyMjAO++8g3HjxkGtVqN27dq4evUqBg0ahJ49eyIwMBC3b9+GlZUV/u///k9p79PaeP78eSxY sABZWVmoX78+vL29ERQUhOXLlyMhIQGTJk1CcHAwpkyZgvT0dGRlZWHZsmUAcuPP398fgwYNgomJ iVacDxo0CIMGDULlypXRrFkzPHr0CJcuXYKRkRHmz5+P6tWr6ysMtBhqPLCwsECXLl2wfv16DBo0 SOnLW7duaa2nt956C7t27UJgYCAGDBiA/v37o23bthg3bpyy1/fBgwcwMjJCy5YtAQBmZmYYPHgw fvrpJ1y+fBnbt2+HkZGRMjbEx8cXiKUn+3nOnDkYNGgQGjRogHPnzqFbt24YPHgwvL29ERcXBwsL CyxatAgWFhbKMuUtAwAkJyejUqVKSE9Px+TJk/Ho0SPUqFEDc+bMUd6bFxtZWVmYPn06MjMz4erq is8++wx+fn54/PgxkpKSsGDBApw+fRqHDx9GUlISNBoNVq1ahX379mHTpk3IycmBj4+PQTbIDRU/ +dd1SkoKLCwsICK4ffs2hgwZgvj4eMyYMQO2trYIDg6GWq0GkPtdf3Ldigh8fX1haWmJpKQkAAXj cNCgQUp9np6esLOzQ1RUFIYPH46uXbvi0aNHGDVqFGJiYjBmzBh07NgRrq6u+PHHHwusg/fff19r HaakpGD//v3YtGkTbt68ierVq8Pf3x+JiYmYMWMGAOCbb77ByZMnYW5ujtmzZ+POnTvK3DhhwgRl Obp27YqBAwfqqntLTVmbmwBg8eLFiI+Ph6OjI7788stn+r6amJjA29sbpqamMDY2xueff446depg 2rRpUKlUePPNN+Ht7a21DvJiOisrCyqVCtbW1kqdjRo1glqtxrfffqv1mfT0dIwZMwbp6emoXr06 QkJCdNwz5UNZ2K7Nb/v27di3bx/atGmDuXPnIioqCo8ePcIXX3wBIHebZ8CAAUhNTcWCBQtQp06d Isu6c+cOpk+fjqysLFSqVAnLly/H8OHDkZGRgYcPH8LR0RFt2rTBr7/+CgA4f/48Dh06BDs7u+dZ lbolFdTJkyclODhYcnJyxNXVVTIzMyUtLU369esn2dnZsmHDBhERuXHjhowZM0aioqKkZ8+ekpOT IytWrJCFCxeKiEi/fv0kJSWlxPW6urpq/R8SEiLHjh2TUaNGya1bt0REZPTo0RIdHS1+fn5y/fp1 OXnypIwcOVJERNatWyebN28WEZHNmzfL2rVrZceOHbJx40Y5deqUBAcHa5W/ePFi6dGjh3h5eUn/ /v3l+++/FxERtVotKSkp0rt3b0lKSpLz58/LjRs3lPUSHx8vHh4eIiISHx8vbm5uIiLSpk0bycjI kHPnzsnEiRPl0KFD8tVXX4mIyK5du0reAQZkiL6PjY2VYcOGFfpaXl94eHhIQkKCZGdni6enp6Sn p0vfvn1FRGThwoVy/Phx+fLLL+XYsWMiIjJr1iw5c+aMqNVqSU1NlU2bNklmZqZkZ2fLxx9/LCIi nTt3lvj4eHnw4IH07dtXLl68KH5+fiIisnHjRq14eVobf/rpJ4mPjxcRETc3N0lJSZHBgwdLUlKS /PDDD7Jt2zY5f/68nD17VkRE5s2bJwcPHhQ/Pz+5du2a8lhYnHt6esrly5dFRArEY2kx5HiQmZkp vXr1ktjYWKUvC1tP/fv3l6ysLHFxcZGQkBA5evSorFu3Tinr3LlzMnPmTK3yb968KT4+PrJjxw75 8ssvRSR3TDh06FChsfRkPycnJ4unp6dcuHBBMjMzpVu3bpKUlCSenp6SkZEhf/zxh8TExCj1RUVF ydtvvy1qtVq8vLxk8uTJkpiYKOvXr5etW7eKSO4YtmvXrgKxMXLkSLlz547Sxjt37sjBgwdFROT7 77+X0NBQ2b59u0yfPl1ERIKCguSPP/6QMWPGyNWrVyUuLk6OHj1a4nWvS4aKn65du4parRa1Wi3D hg2Tq1evSlRUlPTo0UOys7PlxIkTEhQUJFFRUTJ27Fhljihs3c6cOVNOnz4tIiJ9+vSR69evFxqH eXNY165dJSYmRpKTk6VPnz4ikjs/pKSkSGRkpAwZMkREcmO8sHXwpJ07d8qWLVtEROTMmTPy3nvv SVJSkvz9998yZswYuXz5svj4+IiISHh4uAQEBGjNjaGhobJx40YREdmxY0eJ12FZUtbmJj8/P/nl l19ERMTT01Pi4uKe6fs6Z84cOXHihIiIDBgwQA4fPizDhw+XmzdviojI+PHj5dKlS1rL/95774la rZauXbuKt7e30o7r16+LyP/my7w4dHFxkWvXrsmECRNEo9HIvn37JDk5uYRr/OVSVrZr1Wq1pKWl yeLFi+Xw4cOSkJCgfCePHDkic+fOlZMnT8rAgQNFROTHH3+UVatWFVp2Xt8fOXJE2Sbw9vaWa9eu iYhIWlqaDBgwQKKjo5XPfPvttxIaGlri9utbhT2ilefhw4eIiopS9iYnJCQgOzsbcXFxmDRpEoyN jZGTkwMAaNCgAVQqFaysrJTT+apUqYLMzExYWloCyM38d+3aBSD3sGhxmX9MTAxq1KiB27dvY+rU qRARJCcn4+7du1rvq1+/PoDcPYx9+vQBADg7O+OHH36Ara0tAO29m/nlP3UwP5VKhQkTJiiH6SdP nqy8FhUVpZxuZGdnB41GAwCoU6cOzMzMYG9vj8zMTHTo0AFXrlzBgAED0KRJE+W0j/KgNPve1tYW cXFxWvWfOXNG64jSf/7zH4wZM0Zpy4MHD9C6dWv8+eefOHv2LMaOHYs1a9bg0qVLWL58OdLS0vCP f/xD+by1tTUmTZqEKlWqKNf5WFtbK3t0MjIycPv2beUwfvPmzbXOtS+qjU5OTrCzs8OMGTNgaWmJ +Ph45OTkoGvXrjh06BAOHjyI4OBgJCQkYNGiRdi6dSsiIyOVIyv5FRbnKpUK9erVA4Ai47G0GGI8 MDU1xfjx45Xz1eW/RySeXE8ODg44evQoevbsiRMnTkCj0aB3795KOdWqVUNMTIxW2Xfv3kXNmjUB /G8MyRMREaEVSy1atCi0nwHAyckJpqamsLS0hJWVFfr164dRo0ahSpUqCAwM1Co3/6mD+eu6ePEi fv75Z2RmZqJLly4F1n1cXJwSB6NHj0ZCQgL27duHvXv34uHDh2jfvj0AoGHDhgCgjEG+vr5YunQp 7t+/Dy8vryJ6tnSUdvzkP3UwT3R0NJycnGBkZAQ7OztkZGQA0J4fqlSporVu27Vrh9u3b6Nx48YA gGbNmhUZh3lq1KihtNvIyAjZ2dmoW7eu0vb09HTlvUZGRoWug/z27t2L2bNnAwCqVq2KZs2awcrK Cq+//jqio6MRERGB8+fPK31sY2MD4H9x7erqiiVLlqB///5o165dSbusTCpLc1PefGFnZ6fVp8V9 X9u1a4eIiAiMHDkSQO72ioggPj5eKbt58+a4desWmjVrppSb/9TBadOm4dChQ1pte3I7R6VS4ZVX XkGrVq0wZMgQ1K5dWxkrKqrSHoeMjLRv95CamgozMzPlfwsLC5w/fx7Hjx9Henq6Miflj638Y4uI IDU1FZUrV1bqrFatGpYuXQpzc3NEREQgOzsbABAYGIjBgwejdu3aAHLP7Ll58ybmzp2ro7X54ips oqVSqSAisLW1hZOTE7777jvk5ORg9erVuHHjBiIiIvDNN9/g4MGD+PHHH0tcbu/evbU2fp6Uf5CI jY3FzZs30bBhQ9SvXx9ffPEFHBwcsHXrVjg6OgKA8mXIS14cHR1x/vx5NGvWDOfPn0fdunWVMvOW qSREBNnZ2Thx4gSWLVuG48ePY8uWLejUqRNEBHXq1FEuYnz48GGh5YoITp8+jaZNm2L48OHw9fXF jRs38Morr5SoDYZiiL43NTWFo6Mjzp49i1atWuHx48eYPn06NmzYoKzbV155BStXrkSlSpWwZs0a VK9eHR999BEWLFiAxo0bQ6VSwdHRER9//DFef/11/Pvf/0ajRo0A5PbFokWL8OuvvyIuLg4HDx5U ljW/evXqKa89eZHq09qYd1qpsbExunfvrpyeM3nyZJiZmaFKlSr45ptv0KNHD3Ts2BFjx44tNGYK i3MRgZGRETIzMwvEY2klW4YeDzp06ICwsDBcu3YNKpWqwHpq0KAB2rVrhxUrViAoKAh//vknrl+/ DicnJ6WsunXrIiUlBX/99RdatmyJtLQ0rF69Gn5+fggPDy8QC4XF0sSJE5V+/uijj7TGlrz2xsXF ISYmBqtWrcIPP/yAPXv2wMPDo8AyPVlXmzZt0K1bNxw/fhympqYFLnC2tbVFVFQU6tSpg3HjxuGN N96As7MzPDw8MHfu3CLHoF27dik3XBgwYIBBri81dPyU9Pm813bu3Flg3darVw8XL15E27Ztce3a NQCFf1/zxMXFISEhAaampsjMzISxsXGRfXTlypVi10FMTIxW8nT37l2kpaXh7t27qF69OurXr492 7dohKCgIMTExOHbsGID/xeahQ4fQrVs3+Pr6ol+/fvDw8FA21MqLsjY35fdk35bk+1qvXj1cunQJ bdu2RXh4ON544w1Uq1YNN2/ehJOTEy5cuIA333yzyHocHByQnZ0Nc3NzxMXFoW7duoiKitJ6n4jg +vXrsLS0xNq1a7Fw4cKX/jrzohhqHKpVqxbOnz+P119/HQ8ePADwv+QrJycHv/32G8zNzTFt2jSE hoYiMjLyqfVdvXoV69atQ3BwMB48eAAbGxtMnToV3t7eaNiwIdzc3AAAK1asQOPGjfHOO+8AyN1Z vWbNGuWUybKiwiZa9erVw++//44OHToodztKT0+Hu7s7HB0dcf/+fbi7u6NmzZpITEwEoJsL95KT k+Hl5QWVSgUjIyPMnDkTADB+/HhMnDgR6enpePXVV9GnTx84Oztj6tSp8PHxUT7fp08f+Pr64uef f4adnR1CQkKwe/fuAsvUtm3bp7ZDpVLB2NgYWVlZcHV1haWlJQICAmBjY6OU0bVrV7i7uyM7O1s5 pzb/OsjbkzRq1CisXr0aNWrUUPY2l2WG6vuAgAAEBARg4cKFyMjIwMSJE2FrawuVSgWVSoUxY8Zg 0KBByMjIQMeOHWFmZobGjRsjOjoaw4YNA5B7IXJgYCCSk5Ph4OCAefPmKe1r27YtXFxcUKVKFdjb 2yM1NbVAfzVv3hw2Njbw8PCAg4ODsheouDZ+8MEH6Nu3L6ytrVG9enU8ePBA2cjv2rUrgNxk4csv v8SqVatgaWmp7CXNf9Gyt7e3Vpx/9tlnyutmZmYF4rG0GCom8pfh7++PHj16ACh8PGjfvj1mzZqF pk2bFjgamWf+/PmYNm2asnNkwIABePXVVxEeHl6g3qFDhyIgIECJpfnz56Nr164F+vnJGLK3t8el S5fg5uaGypUrK0chClumPH369IGfnx82bdoEMzMz5RqK/LExYcIE+Pn5QaPRwNXVFc7OzvDx8cG/ /vUv2NjYwNTUFFWrVi1QV6NGjeDm5gZra2v069fvWVa/zpSF+Hna83ljTN7fb7/9NiZMmKC1bocN GwZvb2+sWrVKed+TcfjZZ58pZRobG2PatGm4d+8exo8fX2R78nYQFbYO8jx8+FA5MwPIHQtGjBgB tVoNY2NjfPnll2jUqBH27NkDtVqN9PR0BAYGKkfrgNy945MmTULlypXx2muvlbskCyh7c1N+T8ZQ Sb6vgwcPhq+vL1auXInU1FSYmJjAx8cH06ZNg0ajQbt27fD6669r1fPvf/9buU7Xzs4OI0eORLVq 1TBt2jTUr18ftWrV0lruvB1TwcHB2Lp1K6pWrYrBgwe/8DopjwwVPxMmTMCUKVOUAwN5Zzk0adIE ixYtwrfffovFixejX79+qFGjhlYsFaZJkyZIS0uDu7s7WrZsiWrVqqFz584YO3YsbG1tYWFhgf/8 5z9YtmwZ3nzzTfz++++ws7NDWloakpOTlaNtfn5+WkdLDUUlJT0EQkRERAQoN7kgKsqhQ4fQuHFj 1KlTBwMHDoSfn59yeipRRVFhj2gRERHR8ykv1+KS4VSvXh3jxo2DiYkJnJ2dmWRRhaS3I1p//fUX tmzZAisrK9jZ2WHUqFEAcn8b6syZM0hPT8fo0aO1zvkmIiIiIiJ6GejtiFZiYiKCgoJgaWmp9dsb O3fuxLp16xAVFYWVK1cqv49BRERERET0sjAq/i3P57333oOlpSVWrFiBnj17Ks+bmpoCAGrWrIn7 9+8/U5kajQZRUVHKrcaJnsQYoeIwRqg4jBEqDmOEisMYIUCPR7RSUlIwe/Zs9OzZE2+//bbyfN4t H+/du4fq1asX+fmwsDCEhYVpPZeZmYnr16/jwIEDqFu3rn4aTuUGY4SKwxih4jBGqDiMESoOY4SK ordrtKZMmYI7d+6gdu3aMDIygrm5OaZPn449e/bg2LFjSElJwaRJk5RbdZZEVFQUOnfuzKClIjFG qDiMESoOY4SKwxih4jBGCNDjEa0nf1slT7du3dCtWzd9VUtERERERGRwertGi4iIiIiIqKJiokVE RERERKRjTLSIiIiIiIh0jIkWERERERGRjjHRIiIiIiIi0jEmWkRERERERDrGRIuIiIiIiEjHmGgR ERERERHpGBMtIiIiIiIiHWOiRUREREREpGNMtIiIiIiIiHSMiRYREREREZGOMdEiIiK9CQ8Px8yZ MxEeHm7ophAREZUqJlpERKQ3oaGhOHz4MEJDQw3dFCIiolLFRIuIiPQmNTVV65GIiKiiYKJVQjz9 hYiIiIiISoqJVgnx9BeigrgDgoiIiKhwTLRKiKe/EBXEHRBEREREhWOiRUTPjTsgiIiIiArHRIuI iIiIiEjHmGgRERERERHpGBMtIiIiIiIiHdNronX79m306tVL67mdO3di8ODB8Pf3x86dO/VZPRER EdFLhXd7JSo/9JZoxcXFYdu2bbC0tNR6/vTp06hZsyYAoEWLFvqqnoiIiOilw7u9EpUfeku07O3t 4ePjUyDR6t27N7744gv4+vriq6++0lf1RERERC8d3u2VqPww0XcFIqL1/9mzZ9GiRQtYWVk99XNh YWEICwvTei4zM1Pn7aPyizFCxWGMUHEYI1QcxggVhzFCRdF7oqVSqQAAs2bNgp+fH+zs7DBlyhQA wLBhw4r8nJubG9zc3LSei4qKQufOnfXXWCpXGCNUHMYIFaesxUh4eDh+/PFHuLq6olmzZgZpA2kr azFCZQ9jhIqi90Rr1apVAIDAwEAAgIuLC1xcXPRdLRERUbkTGhqKU6dOITU1FXPmzDF0c4iI6AXw 9u5ERERlBK+/ISJ6eTDRIiIiIiIi0jEmWkRERGQw/F0oInpZMdEiIiIig+HvQhHRiyqrO2yYaBER EZHB8Lo0It0qq0mHPpXVHTZMtIiIiIiIXhJlNenQp7K6w0bvt3cnIqKyKScnB5GRkXqtIyMjQ3m8 ffu2XuqoV68ejIy435CICCi7SUdFxESLiKiCioyMxIkZ7qhpbaG3OtKjAUCF9OhruLVwgM7Lj0lM A6ZtgaOjo87LJiIiehFMtIiIKrCa1haoY6O/RMvcJAOAwNzECHVszPVWDxERUVnDcy2IiIiIiIh0 jIkWERERERGRjvHUQSpSeHg4fvzxR7i6uqJZs2aGbg49I97ogIiIXgbcHqHyiokWFSk0NBSnTp1C amoq5syZY+jmlHllbSKIjIzEuVlTUauqtd7qyLobpTzGLp6n8/LvPU4EAmfyRgdERBUYt0eovGKi RUXi7UGfTVmcCGpVtUZdm6p6K9/MxER51Gc9RERUcXF7hMqrlyLR4ilSVBZwIiAiIiIqSN/b6mV1 O/2lSLQiIyNxbuYi1La20VsdWXdjlcf7i77Tefl3ExOAqeN4ihQREZUZ3JH5bLi+iAoXGRmJDSGu qKann/l4GGsGwAgPY69i95p+Oi8/PiEDXj4/PvN2+kuRaAFAbWsb1LWx01v5ZsamyqM+6yEiIior IiMj8e+5feBQtZLe6ki+ZwxAheR713B2uZfOy3/wOB0f+m0tlR2ZkZGR2Db/M9hX1d9vxj2OMQFg hMcxV3F4lafOy497nIHeE3/gjl/SuWo25nCw08/vNpqayH8fjfRWx/N4aRItIiIi0j2HqpVQy1Z/ Gy5mJhoAAjMTI9SyNdNbPaXFvqo5auhxQ8/UJPu/j0Z6rYeIXhyPCxMREREREelYiRKtTZs2af2/ du1avTSGiOhlFh4ejpkzZyI8PNzQTSEiIiI9e+qpgzt37kRoaChu3bqFHTt2QCT3/EdLS0sMHDiw VBpIRPSyKIs/AUBERET68dRE69NPP8Wnn36KTZs2wcPD45kLv337NsaPH48dO3Yozx0/fhw7d+4E ALi7u6Nly5bPXC4RUXnEnwAgIiKqOEp0M4xGjRrh999/h0ajwbfffou+ffvi448/fupn4uLisG3b NlhaWmo9v27dOixfvhwajQbe3t5YtmzZ87eeiIiIiAyqov5GElFxSpRohYSEYPny5fD19cXatWsx ZMiQYhMte3t7+Pj4YMiQIQVeMzY2hrGxMTIzM5+v1cTf6iAiKmUcd4kKp+/b2vOW9lRelSjRMjIy Qnx8PKpXrw4ASExMLHEFedd15TE3N4dGo4FGo4G5edFfyLCwMISFhWk9x8Tsf/gjzYwRKh5jxPAq GasAyH8fy55niRH+plTFxHGkZPR5W/uyfkt7xggVpUSJloeHB5YsWQJfX1+sWbMGI0aMKHEFKlXu 5Dpr1iz4+fnBy8sLAQEB0Gg0GDlyZJGfc3Nzg5ubm9ZzUVFR6Ny5c4nrftlV9B9pZoxQcRgjhveR owkqmWjQuU7Z/NnGZ40R/qZUxcNxhIrzrDHCUy0rjhLNfN27d4eIYN++fWjbti2cnJxKXMGqVasA AIGBgQCA1q1bo3Xr1s/RVKLnx1N+iAzDydoITtZMGIiI8kRGRmJDiCuq2ejnVMuHsWYAjPAw9ip2 r+mn8/LjEzLg5fNjmToybmqi/VhWlKg5fn5+eO211/Drr7+iWbNm8PHx4W9pUbkSGRmJc7OmolZV a73VkXU3SnmMXTxP5+Xfe5wIBM4sUwMbERERPbtqNuZw0NuplvLfRyO91VHWvNkYMDMBXi/5saBS UaJEKzY2FvPmzcPBgwfRtm1bLF26VN/tItK5WlWtUdemqt7KNzMxUR71WQ8RERER/U8NWxW6tDJ0 Kwoq0TlI1tbW+OGHH5Camoo9e/bA1tZW3+0iIiIiIiIqt0qUaCUmJiItLQ3Ozs6IiYlBcHCwvttF ROVAJWNaCLBDAAAgAElEQVRjrUciomdlbqL9SET0sijRsCYiiIqKQqNGjaBSqbBjxw54eHjou21E VMb1alAHFibG+LBuTUM35YXxhilEhvG+kxHMTXLwTn3GLRG9XEqUaLm4uOi7HURUDjWqWgWjq1Yx dDN0IjIyEidmuKOmtf4uHE6PBgAV0qOv4dbCATovPyYxDZi2hTdMoXKlno0R3GyYZFHRzEy0H4nK ixKFbK9evfTdDiIig6tpbYE6NvpLtMxNMgAIzE2MUEdPt/UlInrZvPOKEcxNBK3+r2z+8DlRUbhv oIQs/ntHubxHIiIiItK/2rYq1LZlkkXlD7OGEurl2AQWxib4sG4jQzeFiIiIKiieRkdUfvBrWkKN rO0wutlbhm5GqeJRPCIiorKFp9ERlR/cgqYi8SgeERFR2cLT6IjKDyZaVKSKeBSPiIiIiEgXeD9V Ih3hj/cSERERUR4e0SLSkZfpx3uJiIiI6MUw0SLSkZfpx3uJiIiI6MXw1EEiIqIywtxE+5GI6FmZ mmg/kuGwC4iIiMqI952MYG6Sg3fqcz8oET2fNxvn/s7a606Gbgkx0SIiKiWVjFUA5L+PRAXVszGC mw2TLCJ6fjVsVejSytCtIICJFhFRqfnI0QSVTDToXIdDLxER0cuOsz0RUSlxsjaCk7WZoZtBRERE pYDnJxAREREREekYEy0iIiIiIiId09upg7GxsQgODoaNjQ0aNmwIDw8PAMDOnTvxyy+/wMHBAW3a tMGnn36qryYQEREREREZhN6OaIWFhcHLywvTpk3DkSNHkJ2dDQA4ffo0atasCQBo0aKFvqonIiIi IiIyGL0d0YqLi0OtWrUAANbW1khKSoKNjQ169+6N5s2bIzExEYGBgVi2bJm+mkBERERERGQQeku0 ateujZiYGNSoUQOJiYmwtrYGAJw9exYtWrSAlZXVUz8fFhaGsLAwrecyMzP11VwqhxgjVBzGCBWH MULFYYxQcRgjVBS9JVq9e/fGnDlzYGVlhS5dumD27Nnw8/ODnZ0dpkyZAgAYNmxYkZ93c3ODm5ub 1nNRUVHo3LmzvppM5QxjhIrDGKHiMEaoOIwRKg5jhIqit0TL3t4eISEhBZ53cXGBi4uLvqolIiIi IiIyON7enYiIiIiISMeYaBEREREREekYEy0iIiIiIiIdY6JFRERERESkY0y0iIiIiIiIdIyJFhER ERERkY4x0SIiIiIiItIxJlpEREREREQ6xkSLiIiIiIhIx5hoERERERER6RgTLSIiIiIiIh1jokVE RERERKRjTLSIiIiIiIh0jIkWERERERGRjjHRIiIiIiIi0jEmWkRERERERDrGRIuIiIiIiEjHmGgR ERERERHpGBMtIiIiIiIiHWOiRUREREREpGNMtIiIiIiIiHSMiRYREREREZGOmeir4NjYWAQHB8PG xgYNGzaEh4cHAOD48ePYuXMnAMDd3R0tW7bUVxOIiIiIiIgMQm+JVlhYGLy8vNCiRQsMHToU7u7u MDY2xrp167B8+XJoNBp4e3tj2bJlJS4zOzsbABATE6P1fExMDMLv38WD1GSdLkNpik1ORLOYGBgb G5fo/RVhmWvWrAkTk2cL0afGSOwDPEhNe77GlgH3k5IhzxojL/ky6zpGLt9PRlyq5vkaWwY8SE5H pWeMkZd9mXUdIzdiUvAopfyur/ikDNR5xhh52ZdZ1zESEZOGhJTs52tsGfAoKRNNniFGgPK/3CVZ 5meNk6JiJO+52/fSkFhe11diJmKeI0Ze9mUuLEZUIiL6aNC0adMwatQo1KhRAxMnTkRgYCBsbGww ZMgQrFq1CgAwePBgrF69utDPh4WFISwsTOu5lJQU3Lp1Sx/NpTLowIEDqFu3bpGvM0aIMULFYYxQ cRgjVBJPixPGCAGFx4jeEq0VK1agbdu2+Mc//oGhQ4dixYoVMDIywpgxY/D1119Do9HAx8cHS5cu LXGZ6enpuHjxIhwcHJ4pi9aV4cOHY8WKFaVeryEZcpmfZy8jY6T0MUaeDWOkdDFGygfGyLNhjJS+ Z40TxkjpM/QyFxYjejt1sHfv3pgzZw6srKzQpUsXzJ49G35+fvDy8kJAQAA0Gg1Gjhz5TGVWqlQJ b775pp5aXDwzM7On7vV6GZW3ZWaMlL7ytsyMkdJX3paZMVL6ytsyM0ZKX3lbZsZI6SuLy6y3RMve 3h4hISEFnm/dujVat26tr2qJiIiIiIgMjrd3JyIiIiIi0jEmWkRERERERDpm/MUXX3xh6EaUJ87O zoZuQqmriMv8Iiri+qqIy/wiKuL6qojL/CIq4vqqiMv8Iiri+qqIy/wiKuL6KmvLrLe7DhIRERER EVVUPHWQiIiIiIhIx5hoERERERER6RgTLSIiIiIiIh1jokVERERERKRjTLSIiIiIiIh0jIkWERER ERGRjlWoRCshIQGHDx8u9Xo/+OADeHl5Qa1W4/PPP8eFCxdKpd5Tp06ha9euyMrKAgBER0dj7Nix Oq/nypUruHr1qs7LfVaG6t9OnTph4cKFyv+3b99GkyZNcPfuXaxcuRLR0dF6b8OJEycQGxv71Pfs 3bsXarUa3bp1U2Lyp59+wpw5c5CZmfnUz+7YsQObNm3SZZO1LFmyBEeOHNFb+S/KULH1+PFj+Pj4 QK1Ww93dHQcOHAAA+Pv748aNG89Ulqura5Gv7dy5E0DuGHH69Oliy3qy/uDg4BJ9rqRKEs9lkaHi pHPnzjh+/Ljyv1qtRlpa2nOVdebMGXh5eSn/R0dHw8XFBdnZ2U/93KlTpxAcHFzoa/nHj0ePHsHF xQV//fVXoe8tajzS9xikT4aKi1OnTmHAgAFQq9UYOnQo7t+//9xlHTlyBO+8846yPVGUvLGkpIKC gop9T2xsLIYPH44BAwbAw8MDZ86ceaY6yipDxMWxY8cwd+5cAIBGo0GrVq1w7NgxAMBvv/2GBQsW lKicwr6PR48exf79+0vclufddty6dStCQ0MBAPfv30fTpk1x69YtAMDmzZuxZcuWEm3XFOdFxtH8 KlSide3aNZw8ebLU661SpQo2bNiA0NBQzJs3D1988QVK6+fLEhMTsWbNGuV/lUql8zr279+Pe/fu 6bzcZ2Wo/q1atarWRsOBAwdQu3ZtAMDQoUNRp04dvbdh165dSExMfOp7PvjgA4SGhmLYsGHw8vLC hg0b8PHHH8Pf3x9mZmZ6b2N5ZqjYCgoKgru7O0JDQ7F69WosXLiw2H4uytO++3mT1qlTp3Dt2rXn Kl+XShLPZZGh4sTc3BwhISFKMvQi4/ybb76JWrVqYe/evQCAr776CgEBATA2Ni72s8XVm5GRgbFj x2LChAlo2bJloe95GccjQ8XFggULsHjxYoSGhqJfv35YuXLlc5e1Z88efPjhhzh48OBT35c3lpTU 9OnTi33P+vXr4eHhgXXr1mHx4sVFJvTljSHiokWLFrh8+TIA4MKFC3jnnXeUNvz9999o3br1c5f9 7rvv4p///GeJ3/+8246tWrXCxYsXAeTOWf/85z+1luGtt97SyTiiq+1lE52UUk5s3LgRFy5cQJcu XfDo0SOsXr0aADB27Fi0bdsWS5YswZ9//omEhASMGTMGjRs3RkBAAMzMzJCYmIju3bvjwIEDsLOz w9dff62Uu23bNvz000/K/++++y6GDBlSaBscHBzw2muv4cqVK7CwsEBQUBA0Gg06deqEQYMGYdCg QWjQoAH+/vtvfPDBB3jrrbewa9cuTJs2DVeuXMH333+PcePGwd/fH2lpaWjatCmmTJkCf39/JCYm olatWggMDFTq69mzJ/bv349PPvlEeS46OhrBwcH45ptvcOrUKRw6dAijRo3CuHHjoNFoUKlSJXTo 0AGdO3eGt7c3TE1NYWxsjM8//xzOzs5adY8fPx7bt2/Hvn370LRpU0ycOBE5OTnK+0qTofrXyMgI tWrVwr1791CrVi1cuHABzs7OEBH4+/tj4MCBWLt2LczNzXHlyhU4OzsjMDBQ6etz586hW7duGDx4 MA4cOKDV7pYtW2LMmDFIT09H9erVERISglOnTiEkJAQqlQo9e/bEu+++i6NHj+Lu3btYtWoV/Pz8 8PjxYyQlJWHBggWoW7eu1np6MslXq9VYuXIlxo0bh9q1ayM8PBzdu3fHn3/+iYiICCxduhRA7hGx ffv2oWrVqpg/fz6SkpKKjMPq1asjNjYWy5YtQ2BgIJo2bQoPDw98/vnnWL58Oby9vZGSkgIbGxtl 0hQRuLu7Y9OmTTA2NoZarcaaNWuwYsUKnDx5Eubm5pg9ezaSk5MxdepUiAi6du2KgQMH6jCKCmeI 2MrMzMTdu3eVic/KygqbN2+GlZUVAGDx4sWIj4+Ho6MjvvzyS5w/fx4LFixAVlYW6tevjzlz5mDQ oEGoXLkymjZtqtSxYcMG/PLLLzA2NoaPjw/i4+Nx69YtLFq0CL/99huSk5PRoUMH/PHHH9i5cyeM jY0xdepUvPrqq1rrpLCdRQ8ePICvry+ys7NRt25dzJ49G0uXLsW5c+dQuXJlvPLKK4iMjMS9e/dQ tWpVLF68GLdu3dIaB7t06aLE89SpU0u9r1+EocYgCwsLdOnSBevXr8egQYOUvnly3ebNJ4GBgRgw YAD69++Ptm3bYty4cVixYoVSnq+vLwYPHgxra2tYWVmhVatWEBH4+fkhOjoa5ubmmDt3LiIiIhAS EgIjIyP0798fAHDz5k0EBQVh2bJlqFKlilJmdnY2xo8fD3d3d7Rv3x5AblL15LiYNx6dPXsWixYt QnZ2NkaMGKGUc+bMGaxevRqLFy/GpEmTEBcXBwsLCyxatAgWFha67E6dMVRcODg4YOPGjfjkk0/Q sWNHvPvuuwBQaH1TpkyBhYUF7t27h5CQEDRq1EgpJzMzE7du3cL8+fMxe/ZsfPDBBwAAFxcX1K1b FxEREQgICMB//vMf3Lp1C5s2bULjxo0xf/58ZZ7y8PAodM5zdXXFjz/+WGBcevPNN5X6a9WqhR07 dsDBwQFNmjTB5s2bAQCDBg1CzZo1ceXKFbi4uMDDw0MpL287Z/LkyRg1ahQsLS0xefJkzJ8/32Db KE8yRFxUrlwZOTk5EBGcPHkS/fv3x7JlywAAFy9exMCBAwudS2bPno3w8HAYGRlh/vz5AHJ3Ku/b tw8igqVLl2L//v1ITU2FpaUlDh8+jKSkJGg0GqxatQoREREIDAyElZUV0tPTMXPmTGXb8c0338TM mTMLjC1r165FVlYWEhMTsXz5ctjb2wMAGjZsiKioKADAyZMnMXLkSKxevRpubm6Ijo6Gk5MT1Go1 li9fjhEjRkClUuHevXt4//33MWLECEyZMgXp6enIysrCsmXLsGHDBmWOGjRoEKZPnw57e3s8ePAA AAose/Xq1Z+to6UCOXnypAQHB0tOTo64urpKZmampKWlSb9+/SQ7O1s2bNggIiI3btyQMWPGSFRU lPTs2VNycnJkxYoVsnDhQhER6devn6SkpJS4XldXV63/Q0JC5NixYzJq1Ci5deuWiIiMHj1aoqOj xdPTUy5cuCCZmZnSvXt3ERHp27eviIgsXLhQjh8/Ll9++aUcO3ZMRERmzZolZ86cET8/P/n1118L Xd7jx48ryzN27FjlMe89c+fOlQ0bNsi2bdtERCQgIEA2btwoc+bMkRMnToiIyIABA+Tw4cOF1r14 8WI5fPiwHDx4UL766isREdm1a1eJ14+uGKp/XVxcZN++fbJx40aJj4+XGTNmKOvZz89Prl+/Ln5+ frJnzx4REfnoo48kKyurQF8X1u5r167JhAkTRKPRyK+//ipJSUni5uYmjx49kpycHPH09JT4+Hil ntu3b8vBgwdFROT777+XjRs3Fmjv9u3btZ5Xq9WSkpKitCc2Nlbef/99yc7Olm3btsnGjRtl+/bt EhQUJCIiK1eulO3btxcbh59//rnk5OTIsGHDxMfHR27evCmzZs2SdevWyebNm0VEZPPmzbJ27VpZ vHixHDp0SJYsWSJHjx6VO3fuyOTJk+Xy5cvi4+MjIiLh4eFKbOa1f8eOHSXupxdhiNiKjY2VYcOG Ffqan5+f/PLLLyIiSgzs2rVL4uPjRUTEzc1NkpOTxdPTUy5fviwiueNQfHy89OvXT0RE4uPjxc3N TXlN5H+xER8fL15eXiIi8uDBAxk6dGiB+nv37i1qtVo8PT2lY8eOcurUKZk5c6YcPXpURETmz58v e/fulcWLF8v69etFRGTx4sWyevVqEREZPHiw3L59u9BxMC+eQ0NDS72vX4Qh55jMzEzp1auXxMbG ilqtltTU1ELXbf/+/SUrK0tcXFwkJCREjh49KuvWrStQ5rp166Rz587y+PFjERHZt2+fzJ8/X0RE fvvtN5k5c6acPHlSRo4cqSy7j4+PeHp6SlxcnFZZ27dvl/bt24u7u7tWXU+Oi5mZmcp41LdvX0lM TJSMjAz59ttvZceOHRIUFCQDBgyQtLQ0SUpKEk9PT8nIyJA//vhDYmJiSry+Spuh4iIpKUnmzJkj nTp1kl69ekl4eLhoNJpC6+vRo4eIiOzevVupL8+vv/4q33zzjYiIMv+IiLRp00YyMjLk3Llz4uvr KyL/G0uenKfi4uIK3b552riU3/r166VXr17SsWNH+emnn0Qkd+w7f/68aDQacXFxEY1Go9Sff3vn k08+EREx+DbKkwwVF7Nnz5YrV67IyJEjJSsrS4YNGybJyckycOBAEZFC55LevXtLUlKSnD9/Xm7c uCHbt2+XqVOnikjuuL57925l/ti+fbtMnz5dRESCgoLkjz/+kDFjxsidO3ckKytLunfvLtevX1e2 HYsaW/LmnW+//VZ++OEHrWUYPXq0JCUlyZAhQ0Qkdzvm8ePHMn78eBHJjY3U1FQREWU+S0xMlL// /lvOnj0rIiLz5s2TgwcPas1Rw4cPl7t370pGRoZ07NhRUlNTCyz7s6pQR7TyPHz4EFFRUcqev4SE BGRnZyMuLg6TJk2CsbExcnJyAAANGjSASqWClZUVatSoASD3VMDMzExYWloCyN17sGvXLgC5hxqf dkQLAGJiYlCjRg3cvn1b2VubnJyMu3fvQqVSwcnJCaampsreudatW+PPP//E2bNnMXbsWKxZswaX Ll3C8uXLkZaWhhYtWgAA6tevX2h9b7/9NsLCwpTzcPOT/+75jIiIwGeffQYAaN68OTQaDSIiIjBy 5EgAUI7QREREFFo3AHTo0AFXr17FgAED0KRJE/Ts2VMvpyoWp7T7V6VSoX379pg4cSIsLCzw/vvv 44cfflBez1vHDRs2BADY2dkp5w7n7+vC2t2gQQO0atUKQ4YMQe3atfHOO+8gOzsbNjY2AIDGjRsj MjJSqcva2hr79u3D3r17ER8fr+zBLCknJycAQN26dWFkZAQrKyskJibC0tIS//jHPwAATZs2VY52 PS0OX3/9dRw5cgT169fHnTt38Mcff6BDhw44cOAA+vTpAyA3rn744Qc4ODhApVKhR48eWL16NerV q4du3brh5s2bOH/+vHLNiI2NDVxdXbF48WL0798f7dq1e6ble1GlGVu2traIi4vTqv/MmTP4v//7 PwBQjjDZ2dkhPT0d1apVw4wZM2BpaYn4+HilHfXq1QOQG4dRUVHK0S07OztoNBrltfyioqJw69Yt eHl5QUQKvS5jzpw5yl7vr776CiKCO3fuoHnz5gBy+zbvvPn8Y1Pe98De3h4ZGRmFjoN5XF1dsWTJ EoP09YswxBxjamqK8ePHax0hLmzdOjg44OjRo+jZsydOnDgBjUaD3r17F1iGLl264K+//oK1tTWA 3KNjr7/+OoDcvv3uu++gUqm0+vb06dOoXr06jIwKXpXw4YcfwtfXF66urujUqZPyufzjYv4402g0 yhGxoUOHYseOHTh79iwsLCxgbGyMSpUqoV+/fhg1ahSqVKmidSZHWVWacZGVlYUbN27Az88Pfn5+ +OOPPzB9+nRs2bKl0PryxhV7e3vltKw8u3fvxv379/H3338jMTERu3fvhoeHB+rUqQMzMzPlu5zf k/NUVFRUods3hY1LT443p0+fRv/+/dG/f39ERUVh4MCBeP/992FsbKyMNw0aNMDdu3eVsSz/mJYX a2VlG+VJpT1etGrVCn/++ScAwMTEBG+88Qb+9a9/KXNKtWrVMHPmTFhYWCA+Ph4iggkTJmDSpEkA oDzmvd/W1rbA9VBPjvP3799X5qImTZpovbeosSVve8TBwQGpqalan3njjTfw66+/ombNmsp62bt3 r9aRUCB3HPH19UVAQACqVKkCW1tbLFq0CFu3bkVkZKRyCnNejMTFxaFWrVoAgFdeeQUAtJZ98uTJ hXfiU1Soa7RUKhVEBLa2tnBycsJ3332H9evX4+OPP8aNGzcQERGBr776Cl26dHmma6h69+6N0NBQ hIaGYsOGDQUmwPxlxcbG4ubNm2jYsCHq16+PkJAQhIaGom/fvnB0dISIKF/8vM999NFHWLlyJRo3 bgyVSgVHR0dMnjwZoaGhGDx4sBLshU1uefz8/JRTQ8zNzREfHw8AuH79OoDcILt06RIAKI/16tVT /g4PDy+07rwvTE5ODk6fPo2mTZti3bp1iIuLe+aL9V+UofoXyD11R6VS4fDhw3j77bcLLf/Jfs3/ HJA7wTzZ7lu3bsHS0hJr166Fvb09Tp48CWNjYyQkJCAnJweXL19WrgfLycnBzp074ezsjLlz56Jh w4bPfC1gYW3M+zvvvO6LFy/Cycmp2Dhs3749li9fjtatW6NOnTr4+eef0aZNGzg6OuL8+fMAgPPn z2ud2ujo6IjY2FicOnUK7du3R/369dGuXTts2LABX331Fd577z0cPHgQ3bp1w3fffYfDhw8jJSXl mZbxeRgitkxNTeHo6IizZ88CyL0xxvTp0wt8z0UEIoJ58+Zh1qxZmDp1KrKzs5V25H9/3bp1lYuP Hz58WKCtectZu3ZtNGvWDBs2bMCKFSvw4YcfPnU58sqpX79+oX2bvw1PbtgUNg6qVCrk5OTg0KFD pd7XL8LQc0yHDh2Qnp6Oa9euKUlQ/nXboEEDtGvXDitWrMBbb70FMzMzXL9+XdmgeVL+Nhb2vc0/ XwG5c9WoUaMwb968AmU1aNAAZmZm8PPzg7+/v1L2k2NO/rhNTk5GRkYGJkyYAJVKBXd3d3zyySdY uXIlHjx4gJiYGKxatQpt27bFnj17Srw+S5sh4sLIyAgBAQHKDTAaNmwICwsLXL58+ZnqS0tLU04H XL16NdauXatsxBcmr7zC5qkn4yXPk+PSk9avX6/sKK5evTrs7OxgYmKC7Oxs3LhxA9nZ2bhz547W Bnlh15oaehvlSYYaL1q1aoUdO3YoyU3r1q0RFhaGt956CwAwb948zJw5U5lLMjMzceLECSxbtgxq tRphYWHPvKy2traIjIxEdna21g0wcnJySjS2PKlVq1b4/vvvlTa/9dZbWssA5MbijBkz0KtXLzRu 3BhA7qnzPXr0wNy5c1GtWrUC82S1atVw584dZGVl4ebNm8jOztZa9i1btjzzsleoI1r16tXD77// jg4dOsDLywseHh5IT0+Hu7s7HB0dcf/+fbi7u6NmzZrKhdi62NuRnJwMLy8vqFQqGBkZYebMmQCA 8ePHY+LEiUhPT8err76Kzz77TKu+vL8bN26M6OhoDBs2DAAwZMgQBAYGIjk5GQ4ODsr5sk9To0YN 9O3bFxcvXoS9vT1q1qwJDw8PODk5oUqVKujduze8vb2xe/duaDQavPbaaxg8eDB8fX2xcuVKpKam wtjYGEOHDkVAQIBW3U2aNMGiRYuwdu1ajBo1CqtXr0aNGjWUPRqlxVD9m+fdd9/FqVOnYGJiApVK pZT9ZB1Pe16tVmu1u169eggODsbWrVtRtWpVDB48GJUrV8bw4cORnZ2NPn36wMHBAc7Ozpg6dSqm T5+OCRMm4F//+hdsbGxgampa4vYXFnt5f6tUKty+fRteXl6wt7fHkCFD0Lp166fGYcuWLXHz5k20 atUKWVlZuHPnDszMzNCnTx/4+vri559/hp2dHUJCQrQu0n777bdx69YtGBsbw9nZGf/+97+hVquR np6unOM9adIkVK5cGa+99hoqV65c4mV8XoaKrYCAAAQEBGDhwoXIyMjAxIkTYWtrq/WevP754IMP 0LdvX1hbW6N69ep48OBBgX60s7NDly5d4O7ujuzsbHzxxRcAcjeC58yZg549e8Lf3x9t2rTBO++8 Aw8PD6SlpWH06NFPbWdeG4YMGQJ/f38sX74cjRo1Qvfu3bFkyZKnfs7b21trHOzTpw9ee+01TJ06 FbNnzy71vn4RhoqT/GX4+/ujR48eAArOMX369EH79u0xa9YsNG3aFM2bN3/qXVHzl/vPf/4TBw4c gIeHB8zMzPD1118XujHbsWNHbNmyBX/99VehN7xo164ddu7ciY0bNxZaV14sjRs3DoMHDwYAjBgx Ao8ePQIA9O3bV0m4Ll26BDc3N1SuXBmzZ88u6eoqdYaIC2NjYwQGBmLEiBEwMzODiYkJpk6dirp1 6xaoL/989aRDhw4p19QBQM2aNWFmZob//Oc/hX4mb8egj49PgXmqsPcXNi49eSfCwMBATJkyBd98 8w1UKhW8vLxQqVIlAMDSpUsRHR2Nfv36oVKlSujcuTP69OmjJBF5dQC5RyhGjx5tsG2UJxlqvKhW rRoSExOVpKR58+aIiIhAq1atAKDAXJKQkICsrCy4urrC0tISAQEByo7X/J62bTNu3DhMnDgRVapU gUqlgrGxsda2Y0nGlvyaNWuGGzduKMvQunVrzJo1SzkKpVKpEB4ejt27dyMqKgpbt25F48aN0bFj R8yaNQurVq2CpaVlgbNGxo8fjwkTJsDW1hbW1tYwNjYusOzPSiXPusubXkpnz55F5cqV0aRJE0yd Ot4uAK0AACAASURBVBWdOnUCkJvk1alTBwMHDoSfn5+yV4CIiIjIUPJunFJWb4JC/7Nr1y506tQJ lStXxscff4wtW7YoN3Z62VWoI1pUtFq1amHChAkwMjJCzZo10aFDB1y5cgXjxo2DiYkJnJ2dmWQR ERFRmVAWrq+ikrGxsUH//v1hamqKTz/9tMIkWYAej2j99ddfSsZqZ2eHUaNGAcjNas+cOYP09HSM Hj0ajo6O+qieiIiIiIjIYPR2RCsxMRFBQUGwtLTEoEGDlOd37tyJdevWISoqCitXrsSMGTP01QQi IiIiIiKD0NtdB9977z1YWlpixYoV6Nmzp/J83sX5NWvWVO6GU1IajQZRUVHKLYmJnsQYoeIwRqg4 jBEqDmOEisMYIUCPR7RSUlIwe/Zs9OzZE2+//bbyfN4tFO/du/fUX1cOCwsrcAvJzMxMXL9+HQcO HNC6JTRVTIwRKg5jhIrDGKHiMEaoOIwRKorertGaMmUK7ty5g9q1a8PIyAjm5uaYPn069uzZg2PH jiElJQWTJk1SfhisJKKiotC5c2cGLRWJMULFYYxQcRgjVBzGCBWHMUKAHo9oFfWbFt26dUO3bt30 VS0REREREZHB6e0aLSIiIiIiooqKiRYREREREZGOMdEiIiIiIiLSMSZaREREREREOsZEi4iIiIiI SMeYaBEREREREekYEy0iIiIiIiIdY6JFRERERESkY0y0iIiIiIiIdIyJFhERERERkY4x0SIiIiIi ItIxJlpEREREREQ6xkSLiIiIiIjKrfDwcMycORPh4eGGbooWJlpERERERFRuhYaG4vDhwwgNDTV0 U/6fvXuPi6pO/wD+mRkQRQRE8EKlW+quKZZdrOy2XrbaLFPRArn91nuleIlswUtSmoiKV8wLXkow RUmxLSvNhK10Ra3MUig3QUYFAUXuIMPz+4OYdeQyA85hBvi8Xy9f4xzmfL/POeeZc+Y5Z853DLDQ IiIishLWelaWiMiaFRUVGTxaCxZaREREVsJaz8oSEVH9sdAiIiKyEtZ6VpaIiOqPhRYREREREZGZ sdAiImokvP+GiIio5WChRUTUSHj/DRERUcvBQouIqJHw/hsiIqKWg4UWERERERGRmSlaaKWlpWHk yJEG0+Lj4zFhwgSEhIQgPj5eye6JiIiIiIgsQrFCKzs7G3FxcbC3tzeYfvz4cXTu3BkA0K9fP6W6 JyIiIiIishjFCi1XV1cEBQVVK7RGjx6N0NBQzJo1C0uWLFGqeyIiIiIiIouxUboDETF4fvLkSfTr 1w8ODg51zhcbG4vY2FiDaWVlZWaPj5ou5ggZwxwhY5gjZAxzhIxhjlBtFC+0VCoVAGDhwoUIDg6G i4sLZs+eDQCYPHlyrfN5eXnBy8vLYJpWq8WQIUOUC5aaFOYIGcMcIWOYI2QMc4SMYY5QbRQvtKKi ogAAc+fOBQB4enrC09NT6W6JiIiIiIgshsO7m+jMmTNYsGABzpw5Y+lQyEoxR4iISGk81hA1HSy0 TBQdHY2EhARER0dbOhSyUswRIiJSGo81RE0HCy0TFRUVGTwS3Yo5QkRESuOxhqjpYKFFRERERERk Ziy0iIiIiIiIzIyFFhERERERkZmx0KJacWQjMoY5QkRERFQzxX9Hi5qu6OhoJCUloaioCGFhYZYO h6wQc4SIiJR25swZfPzxxxg1ahR69+5t6XCoASoqKpCenq5Y+6WlpfrHtLQ0Rfq46667oFbX7xoV Cy2qFUc2ImOYI0REpDSe1Gv60tPT4blpCuxc2irSfqucXGgAJOecx5g9b5m9/dKrhdgzYS26detW r/lYaBERERGR1eJJvebBzqUt2rg6KNO4TT6AcmhsNMr10QC8R4uIiIiIiMjMWGgRERERERGZGb86 SEQE5W/UBaz3Zl0iIiIyPxZaRESovFF3UeRIODrbKdbHpSt2ADS4dCUZkTHeZm8/L7cUs6furffN ukRERGR+LLSaKJ59JzI/R2c7tO/QWrH2bWxVfzyqFe2HlMH9LhER1QcLrSYqPT0dG1aORHtn5T6s ZWe2AqBBdmYydn0wxuztX8stweQZPPtO1Jw1p9+/SU9PR8i6kWjnotxVT21W5VXP9KxkLIo1/1XP /KulCHuN+10iosbAQqsJa+/cGq4uSp59r3pUK9oPETVfze33b9q52MFJwauRGTdd9VSyHyIiUh4L LaJmil9zImvA378hY5rTVc+WSunjDY811FSx0CJqptLT07Fy1Qg4Kzi4Q2ZmawAaZGYm44MPvcze fm5uKWZMj+fXnIiaseZ21bMlSk9Px/iokbBX6NsvxdmVtzL8NzsZgR+b/1aGoqsl2DyRX6kl8zOp 0Nq+fTt8fX31z7ds2YJx48YpFhQRmYezsx1cFPzap62tWv+oZD9E1HzxqmfzYO/SGm1dlTkOlNkC FQA0tmrF+mhOeJXYetRZaMXHxyM6OhqpqanYu3cvRAQAYG9vz0KLiIiIiMjK8Cqx9aiz0BoxYgRG jBhR7YoWERERERFZH14lth4mfXWwR48e+Pbbb1FeXo4NGzZgzJgxeOmll4zOl5aWhhkzZmDv3r36 aUePHkV8fDwAwNvbGw888EADQycyHQeGICIipfFYQ0Q3M6nQioiIwLp16zBr1ixs2bIFEydONFpo ZWdnIy4uDvb29gbTt27dinXr1qG8vBwzZ87E+++/3/DoSVG2NoaPTRkHhiAiIqUpPSgEwIEhiJoS kz5Cq9Vq5OTkoGPHjgCAvLw8o/O4uroiKCgIEydOrPY3jUYDjUaDsrKyWuePjY1FbGyswbS6Xk/m 1/cvgK2NoFd3S0dSs/rmCAeGaHm4HyFjmCNkTH1zRMlBIQAODGGNuB+h2phUaPn6+iIyMhKzZs3C 5s2b8dprr5ncQdUAGlXs7OxQXl6O8vJy2NnVfnXBy8sLXl6GVwW0Wi2GDBlS7bW8VK8MN5fKf9aq PjlCLRNzhIxhjpAxzBEyhjlCtTGp0Bo6dChEBAcOHMCAAQNwzz33mNyBSlX5K/cLFy5EcHAwAgIC MGfOHJSXl+P1119vWNS3SE9Px4aVI9HeWbkzO9mZlZfqszOTsesD81+qv5ZbgskzeKmeiBoPT1KR McwRIqKGM6nQCg4ORp8+fXDw4EH07t0bQUFB2LJli0kdREVFAQDmzp0LAOjfvz/69+/fwHBr1965 NVwV/LqWjW3Vo1rRfoiaEhsbw0dqWtLT07EociQcFbx38dIVOwAaXLqSjMgYb7O3n5dbitlTeZJK Kenp6QhZNxLtXJTLEW1WZY6kZyVjUaz5cyT/ainCXmOONGUqW8NHomr+uH1D/2glTPp4lJmZiaVL l+Lrr7/GgAEDsHbtWqXjIqIm4C+9KmBjo0L3HmL8xWSVHJ3t0L6DkiepVH88qhXth5TTzsUOTgpu u4ybckTJfqjpans/oLIV2PO3d6k29zsBtiqgt6OlIzFgUqHl6OiI3bt3o6ioCJ9//jnat2+vdFxE 1AS4uAAuj7DIIiIi5di6AU5/tXQUZNU6tq78Z2VMur6Wl5eH4uJieHh4ICMjA+Hh4UrHRURERERE 1GSZVGiJCLRaLXr06IFWrVoZ/AAxERGZhve0ERERtRwmHe49PT2VjoOIqNm7u7dAYwt07cmvWxIR tVRKj+bJkTyth0mF1siRI5WOg4io2XPqAPTtwCKLiKglS09Ph+emKbBzaatI+61ycqEBkJxzHmP2 vGX29kuvFmLPhLUcydME/AILEREREVEjsnNpizauDso0bpMPoBwaG41yfZBJeM2PiIjISqhtDB+J iKjp4q6ciIjISnTpW3kfX8deLecrpiwuiai54m6NiIjISji4Ag5PtpwiC2iZxSURtQwstIiISDEc 0p6MaYnFJRG1DDz0ERGRYjikPRERtVQstIjMhGfuiarjkPZERNRS8SMhkZn8pVcFbGxU6N6DHyqJ iEgZKlvDRyKyXiy0iMzExQVweYRFFhERKaft/YDKVmDf29KREJExLLSIiIiImghbN8Dpr5aOgohM wR8sJiIiIiIiMjMWWiaytTF8JCIiIiKyOrZqw0eyGJYNJur7F8DWRtCru6UjISIiIiKqxf1OgK0K 6O1o6UhaPBZaJnJzqfxHRERERGS1Orau/EcWx2uKREREREREZqbYFa3MzEyEh4fD2dkZ3bt3h6+v LwAgPj4en376Kdzc3PDoo49ixIgRSoVARERERERkEYpd0YqNjUVAQADefvttJCYmQqfTAQCOHz+O zp07AwD69eunVPdEREREREQWo9gVrezsbHTp0gUA4OjoiPz8fDg7O2P06NHo27cv8vLyMHfuXLz/ /vtKhUBERERERGQRihVa7u7uyMjIQKdOnZCXlwdHx8qRT06ePIl+/frBwcGhzvljY2MRGxtrMK2s rEypcKkJYo6QMcwRMoY5QsYwR8gY5gjVRrFCa/To0QgLC4ODgwOeeeYZLFq0CMHBwXBxccHs2bMB AJMnT651fi8vL3h5eRlM02q1GDJkiFIhUxPDHCFjmCNkDHOEjGGOkDHMEaqNYoWWq6srIiIiqk33 9PSEp6enUt0SERERERFZHId3JyIiIiIiMjMWWkRERERERGbGQouIiIiIiMjMWGgRERERERGZGQst IiIiIiIiM2OhRUREREREZGYstIiIiIiIiMyMhRYREREREZGZsdAiIiIiIiIyMxZaREREREREZsZC i4iIiIiIyMxYaBEREREREZkZCy0iIiIiIiIzY6FFRERERERkZiy0iIiIiIiIzIyFFhERERERkZmx 0CIiIiIiIjIzFlpERERERERmxkKLiIiIiIjIzFhoERERERERmRkLLSIiIiIiIjNjoUVERERERGRm Nko1nJmZifDwcDg7O6N79+7w9fUFABw9ehTx8fEAAG9vbzzwwANKhUBERERERGQRil3Rio2NRUBA AN5++20kJiZCp9MBALZu3YpFixbh3XffRVRUlFLdExERERERWYxiV7Sys7PRpUsXAICjoyPy8/Ph 7OwMEYFGo4FGo0FZWVm92qwq1jIyMgymZ2RkQHupCPkFOvMEbwHX80qRkZEBjUZj0utbwjJ37twZ Njb1S9G6cuTSpWIUNOH1lZdXVu8cae7LbO4cybxUjKImvL7yG5AjzX2ZzZ0j2enFKM5vuuurMLf+ OdLcl9ncOZKXXoQbTXh9FefW7/MI0PSX25Rlrm+e1JYjVdOK03Ohyyutf7BWoOx6cYNypLkvc005 ohIRUSKg9evXY8CAAbj//vsxadIkrF+/Hmq1GoGBgVixYgXKy8sRFBSEtWvX1jh/bGwsYmNjDaYV FhYiNTVViXDJCh06dAh33nlnrX9njhBzhIxhjpAxzBEyRV15whwhoOYcUazQys7ORlhYGBwcHODh 4YGUlBQEBwfjhx9+QFxcHMrLyzFu3Dj06dPH5DZLSkrw888/w83NrV5VtLm8+uqrWL9+faP3a0mW XOaGnGVkjjQ+5kj9MEcaF3OkaWCO1A9zpPHVN0+YI43P0stcU44o9tVBV1dXREREVJvev39/9O/f v0Fttm7dGg8//PDthtZgrVq1qvOsV3PU1JaZOdL4mtoyM0caX1NbZuZI42tqy8wcaXxNbZmZI43P GpeZw7sTERERERGZGQstIiIiIiIiM2OhRUREREREZGaa0NDQUEsH0ZR4eHhYOoRG1xKX+Xa0xPXV Epf5drTE9dUSl/l2tMT11RKX+Xa0xPXVEpf5drTE9WVty6zYqINEREREREQtFb86SEREREREZGYs tIiIiIiIiMyMhRYREREREZGZsdAiIiIiIiIyMxZaREREREREZsZCi4iIiIiIyMxaRKGVm5uLhISE Ru/3ueeeQ0BAAPz9/fGPf/wDp0+frvW1o0aNMnisj71796Jv374oLi7WT3vzzTcREhJS/6BrMX/+ /Bqnh4SE4Ny5c2brRymWyoGGbM+a+Pj4YPPmzWZpq6Ex7d+/H35+fvD398fMmTNRXFyMpKQkhIeH Izk5GTt37jRLfE2FpXLK1Pecv78/iouLERYWhrKyMrP07e/vDz8/PwQEBGDMmDH417/+ZZZ2mzpL 5cLgwYOxcuVK/fO0tDT06tULly5dMkv7kZGRSExMNJi2d+9enDp1yui8W7ZsgZeXF/z9/REYGIgr V65Ue01tx5VbtYT9jKVyCAASExPx+OOP48aNG/pp8fHxAOp/jN+/f79J+5tbj0MNOS7VlJ/NiSVy 4uTJk/D398eIESMwcOBABAQEYMuWLWZrvyqv6nL06FEMGjRI//nZ09MTP//8s8l9lJaW4osvvrid MM2qRRRav/76K44dO9bo/bZr1w7btm1DdHQ0li5ditDQUNT2s2Uqlcrgsb7c3d3x3XffAQB0Oh1+ ++23hgVdi3feeces7TU2S+VAQ7fnzbRaLdzd3XH48GEzRNSwmFJSUrBv3z59Pj/88MN4//339e31 6tUL3t7eZomvqbBUTpmqajuHhISgVatWZmtz06ZN2LZtGz788ENs3LjRLO02dZbKBScnJ/zwww/6 54cOHYK7u7uifY4cORL3339/na/Zt28ftFotYmNjER0djbFjxyIyMrLa6+pzXGnu+xlL7k8+//xz /P3vf8fXX3+tnxYdHd2gtnbs2AGdTmf0dbceh8xxrGxuLJETDz30EKKjozFnzhwMHToU27Ztw7hx 48zWvql5NWzYMP3njYULF2LTpk0m95GZmYkDBw40NESzs7F0AI0hJiYGp0+fxjPPPINr167pN9i0 adMwYMAAREZG4vvvv0dubi4CAwPx5z//GXPmzEGrVq2Ql5eHoUOH4tChQ3BxccGKFSv07cbFxeGT Tz7RP3/qqacwceLEGmNwc3NDnz59kJycjBs3bmD58uW4ceMGunbtirCwsGqvvzWmvn37YubMmaio qICHh0e1q1WDBw/G4cOH8be//Q1JSUno378/CgsLAVSeNdRqtbh27RpCQ0Px8ccf4+WXX4aHhwfC wsLw97//HVevXq22Xv7+97/Dzc0NEyZMwOrVq/Hxxx9j48aNOHjwIFQqFcLDw/X9R0VFoaioCL6+ vnXGaSnWkANVli1bhhMnTsDW1hahoaFwcnKqc53t378fQ4YMQWJiIs6ePYt7770XkZGRSE9Px+XL l+Hk5IQ1a9bg22+/xfLly+Hq6orLly9j165dSElJwdKlS6HT6eDr64thw4bp242NjUV8fDw0Gg3m zZuHDh061BrH559/Di8vL6jVledmxowZg9LSUv1V2qSkJBw+fBiDBg1CVFQUSkpKICJYvXo1EhMT cfDgQeTn56NNmzaIjIxEfn4+QkJCUFxcjHvvvRezZ89GSEgI8vLy0KVLF7i7u+Orr75CRUUFFixY gJ49ezZwyyvH0jm1d+9eJCQkID8/H+Xl5YiKikJKSgreeecduLq6IisrCyICf39/bNy4EceOHcOW LVtQWlqKxx9/HNOnT4e/vz/c3d2RkpKC8ePHY9iwYdXiHjRokL5PEUFFRQUAoLCwEHZ2dgCq768G DRqE9957D6dOnYKdnR1Wr16NtLS0arno7e2Ntm3bYujQofjuu++QlZWFNm3aYNWqVWjTpo0i200J lsoFtVqNLl264PLly+jSpQtOnz4NDw8PAEBqairmz5+P8vJyDB48GOPHj8ekSZPg7u6OM2fOYOjQ ofj+++9x/vx5rF27FidPnjR4n65ZswZA5QfnzZs3w8HBAatWrcKGDRvQt29f5OfnIyYmBhUVFQgK CsKjjz6qjys+Ph4RERH65w8++CAefPBBANBv8+effx47duxAREQE5s2bB6Dyitz48eORnJyMixcv oqCgABUVFZgzZw6A/+1n/vnPf2LevHlIS0uDg4MDlixZgl9++QUrVqyAiCAgIAAvvPCCWbex0iyV Q2VlZUhNTcWyZcuwaNEiPPfcc/jyyy+RmpqKVatW6V/3008/VfvcMn78ePzpT3/CqVOn8Nxzz+HB Bx9EcnIyFixYgFmzZmH27NkoKSnBjRs3sG7dOrRr107fXm0nnRMSEvT7qQEDBqBXr164fPkyxo4d i2effRZr165F69atsXHjRnTq1AlA5THym2++wdtvv41p06ahpKQEHTt2NMjBpsiSx5hbt8+xY8ew fPlyqFQqjBgxAt7e3hg3bhzs7e1x33334c4778TWrVuh0WgwceJEDBkyBH5+fvrjy+TJkwEA58+f R2RkJJ599lmEhoYCAB599FFMnz691v4zMzPh6OgIAFi1ahVOnTqF3NxcTJ8+HXfffTfmzp0LlUqF oqIiLFu2DNu3b8exY8fw1VdfoaysrFpcr7zyChwcHPDiiy/i3//+N3JyctC2bVusWrVKf0wzK2kB jh07JuHh4VJRUSGjRo2SsrIyKS4uFh8fH9HpdLJt2zYRETl37pwEBgaKVquVYcOGSUVFhaxfv15W rlwpIiI+Pj5SWFhocr+jRo0yeB4RESFHjhyRTz75RHJyckRExMvLSwoKCvSvHTVqVI0xHT58WJYs WSIiIvv27TNod8+ePRITEyNjx44VEZGFCxfKkSNHJDg4WK5fvy579+4VEZHExERZvHixHD9+XJYt W6ZfpprWi4jIY489JjqdTh/XtWvXxM/PT0REfv31V/niiy8kODhYIiIiZP78+SIi8vXXX9capyVZ Sw788ssvMnPmTH1fkydPrnPbilTmSFFRkRw+fFgWLVokIiJr1qyRTZs2iYjIhAkTJC0tTfz8/CQ/ P1/y8/PlkUcekaKiIvH19ZXc3FzR6XTi5+cnJSUlMmrUKMnJyZGAgAAREcnKypJJkybVGce8efPk 9OnTta7Xmx8nTZokIiKffvqprFu3Tvbs2SOhoaEiIrJhwwb55JNP5L333pPvvvtORCrz9cSJExIc HCwHDx4UERE/Pz/JysqS8+fPy48//mjy+m5Mlsqp4OBg+e2332TPnj3yzjvviIjI/Pnz5ciRI/Lq q6/KpUuXpLS0VAYOHChFRUXi7+8vRUVFsn37dikrKxOdTicvvfSSiIgMGTJEcnJyJCsrS8aMGVNj 3Dfz8/MTX19f8ff3l3Hjxsnx48elvLy82jxnzpyRN998U0RE/vOf/0hSUlKNuTh48GDJy8uT/Px8 8fPzk9LSUjly5IhkZGTcxpZpfJbKBU9PTzlw4IDExMRITk6OvPvuuzJt2jTRarUyZcoUSU1NFRGR qVOnysWLF8XPz09Onz4tmZmZMmjQINHpdBIXFycxMTE1vk/XrFkjGzZsEJHKvDt16pSsWbNGDh8+ LIGBgZKSkiLZ2dnyzTffVIurynvvvSd+fn7y8ssvi4jot7mI4f7x999/l/Hjx8uNGzdERKSiokKm Tp0qP/30k379JiUlSXh4uBw8eFCWL18uIiIHDx6U999/XxYvXiyHDx+W0tJS2b9/v8nr0FpYKocO Hjwoq1evFpHKY821a9dE5H/bpmp/U9Pnlqp8Kisrk6FDh4qI6Pc3p06dkpMnT4qIyNKlS+Xw4cMG /T7wwAPi7+8v/v7+4ufnJ88++6yIiMTExOj3U8OGDZP8/HyZMmWKZGZmytChQ2Xnzp2yc+dOOXjw oKxZs0YWL14sgYGBotPpJCUlRd544w0pLy+XAwcOSEFBQUM2hdWwVE7c3HeVV155Ra5fvy46nU7G jBkjV69elTFjxshvv/2mP6bcuHFDSkpKZPjw4SIiMmjQILl69apkZGSIv7+/iPwvryZNmiRpaWki IhIYGCjJycn6vo4cOSIDBw4UPz8/GTRokMyYMUOys7Plxo0bEh0dLSIiKSkpMnPmTElLS5ORI0dK RUWFHD9+XObPny8XLlyQN954o864CgoKJDc3V/z9/aW0tFS+/fZbuXLlSr23kSlaxBWtKlevXoVW q8X48eMhIsjNzYVOp0N2djbeeustaDQa/dnaP/3pT1CpVHBwcNCfNWnXrh3Kyspgb28PoPKswL59 +wBUXvY2djUjIyMDHTt2REVFBd59913Y29sjJydH32cVtVpdLaann34aycnJGDt2LHr16oVhw4ZV u9R+33334dSpU7h69SpcXV0BAK1bt8ZPP/2Eo0ePoqSkBJ07d8ZDDz2E1atX49SpU+jXr1+N66Ws rAxdunTRX8EQEaSnp6NXr14AgJ49e6Jnz55ISEjA999/jzvvvBMA8PTTTyMlJaXOOC3J0jmQmpqK ++67DwDQvXt3ZGdn17ltf//9d2i1WkybNg06nQ6pqan45z//qZ8fAFxdXVFaWoobN27AwcEBAHD3 3XdDRPDf//4XgYGB+mWtuk9Cq9UiNTUVAQEBEBHcuHGjzjg6deqEjIwM/dnysrIyHDlyRL8ebla1 fL1790ZiYiI6d+6s/6pR7969cfLkSZw/fx6//PIL1q1bh+LiYvTr1w8A0LVrVwBAcHAwFi5ciKKi IkyZMqU+m7jRWTKnbs2BnJwcdOnSBUDle1RuOivo6OiIt956C+3atdPfz+no6AgXFxcAldu0pn3P zVQqFaKiotC6dWuD6bfOk5aWhj59+gCA/kpHTbno5OSkP8vt4+ODKVOmoF27dpg7d269t4M1aOxc UKlUePLJJ/Hmm2+iTZs2GDRoEHbv3g2g8urQvHnzICIoKCjApUuXoFKpcM899wAA7rzzTqjVajg4 OCAvLw/29vbV3qcajQZ/+ctfAADOzs4oLS3V9ztr1iysXbsWV65cQUBAgMF6aNeuHQoKCuDg4IDZ s2cDAEaPHg0ABtu8Sn5+PubNm4cVK1bAxqbyY0lERAT++te/om/fvkhKStK/VkRw/vx5fP311/jh hx+g0+nQu3dvvPbaa1i9ejW2bt2K4cOHN3wjWlhj59Bnn32GK1eu4NSpU8jLy8Nnn30GX1/fanG5 uLjU+Lnlnnvuga2trf4KdNU+p3379li1ahV2796NCxcu4IEHHjBo75577sG2bdv0z2/Oj6r9+Pav zwAAIABJREFUVElJCRwcHFBWVob//Oc/GDt2LI4fP47y8nK8++67SE5Oxvfff4+2bdtCrVbjz3/+ Mx566CFMnDgR7u7uePLJJ29/g1gBS39uAYCKigr9VaWePXvi4sWLUKlUuOuuu5CVlYWuXbvCxsYG NjY2cHNzw7Vr19C+fXu0b98eOp2u2n17V69e1R/vPTw8kJaWpt/XAJVfHXzjjTfw9ddfY/v27ejQ oQNEBJmZmfplrvqKqoeHB1QqFfr06YM1a9boczArKwt33XVXtbicnZ3Rtm1bAICXlxemTJkCR0dH /ZVzc2sRhZZKpYKIoH379rjnnnvw4YcfoqKiAps2bcK5c+dw/vx5rF69Gl9//TU+/vhjk9sdPXq0 fudQE7nl0ufvv/+O7t27IygoCDExMdBoNHjhhRcgIvrXigiSk5MNYoqLi8Px48dx77334tVXX8Ws WbNw7ty5al+nGjJkCCIjI9G/f3/9tH//+9+ws7PD22+/jejoaKSnp+sTct26dZg2bVqN66VVq1bV CiR3d3f9TbHJycn46quvAAChoaFYs2YNjh8/Dp1OZzROS7CGHACAbt264dChQwCAc+fOoX379nVu 288++wzBwcF48cUXAQDz5s3DN998o1+mW5exoKAAKpUKaWlpUKlU6NmzJzZu3IjWrVtj8+bN6Nix I0QEd9xxB3r37o1169ahsLAQu3fvRlJSUq1xPPfcc4iIiMCgQYOg0WiwY8cOZGZmYuDAgQa5C1Te zwUAZ86cQdeuXSEi+PXXX/XTunXrhvz8fLz00ku477778MUXX6BHjx749ttv9YX9Z599hpUrV+LC hQtYtmwZVq9ebfI2aSyWyqm6uLi4IC0tDe7u7vj999/1MYoIVq1ahYMHDyI7O1t/L8bNOVTTvufW uG/eV1U5e/ZstXnuvPNO/U3cCQkJyM7OrjEXq/rPyspCRkYGoqKisHv3bnz++ec1ftizVpbMhTZt 2kClUiEhIQHLly/Hrl27AFSetAgNDYWbmxt27dqFbt26QUQMcqJKTe/dbt26QavV1tiniGDfvn36 wSzGjh2LgQMH6v8+fPhwrFy5Ul8w//7778jPz9evq1vbeuuttzBjxgy4ubkBAP71r38hLy+v2rJX xdmtWzcMHz4cEyZMQHJyMi5duoT9+/dj8uTJ6NKlC0aMGAFPT88615u1sUQOFRcXIzU1FXv37gVQ eTJ42rRp1d57IoKlS5dW+9xSFffN1Go1KioqsG3bNrz44osYOHAgpk2bVm2/cevzKjXtp+677z58 9NFHWL9+PQ4cOIDWrVvrPyi//vrr+M9//oP4+Hj07t0b9vb22LJlC1auXIljx44Z5GVTY03HGLVa jby8PLRt2xYpKSlwd3fX7086dOgArVaL8vJylJeXIyMjA05OTnW25+LiggsXLqBr1674+eef8cQT T9T4usGDB+PQoUPYuXMn+vTpA61WixUrVuDgwYP6wZiqPl/88ssv6Nq1K1QqFSoqKtChQwdcvHix WlxVOZuZmYmsrCxERUVh586dOHDggCL3gLaIQuuuu+7Ct99+i6effhoBAQHw9fVFSUkJvL290a1b N1y5cgXe3t7o3Lkz8vLyAJjnxsyCggIEBARApVJBrVZj4cKFACo/tI4ZMwaOjo7o2LEjsrKyDAbD uDWm/Px89OzZE1OmTMGmTZvQqVMn/Znsm/Xt2xdnz55FSEiIfvSgvn37Ys2aNfDx8UGnTp30/bzw wgsICgpC7969AVSOJnbzerl1HVS9mZ5++mmMGTMGNjY2CAsLw9q1awFAf6DcsGGD0TgtwZI5MHr0 aP0OKS4uDp07d8aYMWMAAEuWLIG9vT2mTp1a4zr76quvsH37dv3zoUOHYvfu3fqz0lVUKhWmTZuG sWPHws3NDXZ2dtBoNAgMDMT48eNRWlqKgQMHws7OTr8tH3/8cfj6+qK4uBhTp05Fz549a42jR48e ePbZZ+Hr6wuNRoPOnTtj0aJFOHXqFFQqlf4fAFy8eBH/+Mc/oNFosGLFChw6dAg//vgj/u///g/O zs4YN24cBgwYgLlz56KgoABubm5YtmyZwfJ06tQJI0aMgIODg9Ve0bJUTtVGpVJh5syZCAoKQvv2 7eHo6KjPO5VKhQEDBsDT0xPt2rWDq6srioqKqr3Ha4v75tfcqqZ5PDw84OTkBD8/P9jZ2WHFihXo 1q1bjbkIVF6R++WXX+Dl5YW2bdti0aJFiq0nJVg6F5566ikkJSXBxsZGv71nzJiBN998EyUlJfjL X/6Cl19+udr2vvX/t75P169fX+vre/ToAS8vLzg6OsLHx8cgnpEjR+L69ev6D+xqtRoLFiyocbm/ +OIL/PTTT4iMjERFRQUef/xx/X1g/v7+UKlUeP311/XzqlQqPPPMM5g9ezb8/f1RXl6O8PBwtGvX Dq+99hratWunPzHVlFgihw4fPmxw1adz585o1aoVfv/9d3Tr1k1//7hKparzc8vNqu7vfeWVV7Bw 4UJERUXB3t4e2dnZBq+rLfbHHnvMYD9VXFyMp556Cl988QWcnZ3h7u6OO+64w2CeKVOmwM/PD1FR Ufj000+xa9cuODk5YcKECbe1fizN0vuVm73xxhuYNGkSdDodvL294eLiou/LxsYGEydOhK+vL3Q6 HWbNmgW1Wl1jLHfccQeWLFmCoKAghISEQKfT4amnntJ/A6K2vn18fLBnzx5cunQJ3t7e6NKlC65f vw6g8n7hsWPH4saNG1i6dCmcnJxw/vx5HDhwoM64OnbsiNOnT8PLywsODg6KHXdUUttpBSJqUj76 6CN4e3ujuLgYI0eOtMioO0lJSUhISMBbb72ln7Z37179QClEZJ34PiWipubChQtYtWqVVQ980iKu aBG1BHZ2dhg9ejQ0Go3VXgUiIiIiaikUu6L1ww8/YOfOnXBwcICLi4v+g9++fftw4sQJlJSUYOrU qejWrZsS3RMREREREVmMYj9YnJeXh/nz52PevHn4/vvv9dPj4+OxYMECTJ8+HZs3b65Xm+Xl5fob 7ohqwhwhY5gjZAxzhIxhjpAxzBECFPzq4F//+lcAwPr16w1+JNXW1hZA5U2XVUNN1yQ2NhaxsbEG 08rKyvDbb7/h0KFD+uHEqeVijpAxzBEyhjlCxjBHyBjmCNVGsa8OFhYWYtGiRRg2bBgee+wx/fRX X30V69evR3p6OqKiovDuu++a3KZWq8WQIUOYtFQr5ggZwxwhY5gjZAxzhIxhjhCg4BWt9957Dxcu XMCePXsQHx8POzs7vPPOOxg+fDjmzp2LwsJCg5HJiIiIiIiImgvFCq3axqN//vnn8fzzzyvVLRER ERERkcUpNhgGERERERFRS8VCi4iIiIiIyMxYaBEREREREZkZCy0iIiIiIiIzY6FFRERERERkZiy0 iIiIiIiIzIyFFhERERERkZmx0CIiIiIiIjIzFlpERERERERmxkKLiIiIiIjIzFhoERERERERmRkL LSIiIiIiIjNjoUVERERERGRmLLSIqMHOnDmDBQsW4MyZM5YOhYiIiMiqsNAiogaLjo5GQkICoqOj LR0KERERkVVhoUVEDVZUVGTwSHXjFUCi6vi+IKLmioWWiXggIKLbxSuARNXxfUFEzRULLRPxQEBE t4tXAImq4/uCiJorFlom4oGAiIiIiIhMxUKLiIiIiIjIzFhoERERERE1ExxXwHooWmilpaVh5MiR BtPi4+MxYcIEhISEID4+XsnuiYiIiIhaFI4rYD0UK7Sys7MRFxcHe3t7g+nHjx9H586dAQD9+vVT qnsiIiIiohaH4wpYD8UKLVdXVwQFBVUrtEaPHo3Q0FDMmjULS5YsUap7IiIiImoG+FU4aqpslO5A RAyenzx5Ev369YODg0Od88XGxiI2NtZgWllZmdnjo6aLOULGMEfIGOYIGcMcsbzo6GgkJSWhqKgI YWFhlg6nGuYI1UbxQkulUgEAFi5ciODgYLi4uGD27NkAgMmTJ9c6n5eXF7y8vAymabVaDBkyRLlg qUlhjpAxzBEyhjlCxjBHLM/avwrHHKHaKF5oRUVFAQDmzp0LAPD09ISnp6fS3RIREREREVkMh3cn IiIiIiIyMxZaREREREREZsZCi4iIiKiJ4Ah8RE0HCy0iIiKiJoI/RkvUdLDQIiIiImoirH0EPiL6 HxZaREREREREZqb48O5EZBkVFRVIT09XtI/S0lL9Y1pamiJ93HXXXVCreU6IiIiImhYWWlSrM2fO 4OOPP8aoUaPQu3dvS4dD9ZSeno7RUYtg195RsT5ssy9BDSAl+xJ84yLN3n7ptTzETZyNbt26mb1t IiIiIiWx0KJaRUdHIykpCUVFRQgLC7N0ONQAdu0d0ca1vWLtV9hW7kLUtjaK9kNERETU1PD7OFQr 3nBLRERERNQwLLSIiIiIiIjMjIUWERGRleCP0RIRNR+8R4uIiMhKWNu9sRy9lIio4VhoERGRYjh6 af1Y272x6enpeHlDJOzaOyvWh032lT9GL70Cv10xZm+/9Foudk+eytFLiajRsdAiIiLFWNsVGqo/ u/bOaOPaQbH2dTa2AAC1ja2i/RBR82WtJ/V4HZ2IiBRjbVdoiIio+YmOjkZCQgKio6MtHYoBFlpE RERERNRkWetJPX51sIniDcpE5sX3FBHdLu5HyBRK5wlzxHqw0Gqi0tPTMSpqLuxc2inWR6ts7R83 KGvh83G42dsvvZqPjycu5A3KZBXS09MxemOEojf922Zn/vGeyoTv7s1mb7/0Wi7iJgXxPUVkIenp 6Xh5/UbYtW+vWB82WdmV+5GsbPjF7jZ7+6XXrmH3q5O4H1FQeno6XtnwIVq3V+aeRE32VagA/Jp9 FQG7PjV7+yXXcrBr8v8xR0xgUqG1fft2+Pr66p9v2bIF48aNUywoMo2dSzu0cXVSrH2x1QAA1LYa RftpLqz1RkwyXeVN/y6KtV9hW7nLVdvaKNoPEVmOXfv2aOPqqlj7Ots/Bg+xtVW0H1JW6/Yd0MbV TZG2y21sIagcYKaVQn2QaeostOLj4xEdHY3U1FTs3bsXIgIAsLe3Z6FFdAuOrkZEREREVeostEaM GIERI0ZUu6JFRNVZ642YRERESuI9R0Q1M+mrgz169MC3336L8vJybNiwAWPGjMFLL71kdL60tDTM mDEDe/fu1U87evQo4uPjAQDe3t544IEHGhj6//DmUyKi+uO+k4jMQel703hfWtPXUotxkwqtiIgI rFu3DrNmzcKWLVswceJEo4VWdnY24uLiYG9vbzB969atWLduHcrLyzFz5ky8//779Qq4JhwYgoio /jgACBGZi5L3pvG+tKavpQ4AYlKhpVarkZOTg44dOwIA8vLyjM7j6uqKoKAgTJw4sdrfNBoNNBoN ysrK6hVsXTgwBBFR/XEAECIiagwtcQAQkwotX19fREZGYtasWdi8eTNee+01kzuoGkCjip2dHcrL y1FeXg47O7ta54uNjUVsbKzBNHMWZtT0MUeswB8fovWPVoY5QsYwR8gY5ggZwxyh2pj06Wjo0KEQ ERw4cAADBgzAPffcY3IHKpUKALBw4UIEBwcjICAAc+bMQXl5OV5//fVa5/Py8oKXl5fBNK1WiyFD hpjcN92mP67i6R+tDHPE8lT33Q2x1UB1b1dLh1Ij5ggZU58c4T1tLRP3I2QMc4RqY1KhFRwcjD59 +uDgwYPo3bs3goKCsGXLFpM6iIqKAgDMnTsXANC/f3/079+/geFSo7r/jsoiq3dnS0dCVkrl5gSV W19Lh0HUKNLT0/HyhkhF72mzyb7yxz1tV+C3K8bs7Zdey8XuyVN5TxsRUSMwqdDKzMzE0qVL8fXX X2PAgAFYu3at0nGRFVC5OQB/7WHpMIiIrEblPW3K3MwNADqbP276t7FVtB8iIlKeSd8dcHR0xO7d u1FUVITPP/8c7RUavpOIiIiIiKg5MKnQysvLQ3FxMTw8PJCRkYHwcPMPb05ERERERNRcmFRoiQi0 Wi169OiBVq1aGfwAMREREVGDWfnopUTUBPzxW2v6Ryth0l7N09NT6TiIiIioBVL37Q2xtYWqV09L h0JETZS670OosG0FdS/rGqDLpEJr5MiRSsdBpCgOy0xkITY2ho9Et1C5dYDKjQN/mIxXAImqUbt1 gtqtk6XDqIbvUmoR0tPTMTpqEezaOyrWh232pT+GZb4E37hIs7dfei0PcRNnc1hmalJU9/0ZYmsD 1b2m//4iEdVO3fe+P64A3mvpUIjICBZa1GLYtXdEG1flRsys+OPsotrWRtF+iJoSlVt7qNwesnQY RM2GytUNqifdLB0GEZmA30EiIiIiIiIyMxZaRESNhfcrERERtRg82hMRNRLer0RERIqz0qHOWyIW WkREjYT3KxERkdKsdajzloiFFhERERFRM2GtQ523RLxHi4iIyFrwN5KIquP7gpooZiwREZGVUPft /cdvJPW0dChEVoO/HUZNFQstIiIiK6Fy6wCVWwdLh0FkVfjbYdRU8auDprLVGD4SERERERHVgle0 THX/HZVFVu/Olo6EiIiIiIisHAstE6ncHIC/9rB0GERERERE1ATwq4NERERERERmxkKLyFw4/CwR ERER/UGxT4SZmZkIDw+Hs7MzunfvDl9fXwBAfHw8Pv30U7i5ueHRRx/FiBEjlAqBqFGp7rsbYquB 6t6ulg6FiIiIiCxMsStasbGxCAgIwNtvv43ExETodDoAwPHjx9G5c+WAEv369VOqe6JGp3Jzgvrp vlC5OVk6FCIiIiKyMMWuaGVnZ6NLly4AAEdHR+Tn58PZ2RmjR49G3759kZeXh7lz5+L9999XKgQi IiIiIiKLUKzQcnd3R0ZGBjp16oS8vDw4OjoCAE6ePIl+/frBwcGhzvljY2MRGxtrMK2srEypcKkJ Yo6QMcwRMoY5QsYwR8gY5gjVRrFCa/To0QgLC4ODgwOeeeYZLFq0CMHBwXBxccHs2bMBAJMnT651 fi8vL3h5eRlM02q1GDJkiFIhUxPDHCFjmCNkDHOEjGGOkDHMEaqNYoWWq6srIiIiqk339PSEp6en Ut0SERERERFZHId3JyIiIiIiMjMWWkRERERERGbGQouIiIiIiMjMWGgRERERERGZGQstIiIiIiIi M2OhRUREREREZGYstIiIiIiIiMyMhRYREREREZGZsdAiIiIiIiIyMxZaREREREREZsZCi4iIiIiI yMxYaBEREREREZkZCy0iIiIiIiIzY6FFRERERERkZiy0iIiIiIiIzIyFFhERERERkZmx0CIiIiIi IjIzFlpERERERERmxkKLiIiIiIjIzFhoERERERERmRkLLSIiIiIiIjNjoUVERERERGRmNko1nJmZ ifDwcDg7O6N79+7w9fUFABw9ehTx8fEAAG9vbzzwwANKhUBERERERGQRil3Rio2NRUBAAN5++20k JiZCp9MBALZu3YpFixbh3XffRVRUlFLdExERERERWYxiV7Sys7PRpUsXAICjoyPy8/Ph7OwMEYFG o4FGo0FZWVm92qwq1jIyMgymZ2RkoDg9G7r8YvMEbwFluYXIyMiARqMx6fUtYZk7d+4MG5v6pWid OaLNhC6/qGHBWoGy6/n1z5Fmvszmz5HL0OUXNixYK1B2Pa8BOdK8l9n8OXIJuvyChgVrBRqWI817 mc2fI1ro8vMbFqwVKLt+vV45AjT95TZlmeubJ7XlSNW0Qm0ayvPz6h+sFSi9fq1BOdLcl7mmHFGJ iCgR0Pr16zFgwADcf//9mDRpEtavXw+1Wo3AwECsWLEC5eXlCAoKwtq1a2ucPzY2FrGxsQbTCgsL kZqaqkS4ZIUOHTqEO++8s9a/M0eIOULGMEfIGOYImaKuPGGOEFBzjihWaGVnZyMsLAwODg7w8PBA SkoKgoOD8cMPPyAuLg7l5eUYN24c+vTpY3KbJSUl+Pnnn+Hm5lavKtpcXn31Vaxfv77R+7UkSy5z Q84yMkcaH3OkfpgjjYs50jQwR+qHOdL46psnzJHGZ+llrilHFPvqoKurKyIiIqpN79+/P/r379+g Nlu3bo2HH374dkNrsFatWtV51qs5amrLzBxpfE1tmZkjja+pLTNzpPE1tWVmjjS+prbMzJHGZ43L zOHdiYiIiIiIzIyFFhERERERkZmx0CIiIiIiIjIzTWhoaKilg2hKPDw8LB1Co2uJy3w7WuL6aonL fDta4vpqict8O1ri+mqJy3w7WuL6aonLfDta4vqytmVWbNRBIiIiIiKilopfHSQiIiIiIjIzFlpE RERERERmxkKLiIiIiIjIzFhoERERERERmRkLLSIiIiIiIjNjoUVERERERGRmLLRukZubi4SEhEbv d/DgwVi5cqX+eVpaGnr16oVLly5h48aNuHjxYr3b/Oabb/DVV18ZTBs1alSdz43Zv38/ysrK6h2L pVhqe+p0OkRERMDLywsBAQEIDg5GQUFBja9NSkpCeHi4wbTIyEgkJiY2qN85c+Zg3Lhx8Pb2xkcf fQQAuHjxIo4fP17rfPHx8UbbHjNmjH4ZNmzYAG9vb/3ffHx8UFxcbHKcycnJ2Llzp8mvNzdL5UVR URHmzZsHf39/+Pj46NdBTTlQ13uzvu/bhoiJiYGvry98fHzwzjvvoKKiQr/dysrKsH///jrn//LL L+Hv74/nn38ezz33HAICArBv3z74+/vXK1dqsnfvXmzfvv222mgIS+VN1foLCAiAj48Pjh49anSe m7dRQ/Pl1vVc0zb95JNPjLYzf/78GuMICQnB6NGj4e/vj1deeQVnz569rXitjaXyxVzrz8fHB5s3 bzZLWw2JydT3eUhICM6dO9eQsJocS++D/Pz8MGHCBOTl5TWonZq2aUNzw8/PT/+8pmNoFVOOV0pi oXWLX3/9FceOHWv0fp2cnPDDDz/onx86dAju7u4AgEmTJuGOO+6od5tPPfUU/va3vxlMU6lUdT43 ZseOHdDpdPWOxVIstT03bNiAdu3aITY2Ftu2bcOTTz6JmJiYWl9f3+1Qm2+++QYuLi7YsmULdu7c iU8++QRXr15FUlISfv3111rni46ONtr2ww8/jJ9//hkAcPr0aTg5OaGoqAhlZWXQaDRo06aNyXH2 6tXLoFBrbJbKi/DwcAwYMADR0dHYvn07fvjhBxw+fBhA/d6b5sqX2iQmJiI5ORnbt2/HRx99hDZt 2mDXrl367ZaVlYUvvviizjaee+45REdHY/LkyQgICMC2bdswfPhwxWNXkqXypl27dti2bRu2bduG yMhIrF692ug8V65c0W8jc63zmrbpSy+9ZHS+d955p9Y4wsPDER0djWXLlmHZsmVmjdfSLJUv5lh/ Wq0W7u7u+v3T7Wou29TSLL0PiomJwXPPPWfWE6UNzY1z587hX//6l9F2TDleKcnGYj1bqZiYGJw+ fRrPPPMMrl27hk2bNgEApk2bhgEDBiAyMhLff/89cnNzERgYiD//+c+YM2cOWrVqhby8PAwdOhSH Dh2Ci4sLVqxYoW83Li7O4MzfU089hYkTJ+qfq9VqdOnSBZcvX0aXLl1w+vRpeHh4QEQQEhKC8ePH o6ioCMuXL8eNGzfQtWtXhIWFYdKkSXB3d8eZM2cwdOhQfP/99zh//jzWrl2LkydPoqioCL6+vvp+ bv196qrnqampmD9/PsrLyzF48GCMHz8eCQkJ2LJlC0pLSzFgwAA89dRTSE5OxoIFC7Bo0SJF1r+5 WWp7fvnll9i3b5/++Ysvvqj//7Jly3DixAnY2toiNDRUP/369euYNm0a1Go1ysvL0bdvX+Tk5CAk JATFxcW49957MXv2bISEhMDOzg7Jycnw8PDA3Llz9W106tQJR44cweOPP46HH34YMTExsLGxQUxM DAoKCvD0009j3759+mWeOnUqLl++jNTUVGzfvh1PPPFEtTyo8uCDD+L06dN4+OGHAQD9+/fHiRMn 4OjoiPvvvx9A5ZlrrVaLa9euITQ0FCUlJYiIiIBarUZAQAA++OAD/f9/+uknTJs2DTNnzkRhYSGc nZ0RHh6OL7/8Env27IFarcbkyZOxevVqiAgCAgLwwgsv3G5KALBcXpw9e9bgQ+eUKVMQERGhPzP3 +++/IzQ0FJGRkfp5du/ejc8++wz5+fl45ZVX4OXlhWvXrmHKlCnIyMhAYGAgBg4cWC2vWrduXWfM t76/Z8yYoe/z008/xYQJE/TPZ8yYAZVKhaSkJP0HrxMnTuDAgQP46KOP8MEHH6CoqAgzZszAxo0b DdZ1Tfuc+fPn48KFC3jiiScQGBiIUaNG4eOPPwYA/f89PT1x55134vz585g7dy4efPBBzJgxA4WF hVCr1RgyZAhKSkrwz3/+E9euXUOnTp0QFhaG9evX48cff0Tbtm2xatWqBmRH7SyVNzevw8LCQrRp 0wYiguDgYFy8eBF2dnZYvHgxzp8/r3+/3X333Thx4gS+/PJL/bw15VJd61mj0WDw4MHV1sOt23T8 +PFo27YtevfujV69eunz6vHHH8f06dP12/TW+QCgoqICAFBQUIBOnToZ/O3m9Tl16lSUlJRgx44d AICff/4ZH330EUpLS7F06VLodDr4+vpi2LBh8Pb2Rtu2bTF06FB89913yMrKQps2bbBq1ap6nRC6 XZbKl5rcun9wcnLCzJkzUVFRAQ8PD4SEhBi8fv/+/RgyZAgSExNx9uxZ3HvvvYiMjER6ejouX74M JycnrFmzBt9++y2WL18OV1dXXL58Gbt27UJKSkq1bVIlNjYW8fHx0Gg0mDdvHjp06FBnHLe6cOEC 3nnnHdy4cQOtW7fGunXr9H+LiopCUVERpk+fjtWrV+PYsWOws7PDokWLcOHCBf1744033sDy5csh Inj22Wcxbtw44xvTSljLPqhjx464ePEipkyZAnt7e8ydOxcffvihwf7IwcGh2vG9yolC+Iq8AAAg AElEQVQTJ7Bp0yb98f2rr77C2bNnERgYiKNHj+LkyZP6tmr6rAMAAQEB2Lx5c7V91M3b/r333kNM TIz+eHXy5En88ssvUKvVWLZsGTp27GieDVMXIQPHjh2T8PBwqaiokFGjRklZWZkUFxeLj4+P6HQ6 2bZtm4iInDt3TgIDA0Wr1cqwYcOkoqJC1q9fLytXrhQRER8fHyksLDS5X09PTzlw4IDExMRITk6O vPvuuzJt2jTRarUSHBwsv/32m3zyySeSk5MjIiJeXl5SUFAgfn5+cvr0acnMzJRBgwaJTqeTuLg4 iYmJkT179khMTIxBP88++6z4+/uLv7+/+Pn5yYMPPigiIlOmTJHU1FQREZk6dapcvHhRtm/fLmVl ZaLT6eSll14SERF/f38pKiq6vZXciCy5PavMnDlT/Pz85NVXX5VffvlFZs6cqe9z8uTJkpSUJIsX L5YtW7bI3r17RURk+vTpkpCQIO+995589913IiKycOFCOXHihAQHB8vnn38uIiJDhw6VGzduGPSd kJAg48aNk8cee0yWLFkiIqLPhZqWWURk1KhRIlI9Dy5duqRv9/r16xIYGCjHjx+XDRs2yKlTp2TZ smWydetWSUhIkNzcXH38iYmJsnjxYjl27Ji8/vrr+m1x8/8XL14sW7dulR07doiIyI4dO2TLli2y Z88eee+990REZPHixXL48GEpLS2V/fv3m7z+jbFEXmRlZcnkyZMNppWWloq3t7ckJSVJUFCQ+Pn5 SXZ2toj8b5ts3bpVREQKCgrEy8tLREQeffRRKSwslPT0dJkwYUKNeVVbzL6+vlJYWGjw/h42bJhB XOPGjZOrV6/Wut4uXrwo06ZNExGRSZMmSXZ2tnz22Wf6bXmzW/dDfn5+8uOPP4pIZf7evKw3///R Rx+V0tJS+fHHH+XNN9+UL7/8UtasWSMiIkuWLJGYmBj54IMPZNeuXfr1tG/fPlmzZo188MEHdWyJ hrPU/uTm/fbkyZMlJSVFDhw4IMuWLRMRkX//+9+yYMECg/eYVqvVbyNjuVTbeg4PD692DBGpeZue PXtWRKTG40ZV/zfvF0VEgoODZfTo0eLr6yuPPPKIJCQk6F9f275KROSzzz6TxYsXi0hlPufm5opO pxM/Pz8pKSmRwYMHS15enuTn54ufn5+UlpbKkSNHJCMjw+R1bg6Wypeb308iUuP+4fDhw/rjw759 +6q14eXlJUVFRXL48GFZtGiRiIisWbNGNm3aJCIiEyZMkLS0NPHz85P8/HzJz8+XRx55RIqKimrc JqNGjZKcnBwJCAgQkcr94aRJk+qMo6bPMImJiXLu3DkRqTy2pqSkSHBwsERERMj8+fNFROTs2bMS FBQkIiJnzpyROXPmGLw3oqOj9e1WHbOaCkvvg7y8vOSJJ56Qy5cvi1arleHDh4uI1Lg/qu34Pn/+ fPnHP/4hxcXFIiL65ajaJ7399tvy3//+t87POlW5ERcXJ2FhYfr1UtO2v/l4NXr0aMnPz5effvpJ n0dK4xWtWly9ehVarRbjx4+HiCA3Nxc6nQ7Z2dl46623oNFo9Gfi/vSnP0GlUsHBwUF/Rq5du3Yo KyuDvb09gMqzBVVXOFQqVbWzBSqVCk8++STefPNNtGnTBoMGDcLu3bsNYnJx+X/27j0ginL9A/h3 WdgFBAQCBEU5KZoX9NA5mVGnrMxSS0XgCIpgec173lExDQ3CMjO8IJQm4EnUkq6aZdLJk4a3jilZ WkqLgrp4AeSyLLy/PzzMzxUQ0B12F76ff0bG3fd9ZubZmXnm6oqYmBjY29ujoKBA6r9jx44AAG9v b1hZWcHBwQGFhYVS37eqPv1bLSQkBMDNe8IWL14MIQSKi4tx4cIFODk5Yd68eXB0dJTuqRC1HJG0 BKZYntXefvttADeP1Ofk5KBXr14AgE6dOuHy5cvS53JycvDII48AAHr06AEhBM6ePYuTJ09i/fr1 KC0thb+/v/RdALjvvvtQUVEBa+ubP+XTp0/D398fffv2lY7s7d+/X+rDysqq1mm+NYZb8+D8+fPw 8vICADg5OaG0tBSHDh1CQEAAevTogQ0bNiA/Px8hISFQqVQ4fvw4Dhw4gLKyMnh6egIAOnToILV/ 67+r+/vnP/8JAPDz88P27dvx4IMPSp8bP3483n33XWzatAlDhw6tZyk3XlPmhZOTE65cuWLQ/4UL F+Dp6QkhBA4dOgQPDw9YWdW8onv27NlwcnJCRUUFgJu/9eo+y8rKauSVVquFQqGoNWYHBwfodDqD 33dZWZlBf23atEF+fj5cXFwAAAUFBTh79qz0/7euBwYMGICvvvoKhw4dwuLFixs037t06QIA0tmF 2tYr7dq1g0qlgpubG8rLy6X7VoGbv4+rV6/i7NmzOHHiBD777DPodDr0798fQM08M7amXp/cvt4G bl7eWb3M/fz8sHnzZigUinqn/fZcutN89vPzw9WrVxs0T9q3bw8AtW437uSNN95Ap06dcP36dYSH h6Nv374A6l5XnTx5EhkZGdiwYQMA4Pfff8e0adOk5XDp0iW0bt0ajo6OAG7eZzRlyhQ4OjrWOCLe VJo6X2537ty5GuuHJ554AqdOncJLL72Erl27YvDgwdJ2648//kBubi6mT5+OyspKnDt3DvPnz5e+ D0DKl4qKCjg4OAAA7r//fgghal0mwM3LEc+dO4fIyEgIIVBRUXHHOGpz3333Ye3atVCr1Th79qw0 344ePQpvb28p/uPHjyMyMhIA4OzsDOD/1wvBwcFYs2YNRo8ejccee6yBS9G8mHIddPToUcTGxmL+ /PnSPL01x6rXR5WVlTW27/7+/jhy5Ajs7OygVCql9m1sbHD//ffjt99+g0ajkfZr69rXqRYcHIzw 8HBp/VPbsr91+zJr1izMmzcPAKSclhsLrdsoFAoIIeDi4oKOHTti8+bNqKqqwnvvvYczZ87g7Nmz ePfdd/Htt99Kl7o0REhIiFTU1MXOzg4KhQKZmZl4++23sW3bNun/hBB48803kZaWBqVSieeff15K nuqYb02mugqiusZ36NABS5cuhbu7O7Zt2wYfHx8sWLAAX3/9NbRaLb799luDviyFqZbnk08+iY0b N0qXJPz000+wsrKCj4+P9ICSM2fOwNXVVfpO+/btceLECXTr1g2//fYbunTpAh8fHwwZMgS9evXC 7t274evri/3790sbotuXxQ8//IArV65g5syZsLe3R7t27WBjYyPNh19++aXWaa5u59Y8SE9Px1/+ 8heD9tu1a4cDBw5gwoQJUCqVUKvV0ob2m2++gVqtxquvvorU1FRoNBppGdy6PG7l4+OD48ePo3v3 7jh+/Di8vb0hhJA+9+WXX2LixInw8vJCYGAggoKCGraA6mGKvFCpVOjYsSN2796NAQMGQK/XIyEh AYGBgQCA559/Hg8//DDefPNNxMbGQgiBwsJCfPrpp/j444/x66+/Svdx3r7cb88rFxeXO/5OhRBY vXo1vv76axQUFEi/72oDBgzAhx9+iJiYGABAUlISOnTogM6dOxvMPwDo378/Zs2aBbVabZDPjVFV VSUVjHVp3749fv75ZzzzzDP47bff4O7uDh8fH/Tp0wcDBw7EgQMHoFKpcODAgVqLVWMw1fqktmVZ /dvp379/rb+dW5fRnXLpdrXN54aonufVeXXrduNOuVi9M9iqVSuoVCrp86dOnaoxPwsKCrBs2TKs W7dOms7OnTsjKSkJtra2eP/99+Hh4SH93+XLl5Gfn4/k5GRs374du3btMriUXm7mki8+Pj7Yu3cv gP9fPxw6dAjdunXDyy+/jLlz5+LMmTPS7/uLL75AVFSUdMn74sWL8f3330vTdPs0FhcXQ6FQICcn BwqFotZlIoRAu3bt0L17d6xfvx43btzA9u3bkZWVVWcctVm7di1mzpyJTp06ITQ0VJrWpUuXIiEh AYcOHUKHDh2ky+Dz8/Pxn//8xyD2ffv2YeDAgZg7dy5GjhyJ8PBwtGrVqsHz35TMIafc3d2h1+sN /r+29VFt23cA0v3ZSUlJmDJlitT2wIED8c4776BPnz4G03t7/7dbuHAhxo8fj8DAQPj4+NRY9tXz TKfT4eDBg1i3bh0OHDiArVu3NkmxxULrNu3bt8f+/fvxxBNPIDIyEuHh4SgrK0NYWBh8fHxw6dIl hIWFwdPTU3rqijFv8nz88ceRlZUFa2trKBQKg43mc889hxEjRsDJyQkeHh64fPlynTuxt373VnXF +sorr2DOnDkoKyvDAw88gOHDhyMgIABBQUFwdHSEm5sbSktL0bNnT0RFRTXoZmxzYKrlOWnSJLz7 7rsIDw9HVVUVHB0dsWzZMnTt2hWenp4YMWIEAGDFihXIy8uDQqFAWFgYpk+fji+++ELaaZkwYQIW LVqE4uJiuLu7SzeLV7s91hEjRmDJkiUICgqCSqXC3//+d/Tp0wcnTpzAggUL0KdPH4NpLioqAgDY 29tj48aNmDlzpkEehIaGGrT/0EMPQaPRSEeiunTpguvXrwMAevbsiYSEBIwcORJt2rSpMwdvjX34 8OGYM2cOPvvsM7i6umLlypX44osvpM888MADmDRpEhwdHQ3uc7tXpsqLxYsXIyYmBh988AGEEBgy ZAj69u2LrKwsADcL9K1bt+Lo0aNQKBRwcnKCu7s7hg8fDmdnZ+lo3u2/9e7du9fIqzvFrFAoav19 V59hqj7KHBYWBiEEevbsifDwcClOV1dXaDQafPbZZxg8eDBsbGykMxH1qS2m4OBgjBw5En5+fmjd unWt0/jss89i9+7dGD16NOzs7ODu7o7Q0FDMnz8fW7ZsgUqlwsqVKxv0RL67Zaq8qa2NZ555Bnv3 7kV4eDhUKhVWrVpl8MCb6mX06aefNiqXapvPjYnv9rwqKSkx2I7dbuHChbC3t4der5eOQisUilrn 59q1a1FYWIiZM2dCCIGxY8di+vTpGDt2LMrLy/Hkk09CrVZL/bi5ueHkyZMIDQ1Fq1atmvzeYlPl S3FxMUJCQqTCe8eOHTXWD/b29pg6dSree+89tGnTRjpzAADffPONwZPhBg0ahO3bt0tnGaopFApM nz4dL730Etzd3aFWq6FUKjFt2rRal8l9992HRx99FOHh4SgtLcXUqVPRuXPnOuMAgPfffx87d+4E AISGhuKZZ57B9OnT4eLiAjs7O2i1Wumz8+bNwyuvvIKtW7eiVatWiIiIQFlZGaKjo1FeXi597oEH HsC8efPQqlUr9OjRw2KKLMC0ORUZGSndQ159L11127Wtj2xsbDB37txat+8jRoxAWFgYhgwZIrXx 2GOPYf78+bXep3enaejRoweeffZZ6d+7du0yWPbV68KvvvoKer0ewcHBsLe3x6JFi+55vjSEQljS 6QkiIjI7r7zyCmJiYuDk5GTqUIioCf3rX/9CWFgYSktLMWzYMOzZs8fUIZGF0ul0mD59OhITE00d ilHxjBYREd21yZMno2vXriyyiFogtVqNkJAQKJVKTJkyxdThkIXSarUYN24cZs6caepQjE62M1rH jh3D1q1b4eDgAFdXV+kH+Mknn+Dw4cMoKyvD1KlT4ePjI0f3REREREREJiPbC4sLCwuxZMkSLF68 GEePHpXGZ2RkYNmyZZgxY0aj3ziu1+uRm5tb4yY8omrMEaoPc4Tqwxyh+jBHqD7MEQJkvHSw+sbo xMREg5fV2djYAAA8PT2lR37WJj09Henp6QbjdDodTp8+jb1790pPL6GWizlC9WGOUH2YI1Qf5gjV hzlCdZHt0sEbN24gNjYWgwcPlt4NBAAvv/wyEhMTodFokJycLD0+uCFyc3PRr18/Ji3ViTlC9WGO UH2YI1Qf5gjVhzlCgIxntF5//XX8+eef+Pjjj5GRkQG1Wo3XXnsNQ4cORXR0NG7cuCG9NIyIiIiI iKg5ka3Qqut9FQMHDsTAgQPl6paIiIiIiMjkZHsYBhERERERUUvFQouIiIiIiMjIWGgREREREREZ GQstIiIiIiIiI2OhRUREREREZGQstIiIiMhksrOzsWzZMmRnZ5s6FDJTzBGyVCy0iIiIyGRSU1OR mZmJ1NRUU4dCZoo5QpaKhRYRERGZTElJicGQ6HbMEbJULLSIiIiIiIiMjIUWERERERGRkbHQIiIi IiIiMjIWWkREREREREbGQouIiIiIiMjIWGgREZFs+P4bIiJqqVhoERGRbPj+GyIiaqlYaBERkWz4 /hsiImqpWGgREREREREZGQstIiIiIiIiI2OhRUREREREFstcH7zEQouIiIiIiCyWuT54iYUWERER ERFZLHN98JKshVZOTg6GDRtmMC4jIwPjxo3DggULkJGRIWf3REREREREJiFboaXVarFjxw7Y29sb jD906BA8PT0BAP7+/nJ1T0REREREZDKyFVpubm6YPXt2jUIrJCQES5cuxdy5c7FixQq5uiciIiIi IjIZa7k7EEIY/H3kyBH4+/vDwcHhjt9LT09Henq6wTidTmf0+MhyMUeoPswRqg9zhOrDHKH6MEeo LrIXWgqFAgCwfPlyREVFwdXVFQsXLgQATJw4sc7vhYaGIjQ01GBcbm4u+vXrJ1+wd5CdnY2PPvoI wcHB6N69u0liIEPmliNkfpgjVB/mCNWHOUL1YY5QXWQvtJKTkwEA0dHRAICgoCAEBQXJ3a3Rpaam IisrCyUlJYiLizN1OGSGWIwTERERUTU+3r2BzPWxkXIy15e/mStzfYeDnJgjRERERLVjoUV1aomF w71oicU4c4SIiIiodiy0qE4tsXCgxmGOEBEREdVO9nu0iIiIiKj5qqqqgkajka398vJyaZiTkyNL H+3bt4eVFc8/kHGx0CIiIqJayb0DDXAnujnQaDRI3nAcLi5esrSv1VZIwx3bLhu9/atX8zB+IuDj 42P0tqllY6FFREREtdJoNHgt+RicZNqBBoDzWp00XLUj3+jtF17Nw5Lx3ImWm4uLF9zc2svSto21 WhrK1QeRHFhoERERUZ2cXLzg7OYtW/vWNmppKGc/RERNjYUWEVELxcvCiIiI5MNCi4iohdJoNBid tB92Lm1k66NCWwoAOKMtxcvbTxu9/dKrF7F5wj94WRgREZkdFlpERC2YnUsb2Lu1k639Ihs1KgFY 2ahl7YeIiMjc8FoLIiIiIiIiI2OhRUREREREZGQstIiIiIiIiIyM92hZKD4tjIiIiIhul52djY8+ +gjBwcHo3r27qcMBIP9+q7nus7LQslAajQZhG7bBzsVNvk6016AA8Jv2Gl7a9q3Rmy+9qsXWicP5 tDCZsBgnIiJqeVJTU5GVlYWSkhLExcWZOhwAN/dbt6/+L9xkevn59UsV0nBfyiWjt6+9mod/zmj8 i89ZaFkwOxc32Ll5yNZ+ubUKAoCVtQpqGfsheWg0GoQnfQ5bF3fZ+hDaIgDAaW0Rxm7/0ejtl129 jC0TXmAxTkRE1EAlJSUGQ3Ph5uIFD9f2srRtY62WhnL1cTdYaBE1Y7Yu7rB385St/VIbFaoAWNmo YCdjP0RERESWhtfjEBERERERGRkLLSIiIiIiIiNrUKG1ZcsWg783btwoSzBERERERETNwR3v0crI yEBqairOnTuHnTt3QggBALC3t8eYMWOaJEAiIiIiIiJLc8dCKzAwEIGBgdiyZQvCw8ObKiYiIiIi IiKL1qBLB319fbF//35kZmZixIgR+PTTTxvUeE5ODoYNG2Yw7sCBA5g/fz7mz5+PY8eONT5iIiIL lZ2djWXLliE7O9vUoTQZxf8euVs9JCIiaikaVGitXLkS3bp1Q0pKCjZu3Iht27bV+x2tVosdO3bA 3t7eYPymTZsQGxuLmJgYJCcn313U1CQUNjYGQyK6N6mpqcjMzERqaqqpQ2kytr0Gwsbnb7DtNdDU oRCRhbKxsTUYElmKBr1Hy8rKCgUFBfDwuPnS2sLCwnq/4+bmhtmzZ2P8+PE1/k+pVEKpVEKn0zUy XGpK1j0fgd5GDeuuD5o6lHtWVVUFjUYjax/l5eXSMCcnR5Y+2rdvDysrPizUUpnrSyTlZO1+P6zd 7zd1GBYjOzsbH330EYKDg9G9e3dTh0NmqCXmSK+eQbCxsUO3rjxgQ5alQYVWeHg41qxZg7lz5+L9 99/HpEmTGtxB9QM0qqnVauj1euj1eqjVdV9Kkp6ejvT0dINxLMyalpV7W6jc25o6jDo1Jkc0Gg3C kz6HrYu7bPEIbREA4LS2CGO3/2j09suuXsaWCS/Ax8fH6G03V1yPUH3MLUdSU1ORlZWFkpISxMXF mSyOpqT831kKpZmerWCOmJ67e2e4u3c2dRh1MrccIfPRoEJr0KBBEEJgz549CAgIQMeOHRvcgUKh AAAsX74cUVFRiIyMxKJFi6DX6zF58uQ6vxcaGorQ0FCDcbm5uejXr1+Nz/JsRcvUmBwBAFsXd9i7 ecoWT6mNClUArGxUsJOxH2q4xuYItTzmliMt8axnh16BUNrYoV2350wdSq2YI1SfxuaI3Put3Gc1 Hw0qtKKiotCjRw98/fXX6N69O2bPnt3gd2lV34cVHR0NAOjduzd69+59l+HWTqPRIGzDNti5uBm1 XQPaa1AA+E17DS9t+9bozZde1WLrxOE8W0EWRWGtMhgSETWWk7svnNx9TR0GUZPRaDTYvvq/cHPx kqX965cqpOG+lEtGb197NQ//nAGz2mdVWdsaDM1Fgwqtixcv4s0338S3336LgIAArF27Vu64Gs3O xQ12bh6ytV9urYIAYGWtglrGfogsiU2vvoCNGjbdHjF1KERERBbDzcULHq7tZWnb5n9PebWxVsvW h7l5pNswqGzs8DffAaYOxUCDCi0nJyds374dJSUl2LVrF1xcXOSOi4gsgNLdG0r3EFOHQURERC1Y W9fOaPuw+d3H16CLKwsLC1FaWgo/Pz/k5+cjPj5e7riIiIiIiIgsVoMKLSEEcnNz4evrC5VKhZ07 d8odFxERERERkcVq0KWDQUFBcsdBRERERETUbDSo0Bo2bJjccRARmRRfE0FERETG1KBCi4ioudNo NBidtB92Lm1k66NCWwoAOKMtxcvbTxu9/dKrF7F5wj/M6pG7zQmLcSIiagwWWkRE/2Pn0gb2bu1k a7/IRo1KAFY2aln7IXloNBq8lnwMTjK9+wYAzmt10nDVjnyjt194NQ9LxpvX+2+IiJorFlpEREQN 5OTiBWc3b9nat7ZRS0M5+yF58KwnEd2KhRYRERGREWg0GiRvOA4XGc96arUV0nDHtstGb//q1TyM n8iznkTGwEKLiIiIyEhcXLzg5tZetvZtrNXSUM5+iOje8bwwERERERGRkbHQIiIiIiIiMjIWWkRE REREzYTK2tZgSKbDe7SIiIiIiJqJR7oNg8rGDn/zHWDqUFo8FlpERERERM1EW9fOaPtwZ1OHQeCl g0REREREREbHQovISBTWKoMhEVFjKW1sDYZERGS5eOkgkZHY9OoL2Khh0+0RU4dCZkrxv/ffVA+J btehVyCUNnZo1+05U4dCZsrmf0W4DYtxIrPHQovISJTu3lC6h5g6DDJjtr0GotzGFupuT5k6FDJT Tu6+cHL3NXUYZMZ69QyCjY0dunUdaOpQiKgeLLQaSGFjA/G/IRHR3bB2vx/W7vebOgwismDu7p3h 7s4HHRBZAhZaDWTd8xHobdSw7vqgqUMhIiIiIiIzJ1uhdfHiRcTHx8PZ2RmdOnVCeHg4ACAjIwOf f/453N3d0adPHwQGBsoVglFZubeFyr2tqcMgIiIiIiILINtTB9PT0xEZGYlXX30V3333HSorKwEA hw4dgqenJwDA399fru6JiIiIiIhMRrYzWlqtFl5eXgAAJycnFBUVwdnZGSEhIejZsycKCwsRHR2N devW1fr99PR0pKenG4zT6XRyhUsWiDlC9WGOUH2YI1Qf5gjVhzlCdZGt0Grbti3y8/PRpk0bFBYW wsnJCQBw5MgR+Pv7w8HB4Y7fDw0NRWhoqMG43Nxc9OvXT66QycIwR6g+zBGqD3OE6sMcofowR6gu shVaISEhiIuLg4ODA/r374/Y2FhERUXB1dUVCxcuBABMnDhRru6JiIiIiIhMRrZCy83NDStXrqwx PigoCEFBQXJ1S0REREREZHKyPQyDiIiIiIiopWKhRUREREREZGQstIiIiIiIiIyMhRYREREREZGR sdAiIiIiIiIyMhZaRERERERERsZCi4iIiIiIyMhYaBERERERERkZCy0iIiIiIiIjY6FFRERERERk ZCy0iIiIiIiIjIyFFhERERERkZGx0CIiIiIiIjIyFlpERERERERGxkKLiIiIiIjIyFhoERERERER GRkLLSIiIiIiIiNjoUVERERERGRkLLSIiIiIiIiMjIUWERERERGRkbHQIiIiIiIiMjJruRq+ePEi 4uPj4ezsjE6dOiE8PBwAcODAAWRkZAAAwsLC8OCDD8oVAhERERERkUnIdkYrPT0dkZGRePXVV/Hd d9+hsrISALBp0ybExsYiJiYGycnJcnVPRERERERkMrKd0dJqtfDy8gIAODk5oaioCM7OzhBCQKlU QqlUQqfTNarN6mItPz/fYHx+fj6Kc89CX3TNOMGbQNn1q8jPz4dSqWzQ51vCNHt6esLaunEpeqcc uZH7O/RFV+8uWDNQfv0K8vN9GpUjzX2ajZ0jRbm/oqKo4O6CNQNl17XIz3dsVI4092k2do5cyj2J kqLLdxesGSi+fgn5+WhUjjT3aTZ2juTmnkKRBc+v69cvIT+/a4NzBLD86W7INDc2T+rKkepxZ8// gmvFljm/rl6/hG75VY3OkeY+zbXliEIIIeQIKDExEQEBAfjrX/+KCRMmIDExEVZWVpg2bRpWrVoF vV6P2bNnY+3atbV+Pz09Henp6Qbjbty4gXPnzskRLpmhvXv3wtvbu87/Z44Qcwg+JekAACAASURB VITqwxyh+jBHqCHulCfMEQJqzxHZCi2tVou4uDg4ODjAz88Pv/76K6KionDs2DHs2LEDer0eY8aM QY8ePRrcZllZGU6cOAF3d/dGVdHG8vLLLyMxMbHJ+zUlU07z3RxlZI40PeZI4zBHmhZzxDIwRxqH OdL0GpsnzJGmZ+ppri1HZLt00M3NDStXrqwxvnfv3ujdu/ddtWlra4uHHnroXkO7ayqV6o5HvZoj S5tm5kjTs7RpZo40PUubZuZI07O0aWaOND1Lm2bmSNMzx2nm492JiIiIiIiMjIUWERERERGRkbHQ IiIiIiIiMjLl0qVLl5o6CEvi5+dn6hCaXEuc5nvREudXS5zme9ES51dLnOZ70RLnV0uc5nvREudX S5zme9ES55e5TbNsTx0kIiIiIiJqqXjpIBERERERkZGx0CIiIiIiIjIyFlpERERERERGxkKLiIiI iIjIyFhoERERERERGRkLLSIiIiIiIiNr1oXWtWvXkJmZ2eT9ZmVl4aWXXkJERAQmTJiAS5cuNXkM d3Lw4EFcvHix3s8FBwdL/16xYgViY2Nx6tQpbN26Vc7wzIqpcui5555DZGQkIiMjMXLkSBw4cADn z5/H9OnTjdbHzp078d///veOnzl9+jTGjh2L0aNHY/To0fj999+N1n9zYKr8KCkpweLFixEREYGR I0fW+pvcuXMntmzZclft3/rbr8uCBQswYsQIg3FPPvkkMjIyGtxPcnIyzp8/3+j4zJWp8iEiIgKl paXS39OnT8eFCxfuur3z58/j0KFDd/XdW9ddQUFBWLNmTYO/29CcbUyOmRtT5cjTTz+Nd955R/o7 JycHXbt2xYULF5CcnIzc3NwaeXS37rWd8+fPIyAgAJGRkQgLC0NMTEyDv5uVlYX4+Pi77tucmXp/ ZNSoURg3bhwKCwsb/N0vv/wSOp3urvo9cOAARo8eLe1LFxQU1Pq56mWu0+nw5ZdfAgDi4uLuul9j a9aF1m+//YYff/yxyft9++23kZCQgNTUVIwcORJJSUlNHsOdfPLJJw36oSgUCgDABx98gKtXr2Lh woXo2rUrwsLC5A7RbJgqhxwdHZGSkoKUlBSsWbMG7777LhQKhbRMjGHYsGH461//esfPJCQkYNGi Rdi8eTOio6Px5ptvGq3/5sBU+REfH4+AgACkpqZiy5YtOHr0qFE3wA3Ns6tXr+LatWsAgBMnTsDK qnGblPHjx6Ndu3aNjs9cmSofbl9e97qeyMrKwm+//XZX37113fXxxx/j3//+N4qLi+8pntulpqYa tb2mZKocad26NY4dOyb9vXfvXrRt2xbAzd+ht7e30bYvxmjn4YcfRkpKCrZu3YqioiL89NNPTdq/ OTL1/khaWhqee+65Rh1s//DDD1FZWdnoPrVaLRISEpCYmIjU1FSEh4fj9ddfr/PzCoUCly9fxu7d uwHcPBCoUqka3a8crE0dgJzS0tLw888/o3///rh69Sree+89ADeP9gUEBGDNmjU4evQorl27hmnT pqFLly5YtGgRVCoVCgsLMWjQIOzduxeurq5YtWqV1O6OHTvw6aefSn8//vjjGD9+vPS3u7s70tLS MHToUDz55JN4/PHHAaBGf0899RRef/11/Pe//4Varcbq1asxd+5ctGrVCt27d0fXrl2xceNGlJeX 49FHH8WMGTMQGRmJNm3a4I8//kBQUBD+/e9/4/Lly/jggw9QUVGBBQsWoLS0FN26dcPChQuxYMEC qNVqnDp1Cn5+foiMjMT333+PCxcuIDExETNnzsSNGzfg7OyMFStWwM7OTpoOIQS+/PJLHDx4EOvW rQNwcwO8b98+PPXUU9i4cSMqKipQWFiI9evXQ6/XY+bMmbCxsYFSqcSLL76IoqIipKWloaqqCrNn z0afPn1kXebGZqocuvU94jdu3ICdnR2EEMjJycH48eNRUFCAmJgY9OjRA1FRUTh//jzUajXeeOMN uLu7Y/HixcjJyYGDgwPi4+PxzTffIDMzE0VFRdDr9UhKSsJ7770HPz8/fPXVV3j66afRvn17vPPO O0hMTJT6btu2Lf71r38hPDwcnTt3lo5OBwcH46OPPsL58+cRHx+P+fPnY+HChbCzs0NeXh5WrlwJ AFi8eDGEEHj22WcxZswYeRaSCZkqP3755Re89tprAG5uYKZOnYqVK1fC3t4eK1euhJWVFZ555hnY 2tpKB0nKyspQUVGBdevWISUlBRqNBnl5eWjdujUSEhKwb98+JCQkwNvbG2VlZQCAlJQUfP7551Aq lZg9ezYeeughg+l/6qmn8N1332Ho0KHYu3cvnn76aQCo0ef69etx/vx5REdHw8HBAWVlZVi2bBk2 btyIsWPHoqKiAq+99hp0Oh2Cg4MRHh4uzwKTmSnXF7euM6r/febMGbz66qtQKBR46KGHMHPmTERE RCApKQl2dnbS73jmzJnQarWws7PDO++8g7S0NBQXF+OJJ55Aeno6Dh8+DBsbGyxduhS2trY1fuu+ vr41+gaA4uJilJeXQ6VSISsrCytXroRCocDgwYMRHh6O/fv3Y/Xq1aisrMSkSZOk7x0+fBjvvfce EhIS8N133+H999+X5mNhYSHOnj2L1atXo1OnTha3fTFVjlhZWcHLywt5eXnw8vLCzz//DD8/Pwgh sGDBAowZMwZCCGRnZ2PXrl2Ijo7GSy+9hNGjRyMgIAAzZsxAXFxcjXVJXFwcxo4dC19fX0RERGDD hg0AbuZBTEwMunfvjpCQEINt0ooVK2BtbY358+fj6tWraNOmDd544w0olUop3uo8EkKgvLwcbm5u WLNmDXr27Im+fftiwYIFta47OnfuDAD4448/sHTpUqxduxYJCQnIzs6GlZUV3nrrLXh4eMi3gGVk LvsjHh4eEELU2Pe4fv26wTb/r3/9K06dOoVly5Zh5syZmDt3LiorK+Ht7Y3Y2FisXbu2xnao2r59 +zBw4EBpn7Rv3774+9//DgBIT09HRkYGlEoloqOjpRjT0tJw+PBh7NmzB6mpqUhKSsKRI0ekdczk yZPh6OiIVatWQQiByMhIPP/88zIsqduIZuzHH38U8fHxoqqqSgQHBwudTidKS0vFyJEjRWVlpUhJ SRFCCHHmzBkxbdo0kZubKwYPHiyqqqpEYmKieOedd4QQQowcOVLcuHGjwf0WFRWJuLg48fTTT4th w4aJ7Oxsodfra/SXnZ0t5syZI4QQ4uDBgyIrK0tERESIX375RQghxJYtW4ROpxOVlZViyJAhQggh +vfvL7RarTh69KgYOXKkEEKI1atXi3379onXX39d/Oc//xFCCLF8+XJx+PBhERUVJXbt2iWEEOL5 558XFRUVIioqSpw+fVps2rRJfPjhh0IIIT788EOxceNGg+l4+OGHRXh4uBg+fLiorKw0mKc//vij mDBhghBCiKSkJLFt2zYRFxcnDh48KIQQ4qWXXhKZmZli2rRp4tdffxVarVZ8//33DZ6H5sJUOfTs s8+KiIgIERERISZOnCh+/fVXkZubK1544QVRWVkpDh48KJYsWSL27Nkj3nrrLSGEEP/+97/FsmXL xNdffy3efvttIYQQX3/9tVi3bp34+OOPxWuvvSaEEGLJkiXihx9+EAkJCSIzM1Ncv35dDB8+XERG Roq8vDyDOHQ6nXj33XfFoEGDxHPPPSflV3BwsBBCiNzcXDF9+nQpNiGE+OKLL8SqVatEWlqaSEtL E0IIsXPnzrua/+bOFPlx+fJlMXHiRINx5eXlIiwsTGRlZYnJkycLIYT4+OOPRVpamjh+/Lg4cuSI EEKIN998U3z77bciISFBvPfee0IIIcaNGydycnLEiBEjxI0bN0RBQYF46qmnREFBgbSOKSgoEKGh oQZ9RkVFiYMHD4pZs2YJIYSYMWOGSEtLEzt37qy1z2nTpok///xTVFRUiEGDBonTp0+LqKgo8dtv v4nJkyeLP//8UwghREJCQuMWghkx1fpi1KhRIjw8XERERIhRo0aJgIAAcf78efHyyy+LP/74Qwgh xMyZM8WJEydERESEKCkpEULc/B0XFRWJUaNGifLycvHDDz+I/Px8sXPnTpGWliZOnjwpZs6cKcU8 ceLEGr/16pirVa+7XnjhBREYGCgyMzOFEEKEhoaKq1eviqqqKjFq1Cih1WrFiBEjRGFhoSgvLxcb NmwQO3fuFEuWLBEvvviiKC0trXU+VscthLDI7YupciQoKEjs2bNHpKWliYKCAhETEyOtu6t/hxER EaK4uFiMHj1aVFRUiKCgILFy5Urx/fffi02bNtX6u67enxBCSLk1atQosXLlSrFhwwYhhKh1m/TB Bx+Ibdu2CSGE2LRpk/j000+lWHNzc8UjjzwiIiIixODBg8XIkSOFTqeTtllCiDrXHVlZWWL27NlS jgkhREhIiCgqKhLHjx8XZ86cubsFZwZMvT8SGhoqHnvsMZGXl1frvkdt2/zqnFi2bJn0G33rrbfE V199ZbAdGjt2rLQchRAiMTFR7N69u0YsBQUFIjIyUghxc1s4YcIEkZWVJeLj48X58+fF9OnTpX5v 3LhRYx3zxhtviH379ony8nLx5ZdfNnzm34NmfUar2pUrV5Cbm4uxY8dCCIFr166hsrISWq0W8+bN g1KpRFVVFQDgL3/5CxQKBRwcHNCmTRsAN0+b6nQ62NvbA7hZ/X/yyScAbh5NvrX6r6iowJkzZxAV FYWoqCj88MMPeO2117B169Ya/eXk5KBHjx4AIB2JE0Kgffv2AAAnJyfMmzcPjo6O0vXOjo6OuO++ +3DlyhV06NABAODg4IDy8nKcPXsWJ0+exPr161FaWgp/f38AQKdOnQAArq6uqKiokObLuXPnMHz4 cACAn58fduzYYTDf7OzssGHDBiQlJWHDhg0GRxwBoGPHjgAANzc3lJSU4OzZs5g8ebLUHgDMnTsX a9euxaVLlxAZGXlXy88cNGUOVX8+JSXFIIbz58+jY8eOsLKygqurK8rLy5GTk4NevXoBuDnPN2/e jDZt2uDbb7/FsWPHUFlZie7du8PT01PKAzc3N4Nrl52cnNCzZ09cvnwZnp6eBn3+9NNPmDZtGqZN m4ZTp05h+vTp2LNnj8HRxmr333+/1P6JEycQHByMhIQEjB49Go899tg9LgHz1pT54eTkhCtXrhj0 f+HCBWnZVa8Xqjk7O2P16tXYtm0bNBoNHnzwQQAwyIfy8nLo9XrY29vD3t4eXl5eyM3NRbdu3QDU XHdUc3V1RXFxMf744w/4+PjU2ae/vz8uXbokrdu6du1qkDtarVb6v6lTpzZu5puhpl5fKBQKJCcn w9bWFgAwY8YMCCGg1Wql36Wfnx9ycnIM4hRCwMHBASNHjsSUKVPg6OiIRYsWScvm3Llz0vqlU6dO 0Gq1UCgUNX7rt6pedxUWFuLFF1+ULg2trKyEs7MzAKBLly7Izc1FZWUlHB0dAQATJkzAzp07ceTI EdjZ2UGpVNY6H3U6nRSfJW9fTJEj//jHPzBnzhzY2dnhqaeewvbt22vEZWVlBTc3N3z//fcYPHgw Dh48CL1ej5CQENjY2NS6Lql262/62LFj6N27NwDg7NmzNbZJFy9exIkTJ/DZZ59Bp9Ohf//+Bm09 /PDDWL16NQAgMTER6enptfZ1+7ojKysLhw4dgoeHh3Qp86xZszBv3jwAwPz58xu2gMyYKfdHjh49 itjYWPTq1ctg3yMlJQVz5sypc5ufk5ODnj17Sp8/d+4cgP/fDrm7u6O8vFz6fJs2bZCXl2fQxldf fQUvLy+cO3cOkZGREEIYbJduzb9qer3eYB1z5coVvPvuu9i0aROGDh3a4Hl+L5r1PVoKhQJCCLi4 uKBjx47YvHkzPvjgAwwZMgRnzpzB2bNnsWLFCvTv37/WBVSXkJAQpKamIjU1FSkpKTVOzy9atEh6 AEanTp1gZ2eHX375pUZ/3t7eOHXqFAAgMzMTO3bsgEKhkFYOq1evxqpVqzB9+nSUlJTUG5ePjw/m z5+P1NRUjBs3Dg888IA0HwDDJKyqqsJf/vIXHD9+HABw/PjxGvdK3HfffWjVqhUmT56ML774AqdP nzZo5/broNu3b4+TJ08CALKzswHcvB9syZIlWLt2rcElaZbCFDkE1L7CqG28j4+PwTL09vaGj48P hg4dipSUFCxevBgBAQF3bEej0eD333+HtbU1jh49avC5+Ph46QEY3t7eaN26NQBI+VjXfRxCCOnU /+bNm5GZmYkbN27UOT8slSnyQ6VSoWPHjtK16Hq9HgkJCQgMDIQQosbvMiUlBS+88ALeeOMN3Hff fXX+fhUKBYqKilBYWIj8/Hx4e3vj119/BYAahd2t3+nduzfi4+PRr18/ADeX/e19AoCLiws0Gg0q Kyvx66+/GvTv4uKC8+fPQwhh1Ae+NDVTri9uba/6325ubvjjjz8AAD///DO8vb2hVquh1Wpx5coV FBQUQKvVIj8/H8nJyQgICMDu3bul6fDx8cHPP/8M4OZliC4uLvXGXf3/Tk5OiI6OxoIFCwAASqUS 165dQ1VVFX755Re0bdsWCoVCurxw1qxZUCgUCAsLw9ChQ5GUlFTrfFSpVFLuWOL2xVQ5Atw8eKpQ KJCZmYlHHnmkRvvVf//jH/9AYmIiHn74YahUKpw+fRodO3asdV1SnU9lZWXQaDRSWxs2bEBWVhZy cnLQoUOHGtskHx8fjB07FikpKZgxY4Z0YPj2WADAw8MDer1e6ksIgd9//x0KhQIuLi7Izc2V1h1C CDz//POYMmUK3nzzTeh0Oun2h4iICIt+mJc57I+4u7tDr9fX2Pdo165djW1+cXExFAoFqqqqat1X qZ6m2jzxxBPYu3evdJLhm2++wZdffol27dqhe/fuSElJQWJiIgYMGGCwTbv9ILCVlZXBOmbXrl2Y OHEiNm/eXONgtlya9Rmt9u3bY//+/XjiiScQGRmJ8PBwlJWVISwsDD4+Prh06RLCwsLg6ekpPRzi Xm+irL5mdNKkSVCpVLC2tsbixYvh7e1doz8/Pz+0bt0ao0aNglqtxqpVqwyukw0ICEBQUBAcHR2l s0Z1xadQKDBhwgQsWrQIxcXFcHd3x1tvvVXjM8DNowmLFy/Gpk2bMGfOHHz++edwcXGR7qu5/fNq tRoLFy7EokWLpI1hbXGMGzcOc+fORVJSEkpKSqBUKtGpUyeEhobCyckJI0eOvKd5awqmyKE7tXH7 +GeeeQbffPMNwsPDoVKpsGrVKjg5OWHRokWIiIiAXq9HfHw8jhw5Ums7QggsXboUUVFRcHZ2xvTp 05GWlgYbGxsAwPLlyxEdHS3twM+dOxcA0K9fPwwfPlw6onV7bAqFAl26dMG8efPQqlUr9OjRA61a tbrn+WJuTJUfixcvRkxMDD744AMIITBkyBD07dsXWVlZNT7bt29fLF++HMnJybC3t4dWq63xGYVC gVdeeQWjR49Gu3bt4OLiAldXV/Tv3x9hYWGorKzEkiVLao2lX79+SElJQa9evfDzzz9DoVDU2ueM GTMwZ84cODo6QqFQSPdjKBQKzJo1C/Pnz4der2/QEw/NlbmsL6rX0bNmzcKrr74KvV6Pxx57DL16 9cLw4cMxZcoUdO7cGd7e3nBzc8PJkycRGhqKVq1aITY2FlqtFgsWLECfPn3g5eUlPV1yxYoV9cZ8 6//97W9/g4+PDz777DPMnj0bL7/8MiorKzF8+HC4u7tjxowZGDduHABg0qRJuHr1KgBgxIgRUsEV ERFhMB+BmweY4uLi8OCDD1rc9sVUOVLt8ccfR1ZWFqytrWtsy6v//Y9//APLly9Ht27d0LNnT+nJ oE888QRef/11g991YGAgFi9ejA4dOqBt27bStqJ6e7F8+XIkJSVh4cKFBtukPn36ICoqClu2bIFK paqx/3H48GFERkZCqVTC2toaq1atQkFBAWbMmIHdu3fDxcUFADBz5kxERUVJ647qaXjyySexdetW nDx5EhUVFQgODoa9vT0WLVpktHnZ1EyVO8XFxYiMjISVlRX0er30YLTb9z0KCgqkbb6fnx8cHBzg 5+eHBQsWIDo6GlFRUVi/fj18fX0xaNCgOz6R1NXVFePHj8eYMWNgbW0trZtcXV3x6KOPIjw8HKWl pQZXQLi6ukKj0eCzzz6TcvD2dYy9vT0mTZoER0dHvPDCC/c8bxpCIRpT9hLdwb59+9ClSxe0a9cO Y8aMQVRUFLp06WLqsIjIDHzyySd4+umn0apVKwwZMgRbt26Fg4ODqcMiIiKSTbM+o0VNy8PDAzNm zIC1tTX8/PxYZBGRxNnZGaNHj4aNjQ0CAwNZZBERUbMn2xmtY8eOSUcsXV1dMWXKFAA3j2oePnwY ZWVlmDp1qsEN1ERERERERM2BbGe0CgsLsWTJEtjb22Ps2LHS+IyMDGzatAm5ublISkpq1Bu/iYiI iIiILIFsTx3s27cv7O3tkZiYiMGDB0vjq2+y9/T0lJ7M11B6vR65ubnQ6/VGjZWaD+YI1Yc5QvVh jlB9mCNUH+YIATKe0bpx4wZiY2MxePBgPPLII9L46keX5+Xl3fHt3Onp6TXem6DT6XD69Gns3btX ejQktVzMEaoPc4Tqwxyh+jBHqD7MEaqLbPdoLVy4EH/++Sfatm0LKysrqNVqvPbaa9i1axf+85// 4MaNG5g3bx68vLwa3GZubi769evHpKU6MUeoPswRqg9zhOrDHKH6MEcIkPGMVmxsbK3jBw4ciIED B8rVLRERERERkcnJdo8WERERERFRS8VCi4iIiIiIyMhYaBERERERERkZCy0iIiIiIiIjY6FFRERE RERkZCy0iIiIiIiIjIyFFhERERERkZGx0KI6ZWdnY9myZcjOzjZ1KEREREREFoWFFtUpNTUVmZmZ SE1NNXUoRGSheMCGiIhaKhZaVKeSkhKDIRFRY/GADRERtVQstIiISDY8YENERC0VCy0iumu8LIyI iOTGbQ1ZKhZaRHTXeFkYERHJjdsaslQstIjorvGyMCIikhu3NWSpWGgREREREREZGQstIiIiIiIi I2OhRUREREREZGQstIiIiIiIiIyMhRYREREREZGRsdAiIiIiIiIyMhZaRERERETNBF/wbD5YaBER ERERNRN8wbP5kLXQysnJwbBhwwzGZWRkYNy4cViwYAEyMjLk7J6IiIiIqEXhC57Nh2yFllarxY4d O2Bvb28w/tChQ/D09AQA+Pv7y9U9ERGRxeElP0REzYe1XA27ublh9uzZGD9+vMH4kJAQ9OzZE4WF hYiOjsa6detq/X56ejrS09MNxul0OrnCJQvEHKH6MEeoPuaWI6mpqcjKykJJSQni4uJMFgf9P3PL ETI/zBGqi2yFVjUhhMHfR44cgb+/PxwcHO74vdDQUISGhhqMy83NRb9+/YweI1km5gjVhzlC9TG3 HOElP+bH3HKEzA9zhOoie6GlUCgAAMuXL0dUVBRcXV2xcOFCAMDEiRPl7p6IiIiIiKjJyV5oJScn AwCio6MBAEFBQQgKCpK7WyIiIiIiIpPh492JiIiIiIiMjIUWERERERGRkcl+6SDJo6qqChqNRtY+ ysvLpWFOTo4sfbRv3x5WVqz3iYiIiKh5YaFloTQaDXbH/wSP1l6y9VGcVyENjyZeNHr7l67nYcB8 wMfHx+htExERERGZEgstC+bR2gteLt6yta+yVklDOfshIiIiImpuWGgRNVO8vJTqwxwhIiKSDwst omZKo9Hgh+gj8HSU7/LSslydNPwj/oLR288vysOjy3l5qVw0Gg2OzP8eXo6esvWhu1B6c6gpxYXl p43efl5RPhD/OHPEgmVnZ+Ojjz5CcHAwunfvbupw6C7IfdCGB2zIUrHQImrGPB290K61jJeXKtXS UM5+SD5ejp7wdmorW/vqizcvQVYrVbL2Q5YrNTUVWVlZKCkpQVxcnKnDobug0Whw7NXt8HJyk6V9 Xe51aZj/1j6jt59XqAVi/skDNmR0LLSIiIjIZEpKSgyGZJm8nNzg3dpDlrbV1jbSUK4+iOTAc6RE RERERERGxkKLiIiIiIgsVnZ2NpYtW4bs7GxTh2KAhRYREREREVms1NRUZGZmIjU11dShGGChRURE REREFstc7/VkoUVERERERGRkLLSIiIiIiIiMjI93JyIiIiJqInzBc8vBQouIiIiIqIloNBr8tHQT vJxcZWm/4nyBNLz49idGbz+v8Aqw9CW+4LkBWGgRERERETUhLydXeDu7y9K26n8veFZZ28jWBzUM z/kREREREREZWYPOaG3ZsgXh4eHS3xs3bsSYMWNkC4qIqDnKzs7GRx99hODgYHTv3t3U4VAjyX1f BWB+91a0xGkmIjKWOxZaGRkZSE1Nxblz57Bz504IIQAA9vb2LLSIbsOdaKpPamoqsrKyUFJSgri4 OFOHQ42k0WhwdNEueDl6yNaHLrdYGua9ccTo7ecVXQJeH9jgeyta4jSbO25riCzHHQutwMBABAYG 1jij1VA5OTl45ZVXsHPnTmncgQMHkJGRAQAICwvDgw8+2Oh2icwRd6KpPub6QkVqOC9HD3i39pSt ffUF1c2hUiVrP43REqfZnHFbQ2Q5GnQe3dfXF/v370dmZiZGjBiBTz/9tN7vaLVa7NixA/b29gbj N23ahNjYWMTExCA5OfnuojaB7OxsLFu2DNnZ2aYOpcmorW0NhnRnLXEn2lZpazAkIiJ5tcRtDZGl atA9WitXrsT69esxd+5cbNy4EePHj8eQIUPu+B03NzfMnj0b48ePr/F/SqUSSqUSOp3u7qI2gZZ4 BOmpTsOgtrbDoz4DTB0KmalB7YbAVmmLpz2fNXUoREREZKZa6rvDGlRoWVlZoaCgAB4eN6/RLiws bHAH1fd1VVOr1dDr9dDr9VCr1XV+Lz09Henp6QbjTFmYtcQjSB2cfdHBW/DdowAAEMxJREFUeaqp w6iTueVIS9TRwRcdfX1NHUadmCOmZ2tlazA0N8wRqg9zhOrDHKlfS313WIMKrfDwcKxZswZz587F +++/j0mTJjW4A4VCAQBYvnw5oqKiEBkZiUWLFkGv12Py5Ml1fi80NBShoaEG43Jzc9GvX78G903N G3OE6sMcMb0hngNgq7TFs+5PmjqUWjFHqD7MEdOzVaoMhuaGOdIwLfHdYQ0qtAYNGgQhBPbs2YOA gAB07NixwR1U34cVHR0NAOjduzd69+59F6ESEZGl8W11P3xb3W/qMIjIggV6PwI7pQrPef3N1KEQ NUqDLjSMiorClStX8PXXX0On02H27Nlyx0VEREREBF/HtpjS5QX4OrY1dShEjdKgQuvixYt48cUX oVKpEBAQwOtOiYiIiIiI7qBBhZaTkxO2b9+OkpIS7Nq1Cy4uLnLHRUREREREZLEaVGgVFhaitLQU fn5+yM/PR3x8vNxxERERERERWawGPQxDCIHc3Fz4+vpCoVBg586dCA8Plzs2IiIiIosh97uCAPN9 XxAR1dSgQisoKEjuOIhkxY0f1Yc5QmQa5v7o7sbQaDQ49up2eDm5ydaHLve6NMx/a5/R288r1AIx /2z0+4KIqKYGFVrDhg2TOw4iWWk0GvwQfQSejl6y9VGWq5OGf8RfMHr7+UV5eHQ5uPGTiUajwZH5 38PL0VO2PnQXSm8ONaW4sPy00dvPK8oH4h9njpBFGdr2Kdgp1Xi2zaOmDsUovJzc4N3aQ7b21f97 X5Da2kbWfojo3jWo0CJqDjwdvdCutbds7auUamkoZz8kHy9HT3g7yff4YPXFm0fs1UqVrP0QWRJf h/bwdQit/4NERBamWRRavOSHiIiIiAiwVdoYDFsCc53mZlFoaTQa7I7/CR6t5bssrDivQhoeTbxo 9PYvXc/DgPm8LIyIiIiI7t6w9n+DnVKFAW39TB1KkzHXaW4WhRYAeLT2gpeLjJeFWaukoZz9EBFR y9WcHgxBRKbh6+SBqU5PmzqMJmWu09xsCi0iIiJL19weDEFE1JKx0CIiIjITfDAEEVHzwScvEBER ERERGRkLLSIiIiIiIiNjoUVERERERGRkLLSIiIiIiIiMjIUWERERkYXgKwCILAefOkhkJLZKW4Mh 0e1srWwNhkREjRXo/QjslCo85/U3U4dCRPVgoUVkJIPaDYGt0hZPez5r6lDITA3xHABbpS2edX/S 1KEQkYXydWwLX8e2pg6DiBqAhRaRkXR08EVHX19Th0FmzLfV/fBtdb+pwyAiIqImwHu0GkhtbWsw JCIiIiIiqotsZ7QuXryI+Ph4ODs7o1OnTggPDwcAZGRk4PPPP4e7uzv69OmDwMBAuUIwqqc6DYPa 2g6P+gwwdShERERERGTmZCu00tPTERkZCX9/f0yYMAFhYWFQKpU4dOgQPD09UVlZCX9/f7m6N7oO zr7o4DzV1GEQEREREZEFkK3Q0mq18PLyAgA4OTmhqKgIzs7OCAkJQc+ePVFYWIjo6GisW7eu1u+n p6cjPT3dYJxOp5MrXLJAzBGqD3OE6sMcofowR6g+zBGqi2yFVtu2bZGfn482bdqgsLAQTk5OAIAj R47A398fDg4Od/x+aGgoQkNDDcbl5uaiX79+coVMFoY5QvVhjlB9mCNUH+YI1Yc5QnWRrdAKCQlB XFwcHBwc0L9/f8TGxiIqKgqurq5YuHAhAGDixIlydU9ERERERGQyshVabm5uWLlyZY3xQUFBCAoK kqtbIiIiIiIik+Pj3YmIiIiIiIyMhRYREREREZGRsdAiIiIiIiIyMhZaRERERERERsZCi4iIiIiI yMhYaBERERERERkZCy0iIiIiIiIjY6FFRERERERkZCy0iIiIiIiIjIyFFhERERERkZGx0CIiIiIi IjIyFlpERERERERGxkKLiIiIiIjIyFhoERERERERGRkLLSIiIiIiIiNjoUVERERERGRkLLSIiIiI iIiMjIUWERERERGRkbHQIiIiIiIiMjIWWkREREREREbGQouIiIiIiMjIrOVq+OLFi4iPj4ezszM6 deqE8PBwAMCBAweQkZEBAAgLC8ODDz4oVwhEREREREQmIdsZrfT0dERGRuLVV1/Fd999h8rKSgDA pk2bEBsbi5iYGCQnJ8vVPRERERERkcnIdkZLq9XCy8sLAODk5ISioiI4OztDCAGlUgmlUgmdTteo NquLtfz8fIPx+fn5OJ2fjSs3LhsneBMoKLqEtv/X3v3HVFX/cRx/HbzJBS53rGxd+1KWzTtAiCxw s+naGo65arZcJbpla06aQmNW9MOG9kcjstYqMNqyNZwuV5vTVvzRcokJ6hJGu6bynUpfU/FyTbDw MjPO94/vut8Y5LkXzv3Bvc/Hn5fL4fM+ezp9c8Hb9797E45UmNnj8cjhiCzR6zVyLPCTAsGpe7/6 h/qV2ZcWUSPJPrPdjfwUOK7+4YsTO2wC6P+9X2l92RE1kuwz293I0cC/1R+8NLHDJgD/UEBG378i aiTZZ7a9Ef9p9QcHJnbYBOD/7ZLUlx92I9LUnzucmSPt5J8a+euxn/z/Uf+Vy5EfNgH4fx+Q2dcX cSPJPvN4jRimaZrROFBzc7MWLFig4uJirVmzRs3NzUpLS1N1dbXeffddXbt2Tc8//7yamprG/fyd O3dq586dox4bGhpSb29vNI6LBPTtt98qNzf3Hz9OI6ARWKERWKERhON6ndAIpPEbidqiFQgEVF9f L5fLpcLCQp04cUIvv/yyurq69MUXX+jatWt65plnNHfu3LCvOTw8LJ/Pp5tvvjmiLdouzz77rJqb m2P+deMpnjNP5LuMNBJ7NBIZGoktGpkaaCQyNBJ7kXZCI7EX75nHayRqPzo4Y8YMvfPOO2MeLy0t VWlp6YSu6XQ6VVJSMtmjTdj06dOv+12vZDTVZqaR2JtqM9NI7E21mWkk9qbazDQSe1NtZhqJvUSc mf/eHQAAAABsxqIFAAAAADZj0QIAAAAAm03btGnTpngfYiopLCyM9xFiLhVnnoxUvF+pOPNkpOL9 SsWZJyMV71cqzjwZqXi/UnHmyUjF+5VoM0ftfx0EAAAAgFTFjw4CAAAAgM1YtAAAAADAZixaAAAA AGAzFq0J6Ovri/cR4uL8+fPxPsKUQSOwQiMIRyp2QiORoRFYoZH4YdGK0Llz5/Thhx/G+xjjamxs VHd3d9SuX1dXF7VrJxMagRUaQTgStRMaSRw0Ais0El+OeB8gWrq6urRr1y45HA59//33qqys1MKF C1VRUaG9e/eqrq5ONTU1evvtt+V2u3XmzBm99957qqys1NatW3XkyBF1dXVp9erVo6574MAB+Xw+ nTp1Sq2trRoYGNDg4KCqqqrU09Oj9vZ2BYNB5eXlqaysTDU1NXrggQd0/PhxFRQU6MyZM1q8eLEe fPDBqMz96aefyul06pZbblEgEJDT6dTg4KA2btyo2tpaeb1e9fb2Kjc3V5mZmTp79qzeeOMNNTU1 hWaprq7WbbfdNuq6HR0d+vnnn9Xd3S2fz6fe3l799ttvWrFihf7888/QvXY6naqtrdWSJUv08MMP y+fzqaioSL/++qvuvPNOrVy5MipzTwSN0IgVGqGRcKRiJzQSGRqhESs0kpyNJO0rWjfddJOWLl2q e++9V1lZWfrhhx/U1tYmr9erkydPanh4WA6HQ4899phKSkrk9/vV39+vhQsX6sCBA/r888/1xBNP jLnu/fffr6KiIpmmqf379ysjI0Mul0uHDx9Wbm6uHnnkEd1333367rvvJEmzZ89WVVWVsrKy9Oij j2rt2rXav39/1OZetmyZ6uvr9fHHH8vr9eq1115TeXm5du/erWAwqKqqKi1fvlxOp1Nr166V3+/X yZMnR81y6NChMdddsGCBZs2aJa/Xq88++0wZGRnKyclRe3t76F7PmzdPBw8eDN3/devWKT8/X6Wl pdqwYYP27dsXtbkngkZoxAqN0Eg4UrETGokMjdCIFRpJzkaSdtFqaWnRqVOnlJ+fr/T0dBmGoe7u blVWVqqpqUklJSU6ePCgWltb5fF4NHPmTJmmqccff1zbtm2Ty+WS2+0ec13DMGSapkzT1B133KH1 69frySef1Jw5c7Rlyxb5/X4VFxfLNE0ZhqGMjAxJUlpamtLT05WWlqZovnXZ389sGMaojzkcDjkc jtBZJIXO8vdZvF7vuNc2TVMjIyPKycnR+vXrtWrVKhUUFITudUFBgaZPny5Jcjqdkv4/t2EYGhkZ sX3eyaARGrFCIzQSjlTshEYiQyM0YoVGkrORpF20br31VnV2dmr79u26evWq5s+fr2AwqOLiYnV0 dKisrEw5OTk6e/asvvrqK124cEEDAwNyuVzKyspSRUXFuNd1u93q6elRMBiU2+3W66+/rqamJs2c OVMej0eHDh3S9u3bo/qPoHDMnz9fPT09amhoUFtbm5YuXTru8wzD0F133aXs7OzQLB6PZ9znXr16 VUeOHNGiRYu0YcMGvfnmm/J4PGPu9cjIyJg/MH99rURCIzRihUZoJByp3AmNhIdGaMQKjSRnI4YZ 77/JE0xjY6OCwaBefPHFeB8FCYpGYIVGEA46gRUagRUaSWwsWtdx4sQJ7d27N/Syq2EYeuihh8b8 0l2yOXfunHbv3j1q7kWLFmnu3LnxPlrCoREasUIjNBKOVOyERiJDIzRihUYSrxEWLQAAAACwWdL+ jhYAAAAAxAuLFgAAAADYjEULAAAAAGzGogUAAAAANmPRSkCBQECNjY3jfuzw4cNqaGgY9VhjY2NC vss5oodGYIVGYIVGYIVGYIVGro9FKwHNmDFDVVVV//jxRHyjPcQWjcAKjcAKjcAKjcAKjVyfI94H SBWVlZWqr6/XjTfeqOeee07Z2dk6f/68BgYGVF1dLa/Xq3Xr1ikzM1N1dXXasmWL3n//fW3cuFG/ /PKLLl26pE2bNkmSOjs79dRTT+mGG27Q5s2bQ1/j4sWLeuWVVxQMBpWfn69XX301TtNiImgEVmgE VmgEVmgEVmjEPryiFSNLlizRN998oytXrmhwcFB5eXn65JNPtHnzZu3atSv0vB07dig7O1uGYejy 5cuaN2+etm7dqpqaGrW2tkqS3G63WlpatGzZMu3YsUOSZJqmPvroIz399NPatm2bTNNUZ2dnXGbF xNAIrNAIrNAIrNAIrNCIfXhFK0bKysr0wgsvKDs7W+Xl5bpw4YJqa2s1bdo0jYyMSJJuv/32UZ/j dDr1448/qqOjQ8PDw/J4PJKku+++W5KUn5+vffv2hd7x+/Tp0zp69Kiam5t15coV3XPPPTGcEJNF I7BCI7BCI7BCI7BCI/bhFa0YcblcyszM1J49e1RYWKjTp0/rrbfe0uLFi2Wa5pjnm6aptrY2paen q6GhQSUlJaHnHTt2TJLk8/k0e/bs0OfMmjVLL730klpaWrR69Wrl5eXFZjjYgkZghUZghUZghUZg hUbsw6IVQ+Xl5frjjz80Z84c+f1+LV++XHv27NHly5dlGMaoXxg0DENFRUVqb2/XihUr1NnZqUAg IMMwNDQ0pFWrVunLL7/UypUrQ89fs2aNPvjgA1VUVOjrr78OfdcAUweNwAqNwAqNwAqNwAqN2MMw x1tNAQAAAAATxitaAAAAAGAzFi0AAAAAsBmLFgAAAADYjEULAAAAAGzGogUAAAAANmPRAgAAAACb sWgBAAAAgM1YtAAAAADAZv8FLNBPBq9mwwwAAAAASUVORK5CYII= " id="0" name="Picture"/>
                     <pic:cNvPicPr>
                       <a:picLocks noChangeArrowheads="1" noChangeAspect="1"/>
                     </pic:cNvPicPr>
@@ -3712,7 +3712,7 @@
               <a:graphicData uri="http://schemas.openxmlformats.org/drawingml/2006/picture">
                 <pic:pic>
                   <pic:nvPicPr>
-                    <pic:cNvPr descr="data:image/png;base64,iVBORw0KGgoAAAANSUhEUgAAAtAAAAF/CAYAAABg9f46AAAABHNCSVQICAgIfAhkiAAAAAlwSFlz AAALEgAACxIB0t1+/AAAIABJREFUeJzt3X+QXXV9//HXZpMQkuWyYmCzC5LaoFWCGDswqIOlNcYf WByE0I2mDTQKGMtQiwoBYcGgu25LoFQElGAHtmm9VjRO8SdqE61NtVCoQsSqaMhqd3EjuJufyyb3 +4djOvvFhD2Sk7tZHo8ZZ825nHvf+5k7mWfOPfechlqtVgsAADAmk+o9AAAAHEwENAAAFCCgAQCg AAENAAAFCGgAAChAQAMAQAGTy3ri/v7+dHd3p7m5OXPmzMnixYuTJNVqNQ888EBmzJiRM888Myec cEJZIwAAwH5X2hHoarWaJUuWpKOjI+vWrcuuXbuSJF/60pfS2dmZyy+/PB/72McKPefIyEh6e3sz MjJSxsgAAPC0SjsCPTAwkNbW1iRJpVLJ0NBQmpubc8EFF+Tyyy9PW1tbhoeH97p/tVpNtVodtW14 eDg/+MEP8tWvfjXHHHNMWaMDAMBelRbQbW1t6evrS0tLSwYHB1OpVJIkfX19+dCHPpRt27blsssu 2+v+7e3taW9vH7Wtt7c38+fPL2tkAAB4WqUF9MKFC9PV1ZWmpqYsWLAgnZ2dWb58eQ477LC85z3v ya5du3L++eeX9fIAAFCKhlqtVqv3EGP16yPQTuEAAKBeXMYOAAAKENAAAFCAgAYAgAIENAAAFCCg AQCgAAENAAAFCGgAAChAQAMAQAECGgAAChDQAABQgIAGAIACBDQAAPvdhg0bcu2112bDhg31HmW/ E9AAAOx3PT09Wbt2bXp6euo9yn4noAEA2O+2bds26udEIqABAKAAAQ0AAAUIaAAAKEBAAwBAAQIa AAAKENAAAFCAgAYAgAIENAAAFCCgAQCgAAENAAAFCGgAAChAQAMAQAECGgAAChDQAABQgIAGAIAC BDQAABQgoAEAoIDJZT1xf39/uru709zcnDlz5mTx4sVJkn/7t3/L2rVrMzw8nN///d/PmWeeWdYI AACw35V2BLparWbJkiXp6OjIunXrsmvXriTJvffem4cffjiPPvpoWltby3p5AAAoRWlHoAcGBvYE cqVSydDQUJqbm/PKV74y73znO7N9+/ZcdtllOeWUU8oaAQAA9rvSArqtrS19fX1paWnJ4OBgKpVK kuTDH/5w7rjjjjQ1NaVWq+11/2q1mmq1Omrb8PBwWeMCAMCYlBbQCxcuTFdXV5qamrJgwYJ0dnZm +fLlOfvss3PJJZfk0EMPzXnnnbfX/dvb29Pe3j5qW29vb+bPn1/WyAAA8LRKC+iZM2dm5cqVT9l+ 5pln+uIgAAAHLZexAwCAAgQ0AAAUIKABAKAAAQ0AAAUIaAAAKEBAAwBAAQIaAAAKENAAAFCAgAYA gAIENAAAFCCgAQCgAAENAAAFCGgAAChAQAMAQAEC+gDasGFDrr322mzYsKHeowAA8FsS0AdQT09P 1q5dm56ennqPAgDAb0lAH0Dbtm0b9RMAgIOPgAYAgAIENAAAFCCgAQCgAAENAAAFCGgAAChAQAMA QAECGgAAChDQAMCE5A7AlEVAAwATkjsAUxYBDQBMSO4ATFkENAAAFCCgAQCgAAENAAAFCGgAAChA QAMAQAGTy3ri/v7+dHd3p7m5OXPmzMnixYuTJB/4wAeydevW9Pf358gjj0x3d3dZIwAAwH5X2hHo arWaJUuWpKOjI+vWrcuuXbuSJFdeeWVWrFiR5zznOeno6Cjr5QEAoBSlHYEeGBhIa2trkqRSqWRo aCjNzc1Jkk9/+tP54z/+48yYMWOv+1er1VSr1VHbhoeHyxqXZ4ENGzbkrrvuytlnn53jjz++3uMA AAep0gK6ra0tfX19aWlpyeDgYCqVyp7H/vVf/zW33nrrPvdvb29Pe3v7qG29vb2ZP39+KfMy8fX0 9OTb3/52tm3blq6urnqPAwAcpEo7hWPhwoW58847c/XVV2fBggXp7OzMyMhIBgcHM23atLJeFvbK HakAgP2htCPQM2fOzMqVK5+yvVKp5G//9m/LelkAACiVy9gBAEABAhoAAAoQ0AAAUICABgCAAgQ0 AAAUIKABAKAAAQ0AAAUIaAAAKEBAAwBAAQIaAAAKENAAUKINGzbk2muvzYYNG+o9CrCfCGgAKFFP T0/Wrl2bnp6eeo8C7CcCGgBKtG3btlE/gYOfgAYAgAIENAAAFCCgAQCgAAENAAAFCGgAAChAQAMA QAECGmCCcyMPgP1rcr0HAKBcPT09+fa3v51t27alq6ur3uMwAe3evTubNm2q9xhPsXPnzj0/N27c WOdpRnve856XSZMcxzxYCWiACc6NPCjbpk2b8vbLP57phx1R71FG2da7OUnyo02bc3HnmjpP83+2 Df0iq7qWZvbs2fUehd+SgAYAnrHphx2RGYfPrPcYo+zsm5LdSRonTxl3s3Fw89kBAAAUIKABAKAA AQ2UzlUgAJhIBDRQup6enqxduzY9PT31HgUAnjEBDZTOVSAAmEgENAAAFOAydgAc9MbrjTwSN/OA iUhAA3DQG6838kjczAMmotICur+/P93d3Wlubs6cOXOyePHiJMk3vvGNfPWrX82uXbvyh3/4h5k/ f35ZIwDwLDIeb+SRuJkHTESlfW5TrVazZMmSdHR0ZN26ddm1a1eS5J//+Z/T3NyckZGRzJ07t6yX BwCAUpR2BHpgYCCtra1JkkqlkqGhoTQ3N+ehhx7Kddddl/7+/txwww3p7u7+jftXq9VUq9VR24aH h8saFwAAxqS0gG5ra0tfX19aWloyODiYSqWSJDn66KMzderUNDc3p6GhYa/7t7e3p729fdS23t5e p3wA49Z4/SKbL7EB7F+lBfTChQvT1dWVpqamLFiwIJ2dnVm+fHn+9E//NJdeeml27dqVZcuWlfXy AAfceP0imy+xAexfpQX0zJkzs3Llyqdsf+1rX5vXvva1Zb0sQF2Nxy+y+RIbwP7lczMAAChAQAMA QAECGgAAChDQAABQgIAGAIACBDQAABRQ2mXsAAAon5s4FfdMb+IkoAEADmJu4lTM/riJk4AGADjI uYnTgeUcaAAAKEBAAwBAAQIaAAAKENAAE1zDpCmjfgLwzPgSIcAEN6N1Xhoap2T6UXPrPQrAhCCg YQJxLdDinum1QA8GU5uOytSmo+o9xrOWTwBg4hHQMIG4Fmgx++NaoPB0fAIAE4+AhgnGtUBhfPEJ AEw8E/tzSwAA2M8ENAAAFCCgAQCgAAENAAAFPO2XCHfs2JEvfelL+c53vpNf/vKXec5znpOXvexl efWrX51p06YdiBkBAGDc2GdA33HHHXnooYdy8skn5/TTT89zn/vcDA0N5eGHH85VV12VuXPn5rzz zjtAowIAQP3tM6BPPfXUnHvuuU/Z/pKXvCTnnHNOfvSjH5U2GADAM+EmNpRlnwE9Z86cJMkPf/jD fO5zn9tzN7EkufTSS/c8DgAw3riJDWUZ041U3v3ud+fCCy/MzJlugAAAHBzcxIayjCmgW1tbc/rp p5c9CwAAjHtjCujt27fnjDPOyPOf//wkSUNDQ2688cZSB+PgtHv37mzatKneY/xGvz4FaefOndm4 cWOdpxntec97XiZNclVJADgYjCmgOzs7R/25oaGhlGE4+G3atClvv/zjmX7YEfUe5Sm29W5Okvxo 0+Zc3LmmztP8n21Dv8iqrqWZPXt2vUcBAMZgnwF900035aKLLkp3d/dTotkRaPZm+mFHZMbh4+98 +Z19U7I7SePkKeNyPgDg4LDPgF60aFGS5JJLLsmUKS4BAwAA+wzoX19144Mf/GAOPfTQvPKVr8yr XvWqHH300U/7xP39/enu7k5zc3PmzJmTxYsXJ0nWrFmTu+++O0ceeWROOeWUnHnmmfvh1wAAgANj TOdA33bbbdm2bVu+/vWv56KLLsrOnTvz+c9/fp/7VKvVLFmyJPPmzcsFF1yQRYsWpbGxMf/5n/+Z WbNmZdeuXZk3b95++SUAAOBAGVNAd3d3Z+PGjZkyZUrOOOOMnHTSSU+7z8DAQFpbW5MklUolQ0ND aW5uzsKFC/OSl7wkg4ODufLKK3PzzTf/xv2r1Wqq1eqobcPDw2MZFwAASjOmgK5UKjn00EPT0NCQ SZMmjekqHG1tbenr60tLS0sGBwdTqVSSJPfdd1/mzZuXpqamfe7f3t6e9vb2Udt6e3szf/78sYwM AAClGFNAL1u2LI8//njWr1+fO+64I5/85Cef9hSOhQsXpqurK01NTVmwYEE6OzuzfPnyHHHEEbni iiuSJBdeeOEz/w0AAOAAGlNAL168ODNnzsypp56aG264IW1tbU+7z8yZM7Ny5cqnbD/rrLNy1lln FZ8UAADGgTEF9J133pnGxsanbH/b296W22+/fb8PBQAA49WY7h38m+I58aU+AACefcYU0Hvjlt4A ADzbPKOABhiLhklTRv0EgIPZmM6B3ptarba/5gAmsBmt89LQOCXTj5pb71EA4BkbU0Bv2bIlPT09 +cUvfpFXvOIVOe6443LsscfmuuuuK3s+YAKY2nRUpjYdVe8xAGC/GNMpHJdeemle8IIXZMOGDWlr a8tll12WJGlpaSl1OAAAGG/GFNBbtmzJa17zmjQ2NuZFL3pRJk9+Rmd+AADAQWtMAT179uzccMMN efzxx7Nq1aocc8wxZc8FAADj0pgOJV977bX5yle+kqamphx77LF529veVvZcAAAwLo3pCPT999+f ++67L319ffnWt76VD37wg2XPBQAA49KYjkBfeeWVueqqq9LU1FT2PAAAMK6NKaCPP/74nHjiiZk+ fXrZ8wAAwLg2poCePXt2Xv3qV+eYY45JrVZLQ0NDPvWpT5U9GwAAjDtjCuh///d/zze/+c00NjaW PQ8AAIxrYwroF77whbnnnnsyZ86cNDQ0JEmOO+64UgcDAIDxaEwBvXPnzqxbty7r1q3bs62rq6u0 oQAAYLwaU0B3dXXloYceysaNG3PMMcfkxBNPLHsuAAAYl8YU0DfccEM2bdqUE044Yc+pHBdddFHZ swEAwLgzpoC+9957s3r16j1/XrRokYAGAOBZaUx3IqzVavnxj3+cJHnkkUcyefKYuhsAACacMZXw ihUr8td//dfZvHlznvvc5+aaa64peSwAABifxhTQv/M7v5Nly5Zlx44dSZLHH3+81KEAAGC8GlNA X3zxxTn88MPT3NycJGloaMjJJ59c6mAAADAejSmgt2zZkptvvrnsWQAAYNzbZ0D/+sYp06dPz8c+ 9rH83u/93p7HTjvttHInAwCAcWifAf3d7343SXLCCSdkeHh4z58TAQ0AwLPTPgP6+OOPz6tf/eq9 Pv61r31tn48DAMBEs8+Anjp1ai6++OIcffTRmTNnTpqbm7Nly5Z873vfy89+9rMsXLjwQM0JAADj wj4D+tRTT82pp56a733ve3nggQfyyCOP5PDDD89ZZ5016nxoAAB4thjTnQiPPPLITJ48OTNmzMjI yEjuvffesucCAIBxaUwBvWzZsjzxxBOZPn36nv89nf7+/lxyySVZsWJFVq9ePeqxLVu25I1vfGM2 b978200NAAB1MqbrQFcqlZx//vmFnrharWbJkiWZN29eLrjggixatCiNjY2p1Wq5/vrrc+yxx/5W AwMAQD2NKaCnTJmSCy+8ML/7u7+bhoaGJMmll166z30GBgbS2tqa5FcBPjQ0lObm5tx00035kz/5 k9xxxx373L9araZarY7aNjw8PJZxAQCgNGMK6KVLl476868jel/a2trS19eXlpaWDA4OplKp5Be/ +EX++7//O5s3b87999+fVatW5bLLLvuN+7e3t6e9vX3Utt7e3syfP38sIwMAQCnGFNDTpk3LF77w hezevTu1Wi0DAwM5+eST97nPwoUL09XVlaampixYsCCdnZ1Zvnx5Vq1alSS5/PLL8/a3v/2Z/wYA AHAAjSmgr7nmmrzrXe/KXXfdlZNOOik///nPn3afmTNnZuXKlXt9vKura+xTAgDAODGmq3A85znP yR/8wR9k2rRp+bM/+7P09/eXPRcAAIxLYwroY445JmvWrMmMGTPS3d2drVu3lj0XAACMS2M6heP9 739/BgcHc/rpp+frX/96zjvvvJLHAgCA8WlMAf39738/119/fX75y1/m9a9/fSZNmpSWlpayZwMA gHFnTKdwXHvttfngBz+YKVOm5JxzzslNN91U9lwAADAujSmgd+3alZkzZ6ahoSEzZszIoYceWvZc AAAwLo0poM8888ycd955efTRR7Ns2bK84Q1vKHsuAAAYl8YU0Dt37sxjjz2Wvr6+/OQnP8ndd99d 9lwAADAujelLhGvWrMmaNWsyderUsucBAIBxbUwBfeqpp+a+++7L7Nmz92xra2srbSgAABivxhTQ P/3pT7Nq1arMmDEjSdLQ0JAbb7yx1MEAAGA8GlNAP/HEE7n99tvLngUAAMa9MQX0YYcdlhUrVmTO nDl7ti1evLi0oQAAYLwaU0CfdtppZc8BAAAHhTEF9Jvf/Oay5wAAgIPCmK4DDQAA/IqABgCAAgQ0 AAAUIKABAKAAAQ0AAAUIaAAAKEBA86zRMGnKqJ8AAL+NMV0HGiaCGa3z0tA4JdOPmlvvUQCAg5iA 5lljatNRmdp0VL3HAAAOck7hAACAAgQ0AAAUIKABAKAAAQ0AAAUIaAAAKEBAAwBAAQIaAAAKKO06 0P39/enu7k5zc3PmzJmTxYsXJ0m+8pWv5Gtf+1pqtVrOPffcvOhFLyprBAAA2O9KOwJdrVazZMmS dHR0ZN26ddm1a1eSpKGhIddee23e+ta35p577inr5QEAoBSlBfTAwEBaW1uTJJVKJUNDQ0mS+fPn 57/+67/S0dGRl7/85WW9PAAAlKK0Uzja2trS19eXlpaWDA4OplKpJEnWr1+fV7ziFbnrrrvy9re/ PSeffPJv3L9araZarY7aNjw8XNa4AAAwJqUF9MKFC9PV1ZWmpqYsWLAgnZ2dWb58eXp7e3PZZZdl 2rRpedOb3rTX/dvb29Pe3j5qW29vb+bPn1/WyAAA8LRKC+iZM2dm5cqVT9l+zjnn5JxzzinrZQEA oFQuYwcAAAUIaAAAKEBAAwCw3zVMmjLq50RS2jnQAAA8e81onZeGximZftTceo+y3wloAAD2u6lN R2Vq01H1HqMUTuEAAIACBDQAABQgoAEAoAABDQAABQhoAAAoQEADAEABAhoAAAoQ0AAAUICABgCA AibknQh3796dTZs21XuMp9i5c+eenxs3bqzzNKM973nPy6RJ/j0FAPB0JmRAb9q0KW+//OOZftgR 9R5llG29m5MkP9q0ORd3rqnzNP9n29AvsqpraWbPnl3vUQAAxr0JGdBJMv2wIzLj8Jn1HmOUnX1T sjtJ4+Qp4242AADGxmf2AABQgIAGAIACBDQAABQgoAEAoAABDQAABQhoAAAoQEADAEABAhoAAAoQ 0AAAUICABgCAAgQ0AAAUIKABAKAAAQ0AAAUIaAAAKEBAAwBAAZPLeuL+/v50d3enubk5c+bMyeLF i5Mk//RP/5T/+Z//yfbt2/O6170uf/RHf1TWCAAAsN+VdgS6Wq1myZIl6ejoyLp167Jr164kyeGH H56rr746y5cvz913313WywMAQClKOwI9MDCQ1tbWJEmlUsnQ0FCam5tz+umnZ9u2benu7s473vGO ve5frVZTrVZHbRseHi5rXAAAGJPSArqtrS19fX1paWnJ4OBgKpVKkuRHP/pRbr311rzrXe/K0Ucf vdf929vb097ePmpbb29v5s+fX9bIAADwtEo7hWPhwoW58847c/XVV2fBggXp7OzM8PBwli1blp07 d+bGG2/MbbfdVtbLAwBAKUo7Aj1z5sysXLnyKdu//OUvl/WSAABQOpexAwCAAgQ0AAAUIKABAKAA AQ0AAAUIaAAAKEBAAwBAAQIaAAAKENAAAFCAgAYAgAIENAAAFCCgAQCgAAENAAAFCGgAAChAQAMA QAECGgAAChDQAABQgIAGAIACBDQAABQgoAEAoAABDQAABQhoAAAoQEADAEABAhoAAAoQ0AAAUICA BgCAAgQ0AAAUIKABAKAAAQ0AAAUIaAAAKEBAAwBAAQIaAAAKKC2g+/v7c8kll2TFihVZvXr1qMe+ 8Y1v5OKLLy7rpQEAoDSlBXS1Ws2SJUvS0dGRdevWZdeuXUmSb33rW3n00Uezffv2sl4aAABKM7ms Jx4YGEhra2uSpFKpZGhoKM3NzTnllFNyyimnZO3atfvcv1qtplqtjto2PDxc1rgAADAmpQV0W1tb +vr60tLSksHBwVQqlVGP12q1fe7f3t6e9vb2Udt6e3szf/78/T4rAACMVWmncCxcuDB33nlnrr76 6ixYsCCdnZ0ZGRnZ83hDQ0NZLw0AAKUp7Qj0zJkzs3Llyr0+ftttt5X10gAAUBqXsQMAgAIENAAA FCCgAQCgAAENAAAFCGgAAChAQAMAQAECGgAAChDQAABQgIAGAIACBDQAABQgoAEAoAABDQAABQho AAAoQEADAEABAhoAAAoQ0AAAUICABgCAAgQ0AAAUIKABAKAAAQ0AAAUIaAAAKEBAAwBAAQIaAAAK ENAAAFCAgAYAgAIENAAAFCCgAQCgAAENAAAFCGgAAChAQAMAQAECGgAACphc1hP39/enu7s7zc3N mTNnThYvXpwkWb9+fdasWZMkWbRoUV72speVNQIAAOx3pQV0tVrNkiVLMm/evFxwwQVZtGhRGhsb 8/d///e55ZZbMjIykr/6q7/KzTffPObn3LVrV5Kkr69vn/9dX19fBgcezfD2wWf0O+xvO7dvze6R kezevjWP9z1S73H22LH1ifT19aWxsfEZP9d4XfvxzPrXz/5c+8T6F+W9X1/Wv3783VNfRdd/1qxZ mTx5dDKXFtADAwNpbW1NklQqlQwNDaW5uTm1Wi2NjY1pbGzM8PDwXvevVqupVqujtm3dujVJ9hzN Pnj1JRsfrvcQoyxZcne9R3hWs/71Y+3ry/rXl/WvH2tfX0XW/6tf/WqOOeaYUdtKC+i2trb09fWl paUlg4ODqVQqSZJp06ZlZGQkIyMjOeSQQ/a6f3t7e9rb20dt27FjRx588MEceeSR++1fbQfaO97x jtx66631HuNZy/rXj7WvL+tfX9a/fqx9fU2E9Z81a9ZTtpUW0AsXLkxXV1eampqyYMGCdHZ2Zvny 5VmyZEne9773ZWRkJO985zsLPee0adNy0kknlTTxgTF16tSn/CuGA8f614+1ry/rX1/Wv36sfX1N 1PUvLaBnzpyZlStXPmX7ySefnJNPPrmslwUAgFK5jB0AABQgoAEAoIDGa6655pp6D/Fsc8IJJ9R7 hGc1618/1r6+rH99Wf/6sfb1NRHXv6FWq9XqPQQAABwsnMIBAAAFCGgAAChAQAMAQAECGgAAChDQ AABQQGl3IiT5x3/8x/zgBz/I9u3b85d/+ZdpbW3d89jf/M3fZHh4OFu2bMmKFSsyZcqUOk46Md10 00154okn8vjjj+fcc8/NiSeemCSp1Wq56qqr0tTUlOHh4XR0dNR50olrzZo1+e53v5urrrpq1Hbv /3L19/enu7s7zc3NmTNnThYvXpwkWb9+fdasWZMkWbRoUV72spfVc8wJbePGjXnXu96Vz3zmM3u2 Wf/y3X///fnEJz6RpqamHHHEEfmLv/iLJMlnP/vZ3HvvvdmxY0cuuuiizJ49u86TTkwbN27MjTfe mCOOOCJz587Nm9/85iQT9L1fozRf/OIXa7VarfaFL3yhdtddd+3Z/uijj9Y6OjpqtVqtdtddd9Xu vvvuusw30X3uc5+r1Wq12oMPPli7/vrr92xfv3597aMf/WitVqvV/u7v/q52//3312W+ie7zn/98 7WMf+1jt6quvHrXd+798N95445739fnnn18bGRkZ9f937NhRW7ZsWT1HnNB+/vOf16677rraW9/6 1lHbrX/51q5dW9u6dWutVqvVli5dumf7eeedV6vVarVNmzbVrrrqqrrM9mzw4IMP1np7e2tPPvnk qPf4RHzvO4WjRK973etyzz335JZbbslLX/rSPdsHBgYya9asJMmsWbPy2GOP1WvECe3000/P5s2b c/vtt+85ApdY/wPlDW94Q04//fSnbLf+5RsYGNjziVelUsnQ0FCSX3360tjYmEMOOSTDw8P1HHFC mzlzZt797ndn+vTpT3nM+pfrtNNOy/Tp03PrrbfmjDPO2LP9159y+TunXHPnzs3kyZNz4YUXZt68 eaMem2jvfadwlOAjH/lIHnnkkZx11llZsGBBXvGKV2T58uW56aabkiStra3p7+9PkvT19eWoo46q 57gTzq/X//nPf35++tOfpqOjI83NzXseb21tzX333ZfkV+v/ghe8oF6jTki/Xv+zzz47s2fPTu3/ u1eT93/52tra0tfXl5aWlgwODqZSqSRJpk2blpGRkYyMjOSQQw6p85QT3///3j/kkEOsf8m2bt2a zs7OnHHGGXn5y1++Z/ukSb86Xvi///u//s4p0cMPP5xZs2bl9ttvz8UXX5yhoaEcdthhE/K9706E Jbr55pvT19eXkZGRvPGNb8xxxx2Xu+66K+985ztzww03ZNu2bdmyZUs+8IEPpLGxsd7jTihbtmzJ 61//+rz85S/PpEmTcsopp+RFL3pRNmzYkHPOOScdHR2ZNm1akuSKK66o87QT109/+tPcdtttueaa a9Lf3+/9f4AMDAykq6srTU1NOeGEE/L9738/y5cvz/33359PfepTGRkZydKlSzN37tx6jzqhnX/+ +bntttvygQ98wPofIFdccUUeffTRtLW1ZdKkSTnkkEPy/ve/P1/4whfyzW9+M1u3bs2ll1466jtJ 7D/f+c53smrVqsyaNStTpkzJzp07J+x7X0ADAEABzoEGAIACBDQAABQgoAEAoAABDQAABQhoAAAo QEADHKSOq/yzAAADlklEQVR+fWvcejn77LPr+voA9SKgAQ5SPT09dX39hoaGur4+QL24EyHAOPGZ z3wmn/70p9PQ0JBKpZLBwcG0tLTkQx/6UD7/+c9n9erV2b17d9797nfnhz/8YX7yk59k9erVo25V /2udnZ3ZsGFDJk2alOuuuy7f/OY3c88992RoaCiHHnpoPvzhD+e2227LAw88kBkzZqSjoyOXX355 tm/fnhe/+MW54oor8p3vfCfXX399nnzyyRx77LHp6urKJz/5yVSr1bzwhS+swwoBjA+OQAOMIy9+ 8Yvzmte8JqeddlruvPPOzJ07N5/73Odyzz33ZMWKFbnlllvy5JNPZvHixXn+85//G+M5Se6///7c euutee9735uhoaEkSUtLS3p6enLSSSfly1/+cpLkVa96VW688cZ89KMfzXnnnZeenp7UarXcd999 2bhxY66//vqsXr06P/7xj7N169Z84hOfyKc+9am87W1vO2BrAjDeOAINMI4ce+yx+eEPf5gHH3ww //Iv/5Lh4eEsWLAg733ve/ORj3wkjz32WJYsWZIk2deNZC+55JJceumlSbLn50tf+tIkyfHHH5/7 7rsvjY2NOfbYY5MkP/7xj/PQQw/llltuyfbt2zNv3rwcccQRWbFiRaZPn57Nmzdnx44daWlpSUND Q4477rhMmzatzKUAGLcENMA40tDQkNmzZ+eUU07JG97whqxfvz5Tp07NZz/72Vx99dVJkqVLl+YP //AP9/ocw8PD+Y//+I/cfPPNWb9+/Z5TLr7//e8nSTZs2JDZs2ent7c3kyb96oPI2bNn501velNO PPHEfPGLX8xxxx2X97znPfmHf/iHNDY25o1vfGMaGhrS39+fJ598Mj/72c+yY8eO0tcDYDwS0ADj THt7ey677LKsXr06U6dOzcqVK/PYY4+lvb09lUolb3nLW5Ik06dPz8c//vEsXbp01P5Tp07Nk08+ mbPPPjvTp0/P+973vnzve9/LAw88kHPPPTfNzc1ZunRpbr311j37nH/++bnyyiuzZcuWHHnkkbnu uuvy2te+Nm95y1tSqVRy5JFH5oknnsif//mfZ9GiRXnBC16QQw899ICuC8B40VDb12eAAEwIn/nM Z7Jt27a9njMNwNg5Ag1wEFu3bl1WrVo16pJyJ554Yt7znvfUcSqAic0RaAAAKMBl7AAAoAABDQAA BQhoAAAoQEADAEABAhoAAAr4f7CGncCMbJUcAAAAAElFTkSuQmCC " id="0" name="Picture"/>
+                    <pic:cNvPr descr="data:image/png;base64,iVBORw0KGgoAAAANSUhEUgAAAtAAAAF/CAYAAABg9f46AAAABHNCSVQICAgIfAhkiAAAAAlwSFlz AAALEgAACxIB0t1+/AAAIABJREFUeJzt3X90X3V9x/FXmrb0R/gSMZAm/OhcwKFFrDtyEA8OR60/ cHgUylKtK6yKWMdhDrVUhIBF02WjMCYCSnEHOja/TrSe4Y+JOqpznWcwnELFqbjS6BIWBJP+DGm/ +8NDdzKk5I7cftP08TjHE3u/3Nw3n/M95Zn7vbm3oVar1QIAAIzJlHoPAAAABxIBDQAABQhoAAAo QEADAEABAhoAAAoQ0AAAUMDUsr5xf39/enp60tzcnI6OjixZsiRJ8k//9E+55557Mjw8nN/+7d/O m9/85rJGAACAcVfaGehqtZqlS5emq6srGzZsyO7du5Mk9957bx566KE88sgjaWtrK/Q9R0ZG0tvb m5GRkTJGBgCAZ1XaGeiBgYG9gVypVDI0NJTm5ua88pWvzHve857s2LEjl156aU455ZRfu3+1Wk21 Wh21bXh4OD/60Y/y9a9/PUcffXRZowMAwDMqLaDb29vT19eX1tbWDA4OplKpJEk+9rGP5bbbbktT U1P29RDEzs7OdHZ2jtrW29ubBQsWlDUyAAA8q9ICetGiRVm9enWampqycOHCdHd3Z+XKlTnnnHNy ySWXZObMmTn//PPLOjwAAJSiobav08ATzFNnoF3CAQBAvbiNHQAAFCCgAQAYd5s2bcrVV1+dTZs2 1XuUcSegAQAYd+vWrcs999yTdevW1XuUcSegAQAYd9u3bx/1dTIR0AAAUICABgCAAgQ0AAAUIKAB AKAAAQ0AAAUIaAAAKEBAAwBAAQIaAAAKENAAAFCAgAYAgAIENAAAFCCgAQCgAAG9H23atClXX311 Nm3aVO9RAGDS899dyiKg96N169blnnvuybp16+o9CgBMev67S1kE9H60ffv2UV8BgPL47y5lEdAA AFCAgAYAgAIENAAAFCCgAQCgAAENAAAFCGgAAChAQAMAQAECGgAAChDQAABQgIAGAIACBDQAABQg oAEAoAABDQAABQhoAAAoQEADAEABAhoAAAoQ0AAAUMDUsr5xf39/enp60tzcnI6OjixZsiRJ8pGP fCTbtm1Lf39/jjjiiPT09JQ1AgAAjLvSzkBXq9UsXbo0XV1d2bBhQ3bv3p0kufzyy7Nq1ao873nP S1dXV1mHBwCAUpR2BnpgYCBtbW1JkkqlkqGhoTQ3NydJPve5z+X3fu/3Mnv27Gfcv1qtplqtjto2 PDxc1rgAADAmpQV0e3t7+vr60tramsHBwVQqlb2v/eM//mNuvvnmfe7f2dmZzs7OUdt6e3uzYMGC UuYFAICxKO0SjkWLFuX222/PlVdemYULF6a7uzsjIyMZHBzMjBkzyjosAACUqrQz0C0tLVmzZs3T tlcqlfzFX/xFWYcFAIBSuY0dAAAUIKABAKAAAQ0AAAUIaAAAKEBAAwBAAQIaAAAKENAAAFCAgAYA gAIENAAAFCCgOWhs2rQpV199dTZt2lTvUQCAA5iA5qCxbt263HPPPVm3bl29RwEADmACmoPG9u3b R30F2B98+gWTj4AGgBL59AsmHwENACXy6RdMPgIaAAAKENAAAFCAgAYAgAIENAAAFCCgAQCgAAEN AAAFCGgAAChAQANMcp6EBzC+BDTAJOdJeADjS0ADTHKehAcwvqbWewAA4MC2Z8+ebNmypd5jPM2u Xbv2ft28eXOdpxntmGOOyZQpzmMeqAQ0APCcbNmyJe/84Kcy69DD6z3KKNt7H0uS/GTLY7m4e32d p/lf24d+kbWrl2Xu3Ln1HoX/JwENADxnsw49PLMPa6n3GKPs6puWPUkap06bcLNxYPPZAVA6d4EA YDIR0EDp3AUCgMlEQAOlcxcIACYTAQ0AAAUIaAAAKEBAAwBAAW5jB8ABb6I+yCPxMA+YjAQ0AAe8 ifogj8TDPGAyEtAATAoT8UEeiYd5wGRUWkD39/enp6cnzc3N6ejoyJIlS5Ik3/rWt/L1r389u3fv zqtf/eosWLCgrBEAAGDclXbhU7VazdKlS9PV1ZUNGzZk9+7dSZK/+7u/S3Nzc0ZGRjJv3ryyDg8A AKUo7Qz0wMBA2trakiSVSiVDQ0Npbm7Ogw8+mGuuuSb9/f257rrr0tPT82v3r1arqVaro7YNDw+X NS4AAIxJaQHd3t6evr6+tLa2ZnBwMJVKJUly1FFHZfr06Wlubk5DQ8Mz7t/Z2ZnOzs5R23p7e13y AQBAXZUW0IsWLcrq1avT1NSUhQsXpru7OytXrszb3/72rFixIrt3787y5cvLOjzAfjdRb6XmNmoA 46u0gG5pacmaNWuetv21r31tXvva15Z1WIC6mai3UnMbNYDx5TZ2AONoIt5KzW3UAMaXz80AAKAA AQ0AAAUIaAAAKEBAAwBAAQIaAAAKENAAAFCA29gBABzAPMSpuOf6ECcBDQBwAPMQp2LG4yFOAhoA 4ADnIU77l2ugAQCgAAENAAAFCGgAAChAQAMAQAECGgAAChDQAJNcw5Rpo74C8Ny4jR1MIm6mX9xz vZn+gWB22/w0NE7LrCPn1XuUg5IfYGDyEdAwibiZfjHjcTP9A8H0piMzvenIeo9x0PIDDEw+Ahom GTfTh4nFDzAw+Uzuzy0BAGCcCWgAAChAQAMAQAECGgAAChDQAABQgIAGAIACBDQAABQgoAEAoAAB DQBMSh6jTlk8iRAAmJQ8Rp2yCGgAYFLyGHXK4hIOAAAowBloxtWePXuyZcuWeo/xa+3atWvv182b N9d5mtGOOeaYTJni51kAOBAIaMbVli1b8s4PfiqzDj283qM8zfbex5IkP9nyWC7uXl/naf7X9qFf ZO3qZZk7d269RwEAxkBAM+5mHXp4Zh/WUu8xnmZX37TsSdI4ddqEnA8AODD4zBgAAAoQ0AAAUEBp l3D09/enp6cnzc3N6ejoyJIlS5Ik69evz1133ZUjjjgip5xySt785jeXNQIAAIy70s5AV6vVLF26 NF1dXdmwYUN2796dJPnXf/3XzJkzJ0kyf/78sg4PAAClKO0M9MDAQNra2pIklUolQ0NDaW5uzqJF i/KSl7wkg4ODufzyy3PjjTf+2v2r1Wqq1eqobcPDw2WNCwAAY1JaQLe3t6evry+tra0ZHBxMpVJJ ktx3332ZP39+mpqa9rl/Z2dnOjs7R23r7e3NggULyhoZAACeVWkBvWjRoqxevTpNTU1ZuHBhuru7 s3Llyhx++OG57LLLkiQXXnhhWYcHAIBSlBbQLS0tWbNmzdO2n3322Tn77LPLOiwAAJTKbewAAKAA AQ0AAAUIaAAAKEBAAwBAAQIaKF3DlGmjvgLAgay0u3AAPGV22/w0NE7LrCPn1XsUAHjOBDRQuulN R2Z605H1HgMAxsWzBvTOnTvzD//wD/ne976XX/7yl3ne856Xl73sZTnjjDMyY8aM/TEjAABMGPsM 6Ntuuy0PPvhgTj755Jx55pl5/vOfn6GhoTz00EO54oorMm/evJx//vn7aVQAAKi/fQb0aaedlvPO O+9p21/ykpfk3HPPzU9+8pPSBgMAgIlonwHd0dGRJPnxj3+cL37xi9m1a9fe11asWLH3dQAAOFiM 6ZcI3/e+9+XCCy9MS0tL2fMAAMCENqaAbmtry5lnnln2LAAAMOGNKaB37NiRs846Ky94wQuSJA0N Dbn++utLHQwAACaiMQV0d3f3qD83NDSUMgwAAEx0+wzoG264IRdddFF6enqeFs3OQAMAcDDaZ0Av Xrw4SXLJJZdk2rRp+2UgAACYyPYZ0E/ddeOjH/1oZs6cmVe+8pV51atelaOOOmq/DAcAABPNmK6B vuWWW7J9+/Z885vfzEUXXZRdu3blS1/6UtmzAQDAhDOmgO7p6cnmzZszbdq0nHXWWXn5y19e9lwA ADAhjSmgK5VKZs6cmYaGhkyZMsVdOAAAOGiNKaCXL1+exx9/PBs3bsxtt92Wz3zmMy7hAADgoDSm gF6yZElaWlpy2mmn5brrrkt7e3vZcwEAwIQ0poC+/fbb09jY+LTt73jHO3LrrbeO+1AAADBRTRnL P/Tr4jlJhoeHx3UYAACY6MYU0M/ELxMCAHCweU4BDQAAB5vnFNC1Wm285gAAgAPCmH6JcOvWrVm3 bl1+8Ytf5NRTT81xxx2XY489Ntdcc03Z8wEAwIQypjPQK1asyPHHH59Nmzalvb09l156aZKktbW1 1OEAAGCiGVNAb926Na95zWvS2NiYE044IVOnjunENQAATDpjCui5c+fmuuuuy+OPP561a9fm6KOP LnsuAACYkMZ0Kvnqq6/O1772tTQ1NeXYY4/NO97xjrLnAgCACWlMZ6Dvv//+3Hfffenr68t3vvOd fPSjHy17LgAAmJDGdAb68ssvzxVXXJGmpqay5wEAgAltTAH94he/OCeddFJmzZpV9jwAADChjSmg 586dmzPOOCNHH310arVaGhoa8tnPfnaf+/T396enpyfNzc3p6OjIkiVL9r62devWdHZ25vbbb8/z n//85/ZvAAAA+9GYAvqf//mf8+1vfzuNjY1j/sbVajVLly7N/Pnz8653vSuLFy9OY2NjarVarr32 2hx77LH/76EBAKBexhTQL3zhC3P33Xeno6MjDQ0NSZLjjjtun/sMDAykra0tSVKpVDI0NJTm5ubc cMMN+f3f//3cdttt+9y/Wq2mWq2O2jY8PDyWcQEAoDRjCuhdu3Zlw4YN2bBhw95tq1ev3uc+7e3t 6evrS2trawYHB1OpVPKLX/wi//7v/57HHnss999/f9auXbv3qYb/V2dnZzo7O0dt6+3tzYIFC8Yy MgAAlGJMAb169eo8+OCD2bx5c44++uicdNJJz7rPokWLsnr16jQ1NWXhwoXp7u7OypUrs3bt2iTJ Bz/4wbzzne98btMDAMB+NqaAvu6667Jly5aceOKJey/luOiii/a5T0tLS9asWfOMrz/bGWwAAJiI xhTQ9957b+644469f168ePGzBjQAAExGY3oSYa1Wy09/+tMkycMPP5ypU8fU3QAAMOmMqYRXrVqV P/uzP8tjjz2W5z//+bnqqqtKHgsAACamMQX0b/zGb2T58uXZuXNnkuTxxx8vdSgAAJioxhTQF198 cQ477LA0NzcnSRoaGnLyySeXOhgAAExEYwrorVu35sYbbyx7FgAAmPD2GdBPPThl1qxZ+eQnP5nf +q3f2vva6aefXu5kAAAwAe0zoL///e8nSU488cQMDw/v/XMioAEAODjtM6Bf/OIX54wzznjG17/x jW/s83UAAJhs9hnQ06dPz8UXX5yjjjoqHR0daW5uztatW/ODH/wgP//5z7No0aL9NScAAEwI+wzo 0047Laeddlp+8IMf5Lvf/W4efvjhHHbYYTn77LNHXQ8NAAAHizE9ifCII47I1KlTM3v27IyMjOTe e+8tey4AAJiQxhTQy5cvzxNPPJFZs2bt/R8AAByMxnQf6EqlkgsuuKDsWQAAYMIbU0BPmzYtF154 YX7zN38zDQ0NSZIVK1aUOhgAAExEYwroZcuWjfrzUxENAAAHmzEF9IwZM/LlL385e/bsSa1Wy8DA QE4++eSyZwMAgAlnTL9EeNVVV+XUU09NX19fjjnmmNRqtbLnAgCACWlMAf285z0vv/M7v5MZM2bk D/7gD9Lf31/2XAAAMCGNKaCPPvrorF+/PrNnz05PT0+2bdtW9lwAADAhjeka6A9/+MMZHBzMmWee mW9+85s5//zzSx4LAAAmpjEF9A9/+MNce+21+eUvf5nXv/71mTJlSlpbW8ueDQAAJpwxXcJx9dVX 56Mf/WimTZuWc889NzfccEPZcwEAwIQ0poDevXt3Wlpa0tDQkNmzZ2fmzJllzwUAABPSmAL6zW9+ c84///w88sgjWb58ed7whjeUPReMu4Yp00Z9BQD4/xjTNdC7du3Ko48+mr6+vsycOTOPP/543v72 t5c9G4yr2W3z09A4LbOOnFfvUQCAA9iYAnr9+vVZv359pk+fXvY8UJrpTUdmetOR9R4DADjAjSmg TzvttNx3332ZO3fu3m3t7e2lDQUAABPVmAL6Zz/7WdauXZvZs2cnSRoaGnL99deXOhgAAExEYwro J554IrfeemvZswAAwIQ3poA+9NBDs2rVqnR0dOzdtmTJktKGAgCAiWpMAX366aeXPQcAABwQxhTQ b3nLW8qeAwAADghjepAKAADwKwIaAAAKGNMlHP8f/f396enpSXNzczo6Ovb+0uHXvva1fOMb30it Vst5552XE044oawRAABg3JV2BrparWbp0qXp6urKhg0bsnv37iS/uof01Vdfnbe97W25++67yzo8 AACUorSAHhgYSFtbW5KkUqlkaGgoSbJgwYL827/9W7q6uvKKV7yirMMDAEApSruEo729PX19fWlt bc3g4GAqlUqSZOPGjTn11FNz55135p3vfGdOPvnkX7t/tVpNtVodtW14eLiscQEAYExKC+hFixZl 9erVaWpqysKFC9Pd3Z2VK1emt7c3l156aWbMmJE3velNz7h/Z2dnOjs7R23r7e3NggULyhoZAACe VWkB3dLSkjVr1jxt+7nnnptzzz23rMMCAECp3MYOAAAKENAAAFCAgAYAgAIENAAA465hyrRRXyeT 0n6JEACAg9fstvlpaJyWWUfOq/co405AAwAw7qY3HZnpTUfWe4xSuIQDAAAKENAAAFCAgAYAgAIE NAAAFCCgAQCgAAENAAAFCGgAAChAQAMAQAECGgAAChDQAABQgIAGAIACptZ7gDLs2bMnW7ZsqfcY T7Nr1669Xzdv3lznaUY75phjMmWKn6cAAJ7NpAzoLVu25J0f/FRmHXp4vUcZZXvvY0mSn2x5LBd3 r6/zNP9r+9Avsnb1ssydO7feowAATHiTMqCTZNahh2f2YS31HmOUXX3TsidJ49RpE242AADGxmf2 AABQgIAGAIACBDQAABQgoAEAoAABDQAABQhoAAAoQEADAEABAhoAAAoQ0AAAUICABgCAAgQ0AAAU IKABAKAAAQ0AAAUIaAAAKEBAAwBAAQIaAAAKmFrWN+7v709PT0+am5vT0dGRJUuWJEn+9m//Nv/x H/+RHTt25HWve11+93d/t6wRAABg3JV2BrparWbp0qXp6urKhg0bsnv37iTJYYcdliuvvDIrV67M XXfdVdbhAQCgFKUF9MDAQNra2pIklUolQ0NDSZIzzzwz27dvT09PT9797neXdXgAAChFaZdwtLe3 p6+vL62trRkcHEylUkmS/OQnP8nNN9+c9773vTnqqKOecf9qtZpqtTpq2/DwcFnjAgDAmJQW0IsW Lcrq1avT1NSUhQsXpru7OytWrMjy5ctzwgkn5Prrr8/xxx+fCy644Nfu39nZmc7OzlHbent7s2DB grJGBgCAZ1VaQLe0tGTNmjVP2/7Vr361rEMCAEDp3MYOAAAKENAAAFCAgAYAgAIENAAAFCCgAQCg AAENAAAFCGgAAChAQAMAQAECGgAAChDQAABQgIAGAIACBDQAABQgoAEAoAABDQAABQhoAAAoQEAD AEABAhoAAAoQ0AAAUICABgCAAgQ0AAAUIKABAKAAAQ0AAAUIaAAAKEBAAwBAAQIaAAAKENAAAFCA gAYAgAIENAAAFCCgAQCgAAENAAAFCGgAAChAQAMAQAECGgAAChDQAABQgIAGAIACBDQAABRQWkD3 9/fnkksuyapVq3LHHXeMeu1b3/pWLr744rIODQAApSktoKvVapYuXZqurq5s2LAhu3fvTpJ85zvf ySOPPJIdO3aUdWgAACjN1LK+8cDAQNra2pIklUolQ0NDaW5uzimnnJJTTjkl99xzzz73r1arqVar o7YNDw+XNS4AAIxJaQHd3t6evr6+tLa2ZnBwMJVKZdTrtVptn/t3dnams7Nz1Lbe3t4sWLBg3GcF AICxKu0SjkWLFuX222/PlVdemYULF6a7uzsjIyN7X29oaCjr0AAAUJrSzkC3tLRkzZo1z/j6Lbfc UtahAQCgNG5jBwAABQhoAAAoQEADAEABAhoAAAoQ0AAAUICABgCAAgQ0AAAUIKABAKAAAQ0AAAUI aAAAKEBAAwBAAQIaAAAKENAAAFCAgAYAgAIENAAAFCCgAQCgAAENAAAFCGgAAChAQAMAQAECGgAA ChDQAABQgIAGAIACBDQAABQgoAEAoAABDQAABQhoAAAoQEADAEABAhoAAAoQ0AAAUICABgCAAgQ0 AAAUIKABAKAAAQ0AAAUIaAAAKEBAAwBAAQIaAAAKmFrWN+7v709PT0+am5vT0dGRJUuWJEk2btyY 9evXJ0kWL16cl73sZWWNAAAA4660gK5Wq1m6dGnmz5+fd73rXVm8eHEaGxvzV3/1V7npppsyMjKS P/mTP8mNN9445u+5e/fuJElfX98+/7m+vr4MDjyS4R2Dz+nfYbzt2rEte0ZGsmfHtjze93C9x9lr 57Yn0tfXl8bGxuf8vSbq2k9k1r9+xnPtE+tflPd+fVn/+vF3T30VXf85c+Zk6tTRyVxaQA8MDKSt rS1JUqlUMjQ0lObm5tRqtTQ2NqaxsTHDw8PPuH+1Wk21Wh21bdu2bUmy92z2gasv2fxQvYcYZenS u+o9wkHN+tePta8v619f1r9+rH19FVn/r3/96zn66KNHbSstoNvb29PX15fW1tYMDg6mUqkkSWbM mJGRkZGMjIzkkEMOecb9Ozs709nZOWrbzp0788ADD+SII44Yt5/a9rd3v/vdufnmm+s9xkHL+teP ta8v619f1r9+rH19TYb1nzNnztO2lRbQixYtyurVq9PU1JSFCxemu7s7K1euzNKlS/OhD30oIyMj ec973lPoe86YMSMvf/nLS5p4/5g+ffrTfoph/7H+9WPt68v615f1rx9rX1+Tdf1LC+iWlpasWbPm adtPPvnknHzyyWUdFgAASuU2dgAAUICABgCAAhqvuuqqq+o9xMHmxBNPrPcIBzXrXz/Wvr6sf31Z //qx9vU1Gde/oVar1eo9BAAAHChcwgEAAAUIaAAAKEBAAwBAAQIaAAAKENAAAFBAaU8iJPmbv/mb /OhHP8qOHTvyx3/8x2lra9v72p//+Z9neHg4W7duzapVqzJt2rQ6Tjo53XDDDXniiSfy+OOP57zz zstJJ52UJKnVarniiivS1NSU4eHhdHV11XnSyWv9+vX5/ve/nyuuuGLUdu//cvX396enpyfNzc3p 6OjIkiVLkiQbN27M+vXrkySLFy/Oy172snqOOalt3rw5733ve/P5z39+7zbrX777778/n/70p9PU 1JTDDz88f/RHf5Qk+cIXvpB77703O3fuzEUXXZS5c+fWedLJafPmzbn++utz+OGHZ968eXnLW96S ZJK+92uU5itf+UqtVqvVvvzlL9fuvPPOvdsfeeSRWldXV61Wq9XuvPPO2l133VWX+Sa7L37xi7Va rVZ74IEHatdee+3e7Rs3bqx94hOfqNVqtdpf/uVf1u6///66zDfZfelLX6p98pOfrF155ZWjtnv/ l+/666/f+76+4IILaiMjI6P+/86dO2vLly+v54iT2n//93/Xrrnmmtrb3va2Udutf/nuueee2rZt 22q1Wq22bNmyvdvPP//8Wq1Wq23ZsqV2xRVX1GW2g8EDDzxQ6+3trT355JOj3uOT8b3vEo4Sve51 r8vdd9+dm266KS996Uv3bh8YGMicOXOSJHPmzMmjjz5arxEntTPPPDOPPfZYbr311r1n4BLrv7+8 4Q1vyJlnnvm07da/fAMDA3s/8apUKhkaGkryq09fGhsbc8ghh2R4eLieI05qLS0ted/73pdZs2Y9 7TXrX67TTz89s2bNys0335yzzjpr7/anPuXyd0655s2bl6lTp+bCCy/M/PnzR7022d77LuEowcc/ /vE8/PDDOfvss7Nw4cKceuqpWblyZW644YYkSVtbW/r7+5MkfX19OfLII+s57qTz1Pq/4AUvyM9+ 9rN0dXWlubl57+ttbW257777kvxq/Y8//vh6jTopPbX+55xzTubOnZva/3lWk/d/+drb29PX15fW 1tYMDg6mUqkkSWbMmJGRkZGMjIzkkEMOqfOUk9//fe8fcsgh1r9k27ZtS3d3d84666y84hWv2Lt9 ypRfnS/8r//6L3/nlOihhx7KnDlzcuutt+biiy/O0NBQDj300En53vckwhLdeOON6evry8jISN74 xjfmuOOOy5133pn3vOc9ue6667J9+/Zs3bo1H/nIR9LY2FjvcSeVrVu35vWvf31e8YpXZMqUKTnl lFNywgknZNOmTTn33HPT1dWVGTNmJEkuu+yyOk87ef3sZz/LLbfckquuuir9/f3e//vJwMBAVq9e naamppx44on54Q9/mJUrV+b+++/PZz/72YyMjGTZsmWZN29evUed1C644ILccsst+chHPmL995PL LrssjzzySNrb2zNlypQccsgh+fCHP5wvf/nL+fa3v51t27ZlxYoVo34nifHzve99L2vXrs2cOXMy bdq07Nq1a9K+9wU0AAAU4BpoAAAoQEADAEABAhoAAAoQ0AAAUICABgCAAgQ0wAHqqUfj1ss555xT 1+MD1IuABjhArVu3rq7Hb2hoqOvxAerFkwgBJojPf/7z+dznPpeGhoZUKpUMDg6mtbU1f/qnf5ov felLueOOO7Jnz568733vy49//OP853/+Z+64445Rj6p/Snd3dzZt2pQpU6bkmmuuybe//e3cfffd GRoaysyZM/Oxj30st9xyS7773e9m9uzZ6erqygc/+MHs2LEjL3rRi3LZZZfle9/7Xq699to8+eST OfbYY7N69ep85jOfSbVazQtf+MI6rBDAxOAMNMAE8qIXvSivec1rcvrpp+f222/PvHnz8sUvfjF3 3313Vq1alZtuuilPPvlklixZkhe84AW/Np6T5P7778/NN9+cD3zgAxkaGkqStLa2Zt26dXn5y1+e r371q0mIeIHOAAACb0lEQVSSV73qVbn++uvziU98Iueff37WrVuXWq2W++67L5s3b861116bO+64 Iz/96U+zbdu2fPrTn85nP/vZvOMd79hvawIw0TgDDTCBHHvssfnxj3+cBx54IH//93+f4eHhLFy4 MB/4wAfy8Y9/PI8++miWLl2aJNnXg2QvueSSrFixIkn2fn3pS1+aJHnxi1+c++67L42NjTn22GOT JD/96U/z4IMP5qabbsqOHTsyf/78HH744Vm1alVmzZqVxx57LDt37kxra2saGhpy3HHHZcaMGWUu BcCEJaABJpCGhobMnTs3p5xySt7whjdk48aNmT59er7whS/kyiuvTJIsW7Ysr371q5/xewwPD+df /uVfcuONN2bjxo17L7n44Q9/mCTZtGlT5s6dm97e3kyZ8qsPIufOnZs3velNOemkk/KVr3wlxx13 XN7//vfnr//6r9PY2Jg3vvGNaWhoSH9/f5588sn8/Oc/z86dO0tfD4CJSEADTDCdnZ259NJLc8cd d2T69OlZs2ZNHn300XR2dqZSqeStb31rkmTWrFn51Kc+lWXLlo3af/r06XnyySdzzjnnZNasWfnQ hz6UH/zgB/nud7+b8847L83NzVm2bFluvvnmvftccMEFufzyy7N169YcccQRueaaa/La1742b33r W1OpVHLEEUfkiSeeyB/+4R9m8eLFOf744zNz5sz9ui4AE0VDbV+fAQIwKXz+85/P9u3bn/GaaQDG zhlogAPYhg0bsnbt2lG3lDvppJPy/ve/v45TAUxuzkADAEABbmMHAAAFCGgAAChAQAMAQAECGgAA ChDQAABQwP8AScU9DQcjaxIAAAAASUVORK5CYII= " id="0" name="Picture"/>
                     <pic:cNvPicPr>
                       <a:picLocks noChangeArrowheads="1" noChangeAspect="1"/>
                     </pic:cNvPicPr>
@@ -7059,7 +7059,7 @@
               <a:graphicData uri="http://schemas.openxmlformats.org/drawingml/2006/picture">
                 <pic:pic>
                   <pic:nvPicPr>
-                    <pic:cNvPr descr="data:image/png;base64,iVBORw0KGgoAAAANSUhEUgAAAjoAAAFfCAYAAABHmWa0AAAABHNCSVQICAgIfAhkiAAAAAlwSFlz AAALEgAACxIB0t1+/AAAIABJREFUeJzt3Xt0nHWdP/D3c5lLkslkQtLcmgYwFlCqRJZS8aesGAsC Kl1F0m4PqculSuVwUSiBSooFWgKLLi4egaqF7iKMwAEXt0eBAD24dDmtbTk9i1SFYpO2STq9ZSZz ea6/PyYzyTSZJJNknpl55v06pyd5JtN5vjNPknnn+/leBNM0TRARERHZkJjrBhARERFlC4MOERER 2RaDDhEREdkWgw4RERHZFoMOERER2RaDDhEREdmWbNWJ+vv70dXVBZ/Ph+bmZixfvjz5tVAohLa2 NmzevBmnnHIK7r77bng8HiiKgs7OTquaSERERDZjWY+O3+9He3s7Ojs7sXXrVui6DgAwTRM//vGP 0dTUBAB455130NTUhI6ODlRWVmL37t1WNZGIiIhsxrKgEwgEUF9fDwDwer0IBoMAgEcffRRXXXUV fD4fTNNEIBBAXV0dAKCurg4DAwMZnUfTNPT29kLTtNl9AkRERFRwLCtdNTQ0oK+vD7W1tRgcHITX 68XRo0fx7rvv4siRI9i1axd++ctfYvHixdixYwcAoK+vD/Pnz0/7mH6/H36/P+U2RVHw17/+Fd3d 3WhsbMzqcyIiIqL8Jli1BUQgEMCGDRvg8XiwYMEC7N27Fx0dHZDleNa68847cdttt6GqqgqdnZ1w u90AgLvuuiuj8/T29qK1tZVBh4iIiKwLOlZh0CEiIqIETi8nIiIi22LQISIiItti0CEiIiLbYtAh IiIi22LQISIiItti0CEiIiLbYtAhIiIi22LQISIiItti0CEiIiLbYtAhIiIi22LQISIiItti0CEi IiLbYtAhIiIi22LQISIiItti0CEiIiLbYtAhIiIi22LQISIiItti0CEiIiLbYtAhIiIi22LQISIi Itti0CEiIiLbYtAhIiIi22LQISIiItti0CEiIiLbYtAhIiIi22LQISIiItti0CEiIiLbYtAhIiIi 25KtOlF/fz+6urrg8/nQ3NyM5cuXAwBee+01vP766zBNEytWrMBZZ52FpUuX4vTTTwcArFmzBh6P x6pmEhERkY1YFnT8fj/a29vR0tKClStXYunSpZAkCYIg4N5778V7772HV199FZWVlYhEInA4HGhs bGTIISIiommzLOgEAgHU19cDALxeL4LBIHw+H1pbW7F9+3asX78ed911F1wuFx566CGcccYZ6Orq wu7du9HS0jLuY/r9fvj9/pTbFEXJ+nMhIiKiwmBZ0GloaEBfXx9qa2sxODgIr9cLANi2bRsuuOAC vPDCC7juuutw++2349ixYzjjjDNQWVkJVVXTPmZbWxva2tpSbuvt7UVra2tWnwsREREVBsuCzpVX XokNGzbA4/Fg8eLFWL9+PTo6OtDb24s77rgDbrcbX//619HY2IjHH38cb731FjRNw8KFC61qIhER EdmMYJqmmetGzKZEj053dzcaGxtz3RwiIiLKIU4vJyIiItti0CEiIqKCMBgMIXD0REb/x7IxOkRE RESZMgwDx06EEAqrkBxOSMhsxA2DDhEREeUdRVFxPBhGJKZDdjghO13xL2Q4sphBh4iIiPJGOBzB iVAUigbIDgdkhzSjx2PQISIiopwyTRODwSEEwwpMSBAlB2TH7Dw2gw4RERHlRGL8zVBEgyg7IEhO CLN8DgYdIiIislQspuBEKIJwVIPD6YLkcGbtXAw6REREZInk+BsdkGUHHM6Zjb+ZCgYdIiIiyprR 428MSJAkB2QL0weDDhEREc060zRx7HgQwYgKSXZCkJzIfv/NWAw6RERENKtODIZwPBiD5HBCdrhy 2hYGHSIiIpoVwdAQjgejEKRRC/zlGIMOERERTZumaTgRDCMcVQHRAVHOj4CTwKBDREREGRsMDmEo oiCmmnA4nXkXcBIYdIiIiGhKdF1PLvAnOZwQBAeyuATOrGDQISIioglFojEMhiKIKsbwBpu5mD81 PQw6REXIMEx0b9+Pj/oGcVqdF60LmyCKs73wOpG9FcPPUTgcwfFgFJohQJLlWdt/ykoMOkRFqHv7 fmx5ex8A4L0PjwAAFi86NZdNIio4dv45GgpHcDwYgWHGN9iUxFy3aPoYdIiK0Ed9gxMeE9Hk7Phz FBoK40QwCgMSRMmJAs43SXZ4DkSUodPqvBMeE9Hk7PRzFAyFcaDvKI4GVUByQpQKZwzOZNijQ1SE Whc2AUDK2AIiyowdfo6CoTBOhKIwBRlijrZoyDYGHaIiJIqCbcYSEOVKof4cKYqCwVAEkZgWX+BP csJeQ6hTMegQERHZnKZpGAyGEYlp0EwBsuyAKNux/2YsBh0iIiIbMk0TwdAQQmEVqg7IDgcgOYvu jb/Yni8REZGtRaIxBIeiiESHVy8WHZCLeOoRgw4REVGBM00TJwZDGIqo0E0xvrhfAa1enE2WBZ3+ /n50dXXB5/OhubkZy5cvBwC89tpreP3112GaJlasWIEzzzwTd999NzweDxRFQWdnp1VNJCIiKiix WHxgcTjRe2PTmVMzYVlnlt/vR3t7Ozo7O7F161boug4AEAQB9957L/75n/8Zr776Kt555x00NTWh o6MDlZWV2L17t1VNJCIiKgihoTAODRzDoSMhKIYE2emCINh57tT0WRZ0AoEA6uvrAQBerxfBYBAA 0Nraip07d6KzsxOf/exnEQgEUFdXBwCoq6vDwMCAVU0kIiLKW6Zp4tiJIHqHF/YzBAcc+b51eB6w rHTV0NCAvr4+1NbWYnBwEF5vfAXJbdu24YILLsALL7yA6667DjfeeCN27NgBAOjr68P8+fPTPqbf 74ff70+5TVGU7D0JIiIiiw0NhTEUURBRdEgyy1OZEkzTNK04USAQwIYNG+DxeLBgwQLs3bsXHR0d ePHFF7Fjxw643W585jOfwZIlS9DZ2Qm32w0AuOuuuzI6T29vL1pbW9Hd3Y3GxsZsPBUiIqKsiU8L DyMSUxFVdIiSA6JYxNOmTiKaGuprfFO+v2VBxyoMOkREVIiS08JjWrznhmNuxpVp0OH0cqICYhgm urfvT9lbRxT5y3CmrHhdee1oPIZh4PiJEMIxDUZiWriDhanZxKBDVEC6t+/Hlrf3AQDe+/AIABTk Xjv5xorXldeORlNVFccGw4jEdMicFp5VDDpEBeSjvsEJj2l6rHhdee0IiJenTgQjiKkmZIeDvTcW 4OgmogJyWp13wmOaHiteV1674jYYDOFA/1EcPhaBDjm+7xRZgj06RAWkdWETAKSM86CZs+J15bUr PonxN6GIClF2QhCdkNi9YDkGHaICIooCx3VkgRWvK69d8UiMvwlHNTicLkgOV66bVNQYdIiIiGbB yeNvHNxUMy8w6BAREc1AaCiMwVAMmiEMTw/PdYtoNAYdIiKiDIUjUYTCMURi2vDKxQ6Ov8lTDDpE RERTEIspCA5FEIlpgCBDlCRODy8ADDpERERp6LqOE4NDiMQ0aKYAWXZAlBluCgmDDhER0UlCQ2EE h2KIqSYcTicgOfmGWaB43YiIiBDfNfz4YAihsAKI8XE3DmeuW0UzxaBDRERFzTAMHD0exFA0vmu4 KHPdGzth0CEioqKkaRqOnRhCeHhjTQ4sticGHSIiKion7xzOgGNvDDpENCWGYaJ7+/6UvZpEUch1 s4imLBZTcDwYRlThzuHFhEGHiKake/t+bHl7HwDgvQ+PAAD3bqKCEInGcHwwDEUHZNnBlYuLDIMO EU3JR32DEx4T5ZvUrRkckPmOV5S4YDURTclpdd4Jj4nyxWAwhN6+ozgaVGGKDkhMOEWNV5+IpqR1 YRMApIzRIcoXpmniRHAIwaFYfA0cyQmOwCGAQYeIpkgUBY7JobwTGgpjKKIkZ1BxDRw6GYMOEREV lLE7h8twOPl2RuPjdwYREeW9aDSGUDiKcFQDRBkSdw6nKWLQISKivGQYBo6fCGEoqsKEBEmWITHc UIYYdIiIKK/EYgpOBMMIx3Q4nC6Ou6EZYdAhIqK8EAyFERyKQTXiC/tx3A3NBn4XERFRzqiqihPB MIYiGiSHE4LogMwV3mgWWRZ0+vv70dXVBZ/Ph+bmZixfvhwA8Mwzz+Avf/kLIpEIvvKVr+Bzn/sc vvnNb2LBggVwOBxYt26dVU0kIiILmKaJYGgIobAKRTfhcDghOzn2hrLDsqDj9/vR3t6OlpYWrFy5 EkuXLoUkSaioqMDatWtx/Phx3HvvvfB4PPB4PJAkCeecc45VzSMioiyLxRQMhiIIxzRIcrz3xsHe G8oyy4JOIBBAfX09AMDr9SIYDMLn8+Gyyy5DOBxGV1cXvvOd78Dr9eLBBx/EvHnzcOutt+Lzn/88 amtrrWomERHNItM0MRgcQiiiQDOE4U012XtD1rEs6DQ0NKCvrw+1tbUYHByE1xvfJ+eDDz7AY489 hltuuQVz587F22+/jYqKCgDxQKRpWtrH9Pv98Pv9KbcpipK9J0FERJNKhJtwVEVMNSA7nBBEJ8fe UMYGh2Lo6Q+hdyCY/LjuuoUZPYZgmqaZpfalCAQC2LBhAzweDxYsWIC9e/di9erV+OpXv4qzzjoL brcb8+fPx+WXX44HHngA9fX18Hq9+N73vpfReXp7e9Ha2oru7m40NjZm6dkQEdFo44YbQch1s6hA GIaJgWNh9A6E0NMfTH4cHBrbefHEHf+I+hrflB/bsqBjFQYdItI0A48+txv7Dp3A6fUVuPFbLZDZ nTDrDMNAMBRmuKGMKKqOA4dTA82BwyEoqjHu/ef4StBY68G8mnI01njQ8vHKjIIOp5cTke08+txu /PHdgwCAAwNDAIBblp2byybZxvjhxgGHM9cto3w0Xump/2gY43WxyJKAhmrPSKip9aBxTjlK3CdF FTP9kJbxMOgQke3sO3RiwmPKzMnhxuF0AQw3NEompScAKHPLaKwtTwaaeTXlqKsqhSTNfs8rgw4R 2c7p9RXJnpzEMWWG4YbSSZSeEmFmstJTta8E82o8w8HGg8aaclR6XZaVORl0iMh2bvxWCwCkjNGh ySmKglA4ipiiM9wQAGBwSEkpO/X0z0LpyWJTOvvbb7+NLVu2IBaL4dxzz8WyZcuy3S4iommTZZFj cqYgsUJxVNERjWkwIUJ2OABBZLgpMoZp4vCxyHDZaSTYnAiNX3oqdcuYZ1HpaabSBp3u7m60trYC AP7whz/gvvvuAwBcddVVDDpERAUsEo0hGIogosQHEwMSJC7iVzROLj31DoRwYCCEmKqPe//qCjfm 1ZaPlJ5qy1FZbl3paabSBh1N03DHHXdg8eLF+Na3voXOzk6oqorrrrvOyvYREdEsME0TxwdDCEdU 6KYISZYhO3LdKsq2TEtP9VVlI6EmT0pPM5W29ZdccgkuueQSvPLKK/iP//gPtLa24uKLL7aybURE NAPjTgWXnGDfjf1Mp/TUWONJKT/VVZVBzsPS00xNWLp69dVX4XQ68S//8i/o6enB6tWrcdFFF+HS Sy+1so1ERDRFqqoiOBThgGIbm07paW5NOZpqPckp3VbOesq1tEFn48aNePbZZ6EoCu644w785Cc/ weLFi/Haa69Z2T4iIpqAYRgIDYURjWmIqToMiJBlDii2i0TpafRU7glLT9WeUT01Hsyt8aDUXdw1 yrRB5/LLL8cdd9wBWZZx5ZVXJm//8pe/bEnDiIhofInZUkOR0asTyxBlGfYrPBSHROkpdTxNCCdC sXHvn5j1lAg1jTX2LT3NVNqgc/XVV1vZDiIimkCi5yYc1RBTDUiyg1svFChF1XEwMJQynmbC0pOv JKWXptBmPeVaYQ+lJiKyKdM0MRSOIBrTEFU0aDrgcDoBcLZUIQmGlZQtEXoHQug7MjTxgnuJXhqb zHrKtUlfvVgsBpfLZUVbiIiK2vgbZooQJCe4zE1+m1bpKbHY3vAA4XxdcK/QTRp0vve976GiogKX XnopLrzwQjid7CclIpotuq4jGAojEtM4S6pAZFx6qnCnLLZXbLOecm3SoPOLX/wCAwMDeOWVV3DL LbfA4/Hg8ssvxz/+4z9a0T4iItuJRmPJPaXUREkqj8KNYZjYtucgDhwOYe4cDy74VANEMf2bcqb3 LyTBsJJSdurtD6LvSBjGOLUnSRTQMMeTsoElZz3l3qRBJxqNYufOnfjTn/6EaDSKRYsWYd++ffj1 r3+Nxx9/3Io2EhEVtPgsqTCiMRVRRQcECZIsA5KUlyWpbXsOYuvOXgDA33qOAwD+3zlzZ+3++cgw TQSOR1ICTc9ACMeDk5eeGmviqwhz1lN+mjTofPvb38aXvvQl/OAHP0BjY2Py9nA4nNWGEREVssRO 4NGYDkUbmQIuOfJ/YOmBw6EJj2d6/1xTVB2HAkPoGTWepncghJgyeekpvvAeS0+FZNKfuCeeeAJ/ +tOfsHfvXrz//vsIBAJYunQpVq1aZUX7iIgKgqqqCIWjUFQj/oYpxPeTglh4C/fNneNJ9swkjmfz /laaSempsSY+A4qlp8I2adBZtWoVWlpasGvXLlRVVSESiWDp0qVWtI2IKC8pioJoTIGiGlA1A4qm AxAhOxyww07gF3yqAQBSxtzM5v2zIePSk0tOlp2aau2911OxmzToOBwO3Hbbbejo6MADDzyA5cuX W9EuIqK8kVisLxLTEI3Fe2vioUYc/jz/y1GZEEUhozE2md5/plRNx8HDUy89VVW4k+NoEh9P8bpZ eioSk/50ut1u7Ny5E5qm4c0338SRI0esaBcRUU6YpoloNIaYqsV7axRtZGYUZMhOe4WafBcKK+jJ pPRUXTaq7BQPNSw9FbdJf2LXr1+P3t5e3Hzzzdi8eTPWrFljRbuIiLLONE2EI1HEYioUzYCmx0tR kuyAJEkARICL9VnCME0cOR5BT38IPQPBjEpPia0R6qpZeqKxJg06d955Jz772c/iwgsvZMghooKk 6zqi0RhU3YCuG9ANE6o2EmpEUQQgQpAAJ0NN1qlafMG93v5QctG93oFQfOr9OFh6opmYNOg88sgj 2L59O55//nn89a9/xdy5c3HPPfdY0DQiosxFozFEFTUeZFQdqmbAhADZ4Rh+Yxz+i1+UCm42VCFK lJ56E/s9DQTRF5ha6WlebTnm1nhQxtITzcCkQWfbtm3YuXMnPvzwQ5SUlGDu3MJaBIqI7E3XdQyG wojGNCiqAUGSR8pOogiZYcYSM5n1xNITZdOkQeepp57C4OAgvva1r+H888/HJz7xCSvaRUQ0hmEY iMYUqKoGVdPHbKHAUGONROmpp39qs55O8brjYYalJ8qBSYPOpk2boGka3nrrLfzoRz/CBx98gB07 dljRthkJDUUQDA1BFEVIoghJEuOfSyzAE+UbRVEQiSrxAcGaARPDZQ0TMBEfNKzrJgwAcnJMjZS3 WyjYSeikBfcmKz3VVZUlQw1LT5QPJg069913H/72t7+huroay5Ytw+c///lpnai/vx9dXV3w+Xxo bm5OrsfzzDPP4C9/+QsikQguueQSLFq0CGvXrkVlZSU8Hg9uuummaZ1vKGZiMGLCNDUYhgHDMGCa BmCaEAUBgiBAFBH/KAgQhPgPqTD8uSgKyftJkghZiockSZIs+SvENE2YpgnDMJLHAJLH8c/jtyXe CERBiLdbFIefx8jnRPlgzNRtVYOqGhBEKWVdmiRh5IPMQJNVo2c99Y5an+ZYmtJTiUtOjqNJfKxn 6Yny0KRB54orrsCCBQsgCAIGBwexZcuWaa2M7Pf70d7ejpaWFqxcuRJLly6FJEmoqKjA2rVrcfz4 cdx77704evQovvjFL+Lyyy/HnXfeiYGBAdTU1EzryQEYDirShD05ieigG+N9NR6WdF2HaRjDgSMe KhK/hDH2D5tRv6Djn4jiSHvi/1WIhxkkQk38Fw2GPwqCABOAKIgwh//fyc8L49yeCEimaQLDbU2E OEkUIUvxMCRJIiRRgNMhw+FI/IVsnUSIS3w0DBOGacI0DBimCVEU4XTEx1pY3TaaHsMwoOs6FFUb ntkUv666YcIwzPGnbotOOFy5bnnxyXTWU7z0NDKeprHGg6oKlp6oMEwadD75yU/ijTfewEsvvYR9 +/bhy1/+8rROFAgEUF9fDwDwer0IBoPw+Xy47LLLEA6H0dXVhe985zt44403cN555wEAampqcPjw 4bRBx+/3w+/3p9ymKMq02jcRQRAgy7O3SJg5/G/0X6uj5oJkjQFAMYY/0eIt0YIRGHoIogBIiRAk isPBKB7mEj1bwvDnuhF/BoYJmMZIWDPMkdAWPx4Jbonclbg9EeQEYaT3afS/eLiMwTD0eC/ccA9b 6kekHCd637IRkBK9gvE3cR1G4nmPev4JoiBAGG5f/LnEX2vTTO19kyURLpdzzPdWvEyjQ9N0aJqW EoZH///4e8zweUQR4vDzH92jZxgG1ESbR12j0SUhYDiAxx8u+djJ8510jY3h4JK4lokgIwhivB3D /0a+s+M4dTs3Mi091VeXpUzlbqxl6YkKW9p37z179uC3v/0tdu3ahfPPPx+HDx/Gyy+/PO0TNTQ0 oK+vD7W1tRgcHITX6wUAfPDBB3jsscdwyy23YO7cuXj//ffR398PAJP25rS1taGtrS3ltt7eXrS2 tk67ncVGlmVg1ButCUAzAU0HkPLH3XCZzDRO+itOOOnjSV8STn67m5qRcDn2W9QAYCTSYkovnAnD UGEYqQEpUZIcKe2NDiGpAcJMvJEP94qNfhPHcO9gaoCa4PkPt2mcZxf/iqlDPxGEYeiQRBGCgGSA AgSIw+ca+1fz6OPEddGSPWSJ3jwT8XaPHZs23vWbyDjPcdS1zXZJyTBMbNtzMGUfJVGc3Z4EK86h aQae/v2f0TMQxLyaciz/yicgy7MYxi0oPVnxOhHNtrRBp729Hf/0T/+En//856ipqcH1118/oxNd eeWV2LBhAzweDxYvXoz169dj9erVuOGGG3DWWWfhkUcewfz587FixQr88Ic/xM6dO3Hqqadizpw5 Mzovza5876oe6U2YICClBLiJA1o238QFQRgelzLy1/J03/YSJVo72rbnILbu7AWA5A7Zs72vkhXn ePr3f8aO9wcAAP1HIwCAFV89e1qPNZ3SUyLMzKT0ZMXrRDTb0gadt956C6+88gp++MMfQlVVHD58 eEbjZaqrq/Hwww+Puf2VV14Zc9uDDz44rXMQkf0cOBya8LhQztEzEJzwOJ1QRI2vSTOF0pOYWHAv 2VMTDzVlJbNTerLidSKabWmDjsfjwTe+8Q184xvfwLFjx/D73/8et912G1RVxTPPPGNlG4moiM2d 40n2HiSOC/Ec82rKkz05iePRZqP0VFdVBscslsNOZsXrRDTbpjTCtrKyEsuWLcOyZcswMDCQ7TYR ESVd8KkGAEgZF1KI51j+lfhiqz0DQcyt9uALLY34n3cPZlR6Sgab2nJU52DWkxWvE9Fsy3gq0Uym ehMRZUoUhayPA8nmORKlp96BUHzWmgls//MA3nmvf9x21FeVpawg3FhTPmulp5my4loQzbYpB52Z rmdDRGRnhmniyInomPE0xwbHLz25XRLmDY+hSaxPU1+d3dITUTGactC57bbbsHnz5my2hYioIKia jkOBodTxNIeDiMYmn/WU+MgF94isMeWgY44zwp+IyO5Gl54SPTWHjgwlt2AZ7eTSUyLU5EvpiagY TTno3HPPPVlsBhFRbpmmiUAGpaeTZz011rD0RJSPphx0mpubs9kOIiLLqJqBQ4EQS09ERWD2NnAi IspDMyk95dusJyLK3JSCzqFDh/D0008jGo1iyZIlWLBgQbbbRUSUkUxLT6NnPSVWEWbpich+0gad I0eOoKqqCgCwceNG3HzzzRAEAStXrsSzzz5rWQOJiE7G0hMRTVXaoPPLX/4SkiShvb0d55xzDh58 8EHouo7zzjvPyvYRUZEbiqgpWyL09LP0RERTlzborF69GgMDA9i0aRMEQcBNN92E2tpaK9tGREXE HF5wr+ek8TRHB6Pj3t/tlJJhhqUnIkonbdDp7e3Fq6++iqamJixcuBCbN2+GaZpYsWIFAw8RzUi8 9DQ03EMTDzS9AyFEYtq4968sd6WGmuHSk8jSExFNYsIenbVr1yISieBXv/oV7r//fhw+fBhPPvkk br/9divbSDZiGCa27TmYsimgKM7em1W2H58yN53SU8r6NLXl8OSo9MTvJ6LClzboNDU14cUXX4Sm aZg/fz4AYM6cOQw5NCPb9hzE1p29AIC/9RwHgFndJDDbj0/pTbf0lAg182o9w6UnyeKWp8fvJ5qI ruvQdQ0CAEEAREGAIACCICARh02M7CxgmvF/6ZgwR/4TUj/NdHcCQRDi5xIAAQIgCBAEAaIoQhSL q7ybNug88MADOHbsGFwuF0pLS61sE9nYgcOhCY/z/fEpbrzSU89A+llPleWulBWE59UVRumJ30+5 p+s6TNOEaRgwYUJA/E1fTL5xI/l54tspMZtOEBAPHMPBIxlCxvm2iweDsUFjnEOIogBJFOB0uOFw OPIyOJimOSpgxT/XdR26YcLQdRhm/HbDNGEYJkwTyc+TH434bUDyhR3+IKTMWBRG3T76Y76YcB2d yspKq9pBRWLuHE/yL+PEcSE9fjHKqPQkCKirLsW84d24c116mil+P82ORFhJMM1EYDEgCgJkSYAo CpAlEaIY/1wc7iGRJBdkWUr2Rpz8JkvjG+91kuXprRFsGEYyLKX+Gw5RGNXjlPjaqP8/cunNlNsM 0wTMkV6v4cOU/5SMWaN6yZyOzH6fcGVkstQFn2oAgJQxD4X0+HaWKD2NlJ3ioWYqs54SH/Ot9DRT /H4aa3S5RhLjvSPxYCKkfBSE+NcTYSV+m5DyBixJEkNLAcjHHqtMTBp0AoEA3nzzTcRiI6uLLl++ PKuNIvsSRSGrYxyy/fh2oenx0tPJ42nSznryutA4pxyNtZ7h3hoPqnwleV96mqli+n4yTROGYcDQ dZimAVm8orVRAAAeN0lEQVQSIYkCJElM9rhIojhcrpEhSfYJtGRvkwadG264AYsXL8acOXOsaA8R zbKhqIre0SsIDwRxKDAEPU3pqb66bHgszchU7kItPRWzxJgM0zRgGkayp0USUz8mPxdEOBxOyDJD DNnLpEHH6/Vi5cqVVrSFiGaApSd7SoyPiH80ANOEJIqQpFFhRUgtIQmCAEmSIEvx4JIY20JUjCYN Og6HA9/5znfwsY99LPmDsnr16qw3jIjSy7j0xAX38oZpmtA1DYahJ8tDo3tYBGFkMG78c0f8fsPj WdjbQpSZSYPONddck3LMvwqIrJVp6Skx62lujQdNwzOfPKXOHLS8eBmGAU1VIYnxGUWJcS6SJMIh SXC5SqY9A4aIMpP2J+3ZZ5/F0qVL8cYbb4wJNwsXLsx6w4iKzfRKT4myU3ygcANLT5bSNA2GrsEh i5Cl4X+yCKfDCbfLU/CzVYjsIG3QaWlpAQBcdNFFljWGqFjMpPTUWESznnItMZVaBIbHxIyMjXHI ItyuUjid7C0jymdpg05HRwc+9rGPYeHChTj//PPR3NxsZbuIbGO6pafR+z2x9JRdqqJAlgCnQxo1 ZkaEQ3bB5SpnzwxRAUsbdF566SX09vbi3XffxbPPPouenh6Ul5fj05/+NK6++uqMT9Tf34+uri74 fD40NzenrMXz1ltv4bnnnsNPf/pTAMDSpUtx+umnAwDWrFkDj4erkVL+M00TRwej6OmfWunJ5ZQw j6WnnDAMA4amwukQUeJ2oPyUCg7yJbKpCUfDNTY2IhaLIRgMIhqN4sSJE/jrX/86rRP5/X60t7ej paUFK1euxNKlSyFJEt555x3s378fkUgEQDwQRSIROBwONDY2MuRQXtJ0A32BIfSMGk/T2x9COE3p yVfuSi60lxgkzNKTNUzThKYqkCUBTocEWRTgdjtRWuLNddOIyAJpg84PfvADHDlyBKeffjoWLlyI m266aUaLBgYCAdTX1wOIr80TDAbh8/mwaNEiLFq0CG+++SYAwOVy4aGHHsIZZ5yBrq4u7N69Ozle iCgXwlE1ZRxNb38QBycqPVWVojG5gWW8/FTO0pMlNE2DaehwyGL8nyTC6ZBQUlLJ8hNRkUobdDwe D4aGhsZsxjZdDQ0N6OvrQ21tLQYHB+H1pv41lTjHwYMHcfz4cZxxxhmorKyEqqppH9Pv98Pv96fc pijKjNtKxWl06Wn0eJojJ9KXnkZmPcW3RqivLoPTwRKIVVRFgSTGx9Y4HSJKykvgdrty3axxGYaJ 7u378VHfIE6r86J1YRNEkT16RNkmmJOkmP7+fvzv//4vtm/fjiNHjmDOnDlYt25dxicKBALYsGED PB4PFixYgL1796KjoyO5lsT111+PjRs3IhgM4u6770Z9fT00TcOaNWsyOk9vby9aW1vx6+deRl09 N+Cj8U2v9ORJ9tTMqy1HNUtPltOHe2zcLhlup4TSEhccGe5knCuvvvN3bHl7X/L4ss+djsWLTs1h i4iKw4RjdHp6erBnzx78+c9/RiAQQElJCebOnd4Gd9XV1Xj44YfTfn3jxo0AgPLycvzbv/3btM5B NJ6ZlJ4Ss55YesoNTVVhmjqcsoQSl5zXPTaT+ahvcMJjIsqOtEHna1/7GubPn49zzz0XS5YswZln nslVkSmvsfRU2DRVBUwjPrbGIcEpiyipKLPNOjWn1Xnx3odHUo6JKPvSBp2XX37ZynYQZUTTDfQd GUqZyp1J6amxphxzKll6yiVVicHliA8Wdsgi3DYKNeNpXdgEACljdIgo+7jZCuW9SFSL99AMl516 BkI4FAhB01l6KjSGrgOmhrISB+qrimsmlCgKHJNDlANTCjqKomBgYAA1NTW2/ouLcss0TRwbjKFn IJgMNL39QQQmKD3NnRMPMyw95a/EOjYlLgnlXhdKSyty3SQiKiKTBp2XX34Zv/nNb3D8+HEsWbIE kUgEN954oxVtIxvTdQOHjgwNDw4OoWcgiJ7+IMJRznqyg0S4cTlElJU4UD7nFI7xI6KcmDToPP30 0/j1r3+NFStW4Nprr8WVV17JoEMZyaT0JAhAfVUZS08FKjHuptTtgJfhhojywKRBR5IkBINBCIKA aDQKl6swp3ZS9rH0VJxGh5vyIht3Q0T5b9Kgc/vtt+N73/sePvjgA6xcuRK33HKLFe2iPJcsPQ2X nRIfWXqyP01VIcCA2ynB7ZLhYbghojw2adBpaWnB448/ntxagV3RxYelp+I2eryNyymh3OcpmNWI iYgmDTq33norDh8+nLKL+GOPPZbVRlFuTKf0NHrjSpae7MM0TeiqApdTQmmJzMHERFSwJg06R48e xX/+539a0RayUKalpwqPC/NqR60izNKTLWmqCqcMlJU4GW6IyBYmDTqtra145JFHcOqpIwtdLVmy JKuNotmVaemprqospezUWFMObxlLT3ZlGAZMXUWpW0YNy1JEZDOTBp0tW7bgoosuwtDQkBXtoRkw TRPHgrGUslPPRKUnh4S5o0tPteVoYOmpaKhKDG6nhAqPE54y7rtERPY0adDxer1YuXIlu7DzjK4b 6DsSTik79fYHMTTF0hP3eipOqqrAIcVLU17OliKiIjBp0FEUBVdccQVOO+00APFZV4888ki220Wj RKIaeg8HU8bTHGTpadYYholtew7iwOEQ5s7x4IJPNUAU7RMAdU2DAB0lLhk1vnJblaYMw0T39v0p G2Xa6drNBr5GxYXXe6xJg879998PIB5wTHPsGyvNnnFLTwMhBI5Hxr1/ovQ00lPD0tN0bNtzEFt3 9gIA/tZzHADw/86Zm8smzZhhGDA0FSVuGadUlqDEbc+FPru378eWt/cBAN778AgAcOPMk/A1Ki68 3mNNGnSi0SgeeughBAIBVFZWorOz04p22V7mpSdnMsxw1tPsOnA4NOFxIUmsUuwtc6HcY/9xNx/1 DU54THyNig2v91iTBp177rkH99xzD5qbm/G3v/0Nq1evxjPPPGNF22wj09JT7Smlw2WnxKJ7HnjL 7PkXeT6YO8eT7MlJHBcSTVUhiyZK3DLqi2zczWl13uRfrYljSsXXqLjweo81adBRVRXNzc0AgI9/ /ONZb1Ahy7T05HSIo8JM/OPcOR6Wnix2wacaACBljE6+03UdMDSUumVUe8vgchXnGKzWhU0AkDIe gVLxNSouvN5jTRp0zjvvPHz/+9/Hpz/9aezZswfnnnuuFe3Ke9MvPY2Mp5njKyn6QWL5QBSFghiT k9iKodQlodLrQmlpRa6blHOiKBT9+IPJ8DUqLrzeY00adG677Ta89957+Pvf/47zzz8fn/zkJ61o V15h6YlySdPipSmP24EKrlZMRJSRtEHnzjvvTPufNmzYkJXG5JppmjgejKUstsfSE+WCaZrQNQVl RV6aIiKaqbRB55prrgEQ/4W7Zs0abNiwwVbTy3XdQN/R8JjxNEMRddz7e8ucyRlPLD1RtmiqClky 4S11otzD3hsioplKG3Tmz5+f/Nztdhf0QORILL7XU+9AKFl+Onh4CJpujLlvovQ0ejxNY40HFR6W nih7NFVBiVNE1SmlcNt0zRsiolyYdIwOgIL8q/L1HT0IqgGWnihvGYYBGCrKShzwVfmKalo4EZFV 0gadrq6u5GrI+/fvx4MPPpj82urVqy1p3Ex0b98PR+kpyeNE6Wn0BpYsPVEuaKoKpxzff4ybaRIR ZVfaoHPRRReN+3mh+NTHq/GJM05n6Ynygmma0FUFpW4ZNXM8ttpviogon6UNOueff76V7Zh1Sxef ibr6/F/4jezN0HUI0OEpdXJqOBFRDkxpjM5s6O/vR1dXF3w+H5qbm7F8+fLk19566y0899xz+OlP fwrTNHH33XfD4/FAURTurUUFSVMVuJ0iyivcKC1x57o5RERFy7LRj36/H+3t7ejs7MTWrVvjS9gD eOedd7B//35EIpHkcVNTEzo6OlBZWYndu3db1USiGTEMA7oag1s20FhbgdpqH0MOEVGOWdajEwgE UF9fDwDwer0IBoPw+XxYtGgRFi1ahDfffDN5v7q6OgBAXV0dBgYG0j6m3++H3+9PuU1RlOw8gTxm GCa27TmYslcTB1lbR1MVOGUhL3cMNwwT3dv3p+x7UwzfG8X6vIloLMuCTkNDA/r6+lBbW4vBwUF4 valvCInFCOvr6/GnP/0JANDX15eyns/J2tra0NbWlnJbb28vWltbZ7n1+W3bnoPYurMXAJK7cBfC 3k2FzNB1wNRQ6nagotILWbbsRykj3dv3Y8vb+wAguaNxMeyDU6zPm4jGsqx0deWVV2Lz5s1Yu3Yt Fi9ejPXr10PTRjbATAzS/Id/+Af09vZi/fr1CAaDaGlpsaqJBevA4dCExzR7VEWBBA1VXifm1Veh Ko9DDhDfwXiiY7sq1udNRGNZ9hu6uroaDz/8cNqvb9y4Mfn5unXrrGiSbcyd40n25CSOafaM3neq pqa8oKaGn1bnTfZoJI6LQbE+byIaK3//FKUpu+BT8Wn0o8fo0MxpqgqHBHhKHPCWF+bU8NaFTQCQ MlalGBTr8yaisRh0bEAUBY7JmSWjx954fYW/sJ8oCkU5NqVYnzcRjcWgQ0UvsWpxiUuCp8KN0pKK XDeJiIhmCYMOFa3EtPCyEgfKuWoxEZEtMehQURk9sLg2z2dMERHRzPG3PBUFwzAAQ4Wn1Akfe2+I iIoGgw7ZmqapcEpAhccFTxmnGBMRFRsGHbIlVYmh1CWh+pQyuFzOXDeHiIhyhEGHbEPXdcDQUOqW UVfngyRJuW4SERHlGIMOFbTE4OISl4xKj4tTw4mIKAWDDhUkTVXhlIHyMhfKSjm4mIiIxsegQwUj Zc8pG6xaTERE2cegQ3nPMAwIpobyUmfB7jmVbzTNwKPP7ca+Qydwen0FbvxWC2RZzHWzMmYYJrq3 70/Z00oU+f1BRCMYdChvGboOUdBR6XFzavgse/S53fjjuwcBAAcGhgAAtyw7N5dNmpbu7fux5e19 AJDcrZx7XBHRaAw6lHcSa99Uet0oLS3JdXNsad+hExMeF4qP+gYnPCYiKry+arIl0zShqTE4RR11 p5ShvqaSISeLTq+vmPC4UJxW553wmIiIPTqUU4nZU2UlTpR7OP7GKjd+qwUAUsboFKLWhU0AkDJG h4hoNAYdspyu6xBMDaVuB7ycPZUTsiwW5Jick4miwDE5RDQhBh2yjKrEUOKSUOl1obS0MEslRERU WBh0KKtM04SuKvCUOlBfVQlR5LAwIiKyDoMOZYVhGIChwlvmgncOx94QEVFuMOjQrNI1DZJowFfm RrmHM2CIiCi3GHRoViTXvqng2jdERJQ/GHRoRjRVhdspoPqUMrhczlw3h4iIKAWDDk2LpioocUmo mcPp4URElL8YdCgjmqqgzC2httILWea3DxER5Te+U9GkEjOoykoc8FX5OEWciIgKhmVBp7+/H11d XfD5fGhubsby5csBANu2bcNLL70EAFi2bBlaWlrQ1taGj33sYwCANWvWwOPxWNVMGiUxwLjC4+Lu 4UREVJAsCzp+vx/t7e1oaWnBypUrsXTpUkiShE2bNuHnP/85NE3DrbfeirVr1yIajcLhcKCxsZEh x2KmaULXFJS6ZA4wJiKigmdZDSIQCKC+vh4A4PV6EQwGAcTfWCVJgsvlQiwWg9vtxkMPPYR169bh 2LFj2L17t1VNLGqqqkAwVHhLBDTVn4I5VRUMOUREVPAs69FpaGhAX18famtrMTg4CK83Xgpxu93Q NA2apsHtduPgwYM4duwYzjjjDFRWVkJV1bSP6ff74ff7U25TFCWrz8NOEr03ZW4ZNb5yzp4iIiLb EUzTNK04USAQwIYNG+DxeLBgwQLs3bsXHR0d2LVrF55//nlomoZrrrkGTU1NuPvuu1FfXw9N07Bm zZqMztPb24vW1lb8+rmXUVffkKVnU9g0VYUsmSgvdaLcU8btGYiIyLYsCzpWYdBJT1ViKHXL8Ja5 4Xa7ct0cIiKirOP0cpszdB0C9PjU8GpurklERMWFQcemNFWFyyHE954qcee6OURERDnBoGMz3JqB iIhoBIOOTWhKDGUlMrdmICIiGoXviAVs9NYMlRx/Q0RENAaDTgHSNQ2SaMBX5ka5h1szEBERpcOg UyAMw4ChqSh1yyivLOH0cCIioilg0MlzqhKDyyHCW+Zi7w0REVGGGHTykKapkAUTJW4Z9VWVEEXL tiQjIiKyFQadPJEoTZWVyKj2ctdwIiKi2cCgk2OaqsIpg6UpIiKiLGDQyQHDMGDq8YHFNT4u7EdE RJQtDDoWYu8NERGRtRh0ssw0TeiagjL23hAREVmOQSdLTNOEoSnwlDpQOYerFhMREeUCg84sM00T pq7AW+aCt5wBh4iIKJcYdGZJYt+pCo8L3vKqXDeHiIiIwKAzYww4RERE+YtBZ5oYcIiIiPIfg06G NFWByyGiwuOEp4xTxImIiPIZg84UGLoOmBrK3A5UnFIBSZJy3SQiIiKaAgadNEzThKYqKHVJ8FS4 UVpSkesmERERUYYYdE6iaSpk0UR5iRNern9DRERU0Bh0wL2niIiI7Kqog46qxIYHFrs4sJiIiMiG ii7o6JoGUTBQ6pJRd4qPA4uJiIhsrCiCjmma0FUFJS4Jp1SWoMTtynWTiIiIyAK2DjqqqsApCfCU ODiwmIiIqAhZFnT6+/vR1dUFn8+H5uZmLF++HACwbds2vPTSSwCAZcuW4ZxzzsHdd98Nj8cDRVHQ 2dk5rfM5JR1z55RzYDEREVERE606kd/vR3t7Ozo7O7F161boug4A2LRpE9avX49169bhiSeewDvv vIOmpiZ0dHSgsrISu3fvntb5KisYcoiIiIqdZUEnEAigvr4eAOD1ehEMBgHEx89IkgSXy4VYLIYj R46grq4OAFBXV4eBgQGrmkhEREQ2Y1npqqGhAX19faitrcXg4CC83vh0brfbDU3ToGka3G436uvr sWPHDgBAX18f5s+fn/Yx/X4//H5/ym2KomTvSRAREVFBEUzTNK04USAQwIYNG+DxeLBgwQLs3bsX HR0d2LVrF55//nlomoZrrrkGZ599Njo7O+F2uwEAd911V0bn6e3tRWtrK7q7u9HY2JiNp0JEREQF wrKgYxUGHSIiIkqwbIwOERERkdUYdIiIiMi2GHSIiIjIthh0iIiIyLYYdIiIiMi2GHSIiIjIthh0 iIiIyLYYdIiIiMi2GHSIiIjIthh0iIiIyLYYdIiIiMi2LNu9nIimzjBMdG/fj4/6BnFanRetC5sg ikKum0VEVHAYdIjyUPf2/djy9j4AwHsfHgEALF50ai6bRERUkFi6IspDH/UNTnhMRERTw6BDlIdO q/NOeExERFPD0hVRHmpd2AQAKWN0iIgocww6RHlIFAWOySEimgUsXREREZFtMegQERGRbTHoEBER kW0x6BAREZFtMegQERGRbTHoEBERkW0x6BAREZFtMegQERGRbTHoEBERkW0x6BAREZFtMegQERGR bVm219Vvf/tb7NixA9FoFDfeeCNOPXVkH5+HHnoIiqIgFAph3bp12L17N37yk5/g1FNPxZlnnolv f/vbVjWTiIiIbMSyoPPSSy9h06ZN6O3txRNPPIF169YBAHp6ehAKhfCjH/0IL774Iv7whz9g//79 qKmpgWma+MxnPpPReXRdBwD09fXN+nMgIiKi3Kurq4MsTy3CZC3o/OY3v8HLL78MQRBgmiZKSkqS jRsYGEjeLxAIoK6uDgBQW1uLvXv34qKLLkJ7ezucTieuv/56PPXUU+Oew+/3w+/3p9w2NDQEAFi+ fHk2nhYRERHlWHd3NxobG6d036wFnauuugpXXXVV8vi73/0uAODQoUOoqalJ3l5fX4/+/n4A8V6Y mpoa7Nq1C01NTXA6nXA4HGnP0dbWhra2tpTbotEorrjiCjzxxBOQJGk2nxLNwHe/+1089thjuW4G jcJrkn94TfIPr0n++e53v5vsIJkKy0pXV1xxBX74wx9iaGgIq1evRn9/P1544QWsWrUKFRUVuP/+ +xEKhXDffffhf/7nf9DZ2YnS0lIsW7Yso/O43W6UlZWljAGi3HM6nVNO32QNXpP8w2uSf3hN8o/T 6Zxy2QqwMOhceumluPTSS1NuW7VqFQDg1ltvTbn9wgsvxIUXXmhV04iIiMimOL2ciIiIbItBh4iI iGxLuueee+7JdSOyYcGCBbluAp2E1yT/8JrkH16T/MNrkn8yuSaCaZpmFttCRERElDMsXREREZFt MegQERGRbTHoEBERkW0x6BAREZFtWbZgYLb09/ejq6sLPp8Pzc3NyT2utm3bhpdeegkAsHTp0ow3 B6XpS3dNnnnmGfzlL39BJBLBJZdcgosuuijHLS0e6a4JAIRCIbS1tWHz5s2oqqrKYSuLS7pr8tZb b6G7uxu6ruOLX/wiWltbc9zS4pHumvzxj3/Em2++CUVRcO6552LJkiU5bmlx+fvf/45bbrkFL774 YvK2TN7jC75Hx+/3o729HZ2dndi6dWty9/JNmzZh/fr1WLduHTZu3JjjVhaXdNekoqICa9euRUdH B373u9/luJXFJd01MU0TP/7xj9HU1JTjFhafdNfkueeeg8/ng6ZpOPvss3PcyuKS7prs2LED77// Pvbv34/6+voct7K4BAIBPP/88ygtLU25PZP3+IIPOoFAIPmN5/V6EQwGAcR/gUuSBJfLBUVRctnE opPumlx22WUIh8Po6upKbvJK1kh3TR599FFcddVV8Pl8uWxeUUp3Tf7v//4Pq1atwqpVq/CTn/wk l00sOumuyec+9zn86le/wiOPPIJNmzblsolFp7q6Gj/4wQ/GBB0AU36PL/ig09DQgL6+PgDA4OAg vF4vgPjmnpqmIRqNwuVy5bKJRSfdNfnggw+wdu1a3HjjjZg/f34um1h0xrsmR48exbvvvotnn30W u3btwi9+8Ysct7K4pPs5mTt3LpxOJ3w+HwRByGUTi066a/Lv//7vkGUZHo8HXHouN05+3V0u15Tf 4wt+wcBAIIANGzbA4/FgwYIF2Lt3Lzo6OrBr1y48//zz0DQN11xzDbuALTTeNVm9ejW++tWv4qyz zoLb7cb8+fNx/fXX57qpRSPdz0liB+A777wTt912G8foWCjdNXn99dfx2muvQdd13HDDDfj4xz+e 66YWjXTX5He/+x3efPNNlJSU4Otf/zouuOCCXDe16Fx//fXYuHEj7rvvvozf4ws+6BARERGlU/Cl KyIiIqJ0GHSIiIjIthh0iIiIyLYYdIiIiMi2GHSIiIjIthh0iChn/vjHP+Lqq69Ge3s7Vq1ahf7+ /ll77KuvvhrhcBjf/OY3U25/99130dbWllyMr7+/Hz/+8Y9n7bxElF8YdIgoJw4ePIjHH38cjz/+ ODZv3oybbroJ3//+92ft8ROL7Z286N5//dd/4Ze//GVyYbinnnoK7e3ts3ZeIsovDDpElBO/+93v 0N7enlza/ayzzsLcuXOxc+dO3HDDDQCA48ePY+XKlYhGo7j55pvR3t6O22+/HZqm4dFHH8V1112H m2++Gfv378e1116L9vZ2rFy5MrlHETB2RdXS0lIoigJRFDEwMABRFFFdXW3dEyciSzHoEFFOHDhw AA0NDSm31dXVIRqNQtM0hEIhvPbaa7jkkkvg9/vx+c9/Hps3b8bZZ5+NLVu2AAC+8IUv4JFHHsFH H32Eu+66C5s3b0Z5eTk++OCDtOddtmwZ1q9fjy984Qt48sknsWTJEtx77714+umns/p8iSg3GHSI KCfmzJmTLB8lHDhwALW1tbj44ovxxhtv4PXXX8fFF1+Mffv2JXeW/v3vf4/Dhw8DQHLX9aqqKvzs Zz/DnXfeiQ8//BCGYaQ9b0NDA/71X/8V5513HgBg+/btuPLKK7F//35EIpEsPVsiyhUGHSLKicsv vxxPPvkkhoaGAMR37e7r60NzczMuvvhi/Pd//zdkWUZ5eTmamppw7bXXYvPmzbj55pvR0tICABDF +K+wn/3sZ7jhhhtw//33Q5blKW28+NRTT2HFihWIxWIQBAGGYUy6CzIRFR451w0gouJ0+umn45pr rsG1114LURRRUVGBhx9+GABQUVEBALj44osBAG1tbejo6MDTTz8Np9OJhx9+GNu2bUs+VmtrK266 6SZUVlaipKQk2eMDjB2MDACHDx+GYRiora3Fl770JaxevRrz589PnpeI7IObehIREZFtsXRFRERE tsWgQ0RERLbFoENERES2xaBDREREtsWgQ0RERLbFoENERES2xaBDREREtsWgQ0RERLb1/wEbHtqF Xvmo7QAAAABJRU5ErkJggg== " id="0" name="Picture"/>
+                    <pic:cNvPr descr="data:image/png;base64,iVBORw0KGgoAAAANSUhEUgAAAjoAAAFfCAYAAABHmWa0AAAABHNCSVQICAgIfAhkiAAAAAlwSFlz AAALEgAACxIB0t1+/AAAIABJREFUeJzt3Xt0nHWdP/D3c5lLkskkae4XAhgLKFUiS6n4U1aMBQGV riJpt4fU5VKlcrgolEAlxQItgUUXF49A1Up3EUbwgIvbo0CAHly6nNa2nJ5FqkIxCW2STm8zk7k8 198fk5lm2kySSTLPzDzzfh16ps9kmOc780ySd7+f70UwTdMEERERkQ2JuW4AERERUbYw6BAREZFt MegQERGRbTHoEBERkW0x6BAREZFtMegQERGRbclWnWh4eBi9vb2orKxEW1sbli9fnvxaKBRCZ2cn Nm/ejHnz5uHuu++Gx+OBoijo6emxqolERERkM5b16Ph8PnR1daGnpwdbt26FrusAANM08cMf/hCt ra0AgLfeegutra3o7u5GVVUVdu/ebVUTiYiIyGYsCzp+vx+NjY0AAK/Xi2AwCAB49NFHcdVVV6Gy shKmacLv96OhoQEA0NDQgJGRkYzOo2kaBgcHoWna3L4AIiIiKjiWla6ampowNDSE+vp6BAIBeL1e HD58GG+//TYOHTqEXbt24ec//zkWL16MHTt2AACGhoYwf/78tM/p8/ng8/lS7lMUBX/961/R19eH lpaWrL4mIiIiym+CVVtA+P1+bNiwAR6PBwsWLMDevXvR3d0NWY5nrTvvvBO33XYbqqur0dPTA7fb DQC46667MjrP4OAgOjo6GHSIiIjIuqBjFQYdIiIiSuD0ciIiIrItBh0iIiKyLQYdIiIisi0GHSIi IrItBh0iIiKyLQYdIiIisi0GHSIiIrItBh0iIiKyLQYdIiIisi0GHSIiIrItBh0iIiKyLQYdIiIi si0GHSIiIrItBh0iIiKyLQYdIiIisi0GHSIiIrItBh0iIiKyLQYdIiIisi0GHSIiIrItBh0iIiKy LQYdIiIisi0GHSIiIrItBh0iIiKyLQYdIiIisi0GHSIiIrItBh0iIiKyLQYdIiIisi0GHSIiIrIt 2aoTDQ8Po7e3F5WVlWhra8Py5csBAK+88gpeffVVmKaJFStW4KyzzsLSpUtx+umnAwDWrFkDj8dj VTOJiIjIRiwLOj6fD11dXWhvb8fKlSuxdOlSSJIEQRBw77334p133sHLL7+MqqoqRCIROBwOtLS0 MOQQERHRjFkWdPx+PxobGwEAXq8XwWAQlZWV6OjowPbt27F+/XrcddddcLlceOihh3DGGWegt7cX u3fvRnt7+4TP6fP54PP5Uu5TFCXrr4WIiIgKg2VBp6mpCUNDQ6ivr0cgEIDX6wUAbNu2DRdccAF+ 85vf4LrrrsPtt9+OI0eO4IwzzkBVVRVUVU37nJ2dnejs7Ey5b3BwEB0dHVl9LURERFQYLAs6V155 JTZs2ACPx4PFixdj/fr16O7uxuDgIO644w643W589atfRUtLCx5//HG88cYb0DQNCxcutKqJRERE ZDOCaZpmrhsxlxI9On19fWhpacl1c4iIiCiHOL2ciIiIbItBh4iIiGyLQYeIiIhsi0GHiIiIbItB h4iIiGyLQYeIiIhsi0GHiIiICkamq+JYtmAgERER0UyoqopgKIJITINpGmhprJn2/8ugQ0RERHln fLhRDcDhcAKSE5KpZfQ8DDpERESUF9KFG4c08+dk0CEiIqKcyUa4GY9Bh4iIiCyV7XAzHoMOERER WSIcjuBYKIqYZmY13IzHoENERERZY5omAsFRBMMKDEiQJAccDuvOz6BDREREc84wDBw5FkIookKS nRAkJ7LceTMhBh0iIiKaM6qq4mggjNGoBofTBdnhyml7GHSIiIho1iLRGAKhCKKKCdnhgMOZi/6b kzHoEBUhwzDRt70fHwwFcFqDFx0LWyGKQq6bRVRQ+H0UNxqO4FgwCtUAZNkB2cLxN9PBoENUhPq2 92PLm/sAAO+8fwgAsHjRqblsElHBKfbvo0AwhMCoAhMSRMkBOU93z2TQISpCHwwFJj0moqkV4/eR aZo4ciyI0YgKQYoPMM73Pqw8zV9ElE2nNXgnPSaiqRXT95GmafAfPob+/YcRUUWIsguCkO8RJ449 OkRFqGNhKwCkjC0goswUw/dROBxBMBxDVDEgO5yQ82SAcSYYdIiKkCgKRTWWgCgb7Pp9pGkajgXD CEdVmIIMSZLzboBxJhh0iIiICMFQGKFwDDHVhMPphCjndv2bucKgQ0REVKQURUEgFMFoRIPkcEIQ HHA4c92qucWgQ0REVGQCwVGEwsrxtW8KcOzNdDHoEBERFQFN03A0MHq890bM37Vv5pJlQWd4eBi9 vb2orKxEW1sbli9fDgB45ZVX8Oqrr8I0TaxYsQJnnnkm7r77bng8HiiKgp6eHquaSEREZDvhcASB 0RhiauHOnJoNy7Kcz+dDV1cXenp6sHXrVui6DgAQBAH33nsv/vmf/xkvv/wy3nrrLbS2tqK7uxtV VVXYvXu3VU0kIiKyBcMwcPhoAAMHDuFQQIEOGbLdBt9Mk2VBx+/3o7GxEQDg9XoRDAYBAB0dHdi5 cyd6enrw6U9/Gn6/Hw0NDQCAhoYGjIyMWNVEIiKighaLKRg5dAwDQ0eTC/uJUnH14JzIstJVU1MT hoaGUF9fj0AgAK83voLktm3bcMEFF+A3v/kNrrvuOtx4443YsWMHAGBoaAjz589P+5w+nw8+ny/l PkVRsvciiIiI8lAkGsPRQBiKBsgOB2RHcYeb8QTTNE0rTuT3+7FhwwZ4PB4sWLAAe/fuRXd3N55/ /nns2LEDbrcbn/rUp7BkyRL09PTA7XYDAO66666MzjM4OIiOjg709fWhpaUlGy+FiIgoL4RGwzgW ikI3REhyccwvEk0NjXWV0368ZUHHKgw6RERkZ+NXLobogCgWwdSpcTINOsUR/4hswjBM9G3vT9lb RxQLY2O9fGbF+8prR7MVGg0jOBqDopmQHfZZuTjbGHSICkjf9n5seXMfAOCd9w8BgC332rGaFe8r rx3NhGmaOHIsiNFIovfGUdD7TuUCgw5RAflgKDDpMc2MFe8rrx1lQlVVHA2EEYnpkNh7MyvFVdgj KnCnNXgnPaaZseJ95bWj6QiGwjgwcgT7D4agGBKkIl37Zi6xR4eogHQsbAWAlHEeNHtWvK+8dpSO qqpjg4t1iLIDgsDy1Fxi0CEqIKIocFxHFljxvvLa0YnC4QiOhaLJtW8krn2TFQw6REREFgqGwgiE ojAgQZTYe5NtDDpERERZZhgGjgZCx2dPSU4OkrUIgw4REVGWxGIKjoUiiMR0rn2TIww6REREc8gw DIRGwwiFVagGIMvceyqXGHSIiIhmSdM0BEJhRGM6FM2A7HBCEB2QWZ/KOQYdIiKiGQhHoghHYogp OjRDgOxwAKIILn2TXxh0iIiIpsE0TQRDYURiKqIxHYIkQ5IkQJIgszKVtxh0iIiI0lBVFcHRCGKK jpg6VpISZMhO/vosFLxSRERE4yiKgkAogqiiQzMAh8MJCCxJFSoGHSIiKnqxmILgaDzc6GPjbQRJ AidLFT4GHSKaFsMw0be9P2WvJlEUct0sohkzDAPHgqMIR9TkYGKB421sh0GHiKalb3s/try5DwDw zvuHAIB7N1FBCocjCIZjiCrxMTeQnAw3NsagQ0TT8sFQYNJjonymadrYDuEqTEGGJMncY6pIcCkj IpqW0xq8kx4T5aNgKIwDI0cwOBxAVBMhyq74lHAqGuzRIaJp6VjYCgApY3SI8lEsFp81FY5pkGQn BMHBGVNFjEGHiKZFFAWOyaG8ZZomjgVHMRpR4gOLub8UjWHQISKigmSaJkKjEYxGFEQVHQ6nCxCd 3F+KUjDoEBFRQQlHogiNRhFR9LHSlAwHVyqmNPjJICKivDd+1hQEGaIkQ3bwVxhNjZ8SIiLKS4Zh IBiKh5uYasLhdEKUXbluFhUYBh0iIsobidWKozENMdWIj7vhrCmaBQYdIiLKKVVVERzbRFPVzfhq xQw3NEcsCzrDw8Po7e1FZWUl2trasHz5cgDA008/jb/85S+IRCL40pe+hM985jP4+te/jgULFsDh cGDdunVWNZGIiCwSjcYQCkdTdwgXRc6YojlnWdDx+Xzo6upCe3s7Vq5ciaVLl0KSJFRUVGDt2rU4 evQo7r33Xng8Hng8HkiShHPOOceq5hERURaZpolgKIxoTEVU0QFBgiTL3CGcss6yoOP3+9HY2AgA 8Hq9CAaDqKysxGWXXYZwOIze3l5861vfgtfrxYMPPohTTjkFt956Kz772c+ivr7eqmYSEdEcCocj OBaKIqbGN9AUBBkSZ0uRhSz7tDU1NWFoaAj19fUIBALweuP75Lz33nt47LHHcMstt6C5uRlvvvkm KioqAMQDkaZpaZ/T5/PB5/Ol3KcoSvZeBBERTUswFEZgNArdECHJHG9DMxMYjWFgOITBkWDydt11 CzN6DsE0TTNL7Uvh9/uxYcMGeDweLFiwAHv37sXq1avx5S9/GWeddRbcbjfmz5+Pyy+/HA888AAa Gxvh9Xrxne98J6PzDA4OoqOjA319fWhpacnSqyEiohMlZkyFwgogOiCKHHBD02MYJkaOhDE4EsLA cDB5Gxg9ufPiiTv+EY11ldN+bsuCjlUYdIhI0ww8+uxu7DtwDKc3VuDGb7RD5ijXrAmNhhEKj9uG gWgSiqrjw4OpgebDgyEoqjHh42srS9BS78EpdeVoqfOg/aNVGQUdFkqJyHYefXY3/vj2fgDAhyOj AIBblp2byybZimmaCIcjCEdVhKMaRNkBUeQ2DHSyiUpPw4fDmKiLRZYENNV4joeaeg9aastR4j7h c2WmH9IyEX4qich29h04NukxZU5RFIyGY4ipOqKKDkl2QBQlyE5OmaLMSk8AUOaW0VJfngw0p9SV o6G6FJI09z2vDDpEZDunN1Yke3ISx5S5WExBcDSCSEyDYYqQHQ4A7LkpdonSUyLMTFV6qqkswSl1 nrFg40FLXTmqvC4IgmBJe/lpJSLbufEb7QCQMkaHpkdVVRwLhlPCjShL4Ain4hQYVVLKTgPDc1B6 sti0zv7mm29iy5YtiMViOPfcc7Fs2bJst4uIaMZkWeSYnAwkZkuFoypUPb5KMcNNcTFMEwePRMbK TseDzbHQxKWnUreMUywqPc1W2qDT19eHjo4OAMAf/vAH3HfffQCAq666ikGHiKjAmaaJ0GgEo5Fx s6VEJxz593uK5tiJpafBkRA+HAkhpuoTPr6mwo1T6suPl57qy1FVbl3pabbSBh1N03DHHXdg8eLF +MY3voGenh6oqorrrrvOyvYREdEcCocjCIVjiCg6JDm+UjHH3NhXpqWnxuqy46EmT0pPs5W29Zdc cgkuueQSvPTSS/iP//gPdHR04OKLL7aybURENAcSg4rDUQ0QZUiSDJnbMNjKTEpPLXWelPJTQ3UZ 5DwsPc3WpKWrl19+GU6nE//yL/+CgYEBrF69GhdddBEuvfRSK9tIREQZMgwDRwMhRKIaNFOALDsg cfdMW5hJ6am5rhyt9Z7klG4rZz3lWtqgs3HjRjzzzDNQFAV33HEHfvSjH2Hx4sV45ZVXrGwfERFN U3yH8FGMRlTEVCM+7kZycnptAUuUnsZP5Z609FTjGddT40FznQelbof1Dc8jaT//l19+Oe644w7I sowrr7wyef8Xv/hFSxpGRETTkxx3E9MhOZwQBG6iWWgSpafU8TQhHAvFJnx8YtZTItS01Nm39DRb aYPO1VdfbWU7iIgoA9FoDMHRKCKxceNuOKi4ICiqjv3+0ZTxNJOWnipLUnppCm3WU67xu4KIqEAo ioJAKL5SsQkJkixz3E2eC4aVlC0RBkdCGDo0OvmCe4leGpvMesq1Kd+9WCwGl4u70RIR5YKqqslw o48NKhZlhpt8M6PSU2KxvbEBwvm64F6hmzLofOc730FFRQUuvfRSXHjhhXA6WfglIsqmaDSG0UgM 0ZgG1YivVCxwUHHeyLj0VOFOWWyv2GY95dqU3zc/+9nPMDIygpdeegm33HILPB4PLr/8cvzjP/6j Fe0jIrI9VVURHI1AUQ3EVB2CKEOSJEByIheVKcMwsW3Pfnx4MITmWg8u+EQTRDH9L+VMH19IgmEl pew0OBzE0KEwjAlqT5IooKnWk7KBJWc95d6UQScajWLnzp3405/+hGg0ikWLFmHfvn341a9+hccf f9yKNhIR2Yqu6wiNRhBTdcQUHYYpjO0MLubFQn7b9uzH1p2DAIC/DRwFAPy/c5rn7PH5yDBN+I9G UgLNwEgIR4NTl55a6uKrCHPWU36a8jvqm9/8Jr7whS/ge9/7HlpaWpL3h8PhrDaMiMgu4uvbhMeC jQZNBxxOJwApLzfP/PBgaNLj2T4+1xRVxwH/KAbGjacZHAkhpkxdeoovvMfSUyGZMug88cQT+NOf /oS9e/fi3Xffhd/vx9KlS7Fq1Sor2kdEVHBM00Q4HEFU0RBTdCiaAdnhhCCIEHJUjspEc60n2TOT OJ7Lx1tpNqWnlrr4DCiWngrblEFn1apVaG9vx65du1BdXY1IJIKlS5da0TYiooJgGAZCoxEoqh7/ My7YQBQLbvG+Cz7RBAApY27m8vHZkHHpySUny06t9fbe66nYTRl0HA4HbrvtNnR3d+OBBx7A8uXL rWgXEVHeMk0To+EIIlEVMVWHpgOyw1GwweZEoihkNMYm08fPlqrp2H9w+qWn6gp3chxN4nae183S U5GYMui43W7s3LkTmqbh9ddfx6FDh6xoFxFR3ohGY4gqKlRVh6oZ43psJAiSlPelqEIWCisYyKT0 VFM2ruwUDzUsPRW3KYPO+vXrMTg4iJtvvhmbN2/GmjVrrGgXEVHOKIqC0GgUMdWAouqAKEGWZQAS IEoF32OTjwzTxKGjEQwMhzAwEsyo9JTYGqGhhqUnOtmUQefOO+/Epz/9aVx44YUMOURkS4qiIBJV EFM0RBUdEOLbK0AQuX9UFqhafMG9weFQctG9wZFQ/L2fAEtPNBtTfgc/8sgj2L59O5577jn89a9/ RXNzM+655x4LmkZENLdM00Q4EoWialA1I/lHSPbYyJDyYB0bO0mUngYT+z2NBDHkn17p6ZT6cjTX eVDG0hPNwpTf0du2bcPOnTvx/vvvo6SkBM3NhbUIFBEVJ8MwMBqOz4RSNQOabkDTTUiyA6IogmWo uTWbWU8sPVE2TRl0nnzySQQCAXzlK1/B+eefj4997GNWtIuIaEqGYUBVVSiqBt0woevHe2l0Y9xM KIgQJHDQ8BxJlJ4Ghqc362me1x0PMyw9UQ5MGXQ2bdoETdPwxhtv4Ac/+AHee+897Nixw4q2EREB iJecotEYIjEF2liQ0XQTJgQIojhWdgKAeKgRZeTdasOFKnTCgntTlZ4aqsuSoYalJ8oHUwad++67 D3/7299QU1ODZcuW4bOf/eyMTjQ8PIze3l5UVlaira0tuR7P008/jb/85S+IRCK45JJLsGjRIqxd uxZVVVXweDy46aabZnQ+Iio8pmkiEo1BUTVoyXJTPNhIsiO+0SVEQAJk9s7MqfGzngbHrU9zJE3p qcQlJ8fRJG4bWXqiPDRl0LniiiuwYMECCIKAQCCALVu2zGhlZJ/Ph66uLrS3t2PlypVYunQpJElC RUUF1q5di6NHj+Lee+/F4cOH8fnPfx6XX3457rzzToyMjKCuri7j8wVCYQSCo5BEAbIsQZIkiKII QRDYXUqUBxKhJhZToerxadypY2iOl5ycDDVzKtNZT/HS0/HxNC11HlRXsPREhWHKoPPxj38cr732 Gl544QXs27cPX/ziF2d0Ir/fj8bGRgCA1+tFMBhEZWUlLrvsMoTDYfT29uJb3/oWXnvtNZx33nkA gLq6Ohw8eDBt0PH5fPD5fCn3KYoCAIgoQDBqwjQNGIYKQ098A5swTXMs8AACxm7Hvl8FQYAAAGPH 4tgXjj8ewNhjJvp/hJSvxf8fUYh3r4uCAFEUUgIXgxfZkWEYMAwDmqZD0zQYJqAb8XJToqdGN1IH BnPhvezItPTUWFOWMpW7pZ6lJypsaYPOnj178Nvf/ha7du3C+eefj4MHD+LFF1+c8YmampowNDSE +vp6BAIBeL1eAMB7772Hxx57DLfccguam5vx7rvvYnh4GACm7M3p7OxEZ2dnyn2Dg4Po6OhIHguC AEmSxrq8p2f8t78+/s6Tfy5M65lM04BpajBNM/kHpgkT5thDzGRbE4FJHAtWJ96fCGZAfNl1AcdD WDxQCRDH/i5JEmRZgiAI7M2iCZmmCV3X0wZvwzCg6zo0TYeu6zBME7phwjBMGCbit4YJw0y9BcY+ c6KY/OzF/5kgAEJmY2gMw8S2PftT9lESxbn9HFtxDk0z8NTv/4yBkSBOqSvH8i99DLI8d2UeK0pP VrxPRHMtbdDp6urCP/3TP+GnP/0p6urqcP3118/qRFdeeSU2bNgAj8eDxYsXY/369Vi9ejVuuOEG nHXWWXjkkUcwf/58rFixAt///vexc+dOnHrqqaitrZ3VefPBXAQM84RbANCNSR5vGjCMsXBlGCmh KtGzJImpt4nAJIlCSlASU35ZnXgeM+0te62sZ5rmWE+KBlXVksHETIQS04Sum9ANIxlY4rOSgPjQ 3uPXzjTNeO+lICZLv3GJ0JJ6KIrZGQC8bc9+bN05CADJHbLnel8lK87x1O//jB3vjgAAhg9HAAAr vnz2jJ5rJqWnRJiZTenJiveJaK6lDTpvvPEGXnrpJXz/+9+Hqqo4ePDgjMfLAEBNTQ0efvjhk+5/ 6aWXTrrvwQcfnNE56LhET9ZkTMR7rHQDwEmhyYRhKDAMIx6UzHiXVuIHo5nS7R0PMmNzYE54ltRe q2SwOiFsJf4uSRKcDhmyLGctHCV6MVRVi5dYzHgQSLwmYawEmQh7kiRC1w3oY+UYc+zx4x8niuKU oXCmdF1HNKbEy0C6AcM4Hl5MM9GLgnGlCAHiuDFpx0OJkLwRCmgw74cHQ5MeF8o5BkaCkx6nE4qo 8TVpplF6EhML7iV7auKhpqxkbkpPVrxPRHMtbdDxeDz42te+hq997Ws4cuQIfv/73+O2226Dqqp4 +umnrWwj5Ujil3Y2pAtZpqlB12MwdP1479L4QHRiQBrreTABJH7umynlFTNZXkncZwIQBBGiJE3S 23R8fFeih2PiAJP6ONOMB8PjASj+qBPLj+P+72Q3nYnxPWLxP/FfZsLYejACUvpMEpUgAJIEFEhu yVhzrSfZe5A4LsRznFJXnuzJSRyPNxelp4bqMjjmsBx2IiveJ6K5Nq21zquqqrBs2TIsW7YMIyMj 2W4TFTFBEOJrosipH81kKEocAEiEjImDygnlFTHz0sp0esUyedxE5cf4E5z818StXcNLJi74RBMA pIwLKcRzLP9SfLHVgZEgmms8+Fx7C/7n7f0ZlZ6Swaa+HDU5mPVkxftENNcy3tRlpqUromzg2B/7 E0Uh6+NAsnmOROlpcCQUH8BtAtv/PIK33hmesB2N1WUpKwi31JXPWelptqy4FkRzbdpBZzbjc4iI 7M4wTRw6Fj1pPM2RwMSlJ7dLwiljY2gS69M01mS39ERUjKYddG677TZs3rw5m20hIioIqqbjgH80 dTzNwSCisalnPSVuueAekTWmHXTMCUb4ExHZ3fjSU6Kn5sCh0bH1glKdWHpKhJp8KT0RFaNpB517 7rkni80gIsot0zThz6D0dOKsp5Y6lp6I8tG0g05bW1s220FEZBlVM3DAH2LpiagIZDzrioiokMym 9JRvs56IKHPTCjoHDhzAU089hWg0iiVLlmDBggXZbhcRUUYyLT2Nn/WUWEWYpSci+0kbdA4dOoTq 6moAwMaNG3HzzTdDEASsXLkSzzzzjGUNJCI6EUtPRDRdaYPOz3/+c0iShK6uLpxzzjl48MEHoes6 zjvvPCvbR0RFbjSipmyJMDDM0hMRTV/aoLN69WqMjIxg06ZNEAQBN910E+rr661sGxEVEXNswb2B E8bTHA5EJ3y82yklwwxLT0SUTtqgMzg4iJdffhmtra1YuHAhNm/eDNM0sWLFCgYeIpqVeOlpdKyH Jh5oBkdCiMS0CR9fVe5KDTVjpSeRpScimsKkPTpr165FJBLBL37xC9x///04ePAgfvnLX+L222+3 so1kI4ZhYtue/SmbAori3P2yyvbzU+ZmUnpKWZ+mvhyeHJWe+HkiKnxpg05rayuef/55aJqG+fPn AwBqa2sZcmhWtu3Zj607BwEAfxs4CgBzuklgtp+f0ptp6SkRak6p94yVnvJnz3Z+nogKX9qg88AD D+DIkSNwuVwoLS21sk1kYx8eDE16nO/PT3ETlZ4GRtLPeqoqd6WsIHxKQ2GUnvh5Iip8k66jU1VV ZVU7qEg013qS/zJOHBfS8xejjEpPgoCGmlKcMrYbd65LT7PFzxNR4ePKyGSpCz7RBAApYx4K6fnt LFF6Ol52ioea6cx6StzmW+lptvh5soau6zANA4ZhQBQASRIgieLYrQBBEJIbSyf2lzZNE4YZvzXN xPHxx5gmYMLE2H8nbEwtQBBO3qxaEAQI8S9DGHtMotNx/NeOn8NMniv+mNTbhONtHrvFuPOe1D4B gihAEERIksS1nubAlEHH7/fj9ddfRyx2fHXR5cuXZ7VRZF+iKGR1jEO2n98uND1eejpxPE3aWU9e F1pqy9FS7xnrrfGgurIk70tPs8XPU3qGYcDQdZimAQHxcCIKAkRRSAkZifAhCPHQIoqpt4IgQJZc cDhkS36xjw83+RYi4sEp/kfXdSiKCt0wj//RDRimCcMwYRjx99Y0x16HIEAURQhjt3Z2YkCdypRB 54YbbsDixYtRW1s740YRUe6MRlUMjl9BeCSIA/5R6GlKT401ZWNjaY5P5S7U0hMdZxgGdE0DYEIa CxmSJEIU4z0VJ/ZcnNwLgmSQEUUBsuS0LJzMpXxuqyAIyfZJkgSn0znl/2OaJgzDSIYj3TBh6Dri 397xIGRaKZ2XAAAeFUlEQVSYY91GQLJHaqL3wUzpERsLVGZ89mGix8wcOx4fYCfKHYnnT/ReCRBO +DyZY683/rk6fhv/eyIEJ+8XBYhC/HmdjrIp35fxpgw6Xq8XK1euzOhJich6LD0VJ13Xkz0ryd6S sUAiSSJkUYiXgCQH3K4ySBKvr50IgpC8prJs7WiUdD0rk/W4jA9YVoXOKd8Vh8OBb33rW/jIRz6S bNTq1auz3jAiSi/j0hMX3CtIiX+tJ4OMEA8tsiTCIcf/uJxuOBwO25crKP+kCyr51ms2ZdC55ppr Uo7z7QUQ2V2mpafErKfmOg9ax2Y+eUqn7gIna2maBtPQk+FFGjd25XjPjAiHwwlZlpPjL4goM2mD zjPPPIOlS5fitddeO+mba+HChVlvGFGxmVnpKVF2ig8UbmLpKW+MDzKylBjXIiZ7ZFzOUjgcDoYX oixLG3Ta29sBABdddJFljSEqFrMpPbUU0aynfGaaJjRVhQAzGV6Oj4kR4XYxyBDlg7RBp7u7Gx/5 yEewcOFCnH/++Whra7OyXUS2MdPS0/j9nlh6yg3DMKBpKkQB8SAjCnDI8UDjkCS43aUc3EuU59IG nRdeeAGDg4N4++238cwzz2BgYADl5eX45Cc/iauvvjrjEw0PD6O3txeVlZVoa2tLWYvnjTfewLPP Posf//jHAIClS5fi9NNPBwCsWbMGHg9XI6X8Z5omDgeiGBieXunJ5ZRwCktPOZGYimsaBsZPtz5x ppIsO+F2eTjQl6iATToYuaWlBbFYDMFgENFoFMeOHcNf//rXGZ3I5/Ohq6sL7e3tWLlyJZYuXQpJ kvDWW2+hv78fkUgEQDwQRSIROBwOtLS0MORQXtJ0A0P+UQyMG08zOBxCOE3pqbLclVxoLzFImKWn 7EuUl0QBkGUBDkmELImQZREupys5yJeI7Ctt0Pne976HQ4cO4fTTT8fChQtx0003zWrRQL/fj8bG RgDxtXmCwSAqKyuxaNEiLFq0CK+//joAwOVy4aGHHsIZZ5yB3t5e7N69OzleiCgXwlE1ZRzN4HAQ +ycrPVWXoiW5gWW8/FTO0pMlVEWBJAIOWYTTIcHpkFBaUsYwQ1TE0gYdj8eD0dHRePduhsstT6Sp qQlDQ0Oor69HIBCA1+tN+XriHPv378fRo0dxxhlnoKqqCqqqpn1On88Hn8+Xcp+iKLNuKxWn8aWn 8eNpDh1LX3o6PuspvjVCY00ZnA6WnqwQ761RIEsCXE4ZLoeIsnkVeTtmxjBM9G3vxwdDAZzW4EXH wlaIInv0iLJNMKdIMcPDw/jf//1fbN++HYcOHUJtbS3WrVuX8Yn8fj82bNgAj8eDBQsWYO/eveju 7k6u5Hj99ddj48aNCAaDuPvuu9HY2AhN07BmzZqMzjM4OIiOjg786tkX0dDIDfhoYjMrPXmSPTWn 1JejhqUny8S3L1Ahj1ssz+mQUFZaUjC9NS+/9XdseXNf8viyz5yOxYtOzWGLiIrDpGN0BgYGsGfP Hvz5z3+G3+9HSUkJmptntsFdTU0NHn744bRf37hxIwCgvLwc//Zv/zajcxBNZDalp8SsJ5aerJXo rXHKIlxOCW6njNLS8oKeqv3BUGDSYyLKjrRB5ytf+Qrmz5+Pc889F0uWLMGZZ55Z0D9kyP5Yeips uq4DhoYStwMuhwRPTVXB9NZMx2kNXrzz/qGUYyLKvrRB58UXX7SyHUQZ0XQDQ4dGU6ZyZ1J6aqkr R20VS0+5Zug6TENDiUtGmceF0pKKXDcpazoWtgJAyhgdIso+a7c6JZqBSFSL99CMlZ0GRkI44A9B 01l6KkTx6d5GPNyUu1HiduW6SZYQRYFjcohyYFpBR1EUjIyMoK6uDk4nf2FQdpimiSOBGAZGgslA MzgchH+S0lNzbTzMsPSU31RFgUMC3C4Z5RVl/DlCRJaZMui8+OKL+PWvf42jR49iyZIliEQiuPHG G61oG9mYrhs4cGh0bHBwCAMjQQwMBxGOctaTHeiaBpg63C45Pt4mj6d9E5G9TRl0nnrqKfzqV7/C ihUrcO211+LKK69k0KGMZFJ6EgSgsbqMpacCZOg6YMbH23jKS+AukpIUEeW3KYOOJEkIBoMQBAHR aBQuF3940cRYeio+pmlC15R4uLH5YGIiKkxTBp3bb78d3/nOd/Dee+9h5cqVuOWWW6xoF+W5ZOlp rOyUuGXpqTioSgxup4SyUic8ZfO49AQR5a0pg057ezsef/zx5NYK/IFWfFh6ovEL+JW6ZXir7bXG DRHZ15RB59Zbb8XBgwdTdhF/7LHHstooyo2ZlJ7Gb1zJ0pN9GLoOXVfhlCU4HSLcLgdKSxhuiKjw TBl0Dh8+jP/8z/+0oi1koUxLTxUeF06pH7eKMEtPtmOaJnRVQYmb422IyD6mDDodHR145JFHcOqp xxe6WrJkSVYbRXMr09JTQ3VZStmppa4c3jKWnuxKU1U4JKC81IHyWo63ISJ7mTLobNmyBRdddBFG R0etaA/NgmmaOBKMpZSdBiYrPTkkNI8vPdWXo4mlp6JgGAZMXUWpW0ZdpQcOhyPXTSIiyoopg47X 68XKlSv5r7w8o+sGhg6FU8pOg8NBjE6z9MS9nopTYrZUhccJTxk3lSQi+5sy6CiKgiuuuAKnnXYa gPisq0ceeSTb7aJxIlENgweDKeNp9rP0NGcMw8S2Pfvx4cEQmms9uOATTRBF+wRAVYnB5RBR4nbY braUYZjo296fslGmna7dXOB7VFx4vU82ZdC5//77AcQDjmme/IuV5s6EpaeREPxHIxM+PlF6Ot5T w9LTTGzbsx9bdw4CAP42cBQA8P/Oac5lk2YlMRXc5RBR6nag3GbhZry+7f3Y8uY+AMA77x8CAG6c eQK+R8WF1/tkUwadaDSKhx56CH6/H1VVVejp6bGiXbaXeenJmQwznPU0tz48GJr0uBAYhgFDV+F2 Sihxy0UzqPiDocCkx8T3qNjwep9syqBzzz334J577kFbWxv+9re/YfXq1Xj66aetaJttZFp6qp9X OlZ2Siy654G3jFtvZEtzrSfZk5M4LgS6rgOGBrdLRlmpA2VFOObmtAZv8l+tiWNKxfeouPB6n2zK oKOqKtra2gAAH/3oR7PeoEKWaenJ6RDHhZn4bXOth6Uni13wiSYASBmjk68SG2e6nTLKuNYNOha2 AkDKeARKxfeouPB6n2zKoHPeeefhu9/9Lj75yU9iz549OPfcc61oV96beenp+Hia2sqSoh8klg9E UcjrMTnjN84sL3ejhLuCJ4miUPTjD6bC96i48HqfbMqgc9ttt+Gdd97B3//+d5x//vn4+Mc/bkW7 8gpLT5QL3DiTiGj20gadO++8M+3/tGHDhqw0JtdM08TRYCxlsT2WnshK8Y0zBdvPliIiskraoHPN NdcAiP/yX7NmDTZs2GCr6eW6bmDocPik8TSjEXXCx3vLnMkZTyw90VzSVBWyZKLEJaNiXgUkiUGZ iGiupA068+fPT/7d7XYX9EDkSCy+19PgSChZftp/cBSabpz02ETpafx4mpY6Dyo8LD3R3NE0FZJg otQlo5xbMBARZc2UY3QAFOTYgFd3DCCo+ll6oryh6zoEU0OJS0ZtRRmcTq5WTUSUbWmDTm9vb3I1 5P7+fjz44IPJr61evdqSxs1G3/Z+OErnJY8TpafxG1iy9ETZZpomdFVBiUtCldeF0tLing5ORGS1 tEHnoosumvDvheITH63Bx844naUnyonE/lJlJY6iWaWYiCgfpQ06559/vpXtmHNLF5+Jhsb8XfiN 7EdV4jOmStwyKjhjiogoL0xrjM5cGB4eRm9vLyorK9HW1obly5cnv/bGG2/g2WefxY9//GOYpom7 774bHo8HiqJwby3Ka+MHFddXeSHLln1LERHRNFj2T06fz4euri709PRg69at8X16ALz11lvo7+9H JBJJHre2tqK7uxtVVVXYvXu3VU0kmhZD12FoMbgkHQ3zytDSMA/zGHKIiPKSZT+Z/X4/GhsbAQBe rxfBYBCVlZVYtGgRFi1ahNdffz35uIaGBgBAQ0MDRkZG0j6nz+eDz+dLuU9RlOy8gDxmGCa27dmf slcTB1nPLcMwYGgqStwyPAW0x5RhmOjb3p+y700xfDaK9XUT0cksCzpNTU0YGhpCfX09AoEAvN7U HVUTixE2NjbiT3/6EwBgaGgoZT2fE3V2dqKzszPlvsHBQXR0dMxx6/Pbtj37sXXnIAAkd+HO572b CkVixpTbJaHM44SnAHcH79vejy1v7gOA5I7GxbAPTrG+biI6mWWlqyuvvBKbN2/G2rVrsXjxYqxf vx6adnwDzMSslH/4h3/A4OAg1q9fj2AwiPb2dquaWLA+PBia9JimzzRNqEoMEjR4S0S0Ns1DfU0l PGWluW7ajHwwFJj02K6K9XUT0cks69GpqanBww8/nPbrGzduTP593bp1VjTJNpprPcmenMQxZSax x1RZidNW08FPa/AmezQSx8WgWF83EZ2Moydt4IJPxKfRjx+jQ1PTNQ2iYKDUxntMdSxsBYCUsSrF oFhfNxGdjEHHBkRR4JicaUquVOyWUV1VArfb3gtJiqJQlGNTivV1E9HJGHSoKGiaClk0UV7ihNdG pSkiIpocgw7ZmqrEUOqWUTOvDC4XN9EkIio2DDpkO6ZpQtcUlLllNDRU2nLsDRERTQ+DDtmGqipw iEBZiQOVLE8REREYdKjAJfaaKnHJqKssh8PhyHWTiIgojzDoUMExDAOmrqLULaO2ogxOJ8feEBHR xBh0qGCoSgwlLgkejxNlBbgdAxERWY9Bh/KaoesQoKPULaOxugqiaNmuJUREZAMMOpSXEr035RVu lJa4c90cIiIqUAw6lDd0XYdgaihzO9h7Q0REc4JBh3JOUxW4HCKqvC6UllbkujlFQdMMPPrsbuw7 cAynN1bgxm+0Q5YLL1gahom+7f0pe1qJIpcVIKLjGHQoJxIbapa4ZFRUeSHL/Cha6dFnd+OPb+8H AHw4MgoAuGXZubls0oz0be/Hljf3AUByt3LucUVE4/G3C1nGMAwYWnxaeHkRbKiZz/YdODbpcaH4 YCgw6TERUeH1VVNBMU0TmhKDLGiY55FxanM1aqsrGHJy7PTGikmPC8VpDd5Jj4mI2KNDWaEqMbgc IspKnCjndgx558ZvtANAyhidQtSxsBUAUsboEBGNx6BDc8YwDMBQOWuqAMiyWJBjck4kigLH5BDR pBh0aNY0VYVTBio8Lni4YjEREeURBh2aMU1VUOIUUVfr4WaaRESUlxh0KGOaqqDEJaGulruFExFR fmPQoWnTVAWlLgn1dVz3hoiICgN/W9Gkxg8wrqyu5ABjIiIqKAw6NCFNU+EQgcoyF8o9HGBMRESF iUGHkkzThK4qKHXLqJlXBpfLmesmERERzQqDDkHXNEiCgfJSJ7xc3I+IiGyEQaeIJaaHz6sqQQm3 ZCAiIhuyLOgMDw+jt7cXlZWVaGtrw/LlywEA27ZtwwsvvAAAWLZsGdrb29HZ2YmPfOQjAIA1a9bA 4/FY1UzbM3QdMDWUlXBwMRER2Z9lQcfn86Grqwvt7e1YuXIlli5dCkmSsGnTJvz0pz+Fpmm49dZb sXbtWkSjUTgcDrS0tDDkzBFNVeByiKjyulBaWpgbOBIREWXKsn/O+/1+NDY2AgC8Xi+CwSCA+ABY SZLgcrkQi8Xgdrvx0EMPYd26dThy5Ah2795tVRNtxzAM6GoMbtlAc50XDbWVKC0tyXWziIiILGNZ j05TUxOGhoZQX1+PQCAArzc+ZdntdkPTNGiaBrfbjf379+PIkSM444wzUFVVBVVV0z6nz+eDz+dL uU9RlKy+jkLAvaeIiIjiBNM0TStO5Pf7sWHDBng8HixYsAB79+5Fd3c3du3aheeeew6apuGaa65B a2sr7r77bjQ2NkLTNKxZsyaj8wwODqKjowO/evZFNDQ2ZenV5J/E1PCyEhkV5aXcmoGIiAgWBh2r FFvQSfTeeEpdKPeU5ro5REREeYXTywuQYRgwdRWlbhl1ldw5nIiIKB0GnQKRKE25XRLKPE6OvSEi IpoGBp08ZpomNFWB2ymhrNQJTxlXLSYiIsoEg06e0XUdpq6hxCWhtNSJslKGGyIiopli0MkD42dM lXpcKC3hgn5ERERzgUEnh1JnTFXnujlERES2w6BjsfG9N5wxRURElF0MOhbRNBUOEfCWsfeGiIjI Kgw6WZTovSl1y6itLoPT6cx1k4iIiIoKg04W6JoGSTBQXuqEt5azpoiIiHKFQWcOaaqCEqeIeVUl KHG7ct0cIiKiosegM0u6pkEUDJSVOFBRXQlRFHPdJCIiIhrDoDMDiRWLS10Se2+IiIjyGINOBjRV hUMCPCUOjr0hIiIqAAw6U9A1DQJ0lLodqKgqhyzzLSMiIioU/K09AdM0oWsKSlwyS1NEREQFjEFn HE1V4JQFeEpd3CmciIjIBoo+6CRmTZW6ZVTMq4AkSbluEhEREc2Rogw641csLq8qgZulKSIiIlsq qqDDFYuJiIiKS1EEHVWJcc0bIiKiImTboGPoOgwthrISBxqrq7hiMRERURGybdCpKnfglMbqXDeD iIiIcsi23RxutzvXTSAiIqIcs23QISIiImLQISIiItti0CEiIiLbYtAhIiIi27Js1tXw8DB6e3tR WVmJtrY2LF++HACwbds2vPDCCwCAZcuW4ZxzzsHdd98Nj8cDRVHQ09NjVROJiIjIZizr0fH5fOjq 6kJPTw+2bt0KXdcBAJs2bcL69euxbt06PPHEE3jrrbfQ2tqK7u5uVFVVYffu3VY1kYiIiGzGsqDj 9/vR2NgIAPB6vQgGgwDi+05JkgSXy4VYLIZDhw6hoaEBANDQ0ICRkRGrmkhEREQ2Y1npqqmpCUND Q6ivr0cgEIDX6wUQX+9G0zRomga3243Gxkbs2LEDADA0NIT58+enfU6fzwefz5dyn6Io2XsRRERE VFAE0zRNK07k9/uxYcMGeDweLFiwAHv37kV3dzd27dqF5557Dpqm4ZprrsHZZ5+Nnp6e5IJ/d911 V0bnGRwcREdHB/r6+tDS0pKNl0JEREQFwrKgYxUGHSIiIkrg9HIiIiKyLQYdIiIisi0GHSIiIrIt Bh0iIiKyLQYdIiIisi0GHSIiIrItBh0iIiKyLQYdIiIisi0GHSIiIrItBh0iIiKyLQYdIiIisi3L di8noukzDBN92/vxwVAApzV40bGwFaIo5LpZREQFh0GHKA/1be/Hljf3AQDeef8QAGDxolNz2SQi ooLE0hVRHvpgKDDpMRERTQ+DDlEeOq3BO+kxERFND0tXRHmoY2ErAKSM0SEioswx6BDlIVEUOCaH iGgOsHRFREREtsWgQ0RERLbFoENERES2xaBDREREtsWgQ0RERLbFoENERES2xaBDREREtsWgQ0RE RLbFoENERES2xaBDREREtsWgQ0RERLZl2V5Xv/3tb7Fjxw5Eo1HceOONOPXU4/v4PPTQQ1AUBaFQ COvWrcPu3bvxox/9CKeeeirOPPNMfPOb37SqmURERGQjlgWdF154AZs2bcLg4CCeeOIJrFu3DgAw MDCAUCiEH/zgB3j++efxhz/8Af39/airq4NpmvjUpz6V0Xl0XQcADA0NzflrICIiotxraGiALE8v wmQt6Pz617/Giy++CEEQYJomSkpKko0bGRlJPs7v96OhoQEAUF9fj7179+Kiiy5CV1cXnE4nrr/+ ejz55JMTnsPn88Hn86XcNzo6CgBYvnx5Nl4WERER5VhfXx9aWlqm9disBZ2rrroKV111VfL429/+ NgDgwIEDqKurS97f2NiI4eFhAPFemLq6OuzatQutra1wOp1wOBxpz9HZ2YnOzs6U+6LRKK644go8 8cQTkCRpLl8SzcK3v/1tPPbYY7luBo3Da5J/eE3yD69J/vn2t7+d7CCZDstKV1dccQW+//3vY3R0 FKtXr8bw8DB+85vfYNWqVaioqMD999+PUCiE++67D//zP/+Dnp4elJaWYtmyZRmdx+12o6ysLGUM EOWe0+mcdvoma/Ca5B9ek/zDa5J/nE7ntMtWgIVB59JLL8Wll16act+qVasAALfeemvK/RdeeCEu vPBCq5pGRERENsXp5URERGRbDDpERERkW9I999xzT64bkQ0LFizIdRPoBLwm+YfXJP/wmuQfXpP8 k8k1EUzTNLPYFiIiIqKcYemKiIiIbItBh4iIiGyLQYeIiIhsi0GHiIiIbMuyBQOzZXh4GL29vais rERbW1tyj6tt27bhhRdeAAAsXbo0481BaebSXZOnn34af/nLXxCJRHDJJZfgoosuynFLi0e6awIA oVAInZ2d2Lx5M6qrq3PYyuKS7pq88cYb6Ovrg67r+PznP4+Ojo4ct7R4pLsmf/zjH/H6669DURSc e+65WLJkSY5bWlz+/ve/45ZbbsHzzz+fvC+T3/EF36Pj8/nQ1dWFnp4ebN26Nbl7+aZNm7B+/Xqs W7cOGzduzHEri0u6a1JRUYG1a9eiu7sbv/vd73LcyuKS7pqYpokf/vCHaG1tzXELi0+6a/Lss8+i srISmqbh7LPPznEri0u6a7Jjxw68++676O/vR2NjY45bWVz8fj+ee+45lJaWptyfye/4gg86fr8/ +cHzer0IBoMA4j/AJUmCy+WCoii5bGLRSXdNLrvsMoTDYfT29iY3eSVrpLsmjz76KK666ipUVlbm snlFKd01+b//+z+sWrUKq1atwo9+9KNcNrHopLsmn/nMZ/CLX/wCjzzyCDZt2pTLJhadmpoafO97 3zsp6ACY9u/4gg86TU1NGBoaAgAEAgF4vV4A8c09NU1DNBqFy+XKZROLTrpr8t5772Ht2rW48cYb MX/+/Fw2sehMdE0OHz6Mt99+G8888wx27dqFn/3sZzluZXFJ933S3NwMp9OJyspKCIKQyyYWnXTX 5N///d8hyzI8Hg+49FxunPi+u1yuaf+OL/gFA/1+PzZs2ACPx4MFCxZg79696O7uxq5du/Dcc89B 0zRcc8017AK20ETXZPXq1fjyl7+Ms846C263G/Pnz8f111+f66YWjXTfJ4kdgO+8807cdtttHKNj oXTX5NVXX8Urr7wCXddxww034KMf/Wium1o00l2T3/3ud3j99ddRUlKCr371q7jgggty3dSic/31 12Pjxo247777Mv4dX/BBh4iIiCidgi9dEREREaXDoENERES2xaBDREREtsWgQ0RERLbFoENERES2 xaBDRDnzxz/+EVdffTW6urqwatUqDA8Pz9lzX3311QiHw/j617+ecv/bb7+Nzs7O5GJ8w8PD+OEP fzhn5yWi/MKgQ0Q5sX//fjz++ON4/PHHsXnzZtx000347ne/O2fPn1hs78RF9/7rv/4LP//5z5ML wz355JPo6uqas/MSUX5h0CGinPjd736Hrq6u5NLuZ511Fpqbm7Fz507ccMMNAICjR49i5cqViEaj uPnmm9HV1YXbb78dmqbh0UcfxXXXXYebb74Z/f39uPbaa9HV1YWVK1cm9ygCTl5RtbS0FIqiQBRF jIyMQBRF1NTUWPfCichSDDpElBMffvghmpqaUu5raGhANBqFpmkIhUJ45ZVXcMkll8Dn8+Gzn/0s Nm/ejLPPPhtbtmwBAHzuc5/DI488gg8++AB33XUXNm/ejPLycrz33ntpz7ts2TKsX78en/vc5/DL X/4SS5Yswb333ounnnoqq6+XiHKDQYeIcqK2tjZZPkr48MMPUV9fj4svvhivvfYaXn31VVx88cXY t29fcmfp3//+9zh48CAAJHddr66uxk9+8hPceeedeP/992EYRtrzNjU14V//9V9x3nnnAQC2b9+O K6+8Ev39/YhEIll6tUSUKww6RJQTl19+OX75y19idHQUQHzX7qGhIbS1teHiiy/Gf//3f0OWZZSX l6O1tRXXXnstNm/ejJtvvhnt7e0AAFGM/wj7yU9+ghtuuAH3338/ZFme1saLTz75JFasWIFYLAZB EGAYxpS7IBNR4ZFz3QAiKk6nn346rrnmGlx77bUQRREVFRV4+OGHAQAVFRUAgIsvvhgA0NnZie7u bjz11FNwOp14+OGHsW3btuRzdXR04KabbkJVVRVKSkqSPT7AyYORAeDgwYMwDAP19fX4whe+gNWr V2P+/PnJ8xKRfXBTTyIiIrItlq6IiIjIthh0iIiIyLYYdIiIiMi2GHSIiIjIthh0iIiIyLYYdIiI iMi2GHSIiIjIthh0iIiIyLb+P/z6x7xftkhYAAAAAElFTkSuQmCC " id="0" name="Picture"/>
                     <pic:cNvPicPr>
                       <a:picLocks noChangeArrowheads="1" noChangeAspect="1"/>
                     </pic:cNvPicPr>
@@ -8135,7 +8135,7 @@
     </w:lvl>
   </w:abstractNum>
   <w:abstractNum w:abstractNumId="990">
-    <w:nsid w:val="e54a56db"/>
+    <w:nsid w:val="3a195529"/>
     <w:multiLevelType w:val="multilevel"/>
     <w:lvl w:ilvl="0">
       <w:numFmt w:val="bullet"/>
@@ -8216,7 +8216,7 @@
     </w:lvl>
   </w:abstractNum>
   <w:abstractNum w:abstractNumId="99411">
-    <w:nsid w:val="923f1e7f"/>
+    <w:nsid w:val="815d3c2b"/>
     <w:multiLevelType w:val="multilevel"/>
     <w:lvl w:ilvl="0">
       <w:start w:val="1"/>
@@ -8304,7 +8304,7 @@
     </w:lvl>
   </w:abstractNum>
   <w:abstractNum w:abstractNumId="991">
-    <w:nsid w:val="246b0d63"/>
+    <w:nsid w:val="3400ac75"/>
     <w:multiLevelType w:val="multilevel"/>
     <w:lvl w:ilvl="0">
       <w:numFmt w:val="bullet"/>

</xml_diff>